<commit_message>
Introdução e índice de siglas atualizados; descrição da etapa da recolha das amostras atualizada.
</commit_message>
<xml_diff>
--- a/fase_A/relatorios/RTDA-G2.docx
+++ b/fase_A/relatorios/RTDA-G2.docx
@@ -477,7 +477,31 @@
                                     <w:szCs w:val="36"/>
                                     <w:lang w:eastAsia="en-US"/>
                                   </w:rPr>
-                                  <w:t>Relatório de trabalho desenvolvido na fase A</w:t>
+                                  <w:t xml:space="preserve">Relatório </w:t>
+                                </w:r>
+                                <w:r>
+                                  <w:rPr>
+                                    <w:rFonts w:eastAsiaTheme="minorHAnsi"/>
+                                    <w:b/>
+                                    <w:bCs/>
+                                    <w:color w:val="000000"/>
+                                    <w:sz w:val="36"/>
+                                    <w:szCs w:val="36"/>
+                                    <w:lang w:eastAsia="en-US"/>
+                                  </w:rPr>
+                                  <w:t>da Fase</w:t>
+                                </w:r>
+                                <w:r>
+                                  <w:rPr>
+                                    <w:rFonts w:eastAsiaTheme="minorHAnsi"/>
+                                    <w:b/>
+                                    <w:bCs/>
+                                    <w:color w:val="000000"/>
+                                    <w:sz w:val="36"/>
+                                    <w:szCs w:val="36"/>
+                                    <w:lang w:eastAsia="en-US"/>
+                                  </w:rPr>
+                                  <w:t xml:space="preserve"> A</w:t>
                                 </w:r>
                               </w:p>
                               <w:p>
@@ -770,7 +794,7 @@
                                   <w:t xml:space="preserve">    </w:t>
                                 </w:r>
                                 <w:r>
-                                  <w:t>07</w:t>
+                                  <w:t>23</w:t>
                                 </w:r>
                                 <w:r>
                                   <w:t>/</w:t>
@@ -1305,7 +1329,31 @@
                               <w:szCs w:val="36"/>
                               <w:lang w:eastAsia="en-US"/>
                             </w:rPr>
-                            <w:t>Relatório de trabalho desenvolvido na fase A</w:t>
+                            <w:t xml:space="preserve">Relatório </w:t>
+                          </w:r>
+                          <w:r>
+                            <w:rPr>
+                              <w:rFonts w:eastAsiaTheme="minorHAnsi"/>
+                              <w:b/>
+                              <w:bCs/>
+                              <w:color w:val="000000"/>
+                              <w:sz w:val="36"/>
+                              <w:szCs w:val="36"/>
+                              <w:lang w:eastAsia="en-US"/>
+                            </w:rPr>
+                            <w:t>da Fase</w:t>
+                          </w:r>
+                          <w:r>
+                            <w:rPr>
+                              <w:rFonts w:eastAsiaTheme="minorHAnsi"/>
+                              <w:b/>
+                              <w:bCs/>
+                              <w:color w:val="000000"/>
+                              <w:sz w:val="36"/>
+                              <w:szCs w:val="36"/>
+                              <w:lang w:eastAsia="en-US"/>
+                            </w:rPr>
+                            <w:t xml:space="preserve"> A</w:t>
                           </w:r>
                         </w:p>
                         <w:p>
@@ -1598,7 +1646,7 @@
                             <w:t xml:space="preserve">    </w:t>
                           </w:r>
                           <w:r>
-                            <w:t>07</w:t>
+                            <w:t>23</w:t>
                           </w:r>
                           <w:r>
                             <w:t>/</w:t>
@@ -2494,7 +2542,21 @@
                 <w:rStyle w:val="Hiperligao"/>
                 <w:noProof/>
               </w:rPr>
-              <w:t>Contribuição de cada aluno</w:t>
+              <w:t>Contrib</w:t>
+            </w:r>
+            <w:r>
+              <w:rPr>
+                <w:rStyle w:val="Hiperligao"/>
+                <w:noProof/>
+              </w:rPr>
+              <w:t>u</w:t>
+            </w:r>
+            <w:r>
+              <w:rPr>
+                <w:rStyle w:val="Hiperligao"/>
+                <w:noProof/>
+              </w:rPr>
+              <w:t>ição de cada aluno</w:t>
             </w:r>
             <w:r>
               <w:rPr>
@@ -2662,6 +2724,9 @@
     <w:p>
       <w:pPr>
         <w:pStyle w:val="Cabealhodondice"/>
+        <w:rPr>
+          <w:lang w:val="pt-PT"/>
+        </w:rPr>
       </w:pPr>
       <w:r>
         <w:rPr>
@@ -2682,9 +2747,8 @@
     </w:p>
     <w:p>
       <w:pPr>
-        <w:spacing w:line="480" w:lineRule="auto"/>
         <w:rPr>
-          <w:lang w:val="en-US" w:eastAsia="en-US"/>
+          <w:lang w:eastAsia="en-US"/>
         </w:rPr>
       </w:pPr>
     </w:p>
@@ -2918,14 +2982,14 @@
         <w:spacing w:after="160" w:line="276" w:lineRule="auto"/>
         <w:jc w:val="left"/>
         <w:rPr>
-          <w:lang w:val="en-GB" w:eastAsia="en-US"/>
+          <w:lang w:val="en-US"/>
         </w:rPr>
       </w:pPr>
       <w:r>
         <w:rPr>
           <w:b/>
           <w:bCs/>
-          <w:lang w:eastAsia="en-US"/>
+          <w:lang w:val="en-US"/>
         </w:rPr>
         <w:t>API</w:t>
       </w:r>
@@ -2933,7 +2997,7 @@
         <w:rPr>
           <w:b/>
           <w:bCs/>
-          <w:lang w:eastAsia="en-US"/>
+          <w:lang w:val="en-US"/>
         </w:rPr>
         <w:tab/>
       </w:r>
@@ -2941,13 +3005,21 @@
         <w:rPr>
           <w:b/>
           <w:bCs/>
-          <w:lang w:eastAsia="en-US"/>
+          <w:lang w:val="en-US"/>
         </w:rPr>
         <w:tab/>
       </w:r>
       <w:r>
         <w:rPr>
-          <w:lang w:val="en-GB" w:eastAsia="en-US"/>
+          <w:b/>
+          <w:bCs/>
+          <w:lang w:val="en-US"/>
+        </w:rPr>
+        <w:tab/>
+      </w:r>
+      <w:r>
+        <w:rPr>
+          <w:lang w:val="en-US"/>
         </w:rPr>
         <w:t>Application Programming Interface</w:t>
       </w:r>
@@ -2960,14 +3032,14 @@
         <w:rPr>
           <w:b/>
           <w:bCs/>
-          <w:lang w:val="en-GB" w:eastAsia="en-US"/>
+          <w:lang w:val="en-US"/>
         </w:rPr>
       </w:pPr>
       <w:r>
         <w:rPr>
           <w:b/>
           <w:bCs/>
-          <w:lang w:val="en-GB" w:eastAsia="en-US"/>
+          <w:lang w:val="en-US"/>
         </w:rPr>
         <w:t>BLE</w:t>
       </w:r>
@@ -2975,7 +3047,7 @@
         <w:rPr>
           <w:b/>
           <w:bCs/>
-          <w:lang w:val="en-GB" w:eastAsia="en-US"/>
+          <w:lang w:val="en-US"/>
         </w:rPr>
         <w:tab/>
       </w:r>
@@ -2983,63 +3055,23 @@
         <w:rPr>
           <w:b/>
           <w:bCs/>
-          <w:lang w:val="en-GB" w:eastAsia="en-US"/>
+          <w:lang w:val="en-US"/>
         </w:rPr>
         <w:tab/>
-      </w:r>
-      <w:r>
-        <w:rPr>
-          <w:lang w:val="en-GB" w:eastAsia="en-US"/>
-        </w:rPr>
-        <w:t>Bluetooth Low Energy</w:t>
       </w:r>
       <w:r>
         <w:rPr>
           <w:b/>
           <w:bCs/>
-          <w:lang w:val="en-GB" w:eastAsia="en-US"/>
-        </w:rPr>
-        <w:t xml:space="preserve"> </w:t>
-      </w:r>
-    </w:p>
-    <w:p>
-      <w:pPr>
-        <w:widowControl/>
-        <w:spacing w:after="160" w:line="276" w:lineRule="auto"/>
-        <w:jc w:val="left"/>
-        <w:rPr>
-          <w:lang w:val="en-GB" w:eastAsia="en-US"/>
-        </w:rPr>
-      </w:pPr>
-      <w:r>
-        <w:rPr>
-          <w:b/>
-          <w:bCs/>
-          <w:lang w:val="en-GB" w:eastAsia="en-US"/>
-        </w:rPr>
-        <w:t xml:space="preserve">IDE </w:t>
-      </w:r>
-      <w:r>
-        <w:rPr>
-          <w:b/>
-          <w:bCs/>
-          <w:lang w:val="en-GB" w:eastAsia="en-US"/>
+          <w:lang w:val="en-US"/>
         </w:rPr>
         <w:tab/>
       </w:r>
       <w:r>
         <w:rPr>
-          <w:b/>
-          <w:bCs/>
-          <w:lang w:val="en-GB" w:eastAsia="en-US"/>
+          <w:lang w:val="en-US"/>
         </w:rPr>
-        <w:tab/>
-      </w:r>
-      <w:r>
-        <w:rPr>
-          <w:lang w:val="en-GB" w:eastAsia="en-US"/>
-        </w:rPr>
-        <w:t>Integrated Development Environment</w:t>
+        <w:t>Bluetooth Low Energy</w:t>
       </w:r>
     </w:p>
     <w:p>
@@ -3050,22 +3082,22 @@
         <w:rPr>
           <w:b/>
           <w:bCs/>
-          <w:lang w:val="en-GB" w:eastAsia="en-US"/>
+          <w:lang w:val="en-US"/>
         </w:rPr>
       </w:pPr>
       <w:r>
         <w:rPr>
           <w:b/>
           <w:bCs/>
-          <w:lang w:val="en-GB" w:eastAsia="en-US"/>
+          <w:lang w:val="en-US"/>
         </w:rPr>
-        <w:t>MP3</w:t>
+        <w:t>IDE</w:t>
       </w:r>
       <w:r>
         <w:rPr>
           <w:b/>
           <w:bCs/>
-          <w:lang w:val="en-GB" w:eastAsia="en-US"/>
+          <w:lang w:val="en-US"/>
         </w:rPr>
         <w:tab/>
       </w:r>
@@ -3073,13 +3105,71 @@
         <w:rPr>
           <w:b/>
           <w:bCs/>
-          <w:lang w:val="en-GB" w:eastAsia="en-US"/>
+          <w:lang w:val="en-US"/>
         </w:rPr>
         <w:tab/>
       </w:r>
       <w:r>
         <w:rPr>
-          <w:lang w:val="en-GB" w:eastAsia="en-US"/>
+          <w:b/>
+          <w:bCs/>
+          <w:lang w:val="en-US"/>
+        </w:rPr>
+        <w:tab/>
+      </w:r>
+      <w:r>
+        <w:rPr>
+          <w:lang w:val="en-US"/>
+        </w:rPr>
+        <w:t>Integrated Development Environment</w:t>
+      </w:r>
+    </w:p>
+    <w:p>
+      <w:pPr>
+        <w:widowControl/>
+        <w:spacing w:after="160" w:line="276" w:lineRule="auto"/>
+        <w:jc w:val="left"/>
+        <w:rPr>
+          <w:b/>
+          <w:bCs/>
+          <w:lang w:val="en-US"/>
+        </w:rPr>
+      </w:pPr>
+      <w:r>
+        <w:rPr>
+          <w:b/>
+          <w:bCs/>
+          <w:lang w:val="en-US"/>
+        </w:rPr>
+        <w:t>MP3</w:t>
+      </w:r>
+      <w:r>
+        <w:rPr>
+          <w:b/>
+          <w:bCs/>
+          <w:lang w:val="en-US"/>
+        </w:rPr>
+        <w:tab/>
+      </w:r>
+      <w:r>
+        <w:rPr>
+          <w:b/>
+          <w:bCs/>
+          <w:lang w:val="en-US"/>
+        </w:rPr>
+        <w:tab/>
+      </w:r>
+      <w:r>
+        <w:rPr>
+          <w:b/>
+          <w:bCs/>
+          <w:lang w:val="en-US"/>
+        </w:rPr>
+        <w:tab/>
+      </w:r>
+      <w:r>
+        <w:rPr>
+          <w:lang w:val="en-US"/>
         </w:rPr>
         <w:t>MPEG Layer 3</w:t>
       </w:r>
@@ -3104,16 +3194,6 @@
     </w:p>
     <w:p>
       <w:pPr>
-        <w:widowControl/>
-        <w:spacing w:after="160" w:line="259" w:lineRule="auto"/>
-        <w:jc w:val="left"/>
-        <w:rPr>
-          <w:lang w:val="en-US"/>
-        </w:rPr>
-      </w:pPr>
-    </w:p>
-    <w:p>
-      <w:pPr>
         <w:pStyle w:val="Ttulo1"/>
         <w:numPr>
           <w:ilvl w:val="0"/>
@@ -3122,31 +3202,91 @@
       </w:pPr>
       <w:bookmarkStart w:id="0" w:name="_Toc97564057"/>
       <w:r>
+        <w:lastRenderedPageBreak/>
         <w:t>Introdução</w:t>
       </w:r>
       <w:bookmarkEnd w:id="0"/>
     </w:p>
     <w:p/>
-    <w:p/>
     <w:p>
       <w:pPr>
         <w:widowControl/>
         <w:spacing w:after="160" w:line="259" w:lineRule="auto"/>
       </w:pPr>
       <w:r>
-        <w:t>Serve o presente relatório como introdução e descrição</w:t>
-      </w:r>
-      <w:r>
-        <w:t xml:space="preserve"> dos critérios de hardware e de software </w:t>
-      </w:r>
-      <w:r>
-        <w:t>a serem implementados na fase A</w:t>
-      </w:r>
-      <w:r>
-        <w:t xml:space="preserve">, em junção com a apresentação e planeamento temporal das tarefas </w:t>
-      </w:r>
-      <w:r>
-        <w:t xml:space="preserve">convenientes à sua construção.  </w:t>
+        <w:t xml:space="preserve">Serve o presente relatório </w:t>
+      </w:r>
+      <w:r>
+        <w:t>como síntese do trabalho desenvolvido</w:t>
+      </w:r>
+      <w:r>
+        <w:t xml:space="preserve"> e implementado </w:t>
+      </w:r>
+      <w:r>
+        <w:t>no decorrer</w:t>
+      </w:r>
+      <w:r>
+        <w:t xml:space="preserve"> desta fase</w:t>
+      </w:r>
+      <w:r>
+        <w:t>.</w:t>
+      </w:r>
+      <w:r>
+        <w:t xml:space="preserve"> </w:t>
+      </w:r>
+      <w:r>
+        <w:t xml:space="preserve">Este </w:t>
+      </w:r>
+      <w:r>
+        <w:t>contém a descrição</w:t>
+      </w:r>
+      <w:r>
+        <w:t xml:space="preserve"> d</w:t>
+      </w:r>
+      <w:r>
+        <w:t>as estratégias</w:t>
+      </w:r>
+      <w:r>
+        <w:t xml:space="preserve"> e</w:t>
+      </w:r>
+      <w:r>
+        <w:t xml:space="preserve"> algoritmos </w:t>
+      </w:r>
+      <w:r>
+        <w:t>adotados</w:t>
+      </w:r>
+      <w:r>
+        <w:t xml:space="preserve"> pelo grupo</w:t>
+      </w:r>
+      <w:r>
+        <w:t>, como também os testes realizados</w:t>
+      </w:r>
+      <w:r>
+        <w:t xml:space="preserve">. </w:t>
+      </w:r>
+      <w:r>
+        <w:t>Além dos</w:t>
+      </w:r>
+      <w:r>
+        <w:t xml:space="preserve"> tópicos acima citados, faz-se referência </w:t>
+      </w:r>
+      <w:r>
+        <w:t>a trabalhos</w:t>
+      </w:r>
+      <w:r>
+        <w:t>, projetos</w:t>
+      </w:r>
+      <w:r>
+        <w:t xml:space="preserve"> similares</w:t>
+      </w:r>
+      <w:r>
+        <w:t xml:space="preserve">, que </w:t>
+      </w:r>
+      <w:r>
+        <w:t>se enquadram na ótica deste projeto.</w:t>
+      </w:r>
+      <w:r>
+        <w:t xml:space="preserve"> </w:t>
       </w:r>
     </w:p>
     <w:p>
@@ -3155,46 +3295,43 @@
         <w:spacing w:after="160" w:line="259" w:lineRule="auto"/>
       </w:pPr>
       <w:r>
-        <w:t xml:space="preserve">O relatório será iniciado </w:t>
-      </w:r>
-      <w:r>
-        <w:t>com as especificações impostas nesta fase,</w:t>
+        <w:t>O relatório</w:t>
       </w:r>
       <w:r>
         <w:t xml:space="preserve"> </w:t>
       </w:r>
       <w:r>
-        <w:t xml:space="preserve">nomeadamente: </w:t>
-      </w:r>
-      <w:r>
-        <w:t>arquitetura e funcionalidades do sistema; hardware e</w:t>
-      </w:r>
-      <w:r>
-        <w:t xml:space="preserve"> software</w:t>
-      </w:r>
-      <w:r>
-        <w:t xml:space="preserve"> necessários</w:t>
-      </w:r>
-      <w:r>
-        <w:t>;</w:t>
-      </w:r>
-      <w:r>
-        <w:t xml:space="preserve"> </w:t>
-      </w:r>
-      <w:r>
-        <w:t>planificação horária</w:t>
-      </w:r>
-      <w:r>
-        <w:t>.</w:t>
-      </w:r>
-      <w:r>
-        <w:t xml:space="preserve"> </w:t>
-      </w:r>
-      <w:r>
-        <w:t>T</w:t>
-      </w:r>
-      <w:r>
-        <w:t xml:space="preserve">al como uma ligeira conclusão. </w:t>
+        <w:t>abordar</w:t>
+      </w:r>
+      <w:r>
+        <w:t>á</w:t>
+      </w:r>
+      <w:r>
+        <w:t xml:space="preserve"> cada etapa desta fase</w:t>
+      </w:r>
+      <w:r>
+        <w:t xml:space="preserve"> de forma detalhada</w:t>
+      </w:r>
+      <w:r>
+        <w:t xml:space="preserve">, ou seja, será apresentada a resposta ou proposta de solução </w:t>
+      </w:r>
+      <w:r>
+        <w:t>empregue pelo grupo</w:t>
+      </w:r>
+      <w:r>
+        <w:t xml:space="preserve"> em junção com as ferramentas</w:t>
+      </w:r>
+      <w:r>
+        <w:t>, que foram necessárias</w:t>
+      </w:r>
+      <w:r>
+        <w:t xml:space="preserve"> à sua </w:t>
+      </w:r>
+      <w:r>
+        <w:t>construção</w:t>
+      </w:r>
+      <w:r>
+        <w:t xml:space="preserve">. </w:t>
       </w:r>
     </w:p>
     <w:p>
@@ -3224,153 +3361,47 @@
     </w:p>
     <w:p/>
     <w:p>
-      <w:pPr>
-        <w:widowControl/>
-        <w:spacing w:after="160" w:line="259" w:lineRule="auto"/>
-      </w:pPr>
-      <w:r>
-        <w:t>E</w:t>
-      </w:r>
-      <w:r>
-        <w:t xml:space="preserve">tapas necessárias para a realização da fase A: </w:t>
-      </w:r>
-    </w:p>
-    <w:p>
-      <w:pPr>
-        <w:pStyle w:val="PargrafodaLista"/>
-        <w:widowControl/>
-        <w:numPr>
-          <w:ilvl w:val="0"/>
-          <w:numId w:val="36"/>
-        </w:numPr>
-        <w:spacing w:after="160" w:line="259" w:lineRule="auto"/>
-      </w:pPr>
-      <w:r>
-        <w:t>Obtenção das amostras dos sensores.</w:t>
-      </w:r>
-    </w:p>
-    <w:p>
-      <w:pPr>
-        <w:pStyle w:val="PargrafodaLista"/>
-        <w:widowControl/>
-        <w:numPr>
-          <w:ilvl w:val="0"/>
-          <w:numId w:val="36"/>
-        </w:numPr>
-        <w:spacing w:after="160" w:line="259" w:lineRule="auto"/>
-      </w:pPr>
-      <w:r>
-        <w:t xml:space="preserve">Conversão e processamento dos </w:t>
-      </w:r>
-      <w:r>
-        <w:t>dados</w:t>
-      </w:r>
-      <w:r>
-        <w:t>, com recurso a realização de testes.</w:t>
-      </w:r>
-    </w:p>
-    <w:p>
-      <w:pPr>
-        <w:pStyle w:val="PargrafodaLista"/>
-        <w:widowControl/>
-        <w:numPr>
-          <w:ilvl w:val="0"/>
-          <w:numId w:val="36"/>
-        </w:numPr>
-        <w:spacing w:after="160" w:line="259" w:lineRule="auto"/>
-      </w:pPr>
-      <w:r>
-        <w:t>Impressão dos dados adquiridos através do programa terminal do Arduino (</w:t>
-      </w:r>
-      <w:r>
-        <w:rPr>
-          <w:i/>
-          <w:iCs/>
-        </w:rPr>
-        <w:t>S</w:t>
-      </w:r>
-      <w:r>
-        <w:rPr>
-          <w:i/>
-          <w:iCs/>
-        </w:rPr>
-        <w:t xml:space="preserve">erial </w:t>
-      </w:r>
-      <w:r>
-        <w:rPr>
-          <w:i/>
-          <w:iCs/>
-        </w:rPr>
-        <w:t>M</w:t>
-      </w:r>
-      <w:r>
-        <w:rPr>
-          <w:i/>
-          <w:iCs/>
-        </w:rPr>
-        <w:t>onitor</w:t>
-      </w:r>
-      <w:r>
-        <w:t>).</w:t>
-      </w:r>
-    </w:p>
-    <w:p>
-      <w:pPr>
-        <w:pStyle w:val="PargrafodaLista"/>
-        <w:widowControl/>
-        <w:numPr>
-          <w:ilvl w:val="0"/>
-          <w:numId w:val="36"/>
-        </w:numPr>
-        <w:spacing w:after="160" w:line="259" w:lineRule="auto"/>
-      </w:pPr>
-      <w:r>
-        <w:t xml:space="preserve">Transmissão dos dados via BLE para o </w:t>
-      </w:r>
-      <w:r>
-        <w:rPr>
-          <w:i/>
-          <w:iCs/>
-        </w:rPr>
-        <w:t>gateway</w:t>
-      </w:r>
-      <w:r>
-        <w:rPr>
-          <w:i/>
-          <w:iCs/>
-        </w:rPr>
+      <w:r>
+        <w:t xml:space="preserve">Esta secção contém todas as etapas </w:t>
+      </w:r>
+      <w:r>
+        <w:t>necessárias ao desenvolvimento desta fase</w:t>
+      </w:r>
+      <w:r>
+        <w:t>,</w:t>
+      </w:r>
+      <w:r>
+        <w:t xml:space="preserve"> </w:t>
+      </w:r>
+      <w:r>
+        <w:t>descritas</w:t>
+      </w:r>
+      <w:r>
+        <w:t xml:space="preserve"> </w:t>
+      </w:r>
+      <w:r>
+        <w:t>pel</w:t>
+      </w:r>
+      <w:r>
+        <w:t>os mecanismos</w:t>
+      </w:r>
+      <w:r>
+        <w:t xml:space="preserve"> e</w:t>
+      </w:r>
+      <w:r>
+        <w:t xml:space="preserve"> ferramentas</w:t>
+      </w:r>
+      <w:r>
+        <w:t xml:space="preserve"> </w:t>
+      </w:r>
+      <w:r>
+        <w:t>utilizados</w:t>
+      </w:r>
+      <w:r>
         <w:t>.</w:t>
       </w:r>
-    </w:p>
-    <w:p>
-      <w:pPr>
-        <w:pStyle w:val="PargrafodaLista"/>
-        <w:widowControl/>
-        <w:numPr>
-          <w:ilvl w:val="0"/>
-          <w:numId w:val="36"/>
-        </w:numPr>
-        <w:spacing w:after="160" w:line="259" w:lineRule="auto"/>
-      </w:pPr>
-      <w:r>
-        <w:t xml:space="preserve">Transferir os dados recolhidos para serem armazenados e visualizados num servidor </w:t>
-      </w:r>
-      <w:r>
-        <w:rPr>
-          <w:i/>
-          <w:iCs/>
-        </w:rPr>
-        <w:t>online</w:t>
-      </w:r>
-      <w:r>
-        <w:rPr>
-          <w:i/>
-          <w:iCs/>
-        </w:rPr>
-        <w:t xml:space="preserve"> (ThingSpeak)</w:t>
-      </w:r>
-      <w:r>
-        <w:t>, com auxílio da comunicação Wi-Fi.</w:t>
+      <w:r>
+        <w:t xml:space="preserve"> </w:t>
       </w:r>
     </w:p>
     <w:p/>
@@ -3389,6 +3420,45 @@
         <w:t xml:space="preserve"> para o sistema sensor</w:t>
       </w:r>
       <w:bookmarkEnd w:id="2"/>
+    </w:p>
+    <w:p/>
+    <w:p>
+      <w:r>
+        <w:t xml:space="preserve">A figura seguinte </w:t>
+      </w:r>
+      <w:r>
+        <w:t xml:space="preserve">ilustra </w:t>
+      </w:r>
+      <w:r>
+        <w:t xml:space="preserve">as diferentes variáveis </w:t>
+      </w:r>
+      <w:r>
+        <w:t>m</w:t>
+      </w:r>
+      <w:r>
+        <w:t>eteorológic</w:t>
+      </w:r>
+      <w:r>
+        <w:t>a</w:t>
+      </w:r>
+      <w:r>
+        <w:t>s</w:t>
+      </w:r>
+      <w:r>
+        <w:t xml:space="preserve"> </w:t>
+      </w:r>
+      <w:r>
+        <w:t>recolhid</w:t>
+      </w:r>
+      <w:r>
+        <w:t>as</w:t>
+      </w:r>
+      <w:r>
+        <w:t>.</w:t>
+      </w:r>
+      <w:r>
+        <w:t xml:space="preserve"> </w:t>
+      </w:r>
     </w:p>
     <w:p>
       <w:r>
@@ -3584,14 +3654,14 @@
                                 <w:sz w:val="20"/>
                                 <w:szCs w:val="20"/>
                               </w:rPr>
-                              <w:t>Com</w:t>
+                              <w:t>Variáveis recolhidas</w:t>
                             </w:r>
                             <w:r>
                               <w:rPr>
                                 <w:sz w:val="20"/>
                                 <w:szCs w:val="20"/>
                               </w:rPr>
-                              <w:t>unicação entre os sensores e o sistema sensor</w:t>
+                              <w:t xml:space="preserve"> o sistema sensor</w:t>
                             </w:r>
                             <w:bookmarkEnd w:id="3"/>
                             <w:bookmarkEnd w:id="4"/>
@@ -3709,14 +3779,14 @@
                           <w:sz w:val="20"/>
                           <w:szCs w:val="20"/>
                         </w:rPr>
-                        <w:t>Com</w:t>
+                        <w:t>Variáveis recolhidas</w:t>
                       </w:r>
                       <w:r>
                         <w:rPr>
                           <w:sz w:val="20"/>
                           <w:szCs w:val="20"/>
                         </w:rPr>
-                        <w:t>unicação entre os sensores e o sistema sensor</w:t>
+                        <w:t xml:space="preserve"> o sistema sensor</w:t>
                       </w:r>
                       <w:bookmarkEnd w:id="5"/>
                       <w:bookmarkEnd w:id="6"/>
@@ -3736,57 +3806,6 @@
         <w:spacing w:after="160" w:line="259" w:lineRule="auto"/>
         <w:jc w:val="left"/>
       </w:pPr>
-    </w:p>
-    <w:p>
-      <w:pPr>
-        <w:widowControl/>
-        <w:spacing w:after="160" w:line="259" w:lineRule="auto"/>
-      </w:pPr>
-      <w:r>
-        <w:t xml:space="preserve">Nesta etapa, como exemplificado na figura 1, o objetivo é a recolha de dados dos sensores e </w:t>
-      </w:r>
-      <w:r>
-        <w:t xml:space="preserve">a sua transferência para o sistema sensor. Deste modo, os </w:t>
-      </w:r>
-      <w:proofErr w:type="spellStart"/>
-      <w:r>
-        <w:rPr>
-          <w:i/>
-          <w:iCs/>
-        </w:rPr>
-        <w:t>raw</w:t>
-      </w:r>
-      <w:proofErr w:type="spellEnd"/>
-      <w:r>
-        <w:rPr>
-          <w:i/>
-          <w:iCs/>
-        </w:rPr>
-        <w:t xml:space="preserve"> data</w:t>
-      </w:r>
-      <w:r>
-        <w:t xml:space="preserve"> são obtidos, e apesar de não terem nenhum tipo de processamento (i.e.: conversão para </w:t>
-      </w:r>
-      <w:r>
-        <w:rPr>
-          <w:i/>
-          <w:iCs/>
-        </w:rPr>
-        <w:t>Celsius</w:t>
-      </w:r>
-      <w:r>
-        <w:t xml:space="preserve"> ou </w:t>
-      </w:r>
-      <w:r>
-        <w:rPr>
-          <w:i/>
-          <w:iCs/>
-        </w:rPr>
-        <w:t>Fahrenheit</w:t>
-      </w:r>
-      <w:r>
-        <w:t>) e exige processamento que será feito na etapa seguinte.</w:t>
-      </w:r>
     </w:p>
     <w:p>
       <w:pPr>
@@ -3958,7 +3977,6 @@
       </w:pPr>
       <w:bookmarkStart w:id="9" w:name="_Toc97564061"/>
       <w:r>
-        <w:lastRenderedPageBreak/>
         <w:t>2.3 Apresentação dos dados recolhidos em tempo real</w:t>
       </w:r>
       <w:bookmarkEnd w:id="9"/>
@@ -4106,13 +4124,7 @@
         <w:t>print</w:t>
       </w:r>
       <w:r>
-        <w:t xml:space="preserve"> no </w:t>
-      </w:r>
-      <w:r>
-        <w:t xml:space="preserve">terminal Serial Monitor </w:t>
-      </w:r>
-      <w:r>
-        <w:t>dos valores para que possam ser analisados pelos utilizadores.</w:t>
+        <w:t xml:space="preserve"> no terminal Serial Monitor dos valores para que possam ser analisados pelos utilizadores.</w:t>
       </w:r>
     </w:p>
     <w:p>
@@ -4276,13 +4288,7 @@
         <w:pStyle w:val="Ttulo2"/>
       </w:pPr>
       <w:r>
-        <w:t xml:space="preserve">2.5 Envio dos dados para </w:t>
-      </w:r>
-      <w:r>
-        <w:t>visualização</w:t>
-      </w:r>
-      <w:r>
-        <w:t xml:space="preserve"> e armazenamento online</w:t>
+        <w:t>2.5 Envio dos dados para visualização e armazenamento online</w:t>
       </w:r>
       <w:r>
         <w:br w:type="page"/>

</xml_diff>

<commit_message>
Subsecção 2.1 atualizada; Construí o fluxograma para server->loop().
</commit_message>
<xml_diff>
--- a/fase_A/relatorios/RTDA-G2.docx
+++ b/fase_A/relatorios/RTDA-G2.docx
@@ -2542,21 +2542,7 @@
                 <w:rStyle w:val="Hiperligao"/>
                 <w:noProof/>
               </w:rPr>
-              <w:t>Contrib</w:t>
-            </w:r>
-            <w:r>
-              <w:rPr>
-                <w:rStyle w:val="Hiperligao"/>
-                <w:noProof/>
-              </w:rPr>
-              <w:t>u</w:t>
-            </w:r>
-            <w:r>
-              <w:rPr>
-                <w:rStyle w:val="Hiperligao"/>
-                <w:noProof/>
-              </w:rPr>
-              <w:t>ição de cada aluno</w:t>
+              <w:t>Contribuição de cada aluno</w:t>
             </w:r>
             <w:r>
               <w:rPr>
@@ -3085,6 +3071,7 @@
           <w:lang w:val="en-US"/>
         </w:rPr>
       </w:pPr>
+      <w:bookmarkStart w:id="0" w:name="IDE"/>
       <w:r>
         <w:rPr>
           <w:b/>
@@ -3093,6 +3080,7 @@
         </w:rPr>
         <w:t>IDE</w:t>
       </w:r>
+      <w:bookmarkEnd w:id="0"/>
       <w:r>
         <w:rPr>
           <w:b/>
@@ -3200,12 +3188,12 @@
           <w:numId w:val="37"/>
         </w:numPr>
       </w:pPr>
-      <w:bookmarkStart w:id="0" w:name="_Toc97564057"/>
+      <w:bookmarkStart w:id="1" w:name="_Toc97564057"/>
       <w:r>
         <w:lastRenderedPageBreak/>
         <w:t>Introdução</w:t>
       </w:r>
-      <w:bookmarkEnd w:id="0"/>
+      <w:bookmarkEnd w:id="1"/>
     </w:p>
     <w:p/>
     <w:p>
@@ -3352,78 +3340,81 @@
           <w:numId w:val="37"/>
         </w:numPr>
       </w:pPr>
-      <w:bookmarkStart w:id="1" w:name="_Toc97564058"/>
+      <w:bookmarkStart w:id="2" w:name="_Toc97564058"/>
       <w:r>
         <w:lastRenderedPageBreak/>
         <w:t>Etapas do trabalho desenvolvido</w:t>
-      </w:r>
-      <w:bookmarkEnd w:id="1"/>
-    </w:p>
-    <w:p/>
-    <w:p>
-      <w:r>
-        <w:t xml:space="preserve">Esta secção contém todas as etapas </w:t>
-      </w:r>
-      <w:r>
-        <w:t>necessárias ao desenvolvimento desta fase</w:t>
-      </w:r>
-      <w:r>
-        <w:t>,</w:t>
-      </w:r>
-      <w:r>
-        <w:t xml:space="preserve"> </w:t>
-      </w:r>
-      <w:r>
-        <w:t>descritas</w:t>
-      </w:r>
-      <w:r>
-        <w:t xml:space="preserve"> </w:t>
-      </w:r>
-      <w:r>
-        <w:t>pel</w:t>
-      </w:r>
-      <w:r>
-        <w:t>os mecanismos</w:t>
-      </w:r>
-      <w:r>
-        <w:t xml:space="preserve"> e</w:t>
-      </w:r>
-      <w:r>
-        <w:t xml:space="preserve"> ferramentas</w:t>
-      </w:r>
-      <w:r>
-        <w:t xml:space="preserve"> </w:t>
-      </w:r>
-      <w:r>
-        <w:t>utilizados</w:t>
-      </w:r>
-      <w:r>
-        <w:t>.</w:t>
-      </w:r>
-      <w:r>
-        <w:t xml:space="preserve"> </w:t>
-      </w:r>
-    </w:p>
-    <w:p/>
-    <w:p>
-      <w:pPr>
-        <w:pStyle w:val="Ttulo2"/>
-      </w:pPr>
-      <w:bookmarkStart w:id="2" w:name="_Toc97564059"/>
-      <w:r>
-        <w:t xml:space="preserve">2.1. </w:t>
-      </w:r>
-      <w:r>
-        <w:t>Aquisição das amostras dos sensores</w:t>
-      </w:r>
-      <w:r>
-        <w:t xml:space="preserve"> para o sistema sensor</w:t>
       </w:r>
       <w:bookmarkEnd w:id="2"/>
     </w:p>
     <w:p/>
     <w:p>
       <w:r>
+        <w:t xml:space="preserve">Esta secção contém todas as etapas </w:t>
+      </w:r>
+      <w:r>
+        <w:t>necessárias ao desenvolvimento desta fase</w:t>
+      </w:r>
+      <w:r>
+        <w:t>,</w:t>
+      </w:r>
+      <w:r>
+        <w:t xml:space="preserve"> </w:t>
+      </w:r>
+      <w:r>
+        <w:t xml:space="preserve">que se encontram </w:t>
+      </w:r>
+      <w:r>
+        <w:t>descritas</w:t>
+      </w:r>
+      <w:r>
+        <w:t xml:space="preserve"> </w:t>
+      </w:r>
+      <w:r>
+        <w:t>pel</w:t>
+      </w:r>
+      <w:r>
+        <w:t>os mecanismos</w:t>
+      </w:r>
+      <w:r>
+        <w:t xml:space="preserve"> e</w:t>
+      </w:r>
+      <w:r>
+        <w:t xml:space="preserve"> ferramentas</w:t>
+      </w:r>
+      <w:r>
+        <w:t xml:space="preserve"> </w:t>
+      </w:r>
+      <w:r>
+        <w:t>utilizados</w:t>
+      </w:r>
+      <w:r>
+        <w:t>.</w:t>
+      </w:r>
+      <w:r>
+        <w:t xml:space="preserve"> </w:t>
+      </w:r>
+    </w:p>
+    <w:p/>
+    <w:p>
+      <w:pPr>
+        <w:pStyle w:val="Ttulo2"/>
+      </w:pPr>
+      <w:bookmarkStart w:id="3" w:name="_Toc97564059"/>
+      <w:r>
+        <w:t xml:space="preserve">2.1. </w:t>
+      </w:r>
+      <w:r>
+        <w:t>Aquisição das amostras dos sensores</w:t>
+      </w:r>
+      <w:r>
+        <w:t xml:space="preserve"> para o sistema sensor</w:t>
+      </w:r>
+      <w:bookmarkEnd w:id="3"/>
+    </w:p>
+    <w:p/>
+    <w:p>
+      <w:r>
         <w:t xml:space="preserve">A figura seguinte </w:t>
       </w:r>
       <w:r>
@@ -3448,10 +3439,7 @@
         <w:t xml:space="preserve"> </w:t>
       </w:r>
       <w:r>
-        <w:t>recolhid</w:t>
-      </w:r>
-      <w:r>
-        <w:t>as</w:t>
+        <w:t>utilizadas</w:t>
       </w:r>
       <w:r>
         <w:t>.</w:t>
@@ -3583,8 +3571,8 @@
                                 <w:lang w:eastAsia="en-US"/>
                               </w:rPr>
                             </w:pPr>
-                            <w:bookmarkStart w:id="3" w:name="_Toc97563391"/>
-                            <w:bookmarkStart w:id="4" w:name="_Toc97563719"/>
+                            <w:bookmarkStart w:id="4" w:name="_Toc97563391"/>
+                            <w:bookmarkStart w:id="5" w:name="_Toc97563719"/>
                             <w:r>
                               <w:rPr>
                                 <w:sz w:val="20"/>
@@ -3663,8 +3651,8 @@
                               </w:rPr>
                               <w:t xml:space="preserve"> o sistema sensor</w:t>
                             </w:r>
-                            <w:bookmarkEnd w:id="3"/>
                             <w:bookmarkEnd w:id="4"/>
+                            <w:bookmarkEnd w:id="5"/>
                           </w:p>
                         </w:txbxContent>
                       </wps:txbx>
@@ -3708,8 +3696,8 @@
                           <w:lang w:eastAsia="en-US"/>
                         </w:rPr>
                       </w:pPr>
-                      <w:bookmarkStart w:id="5" w:name="_Toc97563391"/>
-                      <w:bookmarkStart w:id="6" w:name="_Toc97563719"/>
+                      <w:bookmarkStart w:id="6" w:name="_Toc97563391"/>
+                      <w:bookmarkStart w:id="7" w:name="_Toc97563719"/>
                       <w:r>
                         <w:rPr>
                           <w:sz w:val="20"/>
@@ -3788,8 +3776,8 @@
                         </w:rPr>
                         <w:t xml:space="preserve"> o sistema sensor</w:t>
                       </w:r>
-                      <w:bookmarkEnd w:id="5"/>
                       <w:bookmarkEnd w:id="6"/>
+                      <w:bookmarkEnd w:id="7"/>
                     </w:p>
                   </w:txbxContent>
                 </v:textbox>
@@ -3806,25 +3794,426 @@
         <w:spacing w:after="160" w:line="259" w:lineRule="auto"/>
         <w:jc w:val="left"/>
       </w:pPr>
+      <w:r>
+        <w:t xml:space="preserve">As variáveis acima apresentadas </w:t>
+      </w:r>
+      <w:r>
+        <w:t>foram obtidas</w:t>
+      </w:r>
+      <w:r>
+        <w:t xml:space="preserve"> com recurso aos componentes eletrónicos (DHT11 e BME280)</w:t>
+      </w:r>
+      <w:r>
+        <w:t>.</w:t>
+      </w:r>
     </w:p>
     <w:p>
       <w:pPr>
         <w:widowControl/>
         <w:spacing w:after="160" w:line="259" w:lineRule="auto"/>
       </w:pPr>
+      <w:r>
+        <w:t xml:space="preserve">Dentro do </w:t>
+      </w:r>
+      <w:proofErr w:type="spellStart"/>
+      <w:r>
+        <w:rPr>
+          <w:i/>
+          <w:iCs/>
+        </w:rPr>
+        <w:t>Arduino</w:t>
+      </w:r>
+      <w:proofErr w:type="spellEnd"/>
+      <w:r>
+        <w:t xml:space="preserve"> IDE</w:t>
+      </w:r>
+      <w:r>
+        <w:t xml:space="preserve"> (</w:t>
+      </w:r>
+      <w:r>
+        <w:rPr>
+          <w:i/>
+          <w:iCs/>
+          <w:lang w:val="en-US"/>
+        </w:rPr>
+        <w:t>Integrated Development Environment</w:t>
+      </w:r>
+      <w:r>
+        <w:t xml:space="preserve">), </w:t>
+      </w:r>
+      <w:r>
+        <w:t>através</w:t>
+      </w:r>
+      <w:r>
+        <w:t xml:space="preserve"> </w:t>
+      </w:r>
+      <w:r>
+        <w:t xml:space="preserve">da importação de </w:t>
+      </w:r>
+      <w:r>
+        <w:t xml:space="preserve">um conjunto de bibliotecas, que operam com os </w:t>
+      </w:r>
+      <w:r>
+        <w:t>sensores</w:t>
+      </w:r>
+      <w:r>
+        <w:t xml:space="preserve"> descritos</w:t>
+      </w:r>
+      <w:r>
+        <w:t>,</w:t>
+      </w:r>
+      <w:r>
+        <w:t xml:space="preserve"> </w:t>
+      </w:r>
+      <w:r>
+        <w:t>permitiram</w:t>
+      </w:r>
+      <w:r>
+        <w:t xml:space="preserve"> recolher</w:t>
+      </w:r>
+      <w:r>
+        <w:t xml:space="preserve"> </w:t>
+      </w:r>
+      <w:r>
+        <w:t xml:space="preserve">várias amostras de valores </w:t>
+      </w:r>
+      <w:r>
+        <w:t xml:space="preserve">associados </w:t>
+      </w:r>
+      <w:r>
+        <w:t>a essas variáveis</w:t>
+      </w:r>
+      <w:r>
+        <w:t>.</w:t>
+      </w:r>
+      <w:r>
+        <w:t xml:space="preserve"> </w:t>
+      </w:r>
     </w:p>
     <w:p>
       <w:pPr>
+        <w:widowControl/>
+        <w:spacing w:after="160" w:line="259" w:lineRule="auto"/>
+      </w:pPr>
+      <w:r>
+        <w:rPr>
+          <w:noProof/>
+        </w:rPr>
+        <mc:AlternateContent>
+          <mc:Choice Requires="wps">
+            <w:drawing>
+              <wp:anchor distT="0" distB="0" distL="114300" distR="114300" simplePos="0" relativeHeight="251697152" behindDoc="0" locked="0" layoutInCell="1" allowOverlap="1" wp14:anchorId="54DE9082" wp14:editId="158497EE">
+                <wp:simplePos x="0" y="0"/>
+                <wp:positionH relativeFrom="margin">
+                  <wp:align>center</wp:align>
+                </wp:positionH>
+                <wp:positionV relativeFrom="paragraph">
+                  <wp:posOffset>354330</wp:posOffset>
+                </wp:positionV>
+                <wp:extent cx="2200275" cy="438150"/>
+                <wp:effectExtent l="0" t="0" r="28575" b="19050"/>
+                <wp:wrapNone/>
+                <wp:docPr id="2" name="Caixa de texto 2"/>
+                <wp:cNvGraphicFramePr/>
+                <a:graphic xmlns:a="http://schemas.openxmlformats.org/drawingml/2006/main">
+                  <a:graphicData uri="http://schemas.microsoft.com/office/word/2010/wordprocessingShape">
+                    <wps:wsp>
+                      <wps:cNvSpPr txBox="1"/>
+                      <wps:spPr>
+                        <a:xfrm>
+                          <a:off x="0" y="0"/>
+                          <a:ext cx="2200275" cy="438150"/>
+                        </a:xfrm>
+                        <a:prstGeom prst="rect">
+                          <a:avLst/>
+                        </a:prstGeom>
+                        <a:solidFill>
+                          <a:schemeClr val="lt1"/>
+                        </a:solidFill>
+                        <a:ln w="6350">
+                          <a:solidFill>
+                            <a:schemeClr val="accent1"/>
+                          </a:solidFill>
+                        </a:ln>
+                      </wps:spPr>
+                      <wps:txbx>
+                        <w:txbxContent>
+                          <w:p>
+                            <w:pPr>
+                              <w:jc w:val="center"/>
+                            </w:pPr>
+                            <w:r>
+                              <w:t>#include &lt;Adafruit_Sensor.h&gt;</w:t>
+                            </w:r>
+                          </w:p>
+                          <w:p>
+                            <w:pPr>
+                              <w:jc w:val="center"/>
+                            </w:pPr>
+                            <w:r>
+                              <w:t>#include &lt;Adafruit_BME280.h&gt;</w:t>
+                            </w:r>
+                          </w:p>
+                        </w:txbxContent>
+                      </wps:txbx>
+                      <wps:bodyPr rot="0" spcFirstLastPara="0" vertOverflow="overflow" horzOverflow="overflow" vert="horz" wrap="square" lIns="91440" tIns="45720" rIns="91440" bIns="45720" numCol="1" spcCol="0" rtlCol="0" fromWordArt="0" anchor="t" anchorCtr="0" forceAA="0" compatLnSpc="1">
+                        <a:prstTxWarp prst="textNoShape">
+                          <a:avLst/>
+                        </a:prstTxWarp>
+                        <a:noAutofit/>
+                      </wps:bodyPr>
+                    </wps:wsp>
+                  </a:graphicData>
+                </a:graphic>
+                <wp14:sizeRelH relativeFrom="margin">
+                  <wp14:pctWidth>0</wp14:pctWidth>
+                </wp14:sizeRelH>
+                <wp14:sizeRelV relativeFrom="margin">
+                  <wp14:pctHeight>0</wp14:pctHeight>
+                </wp14:sizeRelV>
+              </wp:anchor>
+            </w:drawing>
+          </mc:Choice>
+          <mc:Fallback>
+            <w:pict>
+              <v:shape w14:anchorId="54DE9082" id="Caixa de texto 2" o:spid="_x0000_s1032" type="#_x0000_t202" style="position:absolute;left:0;text-align:left;margin-left:0;margin-top:27.9pt;width:173.25pt;height:34.5pt;z-index:251697152;visibility:visible;mso-wrap-style:square;mso-width-percent:0;mso-height-percent:0;mso-wrap-distance-left:9pt;mso-wrap-distance-top:0;mso-wrap-distance-right:9pt;mso-wrap-distance-bottom:0;mso-position-horizontal:center;mso-position-horizontal-relative:margin;mso-position-vertical:absolute;mso-position-vertical-relative:text;mso-width-percent:0;mso-height-percent:0;mso-width-relative:margin;mso-height-relative:margin;v-text-anchor:top" o:gfxdata="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" fillcolor="white [3201]" strokecolor="#4472c4 [3204]" strokeweight=".5pt">
+                <v:textbox>
+                  <w:txbxContent>
+                    <w:p>
+                      <w:pPr>
+                        <w:jc w:val="center"/>
+                      </w:pPr>
+                      <w:r>
+                        <w:t>#include &lt;Adafruit_Sensor.h&gt;</w:t>
+                      </w:r>
+                    </w:p>
+                    <w:p>
+                      <w:pPr>
+                        <w:jc w:val="center"/>
+                      </w:pPr>
+                      <w:r>
+                        <w:t>#include &lt;Adafruit_BME280.h&gt;</w:t>
+                      </w:r>
+                    </w:p>
+                  </w:txbxContent>
+                </v:textbox>
+                <w10:wrap anchorx="margin"/>
+              </v:shape>
+            </w:pict>
+          </mc:Fallback>
+        </mc:AlternateContent>
+      </w:r>
+      <w:r>
+        <w:t>A figura seguinte ilustra as biblioteca</w:t>
+      </w:r>
+      <w:r>
+        <w:t>s, que operam com os componentes eletrónicos</w:t>
+      </w:r>
+      <w:r>
+        <w:t xml:space="preserve"> citados</w:t>
+      </w:r>
+      <w:r>
+        <w:t xml:space="preserve">. </w:t>
+      </w:r>
+    </w:p>
+    <w:p>
+      <w:pPr>
+        <w:widowControl/>
+        <w:spacing w:after="160" w:line="259" w:lineRule="auto"/>
+      </w:pPr>
+    </w:p>
+    <w:p>
+      <w:pPr>
+        <w:widowControl/>
+        <w:spacing w:after="160" w:line="259" w:lineRule="auto"/>
+      </w:pPr>
+      <w:r>
+        <w:rPr>
+          <w:noProof/>
+        </w:rPr>
+        <mc:AlternateContent>
+          <mc:Choice Requires="wps">
+            <w:drawing>
+              <wp:anchor distT="0" distB="0" distL="114300" distR="114300" simplePos="0" relativeHeight="251699200" behindDoc="0" locked="0" layoutInCell="1" allowOverlap="1" wp14:anchorId="5107770D" wp14:editId="2A101B77">
+                <wp:simplePos x="0" y="0"/>
+                <wp:positionH relativeFrom="margin">
+                  <wp:align>center</wp:align>
+                </wp:positionH>
+                <wp:positionV relativeFrom="paragraph">
+                  <wp:posOffset>172085</wp:posOffset>
+                </wp:positionV>
+                <wp:extent cx="2486025" cy="200025"/>
+                <wp:effectExtent l="0" t="0" r="9525" b="9525"/>
+                <wp:wrapNone/>
+                <wp:docPr id="3" name="Caixa de texto 3"/>
+                <wp:cNvGraphicFramePr/>
+                <a:graphic xmlns:a="http://schemas.openxmlformats.org/drawingml/2006/main">
+                  <a:graphicData uri="http://schemas.microsoft.com/office/word/2010/wordprocessingShape">
+                    <wps:wsp>
+                      <wps:cNvSpPr txBox="1"/>
+                      <wps:spPr>
+                        <a:xfrm>
+                          <a:off x="0" y="0"/>
+                          <a:ext cx="2486025" cy="200025"/>
+                        </a:xfrm>
+                        <a:prstGeom prst="rect">
+                          <a:avLst/>
+                        </a:prstGeom>
+                        <a:solidFill>
+                          <a:prstClr val="white"/>
+                        </a:solidFill>
+                        <a:ln>
+                          <a:noFill/>
+                        </a:ln>
+                      </wps:spPr>
+                      <wps:txbx>
+                        <w:txbxContent>
+                          <w:p>
+                            <w:pPr>
+                              <w:pStyle w:val="Legenda"/>
+                              <w:rPr>
+                                <w:noProof/>
+                              </w:rPr>
+                            </w:pPr>
+                            <w:r>
+                              <w:t xml:space="preserve">Figura </w:t>
+                            </w:r>
+                            <w:fldSimple w:instr=" SEQ Figura \* ARABIC ">
+                              <w:r>
+                                <w:rPr>
+                                  <w:noProof/>
+                                </w:rPr>
+                                <w:t>2</w:t>
+                              </w:r>
+                            </w:fldSimple>
+                            <w:r>
+                              <w:t xml:space="preserve"> - Bibliotecas relativas ao sistema sensor</w:t>
+                            </w:r>
+                          </w:p>
+                        </w:txbxContent>
+                      </wps:txbx>
+                      <wps:bodyPr rot="0" spcFirstLastPara="0" vertOverflow="overflow" horzOverflow="overflow" vert="horz" wrap="square" lIns="0" tIns="0" rIns="0" bIns="0" numCol="1" spcCol="0" rtlCol="0" fromWordArt="0" anchor="t" anchorCtr="0" forceAA="0" compatLnSpc="1">
+                        <a:prstTxWarp prst="textNoShape">
+                          <a:avLst/>
+                        </a:prstTxWarp>
+                        <a:noAutofit/>
+                      </wps:bodyPr>
+                    </wps:wsp>
+                  </a:graphicData>
+                </a:graphic>
+                <wp14:sizeRelH relativeFrom="margin">
+                  <wp14:pctWidth>0</wp14:pctWidth>
+                </wp14:sizeRelH>
+                <wp14:sizeRelV relativeFrom="margin">
+                  <wp14:pctHeight>0</wp14:pctHeight>
+                </wp14:sizeRelV>
+              </wp:anchor>
+            </w:drawing>
+          </mc:Choice>
+          <mc:Fallback>
+            <w:pict>
+              <v:shape w14:anchorId="5107770D" id="Caixa de texto 3" o:spid="_x0000_s1033" type="#_x0000_t202" style="position:absolute;left:0;text-align:left;margin-left:0;margin-top:13.55pt;width:195.75pt;height:15.75pt;z-index:251699200;visibility:visible;mso-wrap-style:square;mso-width-percent:0;mso-height-percent:0;mso-wrap-distance-left:9pt;mso-wrap-distance-top:0;mso-wrap-distance-right:9pt;mso-wrap-distance-bottom:0;mso-position-horizontal:center;mso-position-horizontal-relative:margin;mso-position-vertical:absolute;mso-position-vertical-relative:text;mso-width-percent:0;mso-height-percent:0;mso-width-relative:margin;mso-height-relative:margin;v-text-anchor:top" o:gfxdata="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" stroked="f">
+                <v:textbox inset="0,0,0,0">
+                  <w:txbxContent>
+                    <w:p>
+                      <w:pPr>
+                        <w:pStyle w:val="Legenda"/>
+                        <w:rPr>
+                          <w:noProof/>
+                        </w:rPr>
+                      </w:pPr>
+                      <w:r>
+                        <w:t xml:space="preserve">Figura </w:t>
+                      </w:r>
+                      <w:fldSimple w:instr=" SEQ Figura \* ARABIC ">
+                        <w:r>
+                          <w:rPr>
+                            <w:noProof/>
+                          </w:rPr>
+                          <w:t>2</w:t>
+                        </w:r>
+                      </w:fldSimple>
+                      <w:r>
+                        <w:t xml:space="preserve"> - Bibliotecas relativas ao sistema sensor</w:t>
+                      </w:r>
+                    </w:p>
+                  </w:txbxContent>
+                </v:textbox>
+                <w10:wrap anchorx="margin"/>
+              </v:shape>
+            </w:pict>
+          </mc:Fallback>
+        </mc:AlternateContent>
+      </w:r>
+      <w:r>
+        <w:tab/>
+      </w:r>
+      <w:r>
+        <w:tab/>
+      </w:r>
+      <w:r>
+        <w:tab/>
+      </w:r>
+    </w:p>
+    <w:p>
+      <w:pPr>
+        <w:widowControl/>
+        <w:spacing w:after="160" w:line="259" w:lineRule="auto"/>
+      </w:pPr>
+    </w:p>
+    <w:p>
+      <w:pPr>
+        <w:widowControl/>
+        <w:spacing w:after="160" w:line="259" w:lineRule="auto"/>
+      </w:pPr>
+      <w:r>
+        <w:t xml:space="preserve">A amostragem dos valores é realizada dentro da função </w:t>
+      </w:r>
+      <w:proofErr w:type="spellStart"/>
+      <w:r>
+        <w:rPr>
+          <w:i/>
+          <w:iCs/>
+        </w:rPr>
+        <w:t>loop</w:t>
+      </w:r>
+      <w:proofErr w:type="spellEnd"/>
+      <w:r>
+        <w:rPr>
+          <w:i/>
+          <w:iCs/>
+        </w:rPr>
+        <w:t>()</w:t>
+      </w:r>
+      <w:r>
+        <w:rPr>
+          <w:i/>
+          <w:iCs/>
+        </w:rPr>
+        <w:t>,</w:t>
+      </w:r>
+      <w:r>
+        <w:t xml:space="preserve"> o algoritmo implementado pode ser traduzido de acordo com o seguinte fluxograma: </w:t>
+      </w:r>
+    </w:p>
+    <w:p>
+      <w:pPr>
+        <w:widowControl/>
+        <w:spacing w:after="160" w:line="259" w:lineRule="auto"/>
+      </w:pPr>
+    </w:p>
+    <w:p>
+      <w:pPr>
         <w:pStyle w:val="Ttulo2"/>
       </w:pPr>
-      <w:bookmarkStart w:id="7" w:name="_Toc97564060"/>
+      <w:bookmarkStart w:id="8" w:name="_Toc97564060"/>
       <w:r>
         <w:t xml:space="preserve">2.2. </w:t>
       </w:r>
       <w:r>
         <w:t>Conversão e processamento dos valores obtidos nos sensores</w:t>
       </w:r>
-      <w:bookmarkEnd w:id="7"/>
+      <w:bookmarkEnd w:id="8"/>
     </w:p>
     <w:p/>
     <w:p>
@@ -3901,7 +4290,7 @@
           <w:szCs w:val="20"/>
         </w:rPr>
       </w:pPr>
-      <w:bookmarkStart w:id="8" w:name="_Toc97563720"/>
+      <w:bookmarkStart w:id="9" w:name="_Toc97563720"/>
       <w:r>
         <w:rPr>
           <w:sz w:val="20"/>
@@ -3936,7 +4325,7 @@
           <w:sz w:val="20"/>
           <w:szCs w:val="20"/>
         </w:rPr>
-        <w:t>2</w:t>
+        <w:t>3</w:t>
       </w:r>
       <w:r>
         <w:rPr>
@@ -3952,7 +4341,7 @@
         </w:rPr>
         <w:t xml:space="preserve">  - Processamento dos dados obtidos na etapa anterior</w:t>
       </w:r>
-      <w:bookmarkEnd w:id="8"/>
+      <w:bookmarkEnd w:id="9"/>
     </w:p>
     <w:p>
       <w:pPr>
@@ -3967,7 +4356,11 @@
         <w:t xml:space="preserve">como exemplificado na figura 2, depois de recolhidos os valores usando os sensores e estes enviados para o sistema sensor, a API (interface </w:t>
       </w:r>
       <w:r>
-        <w:t>standard de comunicação entre vários computadores) dos sensores DHT11 faz a conversão entre os dados obtidos e o resultado que apresenta em que a temperatura e a humidade para celsius e percentagem, respetivamente.</w:t>
+        <w:t xml:space="preserve">standard de comunicação entre vários computadores) dos sensores DHT11 faz a conversão entre </w:t>
+      </w:r>
+      <w:r>
+        <w:lastRenderedPageBreak/>
+        <w:t>os dados obtidos e o resultado que apresenta em que a temperatura e a humidade para celsius e percentagem, respetivamente.</w:t>
       </w:r>
     </w:p>
     <w:p/>
@@ -3975,11 +4368,11 @@
       <w:pPr>
         <w:pStyle w:val="Ttulo2"/>
       </w:pPr>
-      <w:bookmarkStart w:id="9" w:name="_Toc97564061"/>
+      <w:bookmarkStart w:id="10" w:name="_Toc97564061"/>
       <w:r>
         <w:t>2.3 Apresentação dos dados recolhidos em tempo real</w:t>
       </w:r>
-      <w:bookmarkEnd w:id="9"/>
+      <w:bookmarkEnd w:id="10"/>
       <w:r>
         <w:t xml:space="preserve"> </w:t>
       </w:r>
@@ -4051,7 +4444,7 @@
           <w:szCs w:val="20"/>
         </w:rPr>
       </w:pPr>
-      <w:bookmarkStart w:id="10" w:name="_Toc97563721"/>
+      <w:bookmarkStart w:id="11" w:name="_Toc97563721"/>
       <w:r>
         <w:rPr>
           <w:sz w:val="20"/>
@@ -4086,7 +4479,7 @@
           <w:sz w:val="20"/>
           <w:szCs w:val="20"/>
         </w:rPr>
-        <w:t>3</w:t>
+        <w:t>4</w:t>
       </w:r>
       <w:r>
         <w:rPr>
@@ -4102,7 +4495,7 @@
         </w:rPr>
         <w:t xml:space="preserve"> - Apresentação dos dados no terminal Serial Monitor do Arduino</w:t>
       </w:r>
-      <w:bookmarkEnd w:id="10"/>
+      <w:bookmarkEnd w:id="11"/>
     </w:p>
     <w:p>
       <w:pPr>
@@ -4142,14 +4535,14 @@
       <w:pPr>
         <w:pStyle w:val="Ttulo2"/>
       </w:pPr>
-      <w:bookmarkStart w:id="11" w:name="_Toc97564062"/>
+      <w:bookmarkStart w:id="12" w:name="_Toc97564062"/>
       <w:r>
         <w:t xml:space="preserve">2.4 </w:t>
       </w:r>
       <w:r>
         <w:t>Transmissão dos dados via BLE para o gateway</w:t>
       </w:r>
-      <w:bookmarkEnd w:id="11"/>
+      <w:bookmarkEnd w:id="12"/>
     </w:p>
     <w:p/>
     <w:p>
@@ -4246,7 +4639,7 @@
           <w:sz w:val="20"/>
           <w:szCs w:val="20"/>
         </w:rPr>
-        <w:t>4</w:t>
+        <w:t>5</w:t>
       </w:r>
       <w:r>
         <w:rPr>
@@ -4302,12 +4695,12 @@
           <w:numId w:val="37"/>
         </w:numPr>
       </w:pPr>
-      <w:bookmarkStart w:id="12" w:name="_Toc97564065"/>
+      <w:bookmarkStart w:id="13" w:name="_Toc97564065"/>
       <w:r>
         <w:lastRenderedPageBreak/>
         <w:t>Conclusão</w:t>
       </w:r>
-      <w:bookmarkEnd w:id="12"/>
+      <w:bookmarkEnd w:id="13"/>
     </w:p>
     <w:p/>
     <w:p>
@@ -4395,11 +4788,11 @@
         <w:lastRenderedPageBreak/>
         <w:t xml:space="preserve"> </w:t>
       </w:r>
-      <w:bookmarkStart w:id="13" w:name="_Toc97564066"/>
+      <w:bookmarkStart w:id="14" w:name="_Toc97564066"/>
       <w:r>
         <w:t>Contribuição de cada aluno</w:t>
       </w:r>
-      <w:bookmarkEnd w:id="13"/>
+      <w:bookmarkEnd w:id="14"/>
     </w:p>
     <w:p/>
     <w:p>
@@ -4412,7 +4805,7 @@
         <w:br w:type="page"/>
       </w:r>
     </w:p>
-    <w:bookmarkStart w:id="14" w:name="_Toc97564067" w:displacedByCustomXml="next"/>
+    <w:bookmarkStart w:id="15" w:name="_Toc97564067" w:displacedByCustomXml="next"/>
     <w:sdt>
       <w:sdtPr>
         <w:rPr>
@@ -4439,7 +4832,7 @@
           <w:r>
             <w:t>Bibliografia</w:t>
           </w:r>
-          <w:bookmarkEnd w:id="14"/>
+          <w:bookmarkEnd w:id="15"/>
         </w:p>
         <w:p>
           <w:pPr>

</xml_diff>

<commit_message>
Fluxograma adicionado; Subsecções 2.1 e 2.2 atualizadas
</commit_message>
<xml_diff>
--- a/fase_A/relatorios/RTDA-G2.docx
+++ b/fase_A/relatorios/RTDA-G2.docx
@@ -1839,7 +1839,7 @@
             </w:rPr>
             <w:fldChar w:fldCharType="separate"/>
           </w:r>
-          <w:hyperlink w:anchor="_Toc97564057" w:history="1">
+          <w:hyperlink w:anchor="_Toc98101804" w:history="1">
             <w:r>
               <w:rPr>
                 <w:rStyle w:val="Hiperligao"/>
@@ -1881,7 +1881,7 @@
                 <w:noProof/>
                 <w:webHidden/>
               </w:rPr>
-              <w:instrText xml:space="preserve"> PAGEREF _Toc97564057 \h </w:instrText>
+              <w:instrText xml:space="preserve"> PAGEREF _Toc98101804 \h </w:instrText>
             </w:r>
             <w:r>
               <w:rPr>
@@ -1925,7 +1925,7 @@
               <w:lang w:eastAsia="pt-PT"/>
             </w:rPr>
           </w:pPr>
-          <w:hyperlink w:anchor="_Toc97564058" w:history="1">
+          <w:hyperlink w:anchor="_Toc98101805" w:history="1">
             <w:r>
               <w:rPr>
                 <w:rStyle w:val="Hiperligao"/>
@@ -1967,7 +1967,7 @@
                 <w:noProof/>
                 <w:webHidden/>
               </w:rPr>
-              <w:instrText xml:space="preserve"> PAGEREF _Toc97564058 \h </w:instrText>
+              <w:instrText xml:space="preserve"> PAGEREF _Toc98101805 \h </w:instrText>
             </w:r>
             <w:r>
               <w:rPr>
@@ -2010,7 +2010,7 @@
               <w:lang w:eastAsia="pt-PT"/>
             </w:rPr>
           </w:pPr>
-          <w:hyperlink w:anchor="_Toc97564059" w:history="1">
+          <w:hyperlink w:anchor="_Toc98101806" w:history="1">
             <w:r>
               <w:rPr>
                 <w:rStyle w:val="Hiperligao"/>
@@ -2037,7 +2037,7 @@
                 <w:noProof/>
                 <w:webHidden/>
               </w:rPr>
-              <w:instrText xml:space="preserve"> PAGEREF _Toc97564059 \h </w:instrText>
+              <w:instrText xml:space="preserve"> PAGEREF _Toc98101806 \h </w:instrText>
             </w:r>
             <w:r>
               <w:rPr>
@@ -2080,7 +2080,7 @@
               <w:lang w:eastAsia="pt-PT"/>
             </w:rPr>
           </w:pPr>
-          <w:hyperlink w:anchor="_Toc97564060" w:history="1">
+          <w:hyperlink w:anchor="_Toc98101807" w:history="1">
             <w:r>
               <w:rPr>
                 <w:rStyle w:val="Hiperligao"/>
@@ -2107,7 +2107,7 @@
                 <w:noProof/>
                 <w:webHidden/>
               </w:rPr>
-              <w:instrText xml:space="preserve"> PAGEREF _Toc97564060 \h </w:instrText>
+              <w:instrText xml:space="preserve"> PAGEREF _Toc98101807 \h </w:instrText>
             </w:r>
             <w:r>
               <w:rPr>
@@ -2127,7 +2127,7 @@
                 <w:noProof/>
                 <w:webHidden/>
               </w:rPr>
-              <w:t>6</w:t>
+              <w:t>8</w:t>
             </w:r>
             <w:r>
               <w:rPr>
@@ -2150,7 +2150,7 @@
               <w:lang w:eastAsia="pt-PT"/>
             </w:rPr>
           </w:pPr>
-          <w:hyperlink w:anchor="_Toc97564061" w:history="1">
+          <w:hyperlink w:anchor="_Toc98101808" w:history="1">
             <w:r>
               <w:rPr>
                 <w:rStyle w:val="Hiperligao"/>
@@ -2177,7 +2177,7 @@
                 <w:noProof/>
                 <w:webHidden/>
               </w:rPr>
-              <w:instrText xml:space="preserve"> PAGEREF _Toc97564061 \h </w:instrText>
+              <w:instrText xml:space="preserve"> PAGEREF _Toc98101808 \h </w:instrText>
             </w:r>
             <w:r>
               <w:rPr>
@@ -2197,7 +2197,7 @@
                 <w:noProof/>
                 <w:webHidden/>
               </w:rPr>
-              <w:t>7</w:t>
+              <w:t>8</w:t>
             </w:r>
             <w:r>
               <w:rPr>
@@ -2220,7 +2220,7 @@
               <w:lang w:eastAsia="pt-PT"/>
             </w:rPr>
           </w:pPr>
-          <w:hyperlink w:anchor="_Toc97564062" w:history="1">
+          <w:hyperlink w:anchor="_Toc98101809" w:history="1">
             <w:r>
               <w:rPr>
                 <w:rStyle w:val="Hiperligao"/>
@@ -2247,7 +2247,7 @@
                 <w:noProof/>
                 <w:webHidden/>
               </w:rPr>
-              <w:instrText xml:space="preserve"> PAGEREF _Toc97564062 \h </w:instrText>
+              <w:instrText xml:space="preserve"> PAGEREF _Toc98101809 \h </w:instrText>
             </w:r>
             <w:r>
               <w:rPr>
@@ -2267,7 +2267,7 @@
                 <w:noProof/>
                 <w:webHidden/>
               </w:rPr>
-              <w:t>7</w:t>
+              <w:t>8</w:t>
             </w:r>
             <w:r>
               <w:rPr>
@@ -2280,7 +2280,7 @@
         </w:p>
         <w:p>
           <w:pPr>
-            <w:pStyle w:val="ndice3"/>
+            <w:pStyle w:val="ndice2"/>
             <w:tabs>
               <w:tab w:val="right" w:leader="dot" w:pos="8494"/>
             </w:tabs>
@@ -2290,15 +2290,13 @@
               <w:lang w:eastAsia="pt-PT"/>
             </w:rPr>
           </w:pPr>
-          <w:hyperlink w:anchor="_Toc97564063" w:history="1">
+          <w:hyperlink w:anchor="_Toc98101810" w:history="1">
             <w:r>
               <w:rPr>
                 <w:rStyle w:val="Hiperligao"/>
-                <w:i/>
-                <w:iCs/>
                 <w:noProof/>
               </w:rPr>
-              <w:t>2.1.1. Hardware</w:t>
+              <w:t>2.5 Envio dos dados para visualização e armazenamento online</w:t>
             </w:r>
             <w:r>
               <w:rPr>
@@ -2319,79 +2317,7 @@
                 <w:noProof/>
                 <w:webHidden/>
               </w:rPr>
-              <w:instrText xml:space="preserve"> PAGEREF _Toc97564063 \h </w:instrText>
-            </w:r>
-            <w:r>
-              <w:rPr>
-                <w:noProof/>
-                <w:webHidden/>
-              </w:rPr>
-            </w:r>
-            <w:r>
-              <w:rPr>
-                <w:noProof/>
-                <w:webHidden/>
-              </w:rPr>
-              <w:fldChar w:fldCharType="separate"/>
-            </w:r>
-            <w:r>
-              <w:rPr>
-                <w:noProof/>
-                <w:webHidden/>
-              </w:rPr>
-              <w:t>7</w:t>
-            </w:r>
-            <w:r>
-              <w:rPr>
-                <w:noProof/>
-                <w:webHidden/>
-              </w:rPr>
-              <w:fldChar w:fldCharType="end"/>
-            </w:r>
-          </w:hyperlink>
-        </w:p>
-        <w:p>
-          <w:pPr>
-            <w:pStyle w:val="ndice3"/>
-            <w:tabs>
-              <w:tab w:val="right" w:leader="dot" w:pos="8494"/>
-            </w:tabs>
-            <w:rPr>
-              <w:rFonts w:asciiTheme="minorHAnsi" w:eastAsiaTheme="minorEastAsia" w:hAnsiTheme="minorHAnsi" w:cstheme="minorBidi"/>
-              <w:noProof/>
-              <w:lang w:eastAsia="pt-PT"/>
-            </w:rPr>
-          </w:pPr>
-          <w:hyperlink w:anchor="_Toc97564064" w:history="1">
-            <w:r>
-              <w:rPr>
-                <w:rStyle w:val="Hiperligao"/>
-                <w:i/>
-                <w:iCs/>
-                <w:noProof/>
-              </w:rPr>
-              <w:t>2.1.2. Software</w:t>
-            </w:r>
-            <w:r>
-              <w:rPr>
-                <w:noProof/>
-                <w:webHidden/>
-              </w:rPr>
-              <w:tab/>
-            </w:r>
-            <w:r>
-              <w:rPr>
-                <w:noProof/>
-                <w:webHidden/>
-              </w:rPr>
-              <w:fldChar w:fldCharType="begin"/>
-            </w:r>
-            <w:r>
-              <w:rPr>
-                <w:noProof/>
-                <w:webHidden/>
-              </w:rPr>
-              <w:instrText xml:space="preserve"> PAGEREF _Toc97564064 \h </w:instrText>
+              <w:instrText xml:space="preserve"> PAGEREF _Toc98101810 \h </w:instrText>
             </w:r>
             <w:r>
               <w:rPr>
@@ -2435,7 +2361,7 @@
               <w:lang w:eastAsia="pt-PT"/>
             </w:rPr>
           </w:pPr>
-          <w:hyperlink w:anchor="_Toc97564065" w:history="1">
+          <w:hyperlink w:anchor="_Toc98101811" w:history="1">
             <w:r>
               <w:rPr>
                 <w:rStyle w:val="Hiperligao"/>
@@ -2477,7 +2403,7 @@
                 <w:noProof/>
                 <w:webHidden/>
               </w:rPr>
-              <w:instrText xml:space="preserve"> PAGEREF _Toc97564065 \h </w:instrText>
+              <w:instrText xml:space="preserve"> PAGEREF _Toc98101811 \h </w:instrText>
             </w:r>
             <w:r>
               <w:rPr>
@@ -2521,7 +2447,7 @@
               <w:lang w:eastAsia="pt-PT"/>
             </w:rPr>
           </w:pPr>
-          <w:hyperlink w:anchor="_Toc97564066" w:history="1">
+          <w:hyperlink w:anchor="_Toc98101812" w:history="1">
             <w:r>
               <w:rPr>
                 <w:rStyle w:val="Hiperligao"/>
@@ -2563,7 +2489,7 @@
                 <w:noProof/>
                 <w:webHidden/>
               </w:rPr>
-              <w:instrText xml:space="preserve"> PAGEREF _Toc97564066 \h </w:instrText>
+              <w:instrText xml:space="preserve"> PAGEREF _Toc98101812 \h </w:instrText>
             </w:r>
             <w:r>
               <w:rPr>
@@ -2607,7 +2533,7 @@
               <w:lang w:eastAsia="pt-PT"/>
             </w:rPr>
           </w:pPr>
-          <w:hyperlink w:anchor="_Toc97564067" w:history="1">
+          <w:hyperlink w:anchor="_Toc98101813" w:history="1">
             <w:r>
               <w:rPr>
                 <w:rStyle w:val="Hiperligao"/>
@@ -2649,7 +2575,7 @@
                 <w:noProof/>
                 <w:webHidden/>
               </w:rPr>
-              <w:instrText xml:space="preserve"> PAGEREF _Toc97564067 \h </w:instrText>
+              <w:instrText xml:space="preserve"> PAGEREF _Toc98101813 \h </w:instrText>
             </w:r>
             <w:r>
               <w:rPr>
@@ -2763,7 +2689,7 @@
         <w:rPr>
           <w:noProof/>
         </w:rPr>
-        <w:t>Figura 1 – Comunicação entre os sensores e o sistema sensor</w:t>
+        <w:t>Figura 1 – Variáveis recolhidas o sistema sensor</w:t>
       </w:r>
       <w:r>
         <w:rPr>
@@ -2781,7 +2707,7 @@
         <w:rPr>
           <w:noProof/>
         </w:rPr>
-        <w:instrText xml:space="preserve"> PAGEREF _Toc97563719 \h </w:instrText>
+        <w:instrText xml:space="preserve"> PAGEREF _Toc98101814 \h </w:instrText>
       </w:r>
       <w:r>
         <w:rPr>
@@ -2823,7 +2749,7 @@
         <w:rPr>
           <w:noProof/>
         </w:rPr>
-        <w:t>Figura 2  - Processamento dos dados obtidos na etapa anterior</w:t>
+        <w:t>Figura 2 - Bibliotecas relativas ao sistema sensor</w:t>
       </w:r>
       <w:r>
         <w:rPr>
@@ -2841,7 +2767,7 @@
         <w:rPr>
           <w:noProof/>
         </w:rPr>
-        <w:instrText xml:space="preserve"> PAGEREF _Toc97563720 \h </w:instrText>
+        <w:instrText xml:space="preserve"> PAGEREF _Toc98101815 \h </w:instrText>
       </w:r>
       <w:r>
         <w:rPr>
@@ -2883,7 +2809,7 @@
         <w:rPr>
           <w:noProof/>
         </w:rPr>
-        <w:t>Figura 3 - Apresentação dos dados no terminal Serial Monitor do Arduino</w:t>
+        <w:t>Figura 4 - Fluxograma da função loop()</w:t>
       </w:r>
       <w:r>
         <w:rPr>
@@ -2901,7 +2827,7 @@
         <w:rPr>
           <w:noProof/>
         </w:rPr>
-        <w:instrText xml:space="preserve"> PAGEREF _Toc97563721 \h </w:instrText>
+        <w:instrText xml:space="preserve"> PAGEREF _Toc98101816 \h </w:instrText>
       </w:r>
       <w:r>
         <w:rPr>
@@ -2919,6 +2845,186 @@
           <w:noProof/>
         </w:rPr>
         <w:t>7</w:t>
+      </w:r>
+      <w:r>
+        <w:rPr>
+          <w:noProof/>
+        </w:rPr>
+        <w:fldChar w:fldCharType="end"/>
+      </w:r>
+    </w:p>
+    <w:p>
+      <w:pPr>
+        <w:pStyle w:val="ndicedeilustraes"/>
+        <w:tabs>
+          <w:tab w:val="right" w:leader="dot" w:pos="8494"/>
+        </w:tabs>
+        <w:rPr>
+          <w:rFonts w:asciiTheme="minorHAnsi" w:eastAsiaTheme="minorEastAsia" w:hAnsiTheme="minorHAnsi" w:cstheme="minorBidi"/>
+          <w:noProof/>
+          <w:lang w:eastAsia="pt-PT"/>
+        </w:rPr>
+      </w:pPr>
+      <w:r>
+        <w:rPr>
+          <w:noProof/>
+        </w:rPr>
+        <w:t>Figura 5  - Processamento dos dados obtidos na etapa anterior</w:t>
+      </w:r>
+      <w:r>
+        <w:rPr>
+          <w:noProof/>
+        </w:rPr>
+        <w:tab/>
+      </w:r>
+      <w:r>
+        <w:rPr>
+          <w:noProof/>
+        </w:rPr>
+        <w:fldChar w:fldCharType="begin"/>
+      </w:r>
+      <w:r>
+        <w:rPr>
+          <w:noProof/>
+        </w:rPr>
+        <w:instrText xml:space="preserve"> PAGEREF _Toc98101817 \h </w:instrText>
+      </w:r>
+      <w:r>
+        <w:rPr>
+          <w:noProof/>
+        </w:rPr>
+      </w:r>
+      <w:r>
+        <w:rPr>
+          <w:noProof/>
+        </w:rPr>
+        <w:fldChar w:fldCharType="separate"/>
+      </w:r>
+      <w:r>
+        <w:rPr>
+          <w:noProof/>
+        </w:rPr>
+        <w:t>8</w:t>
+      </w:r>
+      <w:r>
+        <w:rPr>
+          <w:noProof/>
+        </w:rPr>
+        <w:fldChar w:fldCharType="end"/>
+      </w:r>
+    </w:p>
+    <w:p>
+      <w:pPr>
+        <w:pStyle w:val="ndicedeilustraes"/>
+        <w:tabs>
+          <w:tab w:val="right" w:leader="dot" w:pos="8494"/>
+        </w:tabs>
+        <w:rPr>
+          <w:rFonts w:asciiTheme="minorHAnsi" w:eastAsiaTheme="minorEastAsia" w:hAnsiTheme="minorHAnsi" w:cstheme="minorBidi"/>
+          <w:noProof/>
+          <w:lang w:eastAsia="pt-PT"/>
+        </w:rPr>
+      </w:pPr>
+      <w:r>
+        <w:rPr>
+          <w:noProof/>
+        </w:rPr>
+        <w:t>Figura 6 - Apresentação dos dados no terminal Serial Monitor do Arduino</w:t>
+      </w:r>
+      <w:r>
+        <w:rPr>
+          <w:noProof/>
+        </w:rPr>
+        <w:tab/>
+      </w:r>
+      <w:r>
+        <w:rPr>
+          <w:noProof/>
+        </w:rPr>
+        <w:fldChar w:fldCharType="begin"/>
+      </w:r>
+      <w:r>
+        <w:rPr>
+          <w:noProof/>
+        </w:rPr>
+        <w:instrText xml:space="preserve"> PAGEREF _Toc98101818 \h </w:instrText>
+      </w:r>
+      <w:r>
+        <w:rPr>
+          <w:noProof/>
+        </w:rPr>
+      </w:r>
+      <w:r>
+        <w:rPr>
+          <w:noProof/>
+        </w:rPr>
+        <w:fldChar w:fldCharType="separate"/>
+      </w:r>
+      <w:r>
+        <w:rPr>
+          <w:noProof/>
+        </w:rPr>
+        <w:t>8</w:t>
+      </w:r>
+      <w:r>
+        <w:rPr>
+          <w:noProof/>
+        </w:rPr>
+        <w:fldChar w:fldCharType="end"/>
+      </w:r>
+    </w:p>
+    <w:p>
+      <w:pPr>
+        <w:pStyle w:val="ndicedeilustraes"/>
+        <w:tabs>
+          <w:tab w:val="right" w:leader="dot" w:pos="8494"/>
+        </w:tabs>
+        <w:rPr>
+          <w:rFonts w:asciiTheme="minorHAnsi" w:eastAsiaTheme="minorEastAsia" w:hAnsiTheme="minorHAnsi" w:cstheme="minorBidi"/>
+          <w:noProof/>
+          <w:lang w:eastAsia="pt-PT"/>
+        </w:rPr>
+      </w:pPr>
+      <w:r>
+        <w:rPr>
+          <w:noProof/>
+        </w:rPr>
+        <w:t>Figura 7 - Uso do BLE para transmissão dos dados para o gateway</w:t>
+      </w:r>
+      <w:r>
+        <w:rPr>
+          <w:noProof/>
+        </w:rPr>
+        <w:tab/>
+      </w:r>
+      <w:r>
+        <w:rPr>
+          <w:noProof/>
+        </w:rPr>
+        <w:fldChar w:fldCharType="begin"/>
+      </w:r>
+      <w:r>
+        <w:rPr>
+          <w:noProof/>
+        </w:rPr>
+        <w:instrText xml:space="preserve"> PAGEREF _Toc98101819 \h </w:instrText>
+      </w:r>
+      <w:r>
+        <w:rPr>
+          <w:noProof/>
+        </w:rPr>
+      </w:r>
+      <w:r>
+        <w:rPr>
+          <w:noProof/>
+        </w:rPr>
+        <w:fldChar w:fldCharType="separate"/>
+      </w:r>
+      <w:r>
+        <w:rPr>
+          <w:noProof/>
+        </w:rPr>
+        <w:t>8</w:t>
       </w:r>
       <w:r>
         <w:rPr>
@@ -3118,18 +3224,24 @@
         <w:spacing w:after="160" w:line="276" w:lineRule="auto"/>
         <w:jc w:val="left"/>
         <w:rPr>
+          <w:lang w:val="en-US"/>
+        </w:rPr>
+      </w:pPr>
+      <w:r>
+        <w:rPr>
           <w:b/>
           <w:bCs/>
           <w:lang w:val="en-US"/>
         </w:rPr>
-      </w:pPr>
+        <w:t>MP3</w:t>
+      </w:r>
       <w:r>
         <w:rPr>
           <w:b/>
           <w:bCs/>
           <w:lang w:val="en-US"/>
         </w:rPr>
-        <w:t>MP3</w:t>
+        <w:tab/>
       </w:r>
       <w:r>
         <w:rPr>
@@ -3149,17 +3261,48 @@
       </w:r>
       <w:r>
         <w:rPr>
+          <w:lang w:val="en-US"/>
+        </w:rPr>
+        <w:t>MPEG Layer 3</w:t>
+      </w:r>
+    </w:p>
+    <w:p>
+      <w:pPr>
+        <w:widowControl/>
+        <w:spacing w:after="160" w:line="276" w:lineRule="auto"/>
+        <w:jc w:val="left"/>
+        <w:rPr>
           <w:b/>
           <w:bCs/>
           <w:lang w:val="en-US"/>
         </w:rPr>
+      </w:pPr>
+      <w:r>
+        <w:rPr>
+          <w:b/>
+          <w:bCs/>
+          <w:lang w:val="en-US"/>
+        </w:rPr>
+        <w:t>SI</w:t>
+      </w:r>
+      <w:r>
+        <w:rPr>
+          <w:lang w:val="en-US"/>
+        </w:rPr>
         <w:tab/>
       </w:r>
       <w:r>
         <w:rPr>
           <w:lang w:val="en-US"/>
         </w:rPr>
-        <w:t>MPEG Layer 3</w:t>
+        <w:tab/>
+      </w:r>
+      <w:r>
+        <w:rPr>
+          <w:lang w:val="en-US"/>
+        </w:rPr>
+        <w:tab/>
+        <w:t>Sistema Internacional</w:t>
       </w:r>
     </w:p>
     <w:p>
@@ -3188,7 +3331,7 @@
           <w:numId w:val="37"/>
         </w:numPr>
       </w:pPr>
-      <w:bookmarkStart w:id="1" w:name="_Toc97564057"/>
+      <w:bookmarkStart w:id="1" w:name="_Toc98101804"/>
       <w:r>
         <w:lastRenderedPageBreak/>
         <w:t>Introdução</w:t>
@@ -3262,7 +3405,10 @@
         <w:t>a trabalhos</w:t>
       </w:r>
       <w:r>
-        <w:t>, projetos</w:t>
+        <w:t xml:space="preserve"> ou </w:t>
+      </w:r>
+      <w:r>
+        <w:t>projetos</w:t>
       </w:r>
       <w:r>
         <w:t xml:space="preserve"> similares</w:t>
@@ -3340,7 +3486,7 @@
           <w:numId w:val="37"/>
         </w:numPr>
       </w:pPr>
-      <w:bookmarkStart w:id="2" w:name="_Toc97564058"/>
+      <w:bookmarkStart w:id="2" w:name="_Toc98101805"/>
       <w:r>
         <w:lastRenderedPageBreak/>
         <w:t>Etapas do trabalho desenvolvido</w:t>
@@ -3377,16 +3523,19 @@
         <w:t>os mecanismos</w:t>
       </w:r>
       <w:r>
-        <w:t xml:space="preserve"> e</w:t>
-      </w:r>
-      <w:r>
-        <w:t xml:space="preserve"> ferramentas</w:t>
+        <w:t xml:space="preserve">, </w:t>
+      </w:r>
+      <w:r>
+        <w:t>ferramentas</w:t>
       </w:r>
       <w:r>
         <w:t xml:space="preserve"> </w:t>
       </w:r>
       <w:r>
-        <w:t>utilizados</w:t>
+        <w:t>e</w:t>
+      </w:r>
+      <w:r>
+        <w:t xml:space="preserve"> algoritmos implementados</w:t>
       </w:r>
       <w:r>
         <w:t>.</w:t>
@@ -3400,7 +3549,7 @@
       <w:pPr>
         <w:pStyle w:val="Ttulo2"/>
       </w:pPr>
-      <w:bookmarkStart w:id="3" w:name="_Toc97564059"/>
+      <w:bookmarkStart w:id="3" w:name="_Toc98101806"/>
       <w:r>
         <w:t xml:space="preserve">2.1. </w:t>
       </w:r>
@@ -3572,7 +3721,7 @@
                               </w:rPr>
                             </w:pPr>
                             <w:bookmarkStart w:id="4" w:name="_Toc97563391"/>
-                            <w:bookmarkStart w:id="5" w:name="_Toc97563719"/>
+                            <w:bookmarkStart w:id="5" w:name="_Toc98101814"/>
                             <w:r>
                               <w:rPr>
                                 <w:sz w:val="20"/>
@@ -3697,7 +3846,7 @@
                         </w:rPr>
                       </w:pPr>
                       <w:bookmarkStart w:id="6" w:name="_Toc97563391"/>
-                      <w:bookmarkStart w:id="7" w:name="_Toc97563719"/>
+                      <w:bookmarkStart w:id="7" w:name="_Toc98101814"/>
                       <w:r>
                         <w:rPr>
                           <w:sz w:val="20"/>
@@ -3792,19 +3941,30 @@
       <w:pPr>
         <w:widowControl/>
         <w:spacing w:after="160" w:line="259" w:lineRule="auto"/>
-        <w:jc w:val="left"/>
-      </w:pPr>
-      <w:r>
-        <w:t xml:space="preserve">As variáveis acima apresentadas </w:t>
-      </w:r>
-      <w:r>
-        <w:t>foram obtidas</w:t>
-      </w:r>
-      <w:r>
-        <w:t xml:space="preserve"> com recurso aos componentes eletrónicos (DHT11 e BME280)</w:t>
-      </w:r>
-      <w:r>
-        <w:t>.</w:t>
+      </w:pPr>
+      <w:r>
+        <w:t>O</w:t>
+      </w:r>
+      <w:r>
+        <w:t xml:space="preserve"> objetivo </w:t>
+      </w:r>
+      <w:r>
+        <w:t xml:space="preserve">desta etapa </w:t>
+      </w:r>
+      <w:r>
+        <w:t xml:space="preserve">é a recolha de dados </w:t>
+      </w:r>
+      <w:r>
+        <w:t>através dos</w:t>
+      </w:r>
+      <w:r>
+        <w:t xml:space="preserve"> sensores e a </w:t>
+      </w:r>
+      <w:r>
+        <w:t>respetiva</w:t>
+      </w:r>
+      <w:r>
+        <w:t xml:space="preserve"> transferência para o sistema sensor.</w:t>
       </w:r>
     </w:p>
     <w:p>
@@ -3813,75 +3973,97 @@
         <w:spacing w:after="160" w:line="259" w:lineRule="auto"/>
       </w:pPr>
       <w:r>
+        <w:t xml:space="preserve">As variáveis acima apresentadas </w:t>
+      </w:r>
+      <w:r>
+        <w:t>foram obtidas</w:t>
+      </w:r>
+      <w:r>
+        <w:t xml:space="preserve"> com recurso aos componentes eletrónicos (DHT11 e BME280)</w:t>
+      </w:r>
+      <w:r>
+        <w:t>.</w:t>
+      </w:r>
+    </w:p>
+    <w:p>
+      <w:pPr>
+        <w:widowControl/>
+        <w:spacing w:after="160" w:line="259" w:lineRule="auto"/>
+      </w:pPr>
+      <w:r>
         <w:t xml:space="preserve">Dentro do </w:t>
       </w:r>
-      <w:proofErr w:type="spellStart"/>
-      <w:r>
-        <w:rPr>
-          <w:i/>
-          <w:iCs/>
-        </w:rPr>
-        <w:t>Arduino</w:t>
-      </w:r>
-      <w:proofErr w:type="spellEnd"/>
-      <w:r>
-        <w:t xml:space="preserve"> IDE</w:t>
-      </w:r>
-      <w:r>
-        <w:t xml:space="preserve"> (</w:t>
-      </w:r>
-      <w:r>
-        <w:rPr>
-          <w:i/>
-          <w:iCs/>
-          <w:lang w:val="en-US"/>
-        </w:rPr>
-        <w:t>Integrated Development Environment</w:t>
-      </w:r>
-      <w:r>
-        <w:t xml:space="preserve">), </w:t>
-      </w:r>
-      <w:r>
-        <w:t>através</w:t>
+      <w:r>
+        <w:t xml:space="preserve">código do sistema sensor através da importação de um conjunto de bibliotecas, que operam com os sensores descritos, </w:t>
+      </w:r>
+      <w:r>
+        <w:t>é possível</w:t>
+      </w:r>
+      <w:r>
+        <w:t xml:space="preserve"> recolher</w:t>
       </w:r>
       <w:r>
         <w:t xml:space="preserve"> </w:t>
       </w:r>
       <w:r>
-        <w:t xml:space="preserve">da importação de </w:t>
-      </w:r>
-      <w:r>
-        <w:t xml:space="preserve">um conjunto de bibliotecas, que operam com os </w:t>
-      </w:r>
-      <w:r>
-        <w:t>sensores</w:t>
-      </w:r>
-      <w:r>
-        <w:t xml:space="preserve"> descritos</w:t>
-      </w:r>
-      <w:r>
-        <w:t>,</w:t>
+        <w:t xml:space="preserve">várias amostras de valores </w:t>
+      </w:r>
+      <w:r>
+        <w:t xml:space="preserve">associados </w:t>
+      </w:r>
+      <w:r>
+        <w:t>a essas variáveis</w:t>
+      </w:r>
+      <w:r>
+        <w:t>.</w:t>
       </w:r>
       <w:r>
         <w:t xml:space="preserve"> </w:t>
       </w:r>
-      <w:r>
-        <w:t>permitiram</w:t>
-      </w:r>
-      <w:r>
-        <w:t xml:space="preserve"> recolher</w:t>
+    </w:p>
+    <w:p>
+      <w:pPr>
+        <w:widowControl/>
+        <w:spacing w:after="160" w:line="259" w:lineRule="auto"/>
+      </w:pPr>
+      <w:r>
+        <w:t xml:space="preserve">A </w:t>
+      </w:r>
+      <w:r>
+        <w:t>tabela</w:t>
+      </w:r>
+      <w:r>
+        <w:t xml:space="preserve"> seguinte ilustra </w:t>
+      </w:r>
+      <w:r>
+        <w:t xml:space="preserve">todas </w:t>
+      </w:r>
+      <w:r>
+        <w:t>as biblioteca</w:t>
+      </w:r>
+      <w:r>
+        <w:t xml:space="preserve">s </w:t>
+      </w:r>
+      <w:r>
+        <w:t>necessárias à implementação do sistema</w:t>
       </w:r>
       <w:r>
         <w:t xml:space="preserve"> </w:t>
       </w:r>
       <w:r>
-        <w:t xml:space="preserve">várias amostras de valores </w:t>
-      </w:r>
-      <w:r>
-        <w:t xml:space="preserve">associados </w:t>
-      </w:r>
-      <w:r>
-        <w:t>a essas variáveis</w:t>
+        <w:t xml:space="preserve">sensor, a natureza das mesmas encontra-se </w:t>
+      </w:r>
+      <w:r>
+        <w:t>organizada de acordo</w:t>
+      </w:r>
+      <w:r>
+        <w:t xml:space="preserve"> </w:t>
+      </w:r>
+      <w:r>
+        <w:t>com as</w:t>
+      </w:r>
+      <w:r>
+        <w:t xml:space="preserve"> colunas</w:t>
       </w:r>
       <w:r>
         <w:t>.</w:t>
@@ -3889,7 +4071,336 @@
       <w:r>
         <w:t xml:space="preserve"> </w:t>
       </w:r>
+      <w:r>
+        <w:t xml:space="preserve"> </w:t>
+      </w:r>
     </w:p>
+    <w:p>
+      <w:pPr>
+        <w:widowControl/>
+        <w:spacing w:after="160" w:line="259" w:lineRule="auto"/>
+      </w:pPr>
+    </w:p>
+    <w:tbl>
+      <w:tblPr>
+        <w:tblStyle w:val="TabelacomGrelha"/>
+        <w:tblW w:w="0" w:type="auto"/>
+        <w:tblLook w:val="04A0" w:firstRow="1" w:lastRow="0" w:firstColumn="1" w:lastColumn="0" w:noHBand="0" w:noVBand="1"/>
+      </w:tblPr>
+      <w:tblGrid>
+        <w:gridCol w:w="4247"/>
+        <w:gridCol w:w="4247"/>
+      </w:tblGrid>
+      <w:tr>
+        <w:tc>
+          <w:tcPr>
+            <w:tcW w:w="8494" w:type="dxa"/>
+            <w:gridSpan w:val="2"/>
+            <w:shd w:val="clear" w:color="auto" w:fill="B4C6E7" w:themeFill="accent1" w:themeFillTint="66"/>
+          </w:tcPr>
+          <w:p>
+            <w:pPr>
+              <w:widowControl/>
+              <w:tabs>
+                <w:tab w:val="left" w:pos="1545"/>
+                <w:tab w:val="center" w:pos="4139"/>
+              </w:tabs>
+              <w:spacing w:after="160" w:line="259" w:lineRule="auto"/>
+              <w:jc w:val="left"/>
+              <w:rPr>
+                <w:b/>
+                <w:bCs/>
+                <w:u w:val="single"/>
+              </w:rPr>
+            </w:pPr>
+            <w:r>
+              <w:rPr>
+                <w:b/>
+                <w:bCs/>
+                <w:sz w:val="24"/>
+                <w:szCs w:val="24"/>
+              </w:rPr>
+              <w:tab/>
+            </w:r>
+            <w:r>
+              <w:rPr>
+                <w:b/>
+                <w:bCs/>
+                <w:sz w:val="24"/>
+                <w:szCs w:val="24"/>
+              </w:rPr>
+              <w:tab/>
+            </w:r>
+            <w:r>
+              <w:rPr>
+                <w:b/>
+                <w:bCs/>
+                <w:sz w:val="24"/>
+                <w:szCs w:val="24"/>
+              </w:rPr>
+              <w:t>Sistema Sensor</w:t>
+            </w:r>
+          </w:p>
+        </w:tc>
+      </w:tr>
+      <w:tr>
+        <w:tc>
+          <w:tcPr>
+            <w:tcW w:w="4247" w:type="dxa"/>
+            <w:shd w:val="clear" w:color="auto" w:fill="BDD6EE" w:themeFill="accent5" w:themeFillTint="66"/>
+          </w:tcPr>
+          <w:p>
+            <w:pPr>
+              <w:widowControl/>
+              <w:spacing w:after="160" w:line="259" w:lineRule="auto"/>
+              <w:jc w:val="center"/>
+              <w:rPr>
+                <w:i/>
+                <w:iCs/>
+              </w:rPr>
+            </w:pPr>
+            <w:r>
+              <w:rPr>
+                <w:i/>
+                <w:iCs/>
+              </w:rPr>
+              <w:t xml:space="preserve">Bluetooth </w:t>
+            </w:r>
+            <w:proofErr w:type="spellStart"/>
+            <w:r>
+              <w:rPr>
+                <w:i/>
+                <w:iCs/>
+              </w:rPr>
+              <w:t>Low</w:t>
+            </w:r>
+            <w:proofErr w:type="spellEnd"/>
+            <w:r>
+              <w:rPr>
+                <w:i/>
+                <w:iCs/>
+              </w:rPr>
+              <w:t xml:space="preserve"> </w:t>
+            </w:r>
+            <w:proofErr w:type="spellStart"/>
+            <w:r>
+              <w:rPr>
+                <w:i/>
+                <w:iCs/>
+              </w:rPr>
+              <w:t>Energy</w:t>
+            </w:r>
+            <w:proofErr w:type="spellEnd"/>
+          </w:p>
+        </w:tc>
+        <w:tc>
+          <w:tcPr>
+            <w:tcW w:w="4247" w:type="dxa"/>
+            <w:shd w:val="clear" w:color="auto" w:fill="BDD6EE" w:themeFill="accent5" w:themeFillTint="66"/>
+          </w:tcPr>
+          <w:p>
+            <w:pPr>
+              <w:widowControl/>
+              <w:spacing w:after="160" w:line="259" w:lineRule="auto"/>
+              <w:jc w:val="center"/>
+            </w:pPr>
+            <w:r>
+              <w:t>Componentes: DHT11 e BM</w:t>
+            </w:r>
+            <w:r>
+              <w:t>E</w:t>
+            </w:r>
+            <w:r>
+              <w:t>280</w:t>
+            </w:r>
+          </w:p>
+        </w:tc>
+      </w:tr>
+      <w:tr>
+        <w:tc>
+          <w:tcPr>
+            <w:tcW w:w="4247" w:type="dxa"/>
+            <w:shd w:val="clear" w:color="auto" w:fill="F2F2F2" w:themeFill="background1" w:themeFillShade="F2"/>
+          </w:tcPr>
+          <w:p>
+            <w:pPr>
+              <w:widowControl/>
+              <w:spacing w:after="160" w:line="259" w:lineRule="auto"/>
+              <w:jc w:val="center"/>
+            </w:pPr>
+            <w:r>
+              <w:t>&lt;</w:t>
+            </w:r>
+            <w:proofErr w:type="spellStart"/>
+            <w:r>
+              <w:t>BLEDevice.h</w:t>
+            </w:r>
+            <w:proofErr w:type="spellEnd"/>
+            <w:r>
+              <w:t>&gt;</w:t>
+            </w:r>
+          </w:p>
+        </w:tc>
+        <w:tc>
+          <w:tcPr>
+            <w:tcW w:w="4247" w:type="dxa"/>
+            <w:shd w:val="clear" w:color="auto" w:fill="F2F2F2" w:themeFill="background1" w:themeFillShade="F2"/>
+          </w:tcPr>
+          <w:p>
+            <w:pPr>
+              <w:widowControl/>
+              <w:spacing w:after="160" w:line="259" w:lineRule="auto"/>
+              <w:jc w:val="center"/>
+            </w:pPr>
+            <w:r>
+              <w:t>&lt;</w:t>
+            </w:r>
+            <w:proofErr w:type="spellStart"/>
+            <w:r>
+              <w:t>DHT.h</w:t>
+            </w:r>
+            <w:proofErr w:type="spellEnd"/>
+            <w:r>
+              <w:t>&gt;</w:t>
+            </w:r>
+          </w:p>
+        </w:tc>
+      </w:tr>
+      <w:tr>
+        <w:tc>
+          <w:tcPr>
+            <w:tcW w:w="4247" w:type="dxa"/>
+            <w:shd w:val="clear" w:color="auto" w:fill="F2F2F2" w:themeFill="background1" w:themeFillShade="F2"/>
+          </w:tcPr>
+          <w:p>
+            <w:pPr>
+              <w:widowControl/>
+              <w:spacing w:after="160" w:line="259" w:lineRule="auto"/>
+              <w:jc w:val="center"/>
+            </w:pPr>
+            <w:r>
+              <w:t>&lt;</w:t>
+            </w:r>
+            <w:proofErr w:type="spellStart"/>
+            <w:r>
+              <w:t>BLEServer.h</w:t>
+            </w:r>
+            <w:proofErr w:type="spellEnd"/>
+            <w:r>
+              <w:t>&gt;</w:t>
+            </w:r>
+          </w:p>
+        </w:tc>
+        <w:tc>
+          <w:tcPr>
+            <w:tcW w:w="4247" w:type="dxa"/>
+            <w:shd w:val="clear" w:color="auto" w:fill="F2F2F2" w:themeFill="background1" w:themeFillShade="F2"/>
+          </w:tcPr>
+          <w:p>
+            <w:pPr>
+              <w:widowControl/>
+              <w:spacing w:after="160" w:line="259" w:lineRule="auto"/>
+              <w:jc w:val="center"/>
+            </w:pPr>
+            <w:r>
+              <w:t>&lt;</w:t>
+            </w:r>
+            <w:proofErr w:type="spellStart"/>
+            <w:r>
+              <w:t>DHT_U.h</w:t>
+            </w:r>
+            <w:proofErr w:type="spellEnd"/>
+            <w:r>
+              <w:t>&gt;</w:t>
+            </w:r>
+          </w:p>
+        </w:tc>
+      </w:tr>
+      <w:tr>
+        <w:tc>
+          <w:tcPr>
+            <w:tcW w:w="4247" w:type="dxa"/>
+            <w:shd w:val="clear" w:color="auto" w:fill="F2F2F2" w:themeFill="background1" w:themeFillShade="F2"/>
+          </w:tcPr>
+          <w:p>
+            <w:pPr>
+              <w:widowControl/>
+              <w:spacing w:after="160" w:line="259" w:lineRule="auto"/>
+              <w:jc w:val="center"/>
+            </w:pPr>
+            <w:r>
+              <w:t>&lt;</w:t>
+            </w:r>
+            <w:proofErr w:type="spellStart"/>
+            <w:r>
+              <w:t>BLEUtils.h</w:t>
+            </w:r>
+            <w:proofErr w:type="spellEnd"/>
+            <w:r>
+              <w:t>&gt;</w:t>
+            </w:r>
+          </w:p>
+        </w:tc>
+        <w:tc>
+          <w:tcPr>
+            <w:tcW w:w="4247" w:type="dxa"/>
+            <w:shd w:val="clear" w:color="auto" w:fill="F2F2F2" w:themeFill="background1" w:themeFillShade="F2"/>
+          </w:tcPr>
+          <w:p>
+            <w:pPr>
+              <w:widowControl/>
+              <w:spacing w:after="160" w:line="259" w:lineRule="auto"/>
+              <w:jc w:val="center"/>
+            </w:pPr>
+            <w:r>
+              <w:t>&lt;</w:t>
+            </w:r>
+            <w:proofErr w:type="spellStart"/>
+            <w:r>
+              <w:t>Adafruit_Sensor.h</w:t>
+            </w:r>
+            <w:proofErr w:type="spellEnd"/>
+            <w:r>
+              <w:t>&gt;</w:t>
+            </w:r>
+          </w:p>
+        </w:tc>
+      </w:tr>
+      <w:tr>
+        <w:tc>
+          <w:tcPr>
+            <w:tcW w:w="4247" w:type="dxa"/>
+            <w:shd w:val="clear" w:color="auto" w:fill="F2F2F2" w:themeFill="background1" w:themeFillShade="F2"/>
+          </w:tcPr>
+          <w:p>
+            <w:pPr>
+              <w:widowControl/>
+              <w:spacing w:after="160" w:line="259" w:lineRule="auto"/>
+              <w:jc w:val="center"/>
+            </w:pPr>
+            <w:r>
+              <w:t>&lt;BLE2902.h&gt;</w:t>
+            </w:r>
+          </w:p>
+        </w:tc>
+        <w:tc>
+          <w:tcPr>
+            <w:tcW w:w="4247" w:type="dxa"/>
+            <w:shd w:val="clear" w:color="auto" w:fill="F2F2F2" w:themeFill="background1" w:themeFillShade="F2"/>
+          </w:tcPr>
+          <w:p>
+            <w:pPr>
+              <w:widowControl/>
+              <w:spacing w:after="160" w:line="259" w:lineRule="auto"/>
+              <w:jc w:val="center"/>
+            </w:pPr>
+            <w:r>
+              <w:t>&lt;Adafruit_BME280.h&gt;</w:t>
+            </w:r>
+          </w:p>
+        </w:tc>
+      </w:tr>
+    </w:tbl>
     <w:p>
       <w:pPr>
         <w:widowControl/>
@@ -3902,145 +4413,13 @@
         <mc:AlternateContent>
           <mc:Choice Requires="wps">
             <w:drawing>
-              <wp:anchor distT="0" distB="0" distL="114300" distR="114300" simplePos="0" relativeHeight="251697152" behindDoc="0" locked="0" layoutInCell="1" allowOverlap="1" wp14:anchorId="54DE9082" wp14:editId="158497EE">
+              <wp:anchor distT="0" distB="0" distL="114300" distR="114300" simplePos="0" relativeHeight="251699200" behindDoc="0" locked="0" layoutInCell="1" allowOverlap="1" wp14:anchorId="5107770D" wp14:editId="1E9F9DE7">
                 <wp:simplePos x="0" y="0"/>
                 <wp:positionH relativeFrom="margin">
                   <wp:align>center</wp:align>
                 </wp:positionH>
                 <wp:positionV relativeFrom="paragraph">
-                  <wp:posOffset>354330</wp:posOffset>
-                </wp:positionV>
-                <wp:extent cx="2200275" cy="438150"/>
-                <wp:effectExtent l="0" t="0" r="28575" b="19050"/>
-                <wp:wrapNone/>
-                <wp:docPr id="2" name="Caixa de texto 2"/>
-                <wp:cNvGraphicFramePr/>
-                <a:graphic xmlns:a="http://schemas.openxmlformats.org/drawingml/2006/main">
-                  <a:graphicData uri="http://schemas.microsoft.com/office/word/2010/wordprocessingShape">
-                    <wps:wsp>
-                      <wps:cNvSpPr txBox="1"/>
-                      <wps:spPr>
-                        <a:xfrm>
-                          <a:off x="0" y="0"/>
-                          <a:ext cx="2200275" cy="438150"/>
-                        </a:xfrm>
-                        <a:prstGeom prst="rect">
-                          <a:avLst/>
-                        </a:prstGeom>
-                        <a:solidFill>
-                          <a:schemeClr val="lt1"/>
-                        </a:solidFill>
-                        <a:ln w="6350">
-                          <a:solidFill>
-                            <a:schemeClr val="accent1"/>
-                          </a:solidFill>
-                        </a:ln>
-                      </wps:spPr>
-                      <wps:txbx>
-                        <w:txbxContent>
-                          <w:p>
-                            <w:pPr>
-                              <w:jc w:val="center"/>
-                            </w:pPr>
-                            <w:r>
-                              <w:t>#include &lt;Adafruit_Sensor.h&gt;</w:t>
-                            </w:r>
-                          </w:p>
-                          <w:p>
-                            <w:pPr>
-                              <w:jc w:val="center"/>
-                            </w:pPr>
-                            <w:r>
-                              <w:t>#include &lt;Adafruit_BME280.h&gt;</w:t>
-                            </w:r>
-                          </w:p>
-                        </w:txbxContent>
-                      </wps:txbx>
-                      <wps:bodyPr rot="0" spcFirstLastPara="0" vertOverflow="overflow" horzOverflow="overflow" vert="horz" wrap="square" lIns="91440" tIns="45720" rIns="91440" bIns="45720" numCol="1" spcCol="0" rtlCol="0" fromWordArt="0" anchor="t" anchorCtr="0" forceAA="0" compatLnSpc="1">
-                        <a:prstTxWarp prst="textNoShape">
-                          <a:avLst/>
-                        </a:prstTxWarp>
-                        <a:noAutofit/>
-                      </wps:bodyPr>
-                    </wps:wsp>
-                  </a:graphicData>
-                </a:graphic>
-                <wp14:sizeRelH relativeFrom="margin">
-                  <wp14:pctWidth>0</wp14:pctWidth>
-                </wp14:sizeRelH>
-                <wp14:sizeRelV relativeFrom="margin">
-                  <wp14:pctHeight>0</wp14:pctHeight>
-                </wp14:sizeRelV>
-              </wp:anchor>
-            </w:drawing>
-          </mc:Choice>
-          <mc:Fallback>
-            <w:pict>
-              <v:shape w14:anchorId="54DE9082" id="Caixa de texto 2" o:spid="_x0000_s1032" type="#_x0000_t202" style="position:absolute;left:0;text-align:left;margin-left:0;margin-top:27.9pt;width:173.25pt;height:34.5pt;z-index:251697152;visibility:visible;mso-wrap-style:square;mso-width-percent:0;mso-height-percent:0;mso-wrap-distance-left:9pt;mso-wrap-distance-top:0;mso-wrap-distance-right:9pt;mso-wrap-distance-bottom:0;mso-position-horizontal:center;mso-position-horizontal-relative:margin;mso-position-vertical:absolute;mso-position-vertical-relative:text;mso-width-percent:0;mso-height-percent:0;mso-width-relative:margin;mso-height-relative:margin;v-text-anchor:top" o:gfxdata="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" fillcolor="white [3201]" strokecolor="#4472c4 [3204]" strokeweight=".5pt">
-                <v:textbox>
-                  <w:txbxContent>
-                    <w:p>
-                      <w:pPr>
-                        <w:jc w:val="center"/>
-                      </w:pPr>
-                      <w:r>
-                        <w:t>#include &lt;Adafruit_Sensor.h&gt;</w:t>
-                      </w:r>
-                    </w:p>
-                    <w:p>
-                      <w:pPr>
-                        <w:jc w:val="center"/>
-                      </w:pPr>
-                      <w:r>
-                        <w:t>#include &lt;Adafruit_BME280.h&gt;</w:t>
-                      </w:r>
-                    </w:p>
-                  </w:txbxContent>
-                </v:textbox>
-                <w10:wrap anchorx="margin"/>
-              </v:shape>
-            </w:pict>
-          </mc:Fallback>
-        </mc:AlternateContent>
-      </w:r>
-      <w:r>
-        <w:t>A figura seguinte ilustra as biblioteca</w:t>
-      </w:r>
-      <w:r>
-        <w:t>s, que operam com os componentes eletrónicos</w:t>
-      </w:r>
-      <w:r>
-        <w:t xml:space="preserve"> citados</w:t>
-      </w:r>
-      <w:r>
-        <w:t xml:space="preserve">. </w:t>
-      </w:r>
-    </w:p>
-    <w:p>
-      <w:pPr>
-        <w:widowControl/>
-        <w:spacing w:after="160" w:line="259" w:lineRule="auto"/>
-      </w:pPr>
-    </w:p>
-    <w:p>
-      <w:pPr>
-        <w:widowControl/>
-        <w:spacing w:after="160" w:line="259" w:lineRule="auto"/>
-      </w:pPr>
-      <w:r>
-        <w:rPr>
-          <w:noProof/>
-        </w:rPr>
-        <mc:AlternateContent>
-          <mc:Choice Requires="wps">
-            <w:drawing>
-              <wp:anchor distT="0" distB="0" distL="114300" distR="114300" simplePos="0" relativeHeight="251699200" behindDoc="0" locked="0" layoutInCell="1" allowOverlap="1" wp14:anchorId="5107770D" wp14:editId="2A101B77">
-                <wp:simplePos x="0" y="0"/>
-                <wp:positionH relativeFrom="margin">
-                  <wp:align>center</wp:align>
-                </wp:positionH>
-                <wp:positionV relativeFrom="paragraph">
-                  <wp:posOffset>172085</wp:posOffset>
+                  <wp:posOffset>139700</wp:posOffset>
                 </wp:positionV>
                 <wp:extent cx="2486025" cy="200025"/>
                 <wp:effectExtent l="0" t="0" r="9525" b="9525"/>
@@ -4075,20 +4454,35 @@
                                 <w:noProof/>
                               </w:rPr>
                             </w:pPr>
+                            <w:bookmarkStart w:id="8" w:name="_Toc98101815"/>
                             <w:r>
                               <w:t xml:space="preserve">Figura </w:t>
                             </w:r>
-                            <w:fldSimple w:instr=" SEQ Figura \* ARABIC ">
-                              <w:r>
-                                <w:rPr>
-                                  <w:noProof/>
-                                </w:rPr>
-                                <w:t>2</w:t>
-                              </w:r>
-                            </w:fldSimple>
+                            <w:r>
+                              <w:fldChar w:fldCharType="begin"/>
+                            </w:r>
+                            <w:r>
+                              <w:instrText xml:space="preserve"> SEQ Figura \* ARABIC </w:instrText>
+                            </w:r>
+                            <w:r>
+                              <w:fldChar w:fldCharType="separate"/>
+                            </w:r>
+                            <w:r>
+                              <w:rPr>
+                                <w:noProof/>
+                              </w:rPr>
+                              <w:t>2</w:t>
+                            </w:r>
+                            <w:r>
+                              <w:rPr>
+                                <w:noProof/>
+                              </w:rPr>
+                              <w:fldChar w:fldCharType="end"/>
+                            </w:r>
                             <w:r>
                               <w:t xml:space="preserve"> - Bibliotecas relativas ao sistema sensor</w:t>
                             </w:r>
+                            <w:bookmarkEnd w:id="8"/>
                           </w:p>
                         </w:txbxContent>
                       </wps:txbx>
@@ -4112,7 +4506,7 @@
           </mc:Choice>
           <mc:Fallback>
             <w:pict>
-              <v:shape w14:anchorId="5107770D" id="Caixa de texto 3" o:spid="_x0000_s1033" type="#_x0000_t202" style="position:absolute;left:0;text-align:left;margin-left:0;margin-top:13.55pt;width:195.75pt;height:15.75pt;z-index:251699200;visibility:visible;mso-wrap-style:square;mso-width-percent:0;mso-height-percent:0;mso-wrap-distance-left:9pt;mso-wrap-distance-top:0;mso-wrap-distance-right:9pt;mso-wrap-distance-bottom:0;mso-position-horizontal:center;mso-position-horizontal-relative:margin;mso-position-vertical:absolute;mso-position-vertical-relative:text;mso-width-percent:0;mso-height-percent:0;mso-width-relative:margin;mso-height-relative:margin;v-text-anchor:top" o:gfxdata="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" stroked="f">
+              <v:shape w14:anchorId="5107770D" id="Caixa de texto 3" o:spid="_x0000_s1032" type="#_x0000_t202" style="position:absolute;left:0;text-align:left;margin-left:0;margin-top:11pt;width:195.75pt;height:15.75pt;z-index:251699200;visibility:visible;mso-wrap-style:square;mso-width-percent:0;mso-height-percent:0;mso-wrap-distance-left:9pt;mso-wrap-distance-top:0;mso-wrap-distance-right:9pt;mso-wrap-distance-bottom:0;mso-position-horizontal:center;mso-position-horizontal-relative:margin;mso-position-vertical:absolute;mso-position-vertical-relative:text;mso-width-percent:0;mso-height-percent:0;mso-width-relative:margin;mso-height-relative:margin;v-text-anchor:top" o:gfxdata="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" stroked="f">
                 <v:textbox inset="0,0,0,0">
                   <w:txbxContent>
                     <w:p>
@@ -4122,6 +4516,521 @@
                           <w:noProof/>
                         </w:rPr>
                       </w:pPr>
+                      <w:bookmarkStart w:id="9" w:name="_Toc98101815"/>
+                      <w:r>
+                        <w:t xml:space="preserve">Figura </w:t>
+                      </w:r>
+                      <w:r>
+                        <w:fldChar w:fldCharType="begin"/>
+                      </w:r>
+                      <w:r>
+                        <w:instrText xml:space="preserve"> SEQ Figura \* ARABIC </w:instrText>
+                      </w:r>
+                      <w:r>
+                        <w:fldChar w:fldCharType="separate"/>
+                      </w:r>
+                      <w:r>
+                        <w:rPr>
+                          <w:noProof/>
+                        </w:rPr>
+                        <w:t>2</w:t>
+                      </w:r>
+                      <w:r>
+                        <w:rPr>
+                          <w:noProof/>
+                        </w:rPr>
+                        <w:fldChar w:fldCharType="end"/>
+                      </w:r>
+                      <w:r>
+                        <w:t xml:space="preserve"> - Bibliotecas relativas ao sistema sensor</w:t>
+                      </w:r>
+                      <w:bookmarkEnd w:id="9"/>
+                    </w:p>
+                  </w:txbxContent>
+                </v:textbox>
+                <w10:wrap anchorx="margin"/>
+              </v:shape>
+            </w:pict>
+          </mc:Fallback>
+        </mc:AlternateContent>
+      </w:r>
+    </w:p>
+    <w:p>
+      <w:pPr>
+        <w:widowControl/>
+        <w:spacing w:after="160" w:line="259" w:lineRule="auto"/>
+      </w:pPr>
+    </w:p>
+    <w:p>
+      <w:pPr>
+        <w:widowControl/>
+        <w:spacing w:after="160" w:line="259" w:lineRule="auto"/>
+      </w:pPr>
+    </w:p>
+    <w:p>
+      <w:pPr>
+        <w:widowControl/>
+        <w:spacing w:after="160" w:line="259" w:lineRule="auto"/>
+      </w:pPr>
+    </w:p>
+    <w:p>
+      <w:pPr>
+        <w:widowControl/>
+        <w:spacing w:after="160" w:line="259" w:lineRule="auto"/>
+      </w:pPr>
+      <w:r>
+        <w:lastRenderedPageBreak/>
+        <w:t>Relativamente à</w:t>
+      </w:r>
+      <w:r>
+        <w:t xml:space="preserve"> amostragem dos valores</w:t>
+      </w:r>
+      <w:r>
+        <w:t>,</w:t>
+      </w:r>
+      <w:r>
+        <w:t xml:space="preserve"> </w:t>
+      </w:r>
+      <w:r>
+        <w:t>esta é</w:t>
+      </w:r>
+      <w:r>
+        <w:t xml:space="preserve"> realizada dentro da função </w:t>
+      </w:r>
+      <w:proofErr w:type="gramStart"/>
+      <w:r>
+        <w:rPr>
+          <w:i/>
+          <w:iCs/>
+        </w:rPr>
+        <w:t>loop(</w:t>
+      </w:r>
+      <w:proofErr w:type="gramEnd"/>
+      <w:r>
+        <w:rPr>
+          <w:i/>
+          <w:iCs/>
+        </w:rPr>
+        <w:t>)</w:t>
+      </w:r>
+      <w:r>
+        <w:rPr>
+          <w:i/>
+          <w:iCs/>
+        </w:rPr>
+        <w:t xml:space="preserve"> </w:t>
+      </w:r>
+      <w:r>
+        <w:rPr>
+          <w:i/>
+          <w:iCs/>
+        </w:rPr>
+        <w:t>,</w:t>
+      </w:r>
+      <w:r>
+        <w:t xml:space="preserve"> o algoritmo implementado pode ser traduzido de acordo com o fluxograma</w:t>
+      </w:r>
+      <w:r>
+        <w:t xml:space="preserve"> seguinte</w:t>
+      </w:r>
+      <w:r>
+        <w:t xml:space="preserve">: </w:t>
+      </w:r>
+    </w:p>
+    <w:p>
+      <w:pPr>
+        <w:widowControl/>
+        <w:spacing w:after="160" w:line="259" w:lineRule="auto"/>
+        <w:jc w:val="left"/>
+      </w:pPr>
+      <w:r>
+        <w:rPr>
+          <w:noProof/>
+        </w:rPr>
+        <w:drawing>
+          <wp:anchor distT="0" distB="0" distL="114300" distR="114300" simplePos="0" relativeHeight="251700224" behindDoc="0" locked="0" layoutInCell="1" allowOverlap="1" wp14:anchorId="186BA320" wp14:editId="7BD6ED64">
+            <wp:simplePos x="0" y="0"/>
+            <wp:positionH relativeFrom="margin">
+              <wp:align>center</wp:align>
+            </wp:positionH>
+            <wp:positionV relativeFrom="paragraph">
+              <wp:posOffset>5715</wp:posOffset>
+            </wp:positionV>
+            <wp:extent cx="4781550" cy="8650685"/>
+            <wp:effectExtent l="0" t="0" r="0" b="0"/>
+            <wp:wrapNone/>
+            <wp:docPr id="5" name="Imagem 5"/>
+            <wp:cNvGraphicFramePr>
+              <a:graphicFrameLocks xmlns:a="http://schemas.openxmlformats.org/drawingml/2006/main" noChangeAspect="1"/>
+            </wp:cNvGraphicFramePr>
+            <a:graphic xmlns:a="http://schemas.openxmlformats.org/drawingml/2006/main">
+              <a:graphicData uri="http://schemas.openxmlformats.org/drawingml/2006/picture">
+                <pic:pic xmlns:pic="http://schemas.openxmlformats.org/drawingml/2006/picture">
+                  <pic:nvPicPr>
+                    <pic:cNvPr id="0" name="Picture 3"/>
+                    <pic:cNvPicPr>
+                      <a:picLocks noChangeAspect="1" noChangeArrowheads="1"/>
+                    </pic:cNvPicPr>
+                  </pic:nvPicPr>
+                  <pic:blipFill rotWithShape="1">
+                    <a:blip r:embed="rId10" cstate="print">
+                      <a:extLst>
+                        <a:ext uri="{28A0092B-C50C-407E-A947-70E740481C1C}">
+                          <a14:useLocalDpi xmlns:a14="http://schemas.microsoft.com/office/drawing/2010/main" val="0"/>
+                        </a:ext>
+                      </a:extLst>
+                    </a:blip>
+                    <a:srcRect l="28278" t="10801"/>
+                    <a:stretch/>
+                  </pic:blipFill>
+                  <pic:spPr bwMode="auto">
+                    <a:xfrm>
+                      <a:off x="0" y="0"/>
+                      <a:ext cx="4781550" cy="8650685"/>
+                    </a:xfrm>
+                    <a:prstGeom prst="rect">
+                      <a:avLst/>
+                    </a:prstGeom>
+                    <a:noFill/>
+                    <a:ln>
+                      <a:noFill/>
+                    </a:ln>
+                    <a:extLst>
+                      <a:ext uri="{53640926-AAD7-44D8-BBD7-CCE9431645EC}">
+                        <a14:shadowObscured xmlns:a14="http://schemas.microsoft.com/office/drawing/2010/main"/>
+                      </a:ext>
+                    </a:extLst>
+                  </pic:spPr>
+                </pic:pic>
+              </a:graphicData>
+            </a:graphic>
+            <wp14:sizeRelH relativeFrom="page">
+              <wp14:pctWidth>0</wp14:pctWidth>
+            </wp14:sizeRelH>
+            <wp14:sizeRelV relativeFrom="page">
+              <wp14:pctHeight>0</wp14:pctHeight>
+            </wp14:sizeRelV>
+          </wp:anchor>
+        </w:drawing>
+      </w:r>
+    </w:p>
+    <w:p>
+      <w:pPr>
+        <w:widowControl/>
+        <w:spacing w:after="160" w:line="259" w:lineRule="auto"/>
+        <w:jc w:val="left"/>
+      </w:pPr>
+    </w:p>
+    <w:p>
+      <w:pPr>
+        <w:widowControl/>
+        <w:spacing w:after="160" w:line="259" w:lineRule="auto"/>
+        <w:jc w:val="left"/>
+      </w:pPr>
+    </w:p>
+    <w:p>
+      <w:pPr>
+        <w:widowControl/>
+        <w:spacing w:after="160" w:line="259" w:lineRule="auto"/>
+        <w:jc w:val="left"/>
+      </w:pPr>
+    </w:p>
+    <w:p>
+      <w:pPr>
+        <w:widowControl/>
+        <w:spacing w:after="160" w:line="259" w:lineRule="auto"/>
+        <w:jc w:val="left"/>
+      </w:pPr>
+    </w:p>
+    <w:p>
+      <w:pPr>
+        <w:widowControl/>
+        <w:spacing w:after="160" w:line="259" w:lineRule="auto"/>
+        <w:jc w:val="left"/>
+      </w:pPr>
+    </w:p>
+    <w:p>
+      <w:pPr>
+        <w:widowControl/>
+        <w:spacing w:after="160" w:line="259" w:lineRule="auto"/>
+        <w:jc w:val="left"/>
+      </w:pPr>
+    </w:p>
+    <w:p>
+      <w:pPr>
+        <w:widowControl/>
+        <w:spacing w:after="160" w:line="259" w:lineRule="auto"/>
+        <w:jc w:val="left"/>
+      </w:pPr>
+    </w:p>
+    <w:p>
+      <w:pPr>
+        <w:widowControl/>
+        <w:spacing w:after="160" w:line="259" w:lineRule="auto"/>
+        <w:jc w:val="left"/>
+      </w:pPr>
+    </w:p>
+    <w:p>
+      <w:pPr>
+        <w:widowControl/>
+        <w:spacing w:after="160" w:line="259" w:lineRule="auto"/>
+        <w:jc w:val="left"/>
+      </w:pPr>
+    </w:p>
+    <w:p>
+      <w:pPr>
+        <w:widowControl/>
+        <w:spacing w:after="160" w:line="259" w:lineRule="auto"/>
+        <w:jc w:val="left"/>
+      </w:pPr>
+    </w:p>
+    <w:p>
+      <w:pPr>
+        <w:widowControl/>
+        <w:spacing w:after="160" w:line="259" w:lineRule="auto"/>
+        <w:jc w:val="left"/>
+      </w:pPr>
+    </w:p>
+    <w:p>
+      <w:pPr>
+        <w:widowControl/>
+        <w:spacing w:after="160" w:line="259" w:lineRule="auto"/>
+        <w:jc w:val="left"/>
+      </w:pPr>
+    </w:p>
+    <w:p>
+      <w:pPr>
+        <w:widowControl/>
+        <w:spacing w:after="160" w:line="259" w:lineRule="auto"/>
+        <w:jc w:val="left"/>
+      </w:pPr>
+    </w:p>
+    <w:p>
+      <w:pPr>
+        <w:widowControl/>
+        <w:spacing w:after="160" w:line="259" w:lineRule="auto"/>
+        <w:jc w:val="left"/>
+      </w:pPr>
+    </w:p>
+    <w:p>
+      <w:pPr>
+        <w:widowControl/>
+        <w:spacing w:after="160" w:line="259" w:lineRule="auto"/>
+        <w:jc w:val="left"/>
+      </w:pPr>
+    </w:p>
+    <w:p>
+      <w:pPr>
+        <w:widowControl/>
+        <w:spacing w:after="160" w:line="259" w:lineRule="auto"/>
+        <w:jc w:val="left"/>
+      </w:pPr>
+    </w:p>
+    <w:p>
+      <w:pPr>
+        <w:widowControl/>
+        <w:spacing w:after="160" w:line="259" w:lineRule="auto"/>
+        <w:jc w:val="left"/>
+      </w:pPr>
+    </w:p>
+    <w:p>
+      <w:pPr>
+        <w:widowControl/>
+        <w:spacing w:after="160" w:line="259" w:lineRule="auto"/>
+        <w:jc w:val="left"/>
+      </w:pPr>
+    </w:p>
+    <w:p>
+      <w:pPr>
+        <w:widowControl/>
+        <w:spacing w:after="160" w:line="259" w:lineRule="auto"/>
+        <w:jc w:val="left"/>
+      </w:pPr>
+    </w:p>
+    <w:p>
+      <w:pPr>
+        <w:widowControl/>
+        <w:spacing w:after="160" w:line="259" w:lineRule="auto"/>
+        <w:jc w:val="left"/>
+      </w:pPr>
+    </w:p>
+    <w:p>
+      <w:pPr>
+        <w:widowControl/>
+        <w:spacing w:after="160" w:line="259" w:lineRule="auto"/>
+        <w:jc w:val="left"/>
+      </w:pPr>
+    </w:p>
+    <w:p>
+      <w:pPr>
+        <w:widowControl/>
+        <w:spacing w:after="160" w:line="259" w:lineRule="auto"/>
+        <w:jc w:val="left"/>
+      </w:pPr>
+    </w:p>
+    <w:p>
+      <w:pPr>
+        <w:widowControl/>
+        <w:spacing w:after="160" w:line="259" w:lineRule="auto"/>
+        <w:jc w:val="left"/>
+      </w:pPr>
+    </w:p>
+    <w:p>
+      <w:pPr>
+        <w:widowControl/>
+        <w:spacing w:after="160" w:line="259" w:lineRule="auto"/>
+        <w:jc w:val="left"/>
+      </w:pPr>
+    </w:p>
+    <w:p>
+      <w:pPr>
+        <w:widowControl/>
+        <w:spacing w:after="160" w:line="259" w:lineRule="auto"/>
+        <w:jc w:val="left"/>
+      </w:pPr>
+    </w:p>
+    <w:p>
+      <w:pPr>
+        <w:widowControl/>
+        <w:spacing w:after="160" w:line="259" w:lineRule="auto"/>
+        <w:jc w:val="left"/>
+      </w:pPr>
+    </w:p>
+    <w:p>
+      <w:pPr>
+        <w:widowControl/>
+        <w:spacing w:after="160" w:line="259" w:lineRule="auto"/>
+        <w:jc w:val="left"/>
+      </w:pPr>
+    </w:p>
+    <w:p>
+      <w:pPr>
+        <w:widowControl/>
+        <w:spacing w:after="160" w:line="259" w:lineRule="auto"/>
+        <w:jc w:val="left"/>
+      </w:pPr>
+    </w:p>
+    <w:p>
+      <w:pPr>
+        <w:widowControl/>
+        <w:spacing w:after="160" w:line="259" w:lineRule="auto"/>
+        <w:jc w:val="left"/>
+      </w:pPr>
+    </w:p>
+    <w:p>
+      <w:pPr>
+        <w:widowControl/>
+        <w:spacing w:after="160" w:line="259" w:lineRule="auto"/>
+        <w:jc w:val="left"/>
+      </w:pPr>
+      <w:r>
+        <w:rPr>
+          <w:noProof/>
+        </w:rPr>
+        <mc:AlternateContent>
+          <mc:Choice Requires="wps">
+            <w:drawing>
+              <wp:anchor distT="0" distB="0" distL="114300" distR="114300" simplePos="0" relativeHeight="251702272" behindDoc="0" locked="0" layoutInCell="1" allowOverlap="1" wp14:anchorId="35E50C98" wp14:editId="230D3AA9">
+                <wp:simplePos x="0" y="0"/>
+                <wp:positionH relativeFrom="margin">
+                  <wp:align>center</wp:align>
+                </wp:positionH>
+                <wp:positionV relativeFrom="paragraph">
+                  <wp:posOffset>334010</wp:posOffset>
+                </wp:positionV>
+                <wp:extent cx="4781550" cy="635"/>
+                <wp:effectExtent l="0" t="0" r="0" b="8255"/>
+                <wp:wrapNone/>
+                <wp:docPr id="6" name="Caixa de texto 6"/>
+                <wp:cNvGraphicFramePr/>
+                <a:graphic xmlns:a="http://schemas.openxmlformats.org/drawingml/2006/main">
+                  <a:graphicData uri="http://schemas.microsoft.com/office/word/2010/wordprocessingShape">
+                    <wps:wsp>
+                      <wps:cNvSpPr txBox="1"/>
+                      <wps:spPr>
+                        <a:xfrm>
+                          <a:off x="0" y="0"/>
+                          <a:ext cx="4781550" cy="635"/>
+                        </a:xfrm>
+                        <a:prstGeom prst="rect">
+                          <a:avLst/>
+                        </a:prstGeom>
+                        <a:solidFill>
+                          <a:prstClr val="white"/>
+                        </a:solidFill>
+                        <a:ln>
+                          <a:noFill/>
+                        </a:ln>
+                      </wps:spPr>
+                      <wps:txbx>
+                        <w:txbxContent>
+                          <w:p>
+                            <w:pPr>
+                              <w:pStyle w:val="Legenda"/>
+                              <w:jc w:val="center"/>
+                              <w:rPr>
+                                <w:noProof/>
+                              </w:rPr>
+                            </w:pPr>
+                            <w:bookmarkStart w:id="10" w:name="_Toc98101816"/>
+                            <w:r>
+                              <w:t xml:space="preserve">Figura </w:t>
+                            </w:r>
+                            <w:fldSimple w:instr=" SEQ Figura \* ARABIC ">
+                              <w:r>
+                                <w:rPr>
+                                  <w:noProof/>
+                                </w:rPr>
+                                <w:t>4</w:t>
+                              </w:r>
+                            </w:fldSimple>
+                            <w:r>
+                              <w:t xml:space="preserve"> - Fluxograma da função </w:t>
+                            </w:r>
+                            <w:proofErr w:type="gramStart"/>
+                            <w:r>
+                              <w:t>loop(</w:t>
+                            </w:r>
+                            <w:proofErr w:type="gramEnd"/>
+                            <w:r>
+                              <w:t>)</w:t>
+                            </w:r>
+                            <w:bookmarkEnd w:id="10"/>
+                          </w:p>
+                        </w:txbxContent>
+                      </wps:txbx>
+                      <wps:bodyPr rot="0" spcFirstLastPara="0" vertOverflow="overflow" horzOverflow="overflow" vert="horz" wrap="square" lIns="0" tIns="0" rIns="0" bIns="0" numCol="1" spcCol="0" rtlCol="0" fromWordArt="0" anchor="t" anchorCtr="0" forceAA="0" compatLnSpc="1">
+                        <a:prstTxWarp prst="textNoShape">
+                          <a:avLst/>
+                        </a:prstTxWarp>
+                        <a:spAutoFit/>
+                      </wps:bodyPr>
+                    </wps:wsp>
+                  </a:graphicData>
+                </a:graphic>
+                <wp14:sizeRelH relativeFrom="margin">
+                  <wp14:pctWidth>0</wp14:pctWidth>
+                </wp14:sizeRelH>
+                <wp14:sizeRelV relativeFrom="margin">
+                  <wp14:pctHeight>0</wp14:pctHeight>
+                </wp14:sizeRelV>
+              </wp:anchor>
+            </w:drawing>
+          </mc:Choice>
+          <mc:Fallback>
+            <w:pict>
+              <v:shape w14:anchorId="35E50C98" id="Caixa de texto 6" o:spid="_x0000_s1033" type="#_x0000_t202" style="position:absolute;margin-left:0;margin-top:26.3pt;width:376.5pt;height:.05pt;z-index:251702272;visibility:visible;mso-wrap-style:square;mso-width-percent:0;mso-height-percent:0;mso-wrap-distance-left:9pt;mso-wrap-distance-top:0;mso-wrap-distance-right:9pt;mso-wrap-distance-bottom:0;mso-position-horizontal:center;mso-position-horizontal-relative:margin;mso-position-vertical:absolute;mso-position-vertical-relative:text;mso-width-percent:0;mso-height-percent:0;mso-width-relative:margin;mso-height-relative:margin;v-text-anchor:top" o:gfxdata="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" stroked="f">
+                <v:textbox style="mso-fit-shape-to-text:t" inset="0,0,0,0">
+                  <w:txbxContent>
+                    <w:p>
+                      <w:pPr>
+                        <w:pStyle w:val="Legenda"/>
+                        <w:jc w:val="center"/>
+                        <w:rPr>
+                          <w:noProof/>
+                        </w:rPr>
+                      </w:pPr>
+                      <w:bookmarkStart w:id="11" w:name="_Toc98101816"/>
                       <w:r>
                         <w:t xml:space="preserve">Figura </w:t>
                       </w:r>
@@ -4130,12 +5039,21 @@
                           <w:rPr>
                             <w:noProof/>
                           </w:rPr>
-                          <w:t>2</w:t>
+                          <w:t>4</w:t>
                         </w:r>
                       </w:fldSimple>
                       <w:r>
-                        <w:t xml:space="preserve"> - Bibliotecas relativas ao sistema sensor</w:t>
+                        <w:t xml:space="preserve"> - Fluxograma da função </w:t>
                       </w:r>
+                      <w:proofErr w:type="gramStart"/>
+                      <w:r>
+                        <w:t>loop(</w:t>
+                      </w:r>
+                      <w:proofErr w:type="gramEnd"/>
+                      <w:r>
+                        <w:t>)</w:t>
+                      </w:r>
+                      <w:bookmarkEnd w:id="11"/>
                     </w:p>
                   </w:txbxContent>
                 </v:textbox>
@@ -4146,74 +5064,22 @@
         </mc:AlternateContent>
       </w:r>
       <w:r>
-        <w:tab/>
-      </w:r>
-      <w:r>
-        <w:tab/>
-      </w:r>
-      <w:r>
-        <w:tab/>
+        <w:br w:type="page"/>
       </w:r>
     </w:p>
     <w:p>
       <w:pPr>
-        <w:widowControl/>
-        <w:spacing w:after="160" w:line="259" w:lineRule="auto"/>
-      </w:pPr>
-    </w:p>
-    <w:p>
-      <w:pPr>
-        <w:widowControl/>
-        <w:spacing w:after="160" w:line="259" w:lineRule="auto"/>
-      </w:pPr>
-      <w:r>
-        <w:t xml:space="preserve">A amostragem dos valores é realizada dentro da função </w:t>
-      </w:r>
-      <w:proofErr w:type="spellStart"/>
-      <w:r>
-        <w:rPr>
-          <w:i/>
-          <w:iCs/>
-        </w:rPr>
-        <w:t>loop</w:t>
-      </w:r>
-      <w:proofErr w:type="spellEnd"/>
-      <w:r>
-        <w:rPr>
-          <w:i/>
-          <w:iCs/>
-        </w:rPr>
-        <w:t>()</w:t>
-      </w:r>
-      <w:r>
-        <w:rPr>
-          <w:i/>
-          <w:iCs/>
-        </w:rPr>
-        <w:t>,</w:t>
-      </w:r>
-      <w:r>
-        <w:t xml:space="preserve"> o algoritmo implementado pode ser traduzido de acordo com o seguinte fluxograma: </w:t>
-      </w:r>
-    </w:p>
-    <w:p>
-      <w:pPr>
-        <w:widowControl/>
-        <w:spacing w:after="160" w:line="259" w:lineRule="auto"/>
-      </w:pPr>
-    </w:p>
-    <w:p>
-      <w:pPr>
         <w:pStyle w:val="Ttulo2"/>
       </w:pPr>
-      <w:bookmarkStart w:id="8" w:name="_Toc97564060"/>
-      <w:r>
+      <w:bookmarkStart w:id="12" w:name="_Toc98101807"/>
+      <w:r>
+        <w:lastRenderedPageBreak/>
         <w:t xml:space="preserve">2.2. </w:t>
       </w:r>
       <w:r>
         <w:t>Conversão e processamento dos valores obtidos nos sensores</w:t>
       </w:r>
-      <w:bookmarkEnd w:id="8"/>
+      <w:bookmarkEnd w:id="12"/>
     </w:p>
     <w:p/>
     <w:p>
@@ -4245,7 +5111,7 @@
                     <pic:cNvPicPr/>
                   </pic:nvPicPr>
                   <pic:blipFill rotWithShape="1">
-                    <a:blip r:embed="rId10">
+                    <a:blip r:embed="rId11">
                       <a:extLst>
                         <a:ext uri="{28A0092B-C50C-407E-A947-70E740481C1C}">
                           <a14:useLocalDpi xmlns:a14="http://schemas.microsoft.com/office/drawing/2010/main" val="0"/>
@@ -4290,7 +5156,7 @@
           <w:szCs w:val="20"/>
         </w:rPr>
       </w:pPr>
-      <w:bookmarkStart w:id="9" w:name="_Toc97563720"/>
+      <w:bookmarkStart w:id="13" w:name="_Toc98101817"/>
       <w:r>
         <w:rPr>
           <w:sz w:val="20"/>
@@ -4325,7 +5191,7 @@
           <w:sz w:val="20"/>
           <w:szCs w:val="20"/>
         </w:rPr>
-        <w:t>3</w:t>
+        <w:t>5</w:t>
       </w:r>
       <w:r>
         <w:rPr>
@@ -4341,7 +5207,7 @@
         </w:rPr>
         <w:t xml:space="preserve">  - Processamento dos dados obtidos na etapa anterior</w:t>
       </w:r>
-      <w:bookmarkEnd w:id="9"/>
+      <w:bookmarkEnd w:id="13"/>
     </w:p>
     <w:p>
       <w:pPr>
@@ -4350,29 +5216,185 @@
     </w:p>
     <w:p>
       <w:r>
-        <w:t xml:space="preserve">Nesta etapa, </w:t>
-      </w:r>
-      <w:r>
-        <w:t xml:space="preserve">como exemplificado na figura 2, depois de recolhidos os valores usando os sensores e estes enviados para o sistema sensor, a API (interface </w:t>
-      </w:r>
-      <w:r>
-        <w:t xml:space="preserve">standard de comunicação entre vários computadores) dos sensores DHT11 faz a conversão entre </w:t>
-      </w:r>
-      <w:r>
-        <w:lastRenderedPageBreak/>
-        <w:t>os dados obtidos e o resultado que apresenta em que a temperatura e a humidade para celsius e percentagem, respetivamente.</w:t>
+        <w:t>A variável</w:t>
+      </w:r>
+      <w:r>
+        <w:t xml:space="preserve"> </w:t>
+      </w:r>
+      <w:proofErr w:type="spellStart"/>
+      <w:r>
+        <w:rPr>
+          <w:i/>
+          <w:iCs/>
+        </w:rPr>
+        <w:t>event</w:t>
+      </w:r>
+      <w:proofErr w:type="spellEnd"/>
+      <w:r>
+        <w:rPr>
+          <w:i/>
+          <w:iCs/>
+        </w:rPr>
+        <w:t xml:space="preserve"> </w:t>
+      </w:r>
+      <w:r>
+        <w:t>é responsável pela conversão dos valores lidos para a unidade do SI (Sistema Internacional) associada</w:t>
+      </w:r>
+      <w:r>
+        <w:t>, ou seja, equivale ao bloco azul representado na figura 5</w:t>
+      </w:r>
+      <w:r>
+        <w:t xml:space="preserve">. </w:t>
+      </w:r>
+      <w:r>
+        <w:t xml:space="preserve">Para aceder à temperatura ou humidade obtida, é necessário evocar o parâmetro pretendido, que é intrínseco a esta variável. </w:t>
+      </w:r>
+    </w:p>
+    <w:p>
+      <w:r>
+        <w:rPr>
+          <w:noProof/>
+        </w:rPr>
+        <mc:AlternateContent>
+          <mc:Choice Requires="wps">
+            <w:drawing>
+              <wp:anchor distT="0" distB="0" distL="114300" distR="114300" simplePos="0" relativeHeight="251706368" behindDoc="0" locked="0" layoutInCell="1" allowOverlap="1" wp14:anchorId="0966540C" wp14:editId="7D17FE46">
+                <wp:simplePos x="0" y="0"/>
+                <wp:positionH relativeFrom="margin">
+                  <wp:align>center</wp:align>
+                </wp:positionH>
+                <wp:positionV relativeFrom="paragraph">
+                  <wp:posOffset>105410</wp:posOffset>
+                </wp:positionV>
+                <wp:extent cx="1685925" cy="466725"/>
+                <wp:effectExtent l="0" t="0" r="28575" b="28575"/>
+                <wp:wrapNone/>
+                <wp:docPr id="14" name="Caixa de texto 14"/>
+                <wp:cNvGraphicFramePr/>
+                <a:graphic xmlns:a="http://schemas.openxmlformats.org/drawingml/2006/main">
+                  <a:graphicData uri="http://schemas.microsoft.com/office/word/2010/wordprocessingShape">
+                    <wps:wsp>
+                      <wps:cNvSpPr txBox="1"/>
+                      <wps:spPr>
+                        <a:xfrm>
+                          <a:off x="0" y="0"/>
+                          <a:ext cx="1685925" cy="466725"/>
+                        </a:xfrm>
+                        <a:prstGeom prst="rect">
+                          <a:avLst/>
+                        </a:prstGeom>
+                        <a:solidFill>
+                          <a:schemeClr val="lt1"/>
+                        </a:solidFill>
+                        <a:ln w="6350">
+                          <a:solidFill>
+                            <a:srgbClr val="0070C0"/>
+                          </a:solidFill>
+                        </a:ln>
+                      </wps:spPr>
+                      <wps:txbx>
+                        <w:txbxContent>
+                          <w:p>
+                            <w:pPr>
+                              <w:jc w:val="center"/>
+                            </w:pPr>
+                            <w:proofErr w:type="spellStart"/>
+                            <w:proofErr w:type="gramStart"/>
+                            <w:r>
+                              <w:t>event.temperature</w:t>
+                            </w:r>
+                            <w:proofErr w:type="spellEnd"/>
+                            <w:proofErr w:type="gramEnd"/>
+                          </w:p>
+                          <w:p>
+                            <w:pPr>
+                              <w:jc w:val="center"/>
+                            </w:pPr>
+                            <w:proofErr w:type="spellStart"/>
+                            <w:proofErr w:type="gramStart"/>
+                            <w:r>
+                              <w:t>event.relative</w:t>
+                            </w:r>
+                            <w:proofErr w:type="gramEnd"/>
+                            <w:r>
+                              <w:t>_humidity</w:t>
+                            </w:r>
+                            <w:proofErr w:type="spellEnd"/>
+                          </w:p>
+                        </w:txbxContent>
+                      </wps:txbx>
+                      <wps:bodyPr rot="0" spcFirstLastPara="0" vertOverflow="overflow" horzOverflow="overflow" vert="horz" wrap="square" lIns="91440" tIns="45720" rIns="91440" bIns="45720" numCol="1" spcCol="0" rtlCol="0" fromWordArt="0" anchor="t" anchorCtr="0" forceAA="0" compatLnSpc="1">
+                        <a:prstTxWarp prst="textNoShape">
+                          <a:avLst/>
+                        </a:prstTxWarp>
+                        <a:noAutofit/>
+                      </wps:bodyPr>
+                    </wps:wsp>
+                  </a:graphicData>
+                </a:graphic>
+                <wp14:sizeRelH relativeFrom="margin">
+                  <wp14:pctWidth>0</wp14:pctWidth>
+                </wp14:sizeRelH>
+                <wp14:sizeRelV relativeFrom="margin">
+                  <wp14:pctHeight>0</wp14:pctHeight>
+                </wp14:sizeRelV>
+              </wp:anchor>
+            </w:drawing>
+          </mc:Choice>
+          <mc:Fallback>
+            <w:pict>
+              <v:shape w14:anchorId="0966540C" id="Caixa de texto 14" o:spid="_x0000_s1034" type="#_x0000_t202" style="position:absolute;left:0;text-align:left;margin-left:0;margin-top:8.3pt;width:132.75pt;height:36.75pt;z-index:251706368;visibility:visible;mso-wrap-style:square;mso-width-percent:0;mso-height-percent:0;mso-wrap-distance-left:9pt;mso-wrap-distance-top:0;mso-wrap-distance-right:9pt;mso-wrap-distance-bottom:0;mso-position-horizontal:center;mso-position-horizontal-relative:margin;mso-position-vertical:absolute;mso-position-vertical-relative:text;mso-width-percent:0;mso-height-percent:0;mso-width-relative:margin;mso-height-relative:margin;v-text-anchor:top" o:gfxdata="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" fillcolor="white [3201]" strokecolor="#0070c0" strokeweight=".5pt">
+                <v:textbox>
+                  <w:txbxContent>
+                    <w:p>
+                      <w:pPr>
+                        <w:jc w:val="center"/>
+                      </w:pPr>
+                      <w:proofErr w:type="spellStart"/>
+                      <w:proofErr w:type="gramStart"/>
+                      <w:r>
+                        <w:t>event.temperature</w:t>
+                      </w:r>
+                      <w:proofErr w:type="spellEnd"/>
+                      <w:proofErr w:type="gramEnd"/>
+                    </w:p>
+                    <w:p>
+                      <w:pPr>
+                        <w:jc w:val="center"/>
+                      </w:pPr>
+                      <w:proofErr w:type="spellStart"/>
+                      <w:proofErr w:type="gramStart"/>
+                      <w:r>
+                        <w:t>event.relative</w:t>
+                      </w:r>
+                      <w:proofErr w:type="gramEnd"/>
+                      <w:r>
+                        <w:t>_humidity</w:t>
+                      </w:r>
+                      <w:proofErr w:type="spellEnd"/>
+                    </w:p>
+                  </w:txbxContent>
+                </v:textbox>
+                <w10:wrap anchorx="margin"/>
+              </v:shape>
+            </w:pict>
+          </mc:Fallback>
+        </mc:AlternateContent>
       </w:r>
     </w:p>
     <w:p/>
+    <w:p/>
+    <w:p/>
+    <w:p/>
     <w:p>
       <w:pPr>
         <w:pStyle w:val="Ttulo2"/>
       </w:pPr>
-      <w:bookmarkStart w:id="10" w:name="_Toc97564061"/>
+      <w:bookmarkStart w:id="14" w:name="_Toc98101808"/>
       <w:r>
         <w:t>2.3 Apresentação dos dados recolhidos em tempo real</w:t>
       </w:r>
-      <w:bookmarkEnd w:id="10"/>
+      <w:bookmarkEnd w:id="14"/>
       <w:r>
         <w:t xml:space="preserve"> </w:t>
       </w:r>
@@ -4401,7 +5423,7 @@
                     <pic:cNvPicPr/>
                   </pic:nvPicPr>
                   <pic:blipFill rotWithShape="1">
-                    <a:blip r:embed="rId11">
+                    <a:blip r:embed="rId12">
                       <a:extLst>
                         <a:ext uri="{28A0092B-C50C-407E-A947-70E740481C1C}">
                           <a14:useLocalDpi xmlns:a14="http://schemas.microsoft.com/office/drawing/2010/main" val="0"/>
@@ -4444,7 +5466,7 @@
           <w:szCs w:val="20"/>
         </w:rPr>
       </w:pPr>
-      <w:bookmarkStart w:id="11" w:name="_Toc97563721"/>
+      <w:bookmarkStart w:id="15" w:name="_Toc98101818"/>
       <w:r>
         <w:rPr>
           <w:sz w:val="20"/>
@@ -4479,7 +5501,7 @@
           <w:sz w:val="20"/>
           <w:szCs w:val="20"/>
         </w:rPr>
-        <w:t>4</w:t>
+        <w:t>6</w:t>
       </w:r>
       <w:r>
         <w:rPr>
@@ -4495,7 +5517,7 @@
         </w:rPr>
         <w:t xml:space="preserve"> - Apresentação dos dados no terminal Serial Monitor do Arduino</w:t>
       </w:r>
-      <w:bookmarkEnd w:id="11"/>
+      <w:bookmarkEnd w:id="15"/>
     </w:p>
     <w:p>
       <w:pPr>
@@ -4503,9 +5525,6 @@
       </w:pPr>
     </w:p>
     <w:p>
-      <w:pPr>
-        <w:jc w:val="left"/>
-      </w:pPr>
       <w:r>
         <w:t xml:space="preserve">Nesta etapa, é iniciada uma apresentação dos dados recolhidos, já num formato visualmente acessível, de uma forma local e em tempo real. Deste modo, a cada 1 segundo, o Arduino irá fazer </w:t>
       </w:r>
@@ -4535,14 +5554,14 @@
       <w:pPr>
         <w:pStyle w:val="Ttulo2"/>
       </w:pPr>
-      <w:bookmarkStart w:id="12" w:name="_Toc97564062"/>
+      <w:bookmarkStart w:id="16" w:name="_Toc98101809"/>
       <w:r>
         <w:t xml:space="preserve">2.4 </w:t>
       </w:r>
       <w:r>
         <w:t>Transmissão dos dados via BLE para o gateway</w:t>
       </w:r>
-      <w:bookmarkEnd w:id="12"/>
+      <w:bookmarkEnd w:id="16"/>
     </w:p>
     <w:p/>
     <w:p>
@@ -4569,7 +5588,7 @@
                     <pic:cNvPicPr/>
                   </pic:nvPicPr>
                   <pic:blipFill>
-                    <a:blip r:embed="rId12">
+                    <a:blip r:embed="rId13">
                       <a:extLst>
                         <a:ext uri="{28A0092B-C50C-407E-A947-70E740481C1C}">
                           <a14:useLocalDpi xmlns:a14="http://schemas.microsoft.com/office/drawing/2010/main" val="0"/>
@@ -4605,6 +5624,7 @@
           <w:szCs w:val="20"/>
         </w:rPr>
       </w:pPr>
+      <w:bookmarkStart w:id="17" w:name="_Toc98101819"/>
       <w:r>
         <w:rPr>
           <w:sz w:val="20"/>
@@ -4639,7 +5659,7 @@
           <w:sz w:val="20"/>
           <w:szCs w:val="20"/>
         </w:rPr>
-        <w:t>5</w:t>
+        <w:t>7</w:t>
       </w:r>
       <w:r>
         <w:rPr>
@@ -4655,6 +5675,7 @@
         </w:rPr>
         <w:t xml:space="preserve"> - Uso do BLE para transmissão dos dados para o gateway</w:t>
       </w:r>
+      <w:bookmarkEnd w:id="17"/>
     </w:p>
     <w:p>
       <w:pPr>
@@ -4680,9 +5701,21 @@
       <w:pPr>
         <w:pStyle w:val="Ttulo2"/>
       </w:pPr>
+    </w:p>
+    <w:p>
+      <w:pPr>
+        <w:pStyle w:val="Ttulo2"/>
+      </w:pPr>
+      <w:bookmarkStart w:id="18" w:name="_Toc98101810"/>
       <w:r>
         <w:t>2.5 Envio dos dados para visualização e armazenamento online</w:t>
       </w:r>
+      <w:bookmarkEnd w:id="18"/>
+    </w:p>
+    <w:p>
+      <w:pPr>
+        <w:pStyle w:val="Ttulo2"/>
+      </w:pPr>
       <w:r>
         <w:br w:type="page"/>
       </w:r>
@@ -4695,12 +5728,12 @@
           <w:numId w:val="37"/>
         </w:numPr>
       </w:pPr>
-      <w:bookmarkStart w:id="13" w:name="_Toc97564065"/>
+      <w:bookmarkStart w:id="19" w:name="_Toc98101811"/>
       <w:r>
         <w:lastRenderedPageBreak/>
         <w:t>Conclusão</w:t>
       </w:r>
-      <w:bookmarkEnd w:id="13"/>
+      <w:bookmarkEnd w:id="19"/>
     </w:p>
     <w:p/>
     <w:p>
@@ -4788,11 +5821,11 @@
         <w:lastRenderedPageBreak/>
         <w:t xml:space="preserve"> </w:t>
       </w:r>
-      <w:bookmarkStart w:id="14" w:name="_Toc97564066"/>
+      <w:bookmarkStart w:id="20" w:name="_Toc98101812"/>
       <w:r>
         <w:t>Contribuição de cada aluno</w:t>
       </w:r>
-      <w:bookmarkEnd w:id="14"/>
+      <w:bookmarkEnd w:id="20"/>
     </w:p>
     <w:p/>
     <w:p>
@@ -4805,7 +5838,7 @@
         <w:br w:type="page"/>
       </w:r>
     </w:p>
-    <w:bookmarkStart w:id="15" w:name="_Toc97564067" w:displacedByCustomXml="next"/>
+    <w:bookmarkStart w:id="21" w:name="_Toc98101813" w:displacedByCustomXml="next"/>
     <w:sdt>
       <w:sdtPr>
         <w:rPr>
@@ -4832,7 +5865,7 @@
           <w:r>
             <w:t>Bibliografia</w:t>
           </w:r>
-          <w:bookmarkEnd w:id="15"/>
+          <w:bookmarkEnd w:id="21"/>
         </w:p>
         <w:p>
           <w:pPr>
@@ -5103,8 +6136,8 @@
       </w:r>
     </w:p>
     <w:sectPr>
-      <w:headerReference w:type="default" r:id="rId13"/>
-      <w:footerReference w:type="default" r:id="rId14"/>
+      <w:headerReference w:type="default" r:id="rId14"/>
+      <w:footerReference w:type="default" r:id="rId15"/>
       <w:pgSz w:w="11906" w:h="16838"/>
       <w:pgMar w:top="1417" w:right="1701" w:bottom="1417" w:left="1701" w:header="708" w:footer="708" w:gutter="0"/>
       <w:cols w:space="708"/>

</xml_diff>

<commit_message>
Pressão atmosférica adicionada; Relatório atualizado
</commit_message>
<xml_diff>
--- a/fase_A/relatorios/RTDA-G2.docx
+++ b/fase_A/relatorios/RTDA-G2.docx
@@ -6,73 +6,6 @@
       <w:r>
         <w:rPr>
           <w:noProof/>
-        </w:rPr>
-        <w:drawing>
-          <wp:anchor distT="0" distB="0" distL="114300" distR="114300" simplePos="0" relativeHeight="251670528" behindDoc="0" locked="0" layoutInCell="1" allowOverlap="1" wp14:anchorId="31081D77" wp14:editId="326A84BE">
-            <wp:simplePos x="0" y="0"/>
-            <wp:positionH relativeFrom="column">
-              <wp:posOffset>4215765</wp:posOffset>
-            </wp:positionH>
-            <wp:positionV relativeFrom="paragraph">
-              <wp:posOffset>-635</wp:posOffset>
-            </wp:positionV>
-            <wp:extent cx="1918335" cy="952500"/>
-            <wp:effectExtent l="0" t="0" r="5715" b="0"/>
-            <wp:wrapNone/>
-            <wp:docPr id="17" name="Imagem 17"/>
-            <wp:cNvGraphicFramePr>
-              <a:graphicFrameLocks xmlns:a="http://schemas.openxmlformats.org/drawingml/2006/main" noChangeAspect="1"/>
-            </wp:cNvGraphicFramePr>
-            <a:graphic xmlns:a="http://schemas.openxmlformats.org/drawingml/2006/main">
-              <a:graphicData uri="http://schemas.openxmlformats.org/drawingml/2006/picture">
-                <pic:pic xmlns:pic="http://schemas.openxmlformats.org/drawingml/2006/picture">
-                  <pic:nvPicPr>
-                    <pic:cNvPr id="1" name=""/>
-                    <pic:cNvPicPr/>
-                  </pic:nvPicPr>
-                  <pic:blipFill rotWithShape="1">
-                    <a:blip r:embed="rId8">
-                      <a:extLst>
-                        <a:ext uri="{28A0092B-C50C-407E-A947-70E740481C1C}">
-                          <a14:useLocalDpi xmlns:a14="http://schemas.microsoft.com/office/drawing/2010/main" val="0"/>
-                        </a:ext>
-                      </a:extLst>
-                    </a:blip>
-                    <a:srcRect l="9687" b="33775"/>
-                    <a:stretch/>
-                  </pic:blipFill>
-                  <pic:spPr bwMode="auto">
-                    <a:xfrm>
-                      <a:off x="0" y="0"/>
-                      <a:ext cx="1918335" cy="952500"/>
-                    </a:xfrm>
-                    <a:prstGeom prst="rect">
-                      <a:avLst/>
-                    </a:prstGeom>
-                    <a:ln>
-                      <a:noFill/>
-                    </a:ln>
-                    <a:extLst>
-                      <a:ext uri="{53640926-AAD7-44D8-BBD7-CCE9431645EC}">
-                        <a14:shadowObscured xmlns:a14="http://schemas.microsoft.com/office/drawing/2010/main"/>
-                      </a:ext>
-                    </a:extLst>
-                  </pic:spPr>
-                </pic:pic>
-              </a:graphicData>
-            </a:graphic>
-            <wp14:sizeRelH relativeFrom="page">
-              <wp14:pctWidth>0</wp14:pctWidth>
-            </wp14:sizeRelH>
-            <wp14:sizeRelV relativeFrom="page">
-              <wp14:pctHeight>0</wp14:pctHeight>
-            </wp14:sizeRelV>
-          </wp:anchor>
-        </w:drawing>
-      </w:r>
-      <w:r>
-        <w:rPr>
-          <w:noProof/>
           <w:color w:val="000000"/>
           <w:sz w:val="20"/>
           <w:szCs w:val="20"/>
@@ -80,7 +13,7 @@
         <mc:AlternateContent>
           <mc:Choice Requires="wpg">
             <w:drawing>
-              <wp:anchor distT="0" distB="0" distL="0" distR="0" simplePos="0" relativeHeight="251661312" behindDoc="0" locked="0" layoutInCell="1" hidden="0" allowOverlap="1" wp14:anchorId="6B828312" wp14:editId="388D79D3">
+              <wp:anchor distT="0" distB="0" distL="0" distR="0" simplePos="0" relativeHeight="251658240" behindDoc="0" locked="0" layoutInCell="1" hidden="0" allowOverlap="1" wp14:anchorId="6B828312" wp14:editId="06818722">
                 <wp:simplePos x="0" y="0"/>
                 <wp:positionH relativeFrom="margin">
                   <wp:align>center</wp:align>
@@ -122,7 +55,7 @@
                           <wps:spPr>
                             <a:xfrm>
                               <a:off x="1406" y="1406"/>
-                              <a:ext cx="10424" cy="14025"/>
+                              <a:ext cx="10413" cy="14025"/>
                             </a:xfrm>
                             <a:prstGeom prst="rect">
                               <a:avLst/>
@@ -596,6 +529,24 @@
                                   <w:rPr>
                                     <w:b/>
                                     <w:color w:val="000000"/>
+                                    <w:sz w:val="28"/>
+                                    <w:szCs w:val="28"/>
+                                  </w:rPr>
+                                </w:pPr>
+                              </w:p>
+                              <w:p>
+                                <w:pPr>
+                                  <w:pBdr>
+                                    <w:top w:val="nil"/>
+                                    <w:left w:val="nil"/>
+                                    <w:bottom w:val="nil"/>
+                                    <w:right w:val="nil"/>
+                                    <w:between w:val="nil"/>
+                                  </w:pBdr>
+                                  <w:ind w:firstLine="360"/>
+                                  <w:rPr>
+                                    <w:b/>
+                                    <w:color w:val="000000"/>
                                     <w:sz w:val="40"/>
                                     <w:szCs w:val="40"/>
                                   </w:rPr>
@@ -981,9 +932,9 @@
           </mc:Choice>
           <mc:Fallback>
             <w:pict>
-              <v:group w14:anchorId="6B828312" id="Group 17" o:spid="_x0000_s1026" style="position:absolute;left:0;text-align:left;margin-left:0;margin-top:0;width:548.85pt;height:717pt;z-index:251661312;mso-wrap-distance-left:0;mso-wrap-distance-right:0;mso-position-horizontal:center;mso-position-horizontal-relative:margin;mso-position-vertical:top;mso-position-vertical-relative:margin;mso-width-relative:margin;mso-height-relative:margin" coordorigin="19179,-64" coordsize="66681,75664" o:gfxdata="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">
+              <v:group w14:anchorId="6B828312" id="Group 17" o:spid="_x0000_s1026" style="position:absolute;left:0;text-align:left;margin-left:0;margin-top:0;width:548.85pt;height:717pt;z-index:251658240;mso-wrap-distance-left:0;mso-wrap-distance-right:0;mso-position-horizontal:center;mso-position-horizontal-relative:margin;mso-position-vertical:top;mso-position-vertical-relative:margin;mso-width-relative:margin;mso-height-relative:margin" coordorigin="19179,-64" coordsize="66681,75664" o:gfxdata="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">
                 <v:group id="Group 1" o:spid="_x0000_s1027" style="position:absolute;left:19179;top:-64;width:66681;height:75664" coordorigin="1406,1406" coordsize="10501,14052" o:gfxdata="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">
-                  <v:rect id="Rectangle 2" o:spid="_x0000_s1028" style="position:absolute;left:1406;top:1406;width:10424;height:14025;visibility:visible;mso-wrap-style:square;v-text-anchor:middle" o:gfxdata="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" filled="f" stroked="f">
+                  <v:rect id="Rectangle 2" o:spid="_x0000_s1028" style="position:absolute;left:1406;top:1406;width:10413;height:14025;visibility:visible;mso-wrap-style:square;v-text-anchor:middle" o:gfxdata="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" filled="f" stroked="f">
                     <v:textbox inset="2.53958mm,2.53958mm,2.53958mm,2.53958mm">
                       <w:txbxContent>
                         <w:p>
@@ -1448,6 +1399,24 @@
                             <w:rPr>
                               <w:b/>
                               <w:color w:val="000000"/>
+                              <w:sz w:val="28"/>
+                              <w:szCs w:val="28"/>
+                            </w:rPr>
+                          </w:pPr>
+                        </w:p>
+                        <w:p>
+                          <w:pPr>
+                            <w:pBdr>
+                              <w:top w:val="nil"/>
+                              <w:left w:val="nil"/>
+                              <w:bottom w:val="nil"/>
+                              <w:right w:val="nil"/>
+                              <w:between w:val="nil"/>
+                            </w:pBdr>
+                            <w:ind w:firstLine="360"/>
+                            <w:rPr>
+                              <w:b/>
+                              <w:color w:val="000000"/>
                               <w:sz w:val="40"/>
                               <w:szCs w:val="40"/>
                             </w:rPr>
@@ -1761,6 +1730,73 @@
         </mc:AlternateContent>
       </w:r>
       <w:r>
+        <w:rPr>
+          <w:noProof/>
+        </w:rPr>
+        <w:drawing>
+          <wp:anchor distT="0" distB="0" distL="114300" distR="114300" simplePos="0" relativeHeight="251658241" behindDoc="0" locked="0" layoutInCell="1" allowOverlap="1" wp14:anchorId="31081D77" wp14:editId="4C977C38">
+            <wp:simplePos x="0" y="0"/>
+            <wp:positionH relativeFrom="column">
+              <wp:posOffset>4215765</wp:posOffset>
+            </wp:positionH>
+            <wp:positionV relativeFrom="paragraph">
+              <wp:posOffset>-635</wp:posOffset>
+            </wp:positionV>
+            <wp:extent cx="1918335" cy="952500"/>
+            <wp:effectExtent l="0" t="0" r="5715" b="0"/>
+            <wp:wrapNone/>
+            <wp:docPr id="17" name="Imagem 17"/>
+            <wp:cNvGraphicFramePr>
+              <a:graphicFrameLocks xmlns:a="http://schemas.openxmlformats.org/drawingml/2006/main" noChangeAspect="1"/>
+            </wp:cNvGraphicFramePr>
+            <a:graphic xmlns:a="http://schemas.openxmlformats.org/drawingml/2006/main">
+              <a:graphicData uri="http://schemas.openxmlformats.org/drawingml/2006/picture">
+                <pic:pic xmlns:pic="http://schemas.openxmlformats.org/drawingml/2006/picture">
+                  <pic:nvPicPr>
+                    <pic:cNvPr id="1" name=""/>
+                    <pic:cNvPicPr/>
+                  </pic:nvPicPr>
+                  <pic:blipFill rotWithShape="1">
+                    <a:blip r:embed="rId8">
+                      <a:extLst>
+                        <a:ext uri="{28A0092B-C50C-407E-A947-70E740481C1C}">
+                          <a14:useLocalDpi xmlns:a14="http://schemas.microsoft.com/office/drawing/2010/main" val="0"/>
+                        </a:ext>
+                      </a:extLst>
+                    </a:blip>
+                    <a:srcRect l="9687" b="33775"/>
+                    <a:stretch/>
+                  </pic:blipFill>
+                  <pic:spPr bwMode="auto">
+                    <a:xfrm>
+                      <a:off x="0" y="0"/>
+                      <a:ext cx="1918335" cy="952500"/>
+                    </a:xfrm>
+                    <a:prstGeom prst="rect">
+                      <a:avLst/>
+                    </a:prstGeom>
+                    <a:ln>
+                      <a:noFill/>
+                    </a:ln>
+                    <a:extLst>
+                      <a:ext uri="{53640926-AAD7-44D8-BBD7-CCE9431645EC}">
+                        <a14:shadowObscured xmlns:a14="http://schemas.microsoft.com/office/drawing/2010/main"/>
+                      </a:ext>
+                    </a:extLst>
+                  </pic:spPr>
+                </pic:pic>
+              </a:graphicData>
+            </a:graphic>
+            <wp14:sizeRelH relativeFrom="page">
+              <wp14:pctWidth>0</wp14:pctWidth>
+            </wp14:sizeRelH>
+            <wp14:sizeRelV relativeFrom="page">
+              <wp14:pctHeight>0</wp14:pctHeight>
+            </wp14:sizeRelV>
+          </wp:anchor>
+        </w:drawing>
+      </w:r>
+      <w:r>
         <w:br w:type="page"/>
       </w:r>
     </w:p>
@@ -1839,7 +1875,7 @@
             </w:rPr>
             <w:fldChar w:fldCharType="separate"/>
           </w:r>
-          <w:hyperlink w:anchor="_Toc98101804" w:history="1">
+          <w:hyperlink w:anchor="_Toc98180309" w:history="1">
             <w:r>
               <w:rPr>
                 <w:rStyle w:val="Hiperligao"/>
@@ -1881,7 +1917,7 @@
                 <w:noProof/>
                 <w:webHidden/>
               </w:rPr>
-              <w:instrText xml:space="preserve"> PAGEREF _Toc98101804 \h </w:instrText>
+              <w:instrText xml:space="preserve"> PAGEREF _Toc98180309 \h </w:instrText>
             </w:r>
             <w:r>
               <w:rPr>
@@ -1925,7 +1961,7 @@
               <w:lang w:eastAsia="pt-PT"/>
             </w:rPr>
           </w:pPr>
-          <w:hyperlink w:anchor="_Toc98101805" w:history="1">
+          <w:hyperlink w:anchor="_Toc98180310" w:history="1">
             <w:r>
               <w:rPr>
                 <w:rStyle w:val="Hiperligao"/>
@@ -1967,7 +2003,7 @@
                 <w:noProof/>
                 <w:webHidden/>
               </w:rPr>
-              <w:instrText xml:space="preserve"> PAGEREF _Toc98101805 \h </w:instrText>
+              <w:instrText xml:space="preserve"> PAGEREF _Toc98180310 \h </w:instrText>
             </w:r>
             <w:r>
               <w:rPr>
@@ -2010,7 +2046,7 @@
               <w:lang w:eastAsia="pt-PT"/>
             </w:rPr>
           </w:pPr>
-          <w:hyperlink w:anchor="_Toc98101806" w:history="1">
+          <w:hyperlink w:anchor="_Toc98180311" w:history="1">
             <w:r>
               <w:rPr>
                 <w:rStyle w:val="Hiperligao"/>
@@ -2037,7 +2073,7 @@
                 <w:noProof/>
                 <w:webHidden/>
               </w:rPr>
-              <w:instrText xml:space="preserve"> PAGEREF _Toc98101806 \h </w:instrText>
+              <w:instrText xml:space="preserve"> PAGEREF _Toc98180311 \h </w:instrText>
             </w:r>
             <w:r>
               <w:rPr>
@@ -2080,7 +2116,7 @@
               <w:lang w:eastAsia="pt-PT"/>
             </w:rPr>
           </w:pPr>
-          <w:hyperlink w:anchor="_Toc98101807" w:history="1">
+          <w:hyperlink w:anchor="_Toc98180312" w:history="1">
             <w:r>
               <w:rPr>
                 <w:rStyle w:val="Hiperligao"/>
@@ -2107,7 +2143,7 @@
                 <w:noProof/>
                 <w:webHidden/>
               </w:rPr>
-              <w:instrText xml:space="preserve"> PAGEREF _Toc98101807 \h </w:instrText>
+              <w:instrText xml:space="preserve"> PAGEREF _Toc98180312 \h </w:instrText>
             </w:r>
             <w:r>
               <w:rPr>
@@ -2150,7 +2186,7 @@
               <w:lang w:eastAsia="pt-PT"/>
             </w:rPr>
           </w:pPr>
-          <w:hyperlink w:anchor="_Toc98101808" w:history="1">
+          <w:hyperlink w:anchor="_Toc98180313" w:history="1">
             <w:r>
               <w:rPr>
                 <w:rStyle w:val="Hiperligao"/>
@@ -2177,147 +2213,7 @@
                 <w:noProof/>
                 <w:webHidden/>
               </w:rPr>
-              <w:instrText xml:space="preserve"> PAGEREF _Toc98101808 \h </w:instrText>
-            </w:r>
-            <w:r>
-              <w:rPr>
-                <w:noProof/>
-                <w:webHidden/>
-              </w:rPr>
-            </w:r>
-            <w:r>
-              <w:rPr>
-                <w:noProof/>
-                <w:webHidden/>
-              </w:rPr>
-              <w:fldChar w:fldCharType="separate"/>
-            </w:r>
-            <w:r>
-              <w:rPr>
-                <w:noProof/>
-                <w:webHidden/>
-              </w:rPr>
-              <w:t>8</w:t>
-            </w:r>
-            <w:r>
-              <w:rPr>
-                <w:noProof/>
-                <w:webHidden/>
-              </w:rPr>
-              <w:fldChar w:fldCharType="end"/>
-            </w:r>
-          </w:hyperlink>
-        </w:p>
-        <w:p>
-          <w:pPr>
-            <w:pStyle w:val="ndice2"/>
-            <w:tabs>
-              <w:tab w:val="right" w:leader="dot" w:pos="8494"/>
-            </w:tabs>
-            <w:rPr>
-              <w:rFonts w:asciiTheme="minorHAnsi" w:eastAsiaTheme="minorEastAsia" w:hAnsiTheme="minorHAnsi" w:cstheme="minorBidi"/>
-              <w:noProof/>
-              <w:lang w:eastAsia="pt-PT"/>
-            </w:rPr>
-          </w:pPr>
-          <w:hyperlink w:anchor="_Toc98101809" w:history="1">
-            <w:r>
-              <w:rPr>
-                <w:rStyle w:val="Hiperligao"/>
-                <w:noProof/>
-              </w:rPr>
-              <w:t>2.4 Transmissão dos dados via BLE para o gateway</w:t>
-            </w:r>
-            <w:r>
-              <w:rPr>
-                <w:noProof/>
-                <w:webHidden/>
-              </w:rPr>
-              <w:tab/>
-            </w:r>
-            <w:r>
-              <w:rPr>
-                <w:noProof/>
-                <w:webHidden/>
-              </w:rPr>
-              <w:fldChar w:fldCharType="begin"/>
-            </w:r>
-            <w:r>
-              <w:rPr>
-                <w:noProof/>
-                <w:webHidden/>
-              </w:rPr>
-              <w:instrText xml:space="preserve"> PAGEREF _Toc98101809 \h </w:instrText>
-            </w:r>
-            <w:r>
-              <w:rPr>
-                <w:noProof/>
-                <w:webHidden/>
-              </w:rPr>
-            </w:r>
-            <w:r>
-              <w:rPr>
-                <w:noProof/>
-                <w:webHidden/>
-              </w:rPr>
-              <w:fldChar w:fldCharType="separate"/>
-            </w:r>
-            <w:r>
-              <w:rPr>
-                <w:noProof/>
-                <w:webHidden/>
-              </w:rPr>
-              <w:t>8</w:t>
-            </w:r>
-            <w:r>
-              <w:rPr>
-                <w:noProof/>
-                <w:webHidden/>
-              </w:rPr>
-              <w:fldChar w:fldCharType="end"/>
-            </w:r>
-          </w:hyperlink>
-        </w:p>
-        <w:p>
-          <w:pPr>
-            <w:pStyle w:val="ndice2"/>
-            <w:tabs>
-              <w:tab w:val="right" w:leader="dot" w:pos="8494"/>
-            </w:tabs>
-            <w:rPr>
-              <w:rFonts w:asciiTheme="minorHAnsi" w:eastAsiaTheme="minorEastAsia" w:hAnsiTheme="minorHAnsi" w:cstheme="minorBidi"/>
-              <w:noProof/>
-              <w:lang w:eastAsia="pt-PT"/>
-            </w:rPr>
-          </w:pPr>
-          <w:hyperlink w:anchor="_Toc98101810" w:history="1">
-            <w:r>
-              <w:rPr>
-                <w:rStyle w:val="Hiperligao"/>
-                <w:noProof/>
-              </w:rPr>
-              <w:t>2.5 Envio dos dados para visualização e armazenamento online</w:t>
-            </w:r>
-            <w:r>
-              <w:rPr>
-                <w:noProof/>
-                <w:webHidden/>
-              </w:rPr>
-              <w:tab/>
-            </w:r>
-            <w:r>
-              <w:rPr>
-                <w:noProof/>
-                <w:webHidden/>
-              </w:rPr>
-              <w:fldChar w:fldCharType="begin"/>
-            </w:r>
-            <w:r>
-              <w:rPr>
-                <w:noProof/>
-                <w:webHidden/>
-              </w:rPr>
-              <w:instrText xml:space="preserve"> PAGEREF _Toc98101810 \h </w:instrText>
+              <w:instrText xml:space="preserve"> PAGEREF _Toc98180313 \h </w:instrText>
             </w:r>
             <w:r>
               <w:rPr>
@@ -2350,9 +2246,8 @@
         </w:p>
         <w:p>
           <w:pPr>
-            <w:pStyle w:val="ndice1"/>
+            <w:pStyle w:val="ndice2"/>
             <w:tabs>
-              <w:tab w:val="left" w:pos="440"/>
               <w:tab w:val="right" w:leader="dot" w:pos="8494"/>
             </w:tabs>
             <w:rPr>
@@ -2361,28 +2256,13 @@
               <w:lang w:eastAsia="pt-PT"/>
             </w:rPr>
           </w:pPr>
-          <w:hyperlink w:anchor="_Toc98101811" w:history="1">
+          <w:hyperlink w:anchor="_Toc98180314" w:history="1">
             <w:r>
               <w:rPr>
                 <w:rStyle w:val="Hiperligao"/>
                 <w:noProof/>
               </w:rPr>
-              <w:t>3.</w:t>
-            </w:r>
-            <w:r>
-              <w:rPr>
-                <w:rFonts w:asciiTheme="minorHAnsi" w:eastAsiaTheme="minorEastAsia" w:hAnsiTheme="minorHAnsi" w:cstheme="minorBidi"/>
-                <w:noProof/>
-                <w:lang w:eastAsia="pt-PT"/>
-              </w:rPr>
-              <w:tab/>
-            </w:r>
-            <w:r>
-              <w:rPr>
-                <w:rStyle w:val="Hiperligao"/>
-                <w:noProof/>
-              </w:rPr>
-              <w:t>Conclusão</w:t>
+              <w:t>2.4 Transmissão dos dados via BLE para o gateway</w:t>
             </w:r>
             <w:r>
               <w:rPr>
@@ -2403,7 +2283,77 @@
                 <w:noProof/>
                 <w:webHidden/>
               </w:rPr>
-              <w:instrText xml:space="preserve"> PAGEREF _Toc98101811 \h </w:instrText>
+              <w:instrText xml:space="preserve"> PAGEREF _Toc98180314 \h </w:instrText>
+            </w:r>
+            <w:r>
+              <w:rPr>
+                <w:noProof/>
+                <w:webHidden/>
+              </w:rPr>
+            </w:r>
+            <w:r>
+              <w:rPr>
+                <w:noProof/>
+                <w:webHidden/>
+              </w:rPr>
+              <w:fldChar w:fldCharType="separate"/>
+            </w:r>
+            <w:r>
+              <w:rPr>
+                <w:noProof/>
+                <w:webHidden/>
+              </w:rPr>
+              <w:t>9</w:t>
+            </w:r>
+            <w:r>
+              <w:rPr>
+                <w:noProof/>
+                <w:webHidden/>
+              </w:rPr>
+              <w:fldChar w:fldCharType="end"/>
+            </w:r>
+          </w:hyperlink>
+        </w:p>
+        <w:p>
+          <w:pPr>
+            <w:pStyle w:val="ndice2"/>
+            <w:tabs>
+              <w:tab w:val="right" w:leader="dot" w:pos="8494"/>
+            </w:tabs>
+            <w:rPr>
+              <w:rFonts w:asciiTheme="minorHAnsi" w:eastAsiaTheme="minorEastAsia" w:hAnsiTheme="minorHAnsi" w:cstheme="minorBidi"/>
+              <w:noProof/>
+              <w:lang w:eastAsia="pt-PT"/>
+            </w:rPr>
+          </w:pPr>
+          <w:hyperlink w:anchor="_Toc98180315" w:history="1">
+            <w:r>
+              <w:rPr>
+                <w:rStyle w:val="Hiperligao"/>
+                <w:noProof/>
+              </w:rPr>
+              <w:t>2.5 Envio dos dados para visualização e armazenamento online</w:t>
+            </w:r>
+            <w:r>
+              <w:rPr>
+                <w:noProof/>
+                <w:webHidden/>
+              </w:rPr>
+              <w:tab/>
+            </w:r>
+            <w:r>
+              <w:rPr>
+                <w:noProof/>
+                <w:webHidden/>
+              </w:rPr>
+              <w:fldChar w:fldCharType="begin"/>
+            </w:r>
+            <w:r>
+              <w:rPr>
+                <w:noProof/>
+                <w:webHidden/>
+              </w:rPr>
+              <w:instrText xml:space="preserve"> PAGEREF _Toc98180315 \h </w:instrText>
             </w:r>
             <w:r>
               <w:rPr>
@@ -2447,13 +2397,13 @@
               <w:lang w:eastAsia="pt-PT"/>
             </w:rPr>
           </w:pPr>
-          <w:hyperlink w:anchor="_Toc98101812" w:history="1">
+          <w:hyperlink w:anchor="_Toc98180316" w:history="1">
             <w:r>
               <w:rPr>
                 <w:rStyle w:val="Hiperligao"/>
                 <w:noProof/>
               </w:rPr>
-              <w:t>4.</w:t>
+              <w:t>3.</w:t>
             </w:r>
             <w:r>
               <w:rPr>
@@ -2468,7 +2418,7 @@
                 <w:rStyle w:val="Hiperligao"/>
                 <w:noProof/>
               </w:rPr>
-              <w:t>Contribuição de cada aluno</w:t>
+              <w:t>Conclusão</w:t>
             </w:r>
             <w:r>
               <w:rPr>
@@ -2489,7 +2439,7 @@
                 <w:noProof/>
                 <w:webHidden/>
               </w:rPr>
-              <w:instrText xml:space="preserve"> PAGEREF _Toc98101812 \h </w:instrText>
+              <w:instrText xml:space="preserve"> PAGEREF _Toc98180316 \h </w:instrText>
             </w:r>
             <w:r>
               <w:rPr>
@@ -2533,7 +2483,93 @@
               <w:lang w:eastAsia="pt-PT"/>
             </w:rPr>
           </w:pPr>
-          <w:hyperlink w:anchor="_Toc98101813" w:history="1">
+          <w:hyperlink w:anchor="_Toc98180317" w:history="1">
+            <w:r>
+              <w:rPr>
+                <w:rStyle w:val="Hiperligao"/>
+                <w:noProof/>
+              </w:rPr>
+              <w:t>4.</w:t>
+            </w:r>
+            <w:r>
+              <w:rPr>
+                <w:rFonts w:asciiTheme="minorHAnsi" w:eastAsiaTheme="minorEastAsia" w:hAnsiTheme="minorHAnsi" w:cstheme="minorBidi"/>
+                <w:noProof/>
+                <w:lang w:eastAsia="pt-PT"/>
+              </w:rPr>
+              <w:tab/>
+            </w:r>
+            <w:r>
+              <w:rPr>
+                <w:rStyle w:val="Hiperligao"/>
+                <w:noProof/>
+              </w:rPr>
+              <w:t>Contribuição de cada aluno</w:t>
+            </w:r>
+            <w:r>
+              <w:rPr>
+                <w:noProof/>
+                <w:webHidden/>
+              </w:rPr>
+              <w:tab/>
+            </w:r>
+            <w:r>
+              <w:rPr>
+                <w:noProof/>
+                <w:webHidden/>
+              </w:rPr>
+              <w:fldChar w:fldCharType="begin"/>
+            </w:r>
+            <w:r>
+              <w:rPr>
+                <w:noProof/>
+                <w:webHidden/>
+              </w:rPr>
+              <w:instrText xml:space="preserve"> PAGEREF _Toc98180317 \h </w:instrText>
+            </w:r>
+            <w:r>
+              <w:rPr>
+                <w:noProof/>
+                <w:webHidden/>
+              </w:rPr>
+            </w:r>
+            <w:r>
+              <w:rPr>
+                <w:noProof/>
+                <w:webHidden/>
+              </w:rPr>
+              <w:fldChar w:fldCharType="separate"/>
+            </w:r>
+            <w:r>
+              <w:rPr>
+                <w:noProof/>
+                <w:webHidden/>
+              </w:rPr>
+              <w:t>12</w:t>
+            </w:r>
+            <w:r>
+              <w:rPr>
+                <w:noProof/>
+                <w:webHidden/>
+              </w:rPr>
+              <w:fldChar w:fldCharType="end"/>
+            </w:r>
+          </w:hyperlink>
+        </w:p>
+        <w:p>
+          <w:pPr>
+            <w:pStyle w:val="ndice1"/>
+            <w:tabs>
+              <w:tab w:val="left" w:pos="440"/>
+              <w:tab w:val="right" w:leader="dot" w:pos="8494"/>
+            </w:tabs>
+            <w:rPr>
+              <w:rFonts w:asciiTheme="minorHAnsi" w:eastAsiaTheme="minorEastAsia" w:hAnsiTheme="minorHAnsi" w:cstheme="minorBidi"/>
+              <w:noProof/>
+              <w:lang w:eastAsia="pt-PT"/>
+            </w:rPr>
+          </w:pPr>
+          <w:hyperlink w:anchor="_Toc98180318" w:history="1">
             <w:r>
               <w:rPr>
                 <w:rStyle w:val="Hiperligao"/>
@@ -2575,7 +2611,7 @@
                 <w:noProof/>
                 <w:webHidden/>
               </w:rPr>
-              <w:instrText xml:space="preserve"> PAGEREF _Toc98101813 \h </w:instrText>
+              <w:instrText xml:space="preserve"> PAGEREF _Toc98180318 \h </w:instrText>
             </w:r>
             <w:r>
               <w:rPr>
@@ -2595,7 +2631,7 @@
                 <w:noProof/>
                 <w:webHidden/>
               </w:rPr>
-              <w:t>12</w:t>
+              <w:t>13</w:t>
             </w:r>
             <w:r>
               <w:rPr>
@@ -2648,6 +2684,9 @@
         <w:t>Índice</w:t>
       </w:r>
       <w:r>
+        <w:rPr>
+          <w:lang w:val="pt-PT"/>
+        </w:rPr>
         <w:t xml:space="preserve"> de </w:t>
       </w:r>
       <w:r>
@@ -2707,7 +2746,7 @@
         <w:rPr>
           <w:noProof/>
         </w:rPr>
-        <w:instrText xml:space="preserve"> PAGEREF _Toc98101814 \h </w:instrText>
+        <w:instrText xml:space="preserve"> PAGEREF _Toc98180319 \h </w:instrText>
       </w:r>
       <w:r>
         <w:rPr>
@@ -2767,7 +2806,7 @@
         <w:rPr>
           <w:noProof/>
         </w:rPr>
-        <w:instrText xml:space="preserve"> PAGEREF _Toc98101815 \h </w:instrText>
+        <w:instrText xml:space="preserve"> PAGEREF _Toc98180320 \h </w:instrText>
       </w:r>
       <w:r>
         <w:rPr>
@@ -2809,7 +2848,7 @@
         <w:rPr>
           <w:noProof/>
         </w:rPr>
-        <w:t>Figura 4 - Fluxograma da função loop()</w:t>
+        <w:t>Figura 3 - Sistema Sensor: fluxograma da função loop()</w:t>
       </w:r>
       <w:r>
         <w:rPr>
@@ -2827,7 +2866,7 @@
         <w:rPr>
           <w:noProof/>
         </w:rPr>
-        <w:instrText xml:space="preserve"> PAGEREF _Toc98101816 \h </w:instrText>
+        <w:instrText xml:space="preserve"> PAGEREF _Toc98180321 \h </w:instrText>
       </w:r>
       <w:r>
         <w:rPr>
@@ -2869,7 +2908,7 @@
         <w:rPr>
           <w:noProof/>
         </w:rPr>
-        <w:t>Figura 5  - Processamento dos dados obtidos na etapa anterior</w:t>
+        <w:t>Figura 4  - Processamento dos dados obtidos na etapa anterior</w:t>
       </w:r>
       <w:r>
         <w:rPr>
@@ -2887,7 +2926,7 @@
         <w:rPr>
           <w:noProof/>
         </w:rPr>
-        <w:instrText xml:space="preserve"> PAGEREF _Toc98101817 \h </w:instrText>
+        <w:instrText xml:space="preserve"> PAGEREF _Toc98180322 \h </w:instrText>
       </w:r>
       <w:r>
         <w:rPr>
@@ -2929,7 +2968,7 @@
         <w:rPr>
           <w:noProof/>
         </w:rPr>
-        <w:t>Figura 6 - Apresentação dos dados no terminal Serial Monitor do Arduino</w:t>
+        <w:t>Figura 5 - Acesso à humidade e temperatura através da variável event</w:t>
       </w:r>
       <w:r>
         <w:rPr>
@@ -2947,7 +2986,7 @@
         <w:rPr>
           <w:noProof/>
         </w:rPr>
-        <w:instrText xml:space="preserve"> PAGEREF _Toc98101818 \h </w:instrText>
+        <w:instrText xml:space="preserve"> PAGEREF _Toc98180323 \h </w:instrText>
       </w:r>
       <w:r>
         <w:rPr>
@@ -2989,7 +3028,7 @@
         <w:rPr>
           <w:noProof/>
         </w:rPr>
-        <w:t>Figura 7 - Uso do BLE para transmissão dos dados para o gateway</w:t>
+        <w:t>Figura 6 - Apresentação dos dados no terminal Serial Monitor do Arduino</w:t>
       </w:r>
       <w:r>
         <w:rPr>
@@ -3007,7 +3046,7 @@
         <w:rPr>
           <w:noProof/>
         </w:rPr>
-        <w:instrText xml:space="preserve"> PAGEREF _Toc98101819 \h </w:instrText>
+        <w:instrText xml:space="preserve"> PAGEREF _Toc98180324 \h </w:instrText>
       </w:r>
       <w:r>
         <w:rPr>
@@ -3024,7 +3063,187 @@
         <w:rPr>
           <w:noProof/>
         </w:rPr>
-        <w:t>8</w:t>
+        <w:t>9</w:t>
+      </w:r>
+      <w:r>
+        <w:rPr>
+          <w:noProof/>
+        </w:rPr>
+        <w:fldChar w:fldCharType="end"/>
+      </w:r>
+    </w:p>
+    <w:p>
+      <w:pPr>
+        <w:pStyle w:val="ndicedeilustraes"/>
+        <w:tabs>
+          <w:tab w:val="right" w:leader="dot" w:pos="8494"/>
+        </w:tabs>
+        <w:rPr>
+          <w:rFonts w:asciiTheme="minorHAnsi" w:eastAsiaTheme="minorEastAsia" w:hAnsiTheme="minorHAnsi" w:cstheme="minorBidi"/>
+          <w:noProof/>
+          <w:lang w:eastAsia="pt-PT"/>
+        </w:rPr>
+      </w:pPr>
+      <w:r>
+        <w:rPr>
+          <w:noProof/>
+        </w:rPr>
+        <w:t>Figura 7 - Comunicação via BLE entre Sensor e Gateway</w:t>
+      </w:r>
+      <w:r>
+        <w:rPr>
+          <w:noProof/>
+        </w:rPr>
+        <w:tab/>
+      </w:r>
+      <w:r>
+        <w:rPr>
+          <w:noProof/>
+        </w:rPr>
+        <w:fldChar w:fldCharType="begin"/>
+      </w:r>
+      <w:r>
+        <w:rPr>
+          <w:noProof/>
+        </w:rPr>
+        <w:instrText xml:space="preserve"> PAGEREF _Toc98180325 \h </w:instrText>
+      </w:r>
+      <w:r>
+        <w:rPr>
+          <w:noProof/>
+        </w:rPr>
+      </w:r>
+      <w:r>
+        <w:rPr>
+          <w:noProof/>
+        </w:rPr>
+        <w:fldChar w:fldCharType="separate"/>
+      </w:r>
+      <w:r>
+        <w:rPr>
+          <w:noProof/>
+        </w:rPr>
+        <w:t>9</w:t>
+      </w:r>
+      <w:r>
+        <w:rPr>
+          <w:noProof/>
+        </w:rPr>
+        <w:fldChar w:fldCharType="end"/>
+      </w:r>
+    </w:p>
+    <w:p>
+      <w:pPr>
+        <w:pStyle w:val="ndicedeilustraes"/>
+        <w:tabs>
+          <w:tab w:val="right" w:leader="dot" w:pos="8494"/>
+        </w:tabs>
+        <w:rPr>
+          <w:rFonts w:asciiTheme="minorHAnsi" w:eastAsiaTheme="minorEastAsia" w:hAnsiTheme="minorHAnsi" w:cstheme="minorBidi"/>
+          <w:noProof/>
+          <w:lang w:eastAsia="pt-PT"/>
+        </w:rPr>
+      </w:pPr>
+      <w:r>
+        <w:rPr>
+          <w:noProof/>
+        </w:rPr>
+        <w:t>Figura 8 - Configuração das propriedades do BLE</w:t>
+      </w:r>
+      <w:r>
+        <w:rPr>
+          <w:noProof/>
+        </w:rPr>
+        <w:tab/>
+      </w:r>
+      <w:r>
+        <w:rPr>
+          <w:noProof/>
+        </w:rPr>
+        <w:fldChar w:fldCharType="begin"/>
+      </w:r>
+      <w:r>
+        <w:rPr>
+          <w:noProof/>
+        </w:rPr>
+        <w:instrText xml:space="preserve"> PAGEREF _Toc98180326 \h </w:instrText>
+      </w:r>
+      <w:r>
+        <w:rPr>
+          <w:noProof/>
+        </w:rPr>
+      </w:r>
+      <w:r>
+        <w:rPr>
+          <w:noProof/>
+        </w:rPr>
+        <w:fldChar w:fldCharType="separate"/>
+      </w:r>
+      <w:r>
+        <w:rPr>
+          <w:noProof/>
+        </w:rPr>
+        <w:t>9</w:t>
+      </w:r>
+      <w:r>
+        <w:rPr>
+          <w:noProof/>
+        </w:rPr>
+        <w:fldChar w:fldCharType="end"/>
+      </w:r>
+    </w:p>
+    <w:p>
+      <w:pPr>
+        <w:pStyle w:val="ndicedeilustraes"/>
+        <w:tabs>
+          <w:tab w:val="right" w:leader="dot" w:pos="8494"/>
+        </w:tabs>
+        <w:rPr>
+          <w:rFonts w:asciiTheme="minorHAnsi" w:eastAsiaTheme="minorEastAsia" w:hAnsiTheme="minorHAnsi" w:cstheme="minorBidi"/>
+          <w:noProof/>
+          <w:lang w:eastAsia="pt-PT"/>
+        </w:rPr>
+      </w:pPr>
+      <w:r>
+        <w:rPr>
+          <w:noProof/>
+        </w:rPr>
+        <w:t>Figura 9 - Envio de dados pelo gateway para o Thingspeak</w:t>
+      </w:r>
+      <w:r>
+        <w:rPr>
+          <w:noProof/>
+        </w:rPr>
+        <w:tab/>
+      </w:r>
+      <w:r>
+        <w:rPr>
+          <w:noProof/>
+        </w:rPr>
+        <w:fldChar w:fldCharType="begin"/>
+      </w:r>
+      <w:r>
+        <w:rPr>
+          <w:noProof/>
+        </w:rPr>
+        <w:instrText xml:space="preserve"> PAGEREF _Toc98180327 \h </w:instrText>
+      </w:r>
+      <w:r>
+        <w:rPr>
+          <w:noProof/>
+        </w:rPr>
+      </w:r>
+      <w:r>
+        <w:rPr>
+          <w:noProof/>
+        </w:rPr>
+        <w:fldChar w:fldCharType="separate"/>
+      </w:r>
+      <w:r>
+        <w:rPr>
+          <w:noProof/>
+        </w:rPr>
+        <w:t>10</w:t>
       </w:r>
       <w:r>
         <w:rPr>
@@ -3073,25 +3292,69 @@
         <w:widowControl/>
         <w:spacing w:after="160" w:line="276" w:lineRule="auto"/>
         <w:jc w:val="left"/>
-        <w:rPr>
-          <w:lang w:val="en-US"/>
-        </w:rPr>
-      </w:pPr>
-      <w:r>
+      </w:pPr>
+      <w:r>
+        <w:rPr>
+          <w:b/>
+          <w:bCs/>
+        </w:rPr>
+        <w:t>API</w:t>
+      </w:r>
+      <w:r>
+        <w:rPr>
+          <w:b/>
+          <w:bCs/>
+        </w:rPr>
+        <w:tab/>
+      </w:r>
+      <w:r>
+        <w:rPr>
+          <w:b/>
+          <w:bCs/>
+        </w:rPr>
+        <w:tab/>
+      </w:r>
+      <w:r>
+        <w:rPr>
+          <w:b/>
+          <w:bCs/>
+        </w:rPr>
+        <w:tab/>
+      </w:r>
+      <w:r>
+        <w:rPr>
+          <w:i/>
+          <w:iCs/>
+          <w:lang w:val="en-GB"/>
+        </w:rPr>
+        <w:t>Application Programming</w:t>
+      </w:r>
+      <w:r>
+        <w:rPr>
+          <w:i/>
+          <w:iCs/>
+        </w:rPr>
+        <w:t xml:space="preserve"> Interface</w:t>
+      </w:r>
+    </w:p>
+    <w:p>
+      <w:pPr>
+        <w:widowControl/>
+        <w:spacing w:after="160" w:line="276" w:lineRule="auto"/>
+        <w:jc w:val="left"/>
         <w:rPr>
           <w:b/>
           <w:bCs/>
           <w:lang w:val="en-US"/>
         </w:rPr>
-        <w:t>API</w:t>
-      </w:r>
+      </w:pPr>
       <w:r>
         <w:rPr>
           <w:b/>
           <w:bCs/>
           <w:lang w:val="en-US"/>
         </w:rPr>
-        <w:tab/>
+        <w:t>BLE</w:t>
       </w:r>
       <w:r>
         <w:rPr>
@@ -3111,9 +3374,19 @@
       </w:r>
       <w:r>
         <w:rPr>
+          <w:b/>
+          <w:bCs/>
           <w:lang w:val="en-US"/>
         </w:rPr>
-        <w:t>Application Programming Interface</w:t>
+        <w:tab/>
+      </w:r>
+      <w:r>
+        <w:rPr>
+          <w:i/>
+          <w:iCs/>
+          <w:lang w:val="en-US"/>
+        </w:rPr>
+        <w:t>Bluetooth Low Energy</w:t>
       </w:r>
     </w:p>
     <w:p>
@@ -3127,14 +3400,16 @@
           <w:lang w:val="en-US"/>
         </w:rPr>
       </w:pPr>
+      <w:bookmarkStart w:id="0" w:name="IDE"/>
       <w:r>
         <w:rPr>
           <w:b/>
           <w:bCs/>
           <w:lang w:val="en-US"/>
         </w:rPr>
-        <w:t>BLE</w:t>
-      </w:r>
+        <w:t>IDE</w:t>
+      </w:r>
+      <w:bookmarkEnd w:id="0"/>
       <w:r>
         <w:rPr>
           <w:b/>
@@ -3161,9 +3436,11 @@
       </w:r>
       <w:r>
         <w:rPr>
+          <w:i/>
+          <w:iCs/>
           <w:lang w:val="en-US"/>
         </w:rPr>
-        <w:t>Bluetooth Low Energy</w:t>
+        <w:t>Integrated Development Environment</w:t>
       </w:r>
     </w:p>
     <w:p>
@@ -3171,27 +3448,25 @@
         <w:widowControl/>
         <w:spacing w:after="160" w:line="276" w:lineRule="auto"/>
         <w:jc w:val="left"/>
+      </w:pPr>
+      <w:r>
         <w:rPr>
           <w:b/>
           <w:bCs/>
-          <w:lang w:val="en-US"/>
-        </w:rPr>
-      </w:pPr>
-      <w:bookmarkStart w:id="0" w:name="IDE"/>
+        </w:rPr>
+        <w:t>MP3</w:t>
+      </w:r>
       <w:r>
         <w:rPr>
           <w:b/>
           <w:bCs/>
-          <w:lang w:val="en-US"/>
-        </w:rPr>
-        <w:t>IDE</w:t>
-      </w:r>
-      <w:bookmarkEnd w:id="0"/>
+        </w:rPr>
+        <w:tab/>
+      </w:r>
       <w:r>
         <w:rPr>
           <w:b/>
           <w:bCs/>
-          <w:lang w:val="en-US"/>
         </w:rPr>
         <w:tab/>
       </w:r>
@@ -3199,23 +3474,22 @@
         <w:rPr>
           <w:b/>
           <w:bCs/>
-          <w:lang w:val="en-US"/>
         </w:rPr>
         <w:tab/>
       </w:r>
       <w:r>
-        <w:rPr>
-          <w:b/>
-          <w:bCs/>
-          <w:lang w:val="en-US"/>
-        </w:rPr>
-        <w:tab/>
-      </w:r>
-      <w:r>
-        <w:rPr>
-          <w:lang w:val="en-US"/>
-        </w:rPr>
-        <w:t>Integrated Development Environment</w:t>
+        <w:t xml:space="preserve">MPEG </w:t>
+      </w:r>
+      <w:r>
+        <w:rPr>
+          <w:i/>
+          <w:iCs/>
+          <w:lang w:val="en-GB"/>
+        </w:rPr>
+        <w:t>Layer</w:t>
+      </w:r>
+      <w:r>
+        <w:t xml:space="preserve"> 3</w:t>
       </w:r>
     </w:p>
     <w:p>
@@ -3224,46 +3498,26 @@
         <w:spacing w:after="160" w:line="276" w:lineRule="auto"/>
         <w:jc w:val="left"/>
         <w:rPr>
-          <w:lang w:val="en-US"/>
-        </w:rPr>
-      </w:pPr>
-      <w:r>
-        <w:rPr>
           <w:b/>
           <w:bCs/>
-          <w:lang w:val="en-US"/>
-        </w:rPr>
-        <w:t>MP3</w:t>
-      </w:r>
+        </w:rPr>
+      </w:pPr>
       <w:r>
         <w:rPr>
           <w:b/>
           <w:bCs/>
-          <w:lang w:val="en-US"/>
-        </w:rPr>
+        </w:rPr>
+        <w:t>SI</w:t>
+      </w:r>
+      <w:r>
         <w:tab/>
       </w:r>
       <w:r>
-        <w:rPr>
-          <w:b/>
-          <w:bCs/>
-          <w:lang w:val="en-US"/>
-        </w:rPr>
         <w:tab/>
       </w:r>
       <w:r>
-        <w:rPr>
-          <w:b/>
-          <w:bCs/>
-          <w:lang w:val="en-US"/>
-        </w:rPr>
         <w:tab/>
-      </w:r>
-      <w:r>
-        <w:rPr>
-          <w:lang w:val="en-US"/>
-        </w:rPr>
-        <w:t>MPEG Layer 3</w:t>
+        <w:t>Sistema Internacional</w:t>
       </w:r>
     </w:p>
     <w:p>
@@ -3271,54 +3525,80 @@
         <w:widowControl/>
         <w:spacing w:after="160" w:line="276" w:lineRule="auto"/>
         <w:jc w:val="left"/>
+      </w:pPr>
+      <w:r>
         <w:rPr>
           <w:b/>
           <w:bCs/>
-          <w:lang w:val="en-US"/>
-        </w:rPr>
-      </w:pPr>
+        </w:rPr>
+        <w:t>UUID</w:t>
+      </w:r>
       <w:r>
         <w:rPr>
           <w:b/>
           <w:bCs/>
-          <w:lang w:val="en-US"/>
-        </w:rPr>
-        <w:t>SI</w:t>
-      </w:r>
-      <w:r>
-        <w:rPr>
-          <w:lang w:val="en-US"/>
         </w:rPr>
         <w:tab/>
       </w:r>
-      <w:r>
-        <w:rPr>
-          <w:lang w:val="en-US"/>
-        </w:rPr>
-        <w:tab/>
-      </w:r>
-      <w:r>
-        <w:rPr>
-          <w:lang w:val="en-US"/>
-        </w:rPr>
-        <w:tab/>
-        <w:t>Sistema Internacional</w:t>
-      </w:r>
-    </w:p>
-    <w:p>
-      <w:pPr>
-        <w:widowControl/>
-        <w:spacing w:after="160" w:line="276" w:lineRule="auto"/>
-        <w:jc w:val="left"/>
-        <w:rPr>
-          <w:lang w:val="en-US"/>
-        </w:rPr>
-      </w:pPr>
       <w:r>
         <w:rPr>
           <w:b/>
           <w:bCs/>
-          <w:lang w:val="en-US"/>
+        </w:rPr>
+        <w:tab/>
+      </w:r>
+      <w:r>
+        <w:rPr>
+          <w:b/>
+          <w:bCs/>
+        </w:rPr>
+        <w:tab/>
+      </w:r>
+      <w:proofErr w:type="spellStart"/>
+      <w:r>
+        <w:rPr>
+          <w:i/>
+          <w:iCs/>
+        </w:rPr>
+        <w:t>Universally</w:t>
+      </w:r>
+      <w:proofErr w:type="spellEnd"/>
+      <w:r>
+        <w:rPr>
+          <w:i/>
+          <w:iCs/>
+        </w:rPr>
+        <w:t xml:space="preserve"> </w:t>
+      </w:r>
+      <w:proofErr w:type="spellStart"/>
+      <w:r>
+        <w:rPr>
+          <w:i/>
+          <w:iCs/>
+        </w:rPr>
+        <w:t>Unique</w:t>
+      </w:r>
+      <w:proofErr w:type="spellEnd"/>
+      <w:r>
+        <w:rPr>
+          <w:i/>
+          <w:iCs/>
+        </w:rPr>
+        <w:t xml:space="preserve"> </w:t>
+      </w:r>
+      <w:proofErr w:type="spellStart"/>
+      <w:r>
+        <w:rPr>
+          <w:i/>
+          <w:iCs/>
+        </w:rPr>
+        <w:t>Identifier</w:t>
+      </w:r>
+      <w:proofErr w:type="spellEnd"/>
+      <w:r>
+        <w:rPr>
+          <w:b/>
+          <w:bCs/>
         </w:rPr>
         <w:br w:type="page"/>
       </w:r>
@@ -3331,7 +3611,7 @@
           <w:numId w:val="37"/>
         </w:numPr>
       </w:pPr>
-      <w:bookmarkStart w:id="1" w:name="_Toc98101804"/>
+      <w:bookmarkStart w:id="1" w:name="_Toc98180309"/>
       <w:r>
         <w:lastRenderedPageBreak/>
         <w:t>Introdução</w:t>
@@ -3390,7 +3670,7 @@
         <w:t xml:space="preserve"> pelo grupo</w:t>
       </w:r>
       <w:r>
-        <w:t>, como também os testes realizados</w:t>
+        <w:t xml:space="preserve"> como também os testes realizados</w:t>
       </w:r>
       <w:r>
         <w:t xml:space="preserve">. </w:t>
@@ -3486,7 +3766,7 @@
           <w:numId w:val="37"/>
         </w:numPr>
       </w:pPr>
-      <w:bookmarkStart w:id="2" w:name="_Toc98101805"/>
+      <w:bookmarkStart w:id="2" w:name="_Toc98180310"/>
       <w:r>
         <w:lastRenderedPageBreak/>
         <w:t>Etapas do trabalho desenvolvido</w:t>
@@ -3549,7 +3829,7 @@
       <w:pPr>
         <w:pStyle w:val="Ttulo2"/>
       </w:pPr>
-      <w:bookmarkStart w:id="3" w:name="_Toc98101806"/>
+      <w:bookmarkStart w:id="3" w:name="_Toc98180311"/>
       <w:r>
         <w:t xml:space="preserve">2.1. </w:t>
       </w:r>
@@ -3673,7 +3953,7 @@
         <mc:AlternateContent>
           <mc:Choice Requires="wps">
             <w:drawing>
-              <wp:anchor distT="0" distB="0" distL="114300" distR="114300" simplePos="0" relativeHeight="251696128" behindDoc="0" locked="0" layoutInCell="1" allowOverlap="1" wp14:anchorId="127211F2" wp14:editId="43FB9725">
+              <wp:anchor distT="0" distB="0" distL="114300" distR="114300" simplePos="0" relativeHeight="251658242" behindDoc="0" locked="0" layoutInCell="1" allowOverlap="1" wp14:anchorId="127211F2" wp14:editId="43FB9725">
                 <wp:simplePos x="0" y="0"/>
                 <wp:positionH relativeFrom="margin">
                   <wp:align>center</wp:align>
@@ -3721,7 +4001,7 @@
                               </w:rPr>
                             </w:pPr>
                             <w:bookmarkStart w:id="4" w:name="_Toc97563391"/>
-                            <w:bookmarkStart w:id="5" w:name="_Toc98101814"/>
+                            <w:bookmarkStart w:id="5" w:name="_Toc98180319"/>
                             <w:r>
                               <w:rPr>
                                 <w:sz w:val="20"/>
@@ -3829,7 +4109,7 @@
                 <v:stroke joinstyle="miter"/>
                 <v:path gradientshapeok="t" o:connecttype="rect"/>
               </v:shapetype>
-              <v:shape id="Caixa de texto 1" o:spid="_x0000_s1031" type="#_x0000_t202" style="position:absolute;margin-left:0;margin-top:.55pt;width:289.8pt;height:16.8pt;z-index:251696128;visibility:visible;mso-wrap-style:square;mso-width-percent:0;mso-height-percent:0;mso-wrap-distance-left:9pt;mso-wrap-distance-top:0;mso-wrap-distance-right:9pt;mso-wrap-distance-bottom:0;mso-position-horizontal:center;mso-position-horizontal-relative:margin;mso-position-vertical:absolute;mso-position-vertical-relative:text;mso-width-percent:0;mso-height-percent:0;mso-width-relative:margin;mso-height-relative:margin;v-text-anchor:top" o:gfxdata="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" stroked="f">
+              <v:shape id="Caixa de texto 1" o:spid="_x0000_s1031" type="#_x0000_t202" style="position:absolute;margin-left:0;margin-top:.55pt;width:289.8pt;height:16.8pt;z-index:251658242;visibility:visible;mso-wrap-style:square;mso-width-percent:0;mso-height-percent:0;mso-wrap-distance-left:9pt;mso-wrap-distance-top:0;mso-wrap-distance-right:9pt;mso-wrap-distance-bottom:0;mso-position-horizontal:center;mso-position-horizontal-relative:margin;mso-position-vertical:absolute;mso-position-vertical-relative:text;mso-width-percent:0;mso-height-percent:0;mso-width-relative:margin;mso-height-relative:margin;v-text-anchor:top" o:gfxdata="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" stroked="f">
                 <v:textbox inset="0,0,0,0">
                   <w:txbxContent>
                     <w:p>
@@ -3846,7 +4126,7 @@
                         </w:rPr>
                       </w:pPr>
                       <w:bookmarkStart w:id="6" w:name="_Toc97563391"/>
-                      <w:bookmarkStart w:id="7" w:name="_Toc98101814"/>
+                      <w:bookmarkStart w:id="7" w:name="_Toc98180319"/>
                       <w:r>
                         <w:rPr>
                           <w:sz w:val="20"/>
@@ -3942,6 +4222,12 @@
         <w:widowControl/>
         <w:spacing w:after="160" w:line="259" w:lineRule="auto"/>
       </w:pPr>
+    </w:p>
+    <w:p>
+      <w:pPr>
+        <w:widowControl/>
+        <w:spacing w:after="160" w:line="259" w:lineRule="auto"/>
+      </w:pPr>
       <w:r>
         <w:t>O</w:t>
       </w:r>
@@ -3964,7 +4250,13 @@
         <w:t>respetiva</w:t>
       </w:r>
       <w:r>
-        <w:t xml:space="preserve"> transferência para o sistema sensor.</w:t>
+        <w:t xml:space="preserve"> transferência para o sistema sensor</w:t>
+      </w:r>
+      <w:r>
+        <w:t>, como é representado na figura 1</w:t>
+      </w:r>
+      <w:r>
+        <w:t>.</w:t>
       </w:r>
     </w:p>
     <w:p>
@@ -4166,31 +4458,14 @@
               </w:rPr>
               <w:t xml:space="preserve">Bluetooth </w:t>
             </w:r>
-            <w:proofErr w:type="spellStart"/>
             <w:r>
               <w:rPr>
                 <w:i/>
                 <w:iCs/>
+                <w:lang w:val="en-GB"/>
               </w:rPr>
-              <w:t>Low</w:t>
+              <w:t>Low Energy</w:t>
             </w:r>
-            <w:proofErr w:type="spellEnd"/>
-            <w:r>
-              <w:rPr>
-                <w:i/>
-                <w:iCs/>
-              </w:rPr>
-              <w:t xml:space="preserve"> </w:t>
-            </w:r>
-            <w:proofErr w:type="spellStart"/>
-            <w:r>
-              <w:rPr>
-                <w:i/>
-                <w:iCs/>
-              </w:rPr>
-              <w:t>Energy</w:t>
-            </w:r>
-            <w:proofErr w:type="spellEnd"/>
           </w:p>
         </w:tc>
         <w:tc>
@@ -4413,16 +4688,16 @@
         <mc:AlternateContent>
           <mc:Choice Requires="wps">
             <w:drawing>
-              <wp:anchor distT="0" distB="0" distL="114300" distR="114300" simplePos="0" relativeHeight="251699200" behindDoc="0" locked="0" layoutInCell="1" allowOverlap="1" wp14:anchorId="5107770D" wp14:editId="1E9F9DE7">
+              <wp:anchor distT="0" distB="0" distL="114300" distR="114300" simplePos="0" relativeHeight="251658243" behindDoc="0" locked="0" layoutInCell="1" allowOverlap="1" wp14:anchorId="5107770D" wp14:editId="7F3A2577">
                 <wp:simplePos x="0" y="0"/>
                 <wp:positionH relativeFrom="margin">
-                  <wp:align>center</wp:align>
+                  <wp:posOffset>1449705</wp:posOffset>
                 </wp:positionH>
                 <wp:positionV relativeFrom="paragraph">
-                  <wp:posOffset>139700</wp:posOffset>
+                  <wp:posOffset>140971</wp:posOffset>
                 </wp:positionV>
-                <wp:extent cx="2486025" cy="200025"/>
-                <wp:effectExtent l="0" t="0" r="9525" b="9525"/>
+                <wp:extent cx="2781300" cy="190500"/>
+                <wp:effectExtent l="0" t="0" r="0" b="0"/>
                 <wp:wrapNone/>
                 <wp:docPr id="3" name="Caixa de texto 3"/>
                 <wp:cNvGraphicFramePr/>
@@ -4433,7 +4708,7 @@
                       <wps:spPr>
                         <a:xfrm>
                           <a:off x="0" y="0"/>
-                          <a:ext cx="2486025" cy="200025"/>
+                          <a:ext cx="2781300" cy="190500"/>
                         </a:xfrm>
                         <a:prstGeom prst="rect">
                           <a:avLst/>
@@ -4451,35 +4726,59 @@
                             <w:pPr>
                               <w:pStyle w:val="Legenda"/>
                               <w:rPr>
-                                <w:noProof/>
+                                <w:sz w:val="20"/>
+                                <w:szCs w:val="20"/>
                               </w:rPr>
                             </w:pPr>
-                            <w:bookmarkStart w:id="8" w:name="_Toc98101815"/>
+                            <w:bookmarkStart w:id="8" w:name="_Toc98180320"/>
                             <w:r>
+                              <w:rPr>
+                                <w:sz w:val="20"/>
+                                <w:szCs w:val="20"/>
+                              </w:rPr>
                               <w:t xml:space="preserve">Figura </w:t>
                             </w:r>
                             <w:r>
+                              <w:rPr>
+                                <w:sz w:val="20"/>
+                                <w:szCs w:val="20"/>
+                              </w:rPr>
                               <w:fldChar w:fldCharType="begin"/>
                             </w:r>
                             <w:r>
+                              <w:rPr>
+                                <w:sz w:val="20"/>
+                                <w:szCs w:val="20"/>
+                              </w:rPr>
                               <w:instrText xml:space="preserve"> SEQ Figura \* ARABIC </w:instrText>
                             </w:r>
                             <w:r>
+                              <w:rPr>
+                                <w:sz w:val="20"/>
+                                <w:szCs w:val="20"/>
+                              </w:rPr>
                               <w:fldChar w:fldCharType="separate"/>
                             </w:r>
                             <w:r>
                               <w:rPr>
                                 <w:noProof/>
+                                <w:sz w:val="20"/>
+                                <w:szCs w:val="20"/>
                               </w:rPr>
                               <w:t>2</w:t>
                             </w:r>
                             <w:r>
                               <w:rPr>
-                                <w:noProof/>
+                                <w:sz w:val="20"/>
+                                <w:szCs w:val="20"/>
                               </w:rPr>
                               <w:fldChar w:fldCharType="end"/>
                             </w:r>
                             <w:r>
+                              <w:rPr>
+                                <w:sz w:val="20"/>
+                                <w:szCs w:val="20"/>
+                              </w:rPr>
                               <w:t xml:space="preserve"> - Bibliotecas relativas ao sistema sensor</w:t>
                             </w:r>
                             <w:bookmarkEnd w:id="8"/>
@@ -4506,42 +4805,66 @@
           </mc:Choice>
           <mc:Fallback>
             <w:pict>
-              <v:shape w14:anchorId="5107770D" id="Caixa de texto 3" o:spid="_x0000_s1032" type="#_x0000_t202" style="position:absolute;left:0;text-align:left;margin-left:0;margin-top:11pt;width:195.75pt;height:15.75pt;z-index:251699200;visibility:visible;mso-wrap-style:square;mso-width-percent:0;mso-height-percent:0;mso-wrap-distance-left:9pt;mso-wrap-distance-top:0;mso-wrap-distance-right:9pt;mso-wrap-distance-bottom:0;mso-position-horizontal:center;mso-position-horizontal-relative:margin;mso-position-vertical:absolute;mso-position-vertical-relative:text;mso-width-percent:0;mso-height-percent:0;mso-width-relative:margin;mso-height-relative:margin;v-text-anchor:top" o:gfxdata="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" stroked="f">
+              <v:shape w14:anchorId="5107770D" id="Caixa de texto 3" o:spid="_x0000_s1032" type="#_x0000_t202" style="position:absolute;left:0;text-align:left;margin-left:114.15pt;margin-top:11.1pt;width:219pt;height:15pt;z-index:251658243;visibility:visible;mso-wrap-style:square;mso-width-percent:0;mso-height-percent:0;mso-wrap-distance-left:9pt;mso-wrap-distance-top:0;mso-wrap-distance-right:9pt;mso-wrap-distance-bottom:0;mso-position-horizontal:absolute;mso-position-horizontal-relative:margin;mso-position-vertical:absolute;mso-position-vertical-relative:text;mso-width-percent:0;mso-height-percent:0;mso-width-relative:margin;mso-height-relative:margin;v-text-anchor:top" o:gfxdata="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" stroked="f">
                 <v:textbox inset="0,0,0,0">
                   <w:txbxContent>
                     <w:p>
                       <w:pPr>
                         <w:pStyle w:val="Legenda"/>
                         <w:rPr>
-                          <w:noProof/>
+                          <w:sz w:val="20"/>
+                          <w:szCs w:val="20"/>
                         </w:rPr>
                       </w:pPr>
-                      <w:bookmarkStart w:id="9" w:name="_Toc98101815"/>
+                      <w:bookmarkStart w:id="9" w:name="_Toc98180320"/>
                       <w:r>
+                        <w:rPr>
+                          <w:sz w:val="20"/>
+                          <w:szCs w:val="20"/>
+                        </w:rPr>
                         <w:t xml:space="preserve">Figura </w:t>
                       </w:r>
                       <w:r>
+                        <w:rPr>
+                          <w:sz w:val="20"/>
+                          <w:szCs w:val="20"/>
+                        </w:rPr>
                         <w:fldChar w:fldCharType="begin"/>
                       </w:r>
                       <w:r>
+                        <w:rPr>
+                          <w:sz w:val="20"/>
+                          <w:szCs w:val="20"/>
+                        </w:rPr>
                         <w:instrText xml:space="preserve"> SEQ Figura \* ARABIC </w:instrText>
                       </w:r>
                       <w:r>
+                        <w:rPr>
+                          <w:sz w:val="20"/>
+                          <w:szCs w:val="20"/>
+                        </w:rPr>
                         <w:fldChar w:fldCharType="separate"/>
                       </w:r>
                       <w:r>
                         <w:rPr>
                           <w:noProof/>
+                          <w:sz w:val="20"/>
+                          <w:szCs w:val="20"/>
                         </w:rPr>
                         <w:t>2</w:t>
                       </w:r>
                       <w:r>
                         <w:rPr>
-                          <w:noProof/>
+                          <w:sz w:val="20"/>
+                          <w:szCs w:val="20"/>
                         </w:rPr>
                         <w:fldChar w:fldCharType="end"/>
                       </w:r>
                       <w:r>
+                        <w:rPr>
+                          <w:sz w:val="20"/>
+                          <w:szCs w:val="20"/>
+                        </w:rPr>
                         <w:t xml:space="preserve"> - Bibliotecas relativas ao sistema sensor</w:t>
                       </w:r>
                       <w:bookmarkEnd w:id="9"/>
@@ -4597,28 +4920,27 @@
       <w:r>
         <w:t xml:space="preserve"> realizada dentro da função </w:t>
       </w:r>
-      <w:proofErr w:type="gramStart"/>
       <w:r>
         <w:rPr>
           <w:i/>
           <w:iCs/>
-        </w:rPr>
-        <w:t>loop(</w:t>
-      </w:r>
-      <w:proofErr w:type="gramEnd"/>
+          <w:lang w:val="en-GB"/>
+        </w:rPr>
+        <w:t>loop</w:t>
+      </w:r>
       <w:r>
         <w:rPr>
           <w:i/>
           <w:iCs/>
         </w:rPr>
-        <w:t>)</w:t>
+        <w:t>(</w:t>
       </w:r>
       <w:r>
         <w:rPr>
           <w:i/>
           <w:iCs/>
         </w:rPr>
-        <w:t xml:space="preserve"> </w:t>
+        <w:t>)</w:t>
       </w:r>
       <w:r>
         <w:rPr>
@@ -4648,16 +4970,16 @@
           <w:noProof/>
         </w:rPr>
         <w:drawing>
-          <wp:anchor distT="0" distB="0" distL="114300" distR="114300" simplePos="0" relativeHeight="251700224" behindDoc="0" locked="0" layoutInCell="1" allowOverlap="1" wp14:anchorId="186BA320" wp14:editId="7BD6ED64">
+          <wp:anchor distT="0" distB="0" distL="114300" distR="114300" simplePos="0" relativeHeight="251658245" behindDoc="0" locked="0" layoutInCell="1" allowOverlap="1" wp14:anchorId="186BA320" wp14:editId="669974AC">
             <wp:simplePos x="0" y="0"/>
             <wp:positionH relativeFrom="margin">
-              <wp:align>center</wp:align>
+              <wp:posOffset>306705</wp:posOffset>
             </wp:positionH>
             <wp:positionV relativeFrom="paragraph">
-              <wp:posOffset>5715</wp:posOffset>
+              <wp:posOffset>38735</wp:posOffset>
             </wp:positionV>
-            <wp:extent cx="4781550" cy="8650685"/>
-            <wp:effectExtent l="0" t="0" r="0" b="0"/>
+            <wp:extent cx="4780915" cy="8495247"/>
+            <wp:effectExtent l="0" t="0" r="635" b="1270"/>
             <wp:wrapNone/>
             <wp:docPr id="5" name="Imagem 5"/>
             <wp:cNvGraphicFramePr>
@@ -4680,13 +5002,13 @@
                         </a:ext>
                       </a:extLst>
                     </a:blip>
-                    <a:srcRect l="28278" t="10801"/>
+                    <a:srcRect l="28278" t="11115" b="1277"/>
                     <a:stretch/>
                   </pic:blipFill>
                   <pic:spPr bwMode="auto">
                     <a:xfrm>
                       <a:off x="0" y="0"/>
-                      <a:ext cx="4781550" cy="8650685"/>
+                      <a:ext cx="4781550" cy="8496375"/>
                     </a:xfrm>
                     <a:prstGeom prst="rect">
                       <a:avLst/>
@@ -4930,7 +5252,7 @@
         <mc:AlternateContent>
           <mc:Choice Requires="wps">
             <w:drawing>
-              <wp:anchor distT="0" distB="0" distL="114300" distR="114300" simplePos="0" relativeHeight="251702272" behindDoc="0" locked="0" layoutInCell="1" allowOverlap="1" wp14:anchorId="35E50C98" wp14:editId="230D3AA9">
+              <wp:anchor distT="0" distB="0" distL="114300" distR="114300" simplePos="0" relativeHeight="251658244" behindDoc="0" locked="0" layoutInCell="1" allowOverlap="1" wp14:anchorId="35E50C98" wp14:editId="230D3AA9">
                 <wp:simplePos x="0" y="0"/>
                 <wp:positionH relativeFrom="margin">
                   <wp:align>center</wp:align>
@@ -4969,30 +5291,112 @@
                               <w:pStyle w:val="Legenda"/>
                               <w:jc w:val="center"/>
                               <w:rPr>
-                                <w:noProof/>
+                                <w:sz w:val="20"/>
+                                <w:szCs w:val="20"/>
                               </w:rPr>
                             </w:pPr>
-                            <w:bookmarkStart w:id="10" w:name="_Toc98101816"/>
+                            <w:bookmarkStart w:id="10" w:name="_Toc98180321"/>
                             <w:r>
+                              <w:rPr>
+                                <w:sz w:val="20"/>
+                                <w:szCs w:val="20"/>
+                              </w:rPr>
                               <w:t xml:space="preserve">Figura </w:t>
                             </w:r>
-                            <w:fldSimple w:instr=" SEQ Figura \* ARABIC ">
-                              <w:r>
-                                <w:rPr>
-                                  <w:noProof/>
-                                </w:rPr>
-                                <w:t>4</w:t>
-                              </w:r>
-                            </w:fldSimple>
                             <w:r>
-                              <w:t xml:space="preserve"> - Fluxograma da função </w:t>
+                              <w:rPr>
+                                <w:sz w:val="20"/>
+                                <w:szCs w:val="20"/>
+                              </w:rPr>
+                              <w:fldChar w:fldCharType="begin"/>
                             </w:r>
+                            <w:r>
+                              <w:rPr>
+                                <w:sz w:val="20"/>
+                                <w:szCs w:val="20"/>
+                              </w:rPr>
+                              <w:instrText xml:space="preserve"> SEQ Figura \* ARABIC </w:instrText>
+                            </w:r>
+                            <w:r>
+                              <w:rPr>
+                                <w:sz w:val="20"/>
+                                <w:szCs w:val="20"/>
+                              </w:rPr>
+                              <w:fldChar w:fldCharType="separate"/>
+                            </w:r>
+                            <w:r>
+                              <w:rPr>
+                                <w:noProof/>
+                                <w:sz w:val="20"/>
+                                <w:szCs w:val="20"/>
+                              </w:rPr>
+                              <w:t>3</w:t>
+                            </w:r>
+                            <w:r>
+                              <w:rPr>
+                                <w:sz w:val="20"/>
+                                <w:szCs w:val="20"/>
+                              </w:rPr>
+                              <w:fldChar w:fldCharType="end"/>
+                            </w:r>
+                            <w:r>
+                              <w:rPr>
+                                <w:sz w:val="20"/>
+                                <w:szCs w:val="20"/>
+                              </w:rPr>
+                              <w:t xml:space="preserve"> - </w:t>
+                            </w:r>
+                            <w:r>
+                              <w:rPr>
+                                <w:sz w:val="20"/>
+                                <w:szCs w:val="20"/>
+                              </w:rPr>
+                              <w:t xml:space="preserve">Sistema </w:t>
+                            </w:r>
+                            <w:r>
+                              <w:rPr>
+                                <w:sz w:val="20"/>
+                                <w:szCs w:val="20"/>
+                              </w:rPr>
+                              <w:t>Sensor: f</w:t>
+                            </w:r>
+                            <w:r>
+                              <w:rPr>
+                                <w:sz w:val="20"/>
+                                <w:szCs w:val="20"/>
+                              </w:rPr>
+                              <w:t>luxograma</w:t>
+                            </w:r>
+                            <w:r>
+                              <w:rPr>
+                                <w:sz w:val="20"/>
+                                <w:szCs w:val="20"/>
+                              </w:rPr>
+                              <w:t xml:space="preserve"> da função </w:t>
+                            </w:r>
+                            <w:proofErr w:type="spellStart"/>
                             <w:proofErr w:type="gramStart"/>
                             <w:r>
-                              <w:t>loop(</w:t>
+                              <w:rPr>
+                                <w:sz w:val="20"/>
+                                <w:szCs w:val="20"/>
+                              </w:rPr>
+                              <w:t>loop</w:t>
+                            </w:r>
+                            <w:proofErr w:type="spellEnd"/>
+                            <w:r>
+                              <w:rPr>
+                                <w:sz w:val="20"/>
+                                <w:szCs w:val="20"/>
+                              </w:rPr>
+                              <w:t>(</w:t>
                             </w:r>
                             <w:proofErr w:type="gramEnd"/>
                             <w:r>
+                              <w:rPr>
+                                <w:sz w:val="20"/>
+                                <w:szCs w:val="20"/>
+                              </w:rPr>
                               <w:t>)</w:t>
                             </w:r>
                             <w:bookmarkEnd w:id="10"/>
@@ -5019,7 +5423,7 @@
           </mc:Choice>
           <mc:Fallback>
             <w:pict>
-              <v:shape w14:anchorId="35E50C98" id="Caixa de texto 6" o:spid="_x0000_s1033" type="#_x0000_t202" style="position:absolute;margin-left:0;margin-top:26.3pt;width:376.5pt;height:.05pt;z-index:251702272;visibility:visible;mso-wrap-style:square;mso-width-percent:0;mso-height-percent:0;mso-wrap-distance-left:9pt;mso-wrap-distance-top:0;mso-wrap-distance-right:9pt;mso-wrap-distance-bottom:0;mso-position-horizontal:center;mso-position-horizontal-relative:margin;mso-position-vertical:absolute;mso-position-vertical-relative:text;mso-width-percent:0;mso-height-percent:0;mso-width-relative:margin;mso-height-relative:margin;v-text-anchor:top" o:gfxdata="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" stroked="f">
+              <v:shape w14:anchorId="35E50C98" id="Caixa de texto 6" o:spid="_x0000_s1033" type="#_x0000_t202" style="position:absolute;margin-left:0;margin-top:26.3pt;width:376.5pt;height:.05pt;z-index:251658244;visibility:visible;mso-wrap-style:square;mso-width-percent:0;mso-height-percent:0;mso-wrap-distance-left:9pt;mso-wrap-distance-top:0;mso-wrap-distance-right:9pt;mso-wrap-distance-bottom:0;mso-position-horizontal:center;mso-position-horizontal-relative:margin;mso-position-vertical:absolute;mso-position-vertical-relative:text;mso-width-percent:0;mso-height-percent:0;mso-width-relative:margin;mso-height-relative:margin;v-text-anchor:top" o:gfxdata="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" stroked="f">
                 <v:textbox style="mso-fit-shape-to-text:t" inset="0,0,0,0">
                   <w:txbxContent>
                     <w:p>
@@ -5027,30 +5431,112 @@
                         <w:pStyle w:val="Legenda"/>
                         <w:jc w:val="center"/>
                         <w:rPr>
-                          <w:noProof/>
+                          <w:sz w:val="20"/>
+                          <w:szCs w:val="20"/>
                         </w:rPr>
                       </w:pPr>
-                      <w:bookmarkStart w:id="11" w:name="_Toc98101816"/>
+                      <w:bookmarkStart w:id="11" w:name="_Toc98180321"/>
                       <w:r>
+                        <w:rPr>
+                          <w:sz w:val="20"/>
+                          <w:szCs w:val="20"/>
+                        </w:rPr>
                         <w:t xml:space="preserve">Figura </w:t>
                       </w:r>
-                      <w:fldSimple w:instr=" SEQ Figura \* ARABIC ">
-                        <w:r>
-                          <w:rPr>
-                            <w:noProof/>
-                          </w:rPr>
-                          <w:t>4</w:t>
-                        </w:r>
-                      </w:fldSimple>
                       <w:r>
-                        <w:t xml:space="preserve"> - Fluxograma da função </w:t>
+                        <w:rPr>
+                          <w:sz w:val="20"/>
+                          <w:szCs w:val="20"/>
+                        </w:rPr>
+                        <w:fldChar w:fldCharType="begin"/>
                       </w:r>
+                      <w:r>
+                        <w:rPr>
+                          <w:sz w:val="20"/>
+                          <w:szCs w:val="20"/>
+                        </w:rPr>
+                        <w:instrText xml:space="preserve"> SEQ Figura \* ARABIC </w:instrText>
+                      </w:r>
+                      <w:r>
+                        <w:rPr>
+                          <w:sz w:val="20"/>
+                          <w:szCs w:val="20"/>
+                        </w:rPr>
+                        <w:fldChar w:fldCharType="separate"/>
+                      </w:r>
+                      <w:r>
+                        <w:rPr>
+                          <w:noProof/>
+                          <w:sz w:val="20"/>
+                          <w:szCs w:val="20"/>
+                        </w:rPr>
+                        <w:t>3</w:t>
+                      </w:r>
+                      <w:r>
+                        <w:rPr>
+                          <w:sz w:val="20"/>
+                          <w:szCs w:val="20"/>
+                        </w:rPr>
+                        <w:fldChar w:fldCharType="end"/>
+                      </w:r>
+                      <w:r>
+                        <w:rPr>
+                          <w:sz w:val="20"/>
+                          <w:szCs w:val="20"/>
+                        </w:rPr>
+                        <w:t xml:space="preserve"> - </w:t>
+                      </w:r>
+                      <w:r>
+                        <w:rPr>
+                          <w:sz w:val="20"/>
+                          <w:szCs w:val="20"/>
+                        </w:rPr>
+                        <w:t xml:space="preserve">Sistema </w:t>
+                      </w:r>
+                      <w:r>
+                        <w:rPr>
+                          <w:sz w:val="20"/>
+                          <w:szCs w:val="20"/>
+                        </w:rPr>
+                        <w:t>Sensor: f</w:t>
+                      </w:r>
+                      <w:r>
+                        <w:rPr>
+                          <w:sz w:val="20"/>
+                          <w:szCs w:val="20"/>
+                        </w:rPr>
+                        <w:t>luxograma</w:t>
+                      </w:r>
+                      <w:r>
+                        <w:rPr>
+                          <w:sz w:val="20"/>
+                          <w:szCs w:val="20"/>
+                        </w:rPr>
+                        <w:t xml:space="preserve"> da função </w:t>
+                      </w:r>
+                      <w:proofErr w:type="spellStart"/>
                       <w:proofErr w:type="gramStart"/>
                       <w:r>
-                        <w:t>loop(</w:t>
+                        <w:rPr>
+                          <w:sz w:val="20"/>
+                          <w:szCs w:val="20"/>
+                        </w:rPr>
+                        <w:t>loop</w:t>
+                      </w:r>
+                      <w:proofErr w:type="spellEnd"/>
+                      <w:r>
+                        <w:rPr>
+                          <w:sz w:val="20"/>
+                          <w:szCs w:val="20"/>
+                        </w:rPr>
+                        <w:t>(</w:t>
                       </w:r>
                       <w:proofErr w:type="gramEnd"/>
                       <w:r>
+                        <w:rPr>
+                          <w:sz w:val="20"/>
+                          <w:szCs w:val="20"/>
+                        </w:rPr>
                         <w:t>)</w:t>
                       </w:r>
                       <w:bookmarkEnd w:id="11"/>
@@ -5071,7 +5557,7 @@
       <w:pPr>
         <w:pStyle w:val="Ttulo2"/>
       </w:pPr>
-      <w:bookmarkStart w:id="12" w:name="_Toc98101807"/>
+      <w:bookmarkStart w:id="12" w:name="_Toc98180312"/>
       <w:r>
         <w:lastRenderedPageBreak/>
         <w:t xml:space="preserve">2.2. </w:t>
@@ -5083,10 +5569,25 @@
     </w:p>
     <w:p/>
     <w:p>
-      <w:pPr>
-        <w:widowControl/>
-        <w:spacing w:after="160" w:line="259" w:lineRule="auto"/>
-        <w:jc w:val="center"/>
+      <w:r>
+        <w:t xml:space="preserve">O diagrama seguinte </w:t>
+      </w:r>
+      <w:r>
+        <w:t>representa</w:t>
+      </w:r>
+      <w:r>
+        <w:t xml:space="preserve"> a sequência </w:t>
+      </w:r>
+      <w:r>
+        <w:t xml:space="preserve">de passos necessários </w:t>
+      </w:r>
+      <w:r>
+        <w:t xml:space="preserve">ao processamento e conversão dos valores recolhidos nos sensores. </w:t>
+      </w:r>
+    </w:p>
+    <w:p/>
+    <w:p>
+      <w:pPr>
         <w:rPr>
           <w:noProof/>
         </w:rPr>
@@ -5148,7 +5649,6 @@
     <w:p>
       <w:pPr>
         <w:pStyle w:val="Legenda"/>
-        <w:ind w:firstLine="708"/>
         <w:jc w:val="center"/>
         <w:rPr>
           <w:noProof/>
@@ -5156,7 +5656,7 @@
           <w:szCs w:val="20"/>
         </w:rPr>
       </w:pPr>
-      <w:bookmarkStart w:id="13" w:name="_Toc98101817"/>
+      <w:bookmarkStart w:id="13" w:name="_Toc98180322"/>
       <w:r>
         <w:rPr>
           <w:sz w:val="20"/>
@@ -5191,7 +5691,7 @@
           <w:sz w:val="20"/>
           <w:szCs w:val="20"/>
         </w:rPr>
-        <w:t>5</w:t>
+        <w:t>4</w:t>
       </w:r>
       <w:r>
         <w:rPr>
@@ -5209,198 +5709,274 @@
       </w:r>
       <w:bookmarkEnd w:id="13"/>
     </w:p>
+    <w:p/>
     <w:p>
-      <w:pPr>
-        <w:jc w:val="left"/>
-      </w:pPr>
+      <w:r>
+        <w:t>A variável</w:t>
+      </w:r>
+      <w:r>
+        <w:t xml:space="preserve"> </w:t>
+      </w:r>
+      <w:r>
+        <w:rPr>
+          <w:i/>
+          <w:iCs/>
+        </w:rPr>
+        <w:t>event</w:t>
+      </w:r>
+      <w:r>
+        <w:rPr>
+          <w:i/>
+          <w:iCs/>
+        </w:rPr>
+        <w:t xml:space="preserve"> </w:t>
+      </w:r>
+      <w:r>
+        <w:t>é responsável pela conversão dos valores lidos para a unidade do SI (Sistema Internacional) associada</w:t>
+      </w:r>
+      <w:r>
+        <w:t>, ou seja, equivale ao bloco azul representado na figura 5</w:t>
+      </w:r>
+      <w:r>
+        <w:t xml:space="preserve">. </w:t>
+      </w:r>
+      <w:r>
+        <w:t xml:space="preserve">É de realçar que a </w:t>
+      </w:r>
+      <w:r>
+        <w:t xml:space="preserve">variável referida faz a </w:t>
+      </w:r>
+      <w:r>
+        <w:t xml:space="preserve">conversão de forma automática. </w:t>
+      </w:r>
+    </w:p>
+    <w:p/>
+    <w:p>
+      <w:r>
+        <w:t>Para aceder à temperatura ou humidade obtida, é necessário evocar o parâmetro pretendido, que é intrínseco a esta variável</w:t>
+      </w:r>
+      <w:r>
+        <w:t xml:space="preserve"> (circunferências a vermelho)</w:t>
+      </w:r>
+      <w:r>
+        <w:t xml:space="preserve">. </w:t>
+      </w:r>
+    </w:p>
+    <w:p/>
+    <w:p/>
+    <w:p>
+      <w:pPr>
+        <w:keepNext/>
+        <w:jc w:val="center"/>
+      </w:pPr>
+      <w:r>
+        <w:rPr>
+          <w:noProof/>
+        </w:rPr>
+        <w:drawing>
+          <wp:inline distT="0" distB="0" distL="0" distR="0" wp14:anchorId="63C38F4C" wp14:editId="391AFBED">
+            <wp:extent cx="5033979" cy="3727450"/>
+            <wp:effectExtent l="0" t="0" r="0" b="6350"/>
+            <wp:docPr id="21" name="Imagem 21" descr="Uma imagem com texto&#10;&#10;Descrição gerada automaticamente"/>
+            <wp:cNvGraphicFramePr>
+              <a:graphicFrameLocks xmlns:a="http://schemas.openxmlformats.org/drawingml/2006/main" noChangeAspect="1"/>
+            </wp:cNvGraphicFramePr>
+            <a:graphic xmlns:a="http://schemas.openxmlformats.org/drawingml/2006/main">
+              <a:graphicData uri="http://schemas.openxmlformats.org/drawingml/2006/picture">
+                <pic:pic xmlns:pic="http://schemas.openxmlformats.org/drawingml/2006/picture">
+                  <pic:nvPicPr>
+                    <pic:cNvPr id="21" name="Imagem 21" descr="Uma imagem com texto&#10;&#10;Descrição gerada automaticamente"/>
+                    <pic:cNvPicPr/>
+                  </pic:nvPicPr>
+                  <pic:blipFill rotWithShape="1">
+                    <a:blip r:embed="rId12">
+                      <a:extLst>
+                        <a:ext uri="{28A0092B-C50C-407E-A947-70E740481C1C}">
+                          <a14:useLocalDpi xmlns:a14="http://schemas.microsoft.com/office/drawing/2010/main" val="0"/>
+                        </a:ext>
+                      </a:extLst>
+                    </a:blip>
+                    <a:srcRect r="63029" b="51328"/>
+                    <a:stretch/>
+                  </pic:blipFill>
+                  <pic:spPr bwMode="auto">
+                    <a:xfrm>
+                      <a:off x="0" y="0"/>
+                      <a:ext cx="5033979" cy="3727450"/>
+                    </a:xfrm>
+                    <a:prstGeom prst="rect">
+                      <a:avLst/>
+                    </a:prstGeom>
+                    <a:ln>
+                      <a:noFill/>
+                    </a:ln>
+                    <a:extLst>
+                      <a:ext uri="{53640926-AAD7-44D8-BBD7-CCE9431645EC}">
+                        <a14:shadowObscured xmlns:a14="http://schemas.microsoft.com/office/drawing/2010/main"/>
+                      </a:ext>
+                    </a:extLst>
+                  </pic:spPr>
+                </pic:pic>
+              </a:graphicData>
+            </a:graphic>
+          </wp:inline>
+        </w:drawing>
+      </w:r>
     </w:p>
     <w:p>
-      <w:r>
-        <w:t>A variável</w:t>
-      </w:r>
-      <w:r>
-        <w:t xml:space="preserve"> </w:t>
-      </w:r>
-      <w:proofErr w:type="spellStart"/>
-      <w:r>
-        <w:rPr>
-          <w:i/>
-          <w:iCs/>
-        </w:rPr>
-        <w:t>event</w:t>
-      </w:r>
-      <w:proofErr w:type="spellEnd"/>
-      <w:r>
-        <w:rPr>
-          <w:i/>
-          <w:iCs/>
-        </w:rPr>
-        <w:t xml:space="preserve"> </w:t>
-      </w:r>
-      <w:r>
-        <w:t>é responsável pela conversão dos valores lidos para a unidade do SI (Sistema Internacional) associada</w:t>
-      </w:r>
-      <w:r>
-        <w:t>, ou seja, equivale ao bloco azul representado na figura 5</w:t>
-      </w:r>
-      <w:r>
-        <w:t xml:space="preserve">. </w:t>
-      </w:r>
-      <w:r>
-        <w:t xml:space="preserve">Para aceder à temperatura ou humidade obtida, é necessário evocar o parâmetro pretendido, que é intrínseco a esta variável. </w:t>
-      </w:r>
-    </w:p>
-    <w:p>
+      <w:pPr>
+        <w:pStyle w:val="Legenda"/>
+        <w:jc w:val="center"/>
+        <w:rPr>
+          <w:sz w:val="20"/>
+          <w:szCs w:val="20"/>
+        </w:rPr>
+      </w:pPr>
+      <w:bookmarkStart w:id="14" w:name="_Toc98180323"/>
+      <w:r>
+        <w:rPr>
+          <w:sz w:val="20"/>
+          <w:szCs w:val="20"/>
+        </w:rPr>
+        <w:t xml:space="preserve">Figura </w:t>
+      </w:r>
+      <w:r>
+        <w:rPr>
+          <w:sz w:val="20"/>
+          <w:szCs w:val="20"/>
+        </w:rPr>
+        <w:fldChar w:fldCharType="begin"/>
+      </w:r>
+      <w:r>
+        <w:rPr>
+          <w:sz w:val="20"/>
+          <w:szCs w:val="20"/>
+        </w:rPr>
+        <w:instrText xml:space="preserve"> SEQ Figura \* ARABIC </w:instrText>
+      </w:r>
+      <w:r>
+        <w:rPr>
+          <w:sz w:val="20"/>
+          <w:szCs w:val="20"/>
+        </w:rPr>
+        <w:fldChar w:fldCharType="separate"/>
+      </w:r>
       <w:r>
         <w:rPr>
           <w:noProof/>
-        </w:rPr>
-        <mc:AlternateContent>
-          <mc:Choice Requires="wps">
-            <w:drawing>
-              <wp:anchor distT="0" distB="0" distL="114300" distR="114300" simplePos="0" relativeHeight="251706368" behindDoc="0" locked="0" layoutInCell="1" allowOverlap="1" wp14:anchorId="0966540C" wp14:editId="7D17FE46">
-                <wp:simplePos x="0" y="0"/>
-                <wp:positionH relativeFrom="margin">
-                  <wp:align>center</wp:align>
-                </wp:positionH>
-                <wp:positionV relativeFrom="paragraph">
-                  <wp:posOffset>105410</wp:posOffset>
-                </wp:positionV>
-                <wp:extent cx="1685925" cy="466725"/>
-                <wp:effectExtent l="0" t="0" r="28575" b="28575"/>
-                <wp:wrapNone/>
-                <wp:docPr id="14" name="Caixa de texto 14"/>
-                <wp:cNvGraphicFramePr/>
-                <a:graphic xmlns:a="http://schemas.openxmlformats.org/drawingml/2006/main">
-                  <a:graphicData uri="http://schemas.microsoft.com/office/word/2010/wordprocessingShape">
-                    <wps:wsp>
-                      <wps:cNvSpPr txBox="1"/>
-                      <wps:spPr>
-                        <a:xfrm>
-                          <a:off x="0" y="0"/>
-                          <a:ext cx="1685925" cy="466725"/>
-                        </a:xfrm>
-                        <a:prstGeom prst="rect">
-                          <a:avLst/>
-                        </a:prstGeom>
-                        <a:solidFill>
-                          <a:schemeClr val="lt1"/>
-                        </a:solidFill>
-                        <a:ln w="6350">
-                          <a:solidFill>
-                            <a:srgbClr val="0070C0"/>
-                          </a:solidFill>
-                        </a:ln>
-                      </wps:spPr>
-                      <wps:txbx>
-                        <w:txbxContent>
-                          <w:p>
-                            <w:pPr>
-                              <w:jc w:val="center"/>
-                            </w:pPr>
-                            <w:proofErr w:type="spellStart"/>
-                            <w:proofErr w:type="gramStart"/>
-                            <w:r>
-                              <w:t>event.temperature</w:t>
-                            </w:r>
-                            <w:proofErr w:type="spellEnd"/>
-                            <w:proofErr w:type="gramEnd"/>
-                          </w:p>
-                          <w:p>
-                            <w:pPr>
-                              <w:jc w:val="center"/>
-                            </w:pPr>
-                            <w:proofErr w:type="spellStart"/>
-                            <w:proofErr w:type="gramStart"/>
-                            <w:r>
-                              <w:t>event.relative</w:t>
-                            </w:r>
-                            <w:proofErr w:type="gramEnd"/>
-                            <w:r>
-                              <w:t>_humidity</w:t>
-                            </w:r>
-                            <w:proofErr w:type="spellEnd"/>
-                          </w:p>
-                        </w:txbxContent>
-                      </wps:txbx>
-                      <wps:bodyPr rot="0" spcFirstLastPara="0" vertOverflow="overflow" horzOverflow="overflow" vert="horz" wrap="square" lIns="91440" tIns="45720" rIns="91440" bIns="45720" numCol="1" spcCol="0" rtlCol="0" fromWordArt="0" anchor="t" anchorCtr="0" forceAA="0" compatLnSpc="1">
-                        <a:prstTxWarp prst="textNoShape">
-                          <a:avLst/>
-                        </a:prstTxWarp>
-                        <a:noAutofit/>
-                      </wps:bodyPr>
-                    </wps:wsp>
-                  </a:graphicData>
-                </a:graphic>
-                <wp14:sizeRelH relativeFrom="margin">
-                  <wp14:pctWidth>0</wp14:pctWidth>
-                </wp14:sizeRelH>
-                <wp14:sizeRelV relativeFrom="margin">
-                  <wp14:pctHeight>0</wp14:pctHeight>
-                </wp14:sizeRelV>
-              </wp:anchor>
-            </w:drawing>
-          </mc:Choice>
-          <mc:Fallback>
-            <w:pict>
-              <v:shape w14:anchorId="0966540C" id="Caixa de texto 14" o:spid="_x0000_s1034" type="#_x0000_t202" style="position:absolute;left:0;text-align:left;margin-left:0;margin-top:8.3pt;width:132.75pt;height:36.75pt;z-index:251706368;visibility:visible;mso-wrap-style:square;mso-width-percent:0;mso-height-percent:0;mso-wrap-distance-left:9pt;mso-wrap-distance-top:0;mso-wrap-distance-right:9pt;mso-wrap-distance-bottom:0;mso-position-horizontal:center;mso-position-horizontal-relative:margin;mso-position-vertical:absolute;mso-position-vertical-relative:text;mso-width-percent:0;mso-height-percent:0;mso-width-relative:margin;mso-height-relative:margin;v-text-anchor:top" o:gfxdata="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" fillcolor="white [3201]" strokecolor="#0070c0" strokeweight=".5pt">
-                <v:textbox>
-                  <w:txbxContent>
-                    <w:p>
-                      <w:pPr>
-                        <w:jc w:val="center"/>
-                      </w:pPr>
-                      <w:proofErr w:type="spellStart"/>
-                      <w:proofErr w:type="gramStart"/>
-                      <w:r>
-                        <w:t>event.temperature</w:t>
-                      </w:r>
-                      <w:proofErr w:type="spellEnd"/>
-                      <w:proofErr w:type="gramEnd"/>
-                    </w:p>
-                    <w:p>
-                      <w:pPr>
-                        <w:jc w:val="center"/>
-                      </w:pPr>
-                      <w:proofErr w:type="spellStart"/>
-                      <w:proofErr w:type="gramStart"/>
-                      <w:r>
-                        <w:t>event.relative</w:t>
-                      </w:r>
-                      <w:proofErr w:type="gramEnd"/>
-                      <w:r>
-                        <w:t>_humidity</w:t>
-                      </w:r>
-                      <w:proofErr w:type="spellEnd"/>
-                    </w:p>
-                  </w:txbxContent>
-                </v:textbox>
-                <w10:wrap anchorx="margin"/>
-              </v:shape>
-            </w:pict>
-          </mc:Fallback>
-        </mc:AlternateContent>
-      </w:r>
+          <w:sz w:val="20"/>
+          <w:szCs w:val="20"/>
+        </w:rPr>
+        <w:t>5</w:t>
+      </w:r>
+      <w:r>
+        <w:rPr>
+          <w:sz w:val="20"/>
+          <w:szCs w:val="20"/>
+        </w:rPr>
+        <w:fldChar w:fldCharType="end"/>
+      </w:r>
+      <w:r>
+        <w:rPr>
+          <w:sz w:val="20"/>
+          <w:szCs w:val="20"/>
+        </w:rPr>
+        <w:t xml:space="preserve"> - Acesso à humidade e temperatura através da variável event</w:t>
+      </w:r>
+      <w:bookmarkEnd w:id="14"/>
     </w:p>
     <w:p/>
     <w:p/>
     <w:p/>
     <w:p/>
+    <w:p/>
+    <w:p/>
+    <w:p/>
+    <w:p/>
     <w:p>
       <w:pPr>
-        <w:pStyle w:val="Ttulo2"/>
-      </w:pPr>
-      <w:bookmarkStart w:id="14" w:name="_Toc98101808"/>
-      <w:r>
-        <w:t>2.3 Apresentação dos dados recolhidos em tempo real</w:t>
-      </w:r>
-      <w:bookmarkEnd w:id="14"/>
-      <w:r>
-        <w:t xml:space="preserve"> </w:t>
-      </w:r>
+        <w:tabs>
+          <w:tab w:val="left" w:pos="3227"/>
+        </w:tabs>
+      </w:pPr>
     </w:p>
     <w:p>
       <w:pPr>
+        <w:pStyle w:val="Ttulo2"/>
+      </w:pPr>
+      <w:bookmarkStart w:id="15" w:name="_Toc98180313"/>
+      <w:r>
+        <w:lastRenderedPageBreak/>
+        <w:t>2.3 Apresentação dos dados recolhidos em tempo real</w:t>
+      </w:r>
+      <w:bookmarkEnd w:id="15"/>
+      <w:r>
+        <w:t xml:space="preserve"> </w:t>
+      </w:r>
+    </w:p>
+    <w:p/>
+    <w:p>
+      <w:r>
+        <w:t xml:space="preserve">Como forma de validação e </w:t>
+      </w:r>
+      <w:r>
+        <w:t>avaliação dos valores recolhidos</w:t>
+      </w:r>
+      <w:r>
+        <w:t>, sempre que o sensor obtém uma nova amostra</w:t>
+      </w:r>
+      <w:r>
+        <w:t xml:space="preserve">, esta é impressa no </w:t>
+      </w:r>
+      <w:r>
+        <w:t xml:space="preserve">terminal </w:t>
+      </w:r>
+      <w:r>
+        <w:rPr>
+          <w:i/>
+          <w:iCs/>
+        </w:rPr>
+        <w:t>serial monitor</w:t>
+      </w:r>
+      <w:r>
+        <w:rPr>
+          <w:i/>
+          <w:iCs/>
+        </w:rPr>
+        <w:t>.</w:t>
+      </w:r>
+      <w:r>
+        <w:rPr>
+          <w:i/>
+          <w:iCs/>
+        </w:rPr>
+        <w:t xml:space="preserve"> </w:t>
+      </w:r>
+      <w:r>
+        <w:t xml:space="preserve">O </w:t>
+      </w:r>
+      <w:r>
+        <w:t>intervalo de tempo</w:t>
+      </w:r>
+      <w:r>
+        <w:t xml:space="preserve"> </w:t>
+      </w:r>
+      <w:r>
+        <w:t>entre as diversas impressões</w:t>
+      </w:r>
+      <w:r>
+        <w:t>,</w:t>
+      </w:r>
+      <w:r>
+        <w:t xml:space="preserve"> depende do período de amostragem</w:t>
+      </w:r>
+      <w:r>
+        <w:t>, que pode ser ajustado.</w:t>
+      </w:r>
+    </w:p>
+    <w:p/>
+    <w:p>
+      <w:pPr>
         <w:jc w:val="center"/>
       </w:pPr>
       <w:r>
@@ -5408,9 +5984,17 @@
           <w:noProof/>
         </w:rPr>
         <w:drawing>
-          <wp:inline distT="0" distB="0" distL="0" distR="0" wp14:anchorId="0BD0579C" wp14:editId="5C912188">
+          <wp:anchor distT="0" distB="0" distL="114300" distR="114300" simplePos="0" relativeHeight="251658246" behindDoc="1" locked="0" layoutInCell="1" allowOverlap="1" wp14:anchorId="0BD0579C" wp14:editId="38432E42">
+            <wp:simplePos x="0" y="0"/>
+            <wp:positionH relativeFrom="margin">
+              <wp:align>center</wp:align>
+            </wp:positionH>
+            <wp:positionV relativeFrom="paragraph">
+              <wp:posOffset>15240</wp:posOffset>
+            </wp:positionV>
             <wp:extent cx="4648200" cy="1686560"/>
             <wp:effectExtent l="0" t="0" r="0" b="8890"/>
+            <wp:wrapNone/>
             <wp:docPr id="29" name="Imagem 29"/>
             <wp:cNvGraphicFramePr>
               <a:graphicFrameLocks xmlns:a="http://schemas.openxmlformats.org/drawingml/2006/main" noChangeAspect="1"/>
@@ -5423,7 +6007,7 @@
                     <pic:cNvPicPr/>
                   </pic:nvPicPr>
                   <pic:blipFill rotWithShape="1">
-                    <a:blip r:embed="rId12">
+                    <a:blip r:embed="rId13">
                       <a:extLst>
                         <a:ext uri="{28A0092B-C50C-407E-A947-70E740481C1C}">
                           <a14:useLocalDpi xmlns:a14="http://schemas.microsoft.com/office/drawing/2010/main" val="0"/>
@@ -5453,7 +6037,13 @@
                 </pic:pic>
               </a:graphicData>
             </a:graphic>
-          </wp:inline>
+            <wp14:sizeRelH relativeFrom="page">
+              <wp14:pctWidth>0</wp14:pctWidth>
+            </wp14:sizeRelH>
+            <wp14:sizeRelV relativeFrom="page">
+              <wp14:pctHeight>0</wp14:pctHeight>
+            </wp14:sizeRelV>
+          </wp:anchor>
         </w:drawing>
       </w:r>
     </w:p>
@@ -5466,116 +6056,432 @@
           <w:szCs w:val="20"/>
         </w:rPr>
       </w:pPr>
-      <w:bookmarkStart w:id="15" w:name="_Toc98101818"/>
-      <w:r>
+    </w:p>
+    <w:p>
+      <w:pPr>
+        <w:pStyle w:val="Legenda"/>
+        <w:jc w:val="center"/>
         <w:rPr>
           <w:sz w:val="20"/>
           <w:szCs w:val="20"/>
         </w:rPr>
-        <w:t xml:space="preserve">Figura </w:t>
-      </w:r>
-      <w:r>
+      </w:pPr>
+    </w:p>
+    <w:p>
+      <w:pPr>
+        <w:pStyle w:val="Legenda"/>
+        <w:jc w:val="center"/>
         <w:rPr>
           <w:sz w:val="20"/>
           <w:szCs w:val="20"/>
         </w:rPr>
-        <w:fldChar w:fldCharType="begin"/>
-      </w:r>
-      <w:r>
+      </w:pPr>
+    </w:p>
+    <w:p>
+      <w:pPr>
+        <w:pStyle w:val="Legenda"/>
+        <w:jc w:val="center"/>
         <w:rPr>
           <w:sz w:val="20"/>
           <w:szCs w:val="20"/>
         </w:rPr>
-        <w:instrText xml:space="preserve"> SEQ Figura \* ARABIC </w:instrText>
-      </w:r>
-      <w:r>
-        <w:rPr>
-          <w:sz w:val="20"/>
-          <w:szCs w:val="20"/>
-        </w:rPr>
-        <w:fldChar w:fldCharType="separate"/>
-      </w:r>
-      <w:r>
-        <w:rPr>
-          <w:noProof/>
-          <w:sz w:val="20"/>
-          <w:szCs w:val="20"/>
-        </w:rPr>
-        <w:t>6</w:t>
-      </w:r>
-      <w:r>
-        <w:rPr>
-          <w:sz w:val="20"/>
-          <w:szCs w:val="20"/>
-        </w:rPr>
-        <w:fldChar w:fldCharType="end"/>
-      </w:r>
-      <w:r>
-        <w:rPr>
-          <w:sz w:val="20"/>
-          <w:szCs w:val="20"/>
-        </w:rPr>
-        <w:t xml:space="preserve"> - Apresentação dos dados no terminal Serial Monitor do Arduino</w:t>
-      </w:r>
-      <w:bookmarkEnd w:id="15"/>
+      </w:pPr>
     </w:p>
     <w:p>
       <w:pPr>
         <w:jc w:val="left"/>
       </w:pPr>
     </w:p>
+    <w:p/>
+    <w:p/>
     <w:p>
       <w:r>
-        <w:t xml:space="preserve">Nesta etapa, é iniciada uma apresentação dos dados recolhidos, já num formato visualmente acessível, de uma forma local e em tempo real. Deste modo, a cada 1 segundo, o Arduino irá fazer </w:t>
-      </w:r>
-      <w:r>
-        <w:rPr>
-          <w:i/>
-          <w:iCs/>
-        </w:rPr>
-        <w:t>print</w:t>
-      </w:r>
-      <w:r>
-        <w:t xml:space="preserve"> no terminal Serial Monitor dos valores para que possam ser analisados pelos utilizadores.</w:t>
-      </w:r>
-    </w:p>
-    <w:p>
-      <w:pPr>
-        <w:pStyle w:val="Ttulo3"/>
-        <w:rPr>
-          <w:i/>
-          <w:iCs/>
-          <w:sz w:val="28"/>
-          <w:szCs w:val="28"/>
-        </w:rPr>
-      </w:pPr>
-    </w:p>
-    <w:p>
-      <w:pPr>
-        <w:pStyle w:val="Ttulo2"/>
-      </w:pPr>
-      <w:bookmarkStart w:id="16" w:name="_Toc98101809"/>
-      <w:r>
-        <w:t xml:space="preserve">2.4 </w:t>
-      </w:r>
-      <w:r>
-        <w:t>Transmissão dos dados via BLE para o gateway</w:t>
-      </w:r>
-      <w:bookmarkEnd w:id="16"/>
+        <w:rPr>
+          <w:noProof/>
+        </w:rPr>
+        <mc:AlternateContent>
+          <mc:Choice Requires="wps">
+            <w:drawing>
+              <wp:anchor distT="0" distB="0" distL="114300" distR="114300" simplePos="0" relativeHeight="251658247" behindDoc="1" locked="0" layoutInCell="1" allowOverlap="1" wp14:anchorId="05EE928C" wp14:editId="585028A3">
+                <wp:simplePos x="0" y="0"/>
+                <wp:positionH relativeFrom="margin">
+                  <wp:align>center</wp:align>
+                </wp:positionH>
+                <wp:positionV relativeFrom="paragraph">
+                  <wp:posOffset>14605</wp:posOffset>
+                </wp:positionV>
+                <wp:extent cx="4648200" cy="219075"/>
+                <wp:effectExtent l="0" t="0" r="0" b="9525"/>
+                <wp:wrapNone/>
+                <wp:docPr id="20" name="Caixa de texto 20"/>
+                <wp:cNvGraphicFramePr/>
+                <a:graphic xmlns:a="http://schemas.openxmlformats.org/drawingml/2006/main">
+                  <a:graphicData uri="http://schemas.microsoft.com/office/word/2010/wordprocessingShape">
+                    <wps:wsp>
+                      <wps:cNvSpPr txBox="1"/>
+                      <wps:spPr>
+                        <a:xfrm>
+                          <a:off x="0" y="0"/>
+                          <a:ext cx="4648200" cy="219075"/>
+                        </a:xfrm>
+                        <a:prstGeom prst="rect">
+                          <a:avLst/>
+                        </a:prstGeom>
+                        <a:solidFill>
+                          <a:prstClr val="white"/>
+                        </a:solidFill>
+                        <a:ln>
+                          <a:noFill/>
+                        </a:ln>
+                      </wps:spPr>
+                      <wps:txbx>
+                        <w:txbxContent>
+                          <w:p>
+                            <w:pPr>
+                              <w:pStyle w:val="Legenda"/>
+                              <w:jc w:val="center"/>
+                              <w:rPr>
+                                <w:sz w:val="20"/>
+                                <w:szCs w:val="20"/>
+                              </w:rPr>
+                            </w:pPr>
+                            <w:bookmarkStart w:id="16" w:name="_Toc98180324"/>
+                            <w:r>
+                              <w:rPr>
+                                <w:sz w:val="20"/>
+                                <w:szCs w:val="20"/>
+                              </w:rPr>
+                              <w:t xml:space="preserve">Figura </w:t>
+                            </w:r>
+                            <w:r>
+                              <w:rPr>
+                                <w:sz w:val="20"/>
+                                <w:szCs w:val="20"/>
+                              </w:rPr>
+                              <w:fldChar w:fldCharType="begin"/>
+                            </w:r>
+                            <w:r>
+                              <w:rPr>
+                                <w:sz w:val="20"/>
+                                <w:szCs w:val="20"/>
+                              </w:rPr>
+                              <w:instrText xml:space="preserve"> SEQ Figura \* ARABIC </w:instrText>
+                            </w:r>
+                            <w:r>
+                              <w:rPr>
+                                <w:sz w:val="20"/>
+                                <w:szCs w:val="20"/>
+                              </w:rPr>
+                              <w:fldChar w:fldCharType="separate"/>
+                            </w:r>
+                            <w:r>
+                              <w:rPr>
+                                <w:noProof/>
+                                <w:sz w:val="20"/>
+                                <w:szCs w:val="20"/>
+                              </w:rPr>
+                              <w:t>6</w:t>
+                            </w:r>
+                            <w:r>
+                              <w:rPr>
+                                <w:sz w:val="20"/>
+                                <w:szCs w:val="20"/>
+                              </w:rPr>
+                              <w:fldChar w:fldCharType="end"/>
+                            </w:r>
+                            <w:r>
+                              <w:rPr>
+                                <w:sz w:val="20"/>
+                                <w:szCs w:val="20"/>
+                              </w:rPr>
+                              <w:t xml:space="preserve"> - Apresentação dos dados no terminal Serial Monitor do Arduino</w:t>
+                            </w:r>
+                            <w:bookmarkEnd w:id="16"/>
+                          </w:p>
+                        </w:txbxContent>
+                      </wps:txbx>
+                      <wps:bodyPr rot="0" spcFirstLastPara="0" vertOverflow="overflow" horzOverflow="overflow" vert="horz" wrap="square" lIns="0" tIns="0" rIns="0" bIns="0" numCol="1" spcCol="0" rtlCol="0" fromWordArt="0" anchor="t" anchorCtr="0" forceAA="0" compatLnSpc="1">
+                        <a:prstTxWarp prst="textNoShape">
+                          <a:avLst/>
+                        </a:prstTxWarp>
+                        <a:noAutofit/>
+                      </wps:bodyPr>
+                    </wps:wsp>
+                  </a:graphicData>
+                </a:graphic>
+                <wp14:sizeRelV relativeFrom="margin">
+                  <wp14:pctHeight>0</wp14:pctHeight>
+                </wp14:sizeRelV>
+              </wp:anchor>
+            </w:drawing>
+          </mc:Choice>
+          <mc:Fallback>
+            <w:pict>
+              <v:shape w14:anchorId="05EE928C" id="Caixa de texto 20" o:spid="_x0000_s1034" type="#_x0000_t202" style="position:absolute;left:0;text-align:left;margin-left:0;margin-top:1.15pt;width:366pt;height:17.25pt;z-index:-251658233;visibility:visible;mso-wrap-style:square;mso-height-percent:0;mso-wrap-distance-left:9pt;mso-wrap-distance-top:0;mso-wrap-distance-right:9pt;mso-wrap-distance-bottom:0;mso-position-horizontal:center;mso-position-horizontal-relative:margin;mso-position-vertical:absolute;mso-position-vertical-relative:text;mso-height-percent:0;mso-height-relative:margin;v-text-anchor:top" o:gfxdata="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" stroked="f">
+                <v:textbox inset="0,0,0,0">
+                  <w:txbxContent>
+                    <w:p>
+                      <w:pPr>
+                        <w:pStyle w:val="Legenda"/>
+                        <w:jc w:val="center"/>
+                        <w:rPr>
+                          <w:sz w:val="20"/>
+                          <w:szCs w:val="20"/>
+                        </w:rPr>
+                      </w:pPr>
+                      <w:bookmarkStart w:id="17" w:name="_Toc98180324"/>
+                      <w:r>
+                        <w:rPr>
+                          <w:sz w:val="20"/>
+                          <w:szCs w:val="20"/>
+                        </w:rPr>
+                        <w:t xml:space="preserve">Figura </w:t>
+                      </w:r>
+                      <w:r>
+                        <w:rPr>
+                          <w:sz w:val="20"/>
+                          <w:szCs w:val="20"/>
+                        </w:rPr>
+                        <w:fldChar w:fldCharType="begin"/>
+                      </w:r>
+                      <w:r>
+                        <w:rPr>
+                          <w:sz w:val="20"/>
+                          <w:szCs w:val="20"/>
+                        </w:rPr>
+                        <w:instrText xml:space="preserve"> SEQ Figura \* ARABIC </w:instrText>
+                      </w:r>
+                      <w:r>
+                        <w:rPr>
+                          <w:sz w:val="20"/>
+                          <w:szCs w:val="20"/>
+                        </w:rPr>
+                        <w:fldChar w:fldCharType="separate"/>
+                      </w:r>
+                      <w:r>
+                        <w:rPr>
+                          <w:noProof/>
+                          <w:sz w:val="20"/>
+                          <w:szCs w:val="20"/>
+                        </w:rPr>
+                        <w:t>6</w:t>
+                      </w:r>
+                      <w:r>
+                        <w:rPr>
+                          <w:sz w:val="20"/>
+                          <w:szCs w:val="20"/>
+                        </w:rPr>
+                        <w:fldChar w:fldCharType="end"/>
+                      </w:r>
+                      <w:r>
+                        <w:rPr>
+                          <w:sz w:val="20"/>
+                          <w:szCs w:val="20"/>
+                        </w:rPr>
+                        <w:t xml:space="preserve"> - Apresentação dos dados no terminal Serial Monitor do Arduino</w:t>
+                      </w:r>
+                      <w:bookmarkEnd w:id="17"/>
+                    </w:p>
+                  </w:txbxContent>
+                </v:textbox>
+                <w10:wrap anchorx="margin"/>
+              </v:shape>
+            </w:pict>
+          </mc:Fallback>
+        </mc:AlternateContent>
+      </w:r>
     </w:p>
     <w:p/>
     <w:p>
-      <w:pPr>
-        <w:jc w:val="center"/>
-      </w:pPr>
+      <w:r>
+        <w:t>A</w:t>
+      </w:r>
+      <w:r>
+        <w:t xml:space="preserve"> apresentação dos dados recolhidos</w:t>
+      </w:r>
+      <w:r>
+        <w:t xml:space="preserve"> encontra-se</w:t>
+      </w:r>
+      <w:r>
+        <w:t xml:space="preserve"> num formato visualmente acessível</w:t>
+      </w:r>
+      <w:r>
+        <w:t>,</w:t>
+      </w:r>
+      <w:r>
+        <w:t xml:space="preserve"> de forma local e em tempo real. Deste modo, a cada </w:t>
+      </w:r>
+      <w:r>
+        <w:t>vinte</w:t>
+      </w:r>
+      <w:r>
+        <w:t xml:space="preserve"> segundo</w:t>
+      </w:r>
+      <w:r>
+        <w:t xml:space="preserve">s (período de amostragem) </w:t>
+      </w:r>
+      <w:r>
+        <w:t xml:space="preserve">o Arduino irá </w:t>
+      </w:r>
+      <w:r>
+        <w:t>imprimir</w:t>
+      </w:r>
+      <w:r>
+        <w:t xml:space="preserve"> no terminal </w:t>
+      </w:r>
+      <w:r>
+        <w:rPr>
+          <w:i/>
+        </w:rPr>
+        <w:t>s</w:t>
+      </w:r>
+      <w:r>
+        <w:rPr>
+          <w:i/>
+        </w:rPr>
+        <w:t xml:space="preserve">erial </w:t>
+      </w:r>
+      <w:r>
+        <w:rPr>
+          <w:i/>
+        </w:rPr>
+        <w:t>m</w:t>
+      </w:r>
+      <w:r>
+        <w:rPr>
+          <w:i/>
+        </w:rPr>
+        <w:t>onitor</w:t>
+      </w:r>
+      <w:r>
+        <w:t xml:space="preserve"> </w:t>
+      </w:r>
+      <w:r>
+        <w:t>t</w:t>
+      </w:r>
+      <w:r>
+        <w:t>od</w:t>
+      </w:r>
+      <w:r>
+        <w:t>os</w:t>
+      </w:r>
+      <w:r>
+        <w:t xml:space="preserve"> os dados meteorológicos,</w:t>
+      </w:r>
+      <w:r>
+        <w:t xml:space="preserve"> para que possam ser analisados</w:t>
+      </w:r>
+      <w:r>
+        <w:t>, posteriormente,</w:t>
+      </w:r>
+      <w:r>
+        <w:t xml:space="preserve"> pelos utilizadores.</w:t>
+      </w:r>
+    </w:p>
+    <w:p>
+      <w:pPr>
+        <w:pStyle w:val="Ttulo3"/>
+        <w:rPr>
+          <w:sz w:val="20"/>
+          <w:szCs w:val="20"/>
+        </w:rPr>
+      </w:pPr>
+    </w:p>
+    <w:p>
+      <w:pPr>
+        <w:pStyle w:val="Ttulo2"/>
+      </w:pPr>
+      <w:bookmarkStart w:id="18" w:name="_Toc98180314"/>
+      <w:r>
+        <w:t xml:space="preserve">2.4 </w:t>
+      </w:r>
+      <w:r>
+        <w:t>Transmissão dos dados via BLE para o gateway</w:t>
+      </w:r>
+      <w:bookmarkEnd w:id="18"/>
+    </w:p>
+    <w:p/>
+    <w:p>
+      <w:r>
+        <w:t>Nesta sub-etapa, é assegurada a transmissão d</w:t>
+      </w:r>
+      <w:r>
+        <w:t>e</w:t>
+      </w:r>
+      <w:r>
+        <w:t xml:space="preserve"> dados entre os dois </w:t>
+      </w:r>
+      <w:proofErr w:type="spellStart"/>
+      <w:r>
+        <w:t>Arduinos</w:t>
+      </w:r>
+      <w:proofErr w:type="spellEnd"/>
+      <w:r>
+        <w:t xml:space="preserve"> </w:t>
+      </w:r>
+      <w:r>
+        <w:t>via BLE (</w:t>
+      </w:r>
+      <w:r>
+        <w:rPr>
+          <w:i/>
+          <w:iCs/>
+        </w:rPr>
+        <w:t xml:space="preserve">Bluetooth </w:t>
+      </w:r>
+      <w:proofErr w:type="spellStart"/>
+      <w:r>
+        <w:rPr>
+          <w:i/>
+          <w:iCs/>
+        </w:rPr>
+        <w:t>Low</w:t>
+      </w:r>
+      <w:proofErr w:type="spellEnd"/>
+      <w:r>
+        <w:rPr>
+          <w:i/>
+          <w:iCs/>
+        </w:rPr>
+        <w:t xml:space="preserve"> </w:t>
+      </w:r>
+      <w:proofErr w:type="spellStart"/>
+      <w:r>
+        <w:rPr>
+          <w:i/>
+          <w:iCs/>
+        </w:rPr>
+        <w:t>Energy</w:t>
+      </w:r>
+      <w:proofErr w:type="spellEnd"/>
+      <w:r>
+        <w:t xml:space="preserve">), </w:t>
+      </w:r>
+      <w:r>
+        <w:t>tal como exemplificada na figura seguinte</w:t>
+      </w:r>
+      <w:r>
+        <w:t>.</w:t>
+      </w:r>
+    </w:p>
+    <w:p/>
+    <w:p>
       <w:r>
         <w:rPr>
           <w:noProof/>
         </w:rPr>
         <w:drawing>
-          <wp:inline distT="0" distB="0" distL="0" distR="0" wp14:anchorId="583696B5" wp14:editId="60755CAF">
+          <wp:anchor distT="0" distB="0" distL="114300" distR="114300" simplePos="0" relativeHeight="251659271" behindDoc="1" locked="0" layoutInCell="1" allowOverlap="1" wp14:anchorId="583696B5" wp14:editId="6FFF5289">
+            <wp:simplePos x="0" y="0"/>
+            <wp:positionH relativeFrom="margin">
+              <wp:align>center</wp:align>
+            </wp:positionH>
+            <wp:positionV relativeFrom="paragraph">
+              <wp:posOffset>12065</wp:posOffset>
+            </wp:positionV>
             <wp:extent cx="3438525" cy="1152525"/>
             <wp:effectExtent l="0" t="0" r="0" b="0"/>
+            <wp:wrapNone/>
             <wp:docPr id="33" name="Imagem 33"/>
             <wp:cNvGraphicFramePr>
               <a:graphicFrameLocks xmlns:a="http://schemas.openxmlformats.org/drawingml/2006/main" noChangeAspect="1"/>
@@ -5588,7 +6494,7 @@
                     <pic:cNvPicPr/>
                   </pic:nvPicPr>
                   <pic:blipFill>
-                    <a:blip r:embed="rId13">
+                    <a:blip r:embed="rId14">
                       <a:extLst>
                         <a:ext uri="{28A0092B-C50C-407E-A947-70E740481C1C}">
                           <a14:useLocalDpi xmlns:a14="http://schemas.microsoft.com/office/drawing/2010/main" val="0"/>
@@ -5611,78 +6517,26 @@
                 </pic:pic>
               </a:graphicData>
             </a:graphic>
-          </wp:inline>
+            <wp14:sizeRelH relativeFrom="page">
+              <wp14:pctWidth>0</wp14:pctWidth>
+            </wp14:sizeRelH>
+            <wp14:sizeRelV relativeFrom="page">
+              <wp14:pctHeight>0</wp14:pctHeight>
+            </wp14:sizeRelV>
+          </wp:anchor>
         </w:drawing>
       </w:r>
     </w:p>
     <w:p>
       <w:pPr>
-        <w:pStyle w:val="Legenda"/>
-        <w:jc w:val="center"/>
-        <w:rPr>
-          <w:sz w:val="20"/>
-          <w:szCs w:val="20"/>
-        </w:rPr>
-      </w:pPr>
-      <w:bookmarkStart w:id="17" w:name="_Toc98101819"/>
-      <w:r>
-        <w:rPr>
-          <w:sz w:val="20"/>
-          <w:szCs w:val="20"/>
-        </w:rPr>
-        <w:t xml:space="preserve">Figura </w:t>
-      </w:r>
-      <w:r>
-        <w:rPr>
-          <w:sz w:val="20"/>
-          <w:szCs w:val="20"/>
-        </w:rPr>
-        <w:fldChar w:fldCharType="begin"/>
-      </w:r>
-      <w:r>
-        <w:rPr>
-          <w:sz w:val="20"/>
-          <w:szCs w:val="20"/>
-        </w:rPr>
-        <w:instrText xml:space="preserve"> SEQ Figura \* ARABIC </w:instrText>
-      </w:r>
-      <w:r>
-        <w:rPr>
-          <w:sz w:val="20"/>
-          <w:szCs w:val="20"/>
-        </w:rPr>
-        <w:fldChar w:fldCharType="separate"/>
-      </w:r>
-      <w:r>
-        <w:rPr>
-          <w:noProof/>
-          <w:sz w:val="20"/>
-          <w:szCs w:val="20"/>
-        </w:rPr>
-        <w:t>7</w:t>
-      </w:r>
-      <w:r>
-        <w:rPr>
-          <w:sz w:val="20"/>
-          <w:szCs w:val="20"/>
-        </w:rPr>
-        <w:fldChar w:fldCharType="end"/>
-      </w:r>
-      <w:r>
-        <w:rPr>
-          <w:sz w:val="20"/>
-          <w:szCs w:val="20"/>
-        </w:rPr>
-        <w:t xml:space="preserve"> - Uso do BLE para transmissão dos dados para o gateway</w:t>
-      </w:r>
-      <w:bookmarkEnd w:id="17"/>
+        <w:widowControl/>
+        <w:spacing w:after="160" w:line="259" w:lineRule="auto"/>
+        <w:jc w:val="left"/>
+      </w:pPr>
     </w:p>
     <w:p>
       <w:pPr>
         <w:widowControl/>
-        <w:tabs>
-          <w:tab w:val="left" w:pos="3573"/>
-        </w:tabs>
         <w:spacing w:after="160" w:line="259" w:lineRule="auto"/>
         <w:jc w:val="left"/>
       </w:pPr>
@@ -5690,31 +6544,1084 @@
     <w:p>
       <w:pPr>
         <w:widowControl/>
-        <w:tabs>
-          <w:tab w:val="left" w:pos="3573"/>
-        </w:tabs>
         <w:spacing w:after="160" w:line="259" w:lineRule="auto"/>
         <w:jc w:val="left"/>
       </w:pPr>
     </w:p>
     <w:p>
       <w:pPr>
-        <w:pStyle w:val="Ttulo2"/>
-      </w:pPr>
+        <w:widowControl/>
+        <w:spacing w:after="160" w:line="259" w:lineRule="auto"/>
+        <w:jc w:val="left"/>
+      </w:pPr>
+      <w:r>
+        <w:rPr>
+          <w:noProof/>
+        </w:rPr>
+        <mc:AlternateContent>
+          <mc:Choice Requires="wps">
+            <w:drawing>
+              <wp:anchor distT="0" distB="0" distL="114300" distR="114300" simplePos="0" relativeHeight="251661319" behindDoc="1" locked="0" layoutInCell="1" allowOverlap="1" wp14:anchorId="47EA7D3B" wp14:editId="267FC61C">
+                <wp:simplePos x="0" y="0"/>
+                <wp:positionH relativeFrom="margin">
+                  <wp:align>center</wp:align>
+                </wp:positionH>
+                <wp:positionV relativeFrom="paragraph">
+                  <wp:posOffset>196850</wp:posOffset>
+                </wp:positionV>
+                <wp:extent cx="3438525" cy="635"/>
+                <wp:effectExtent l="0" t="0" r="9525" b="0"/>
+                <wp:wrapNone/>
+                <wp:docPr id="4" name="Caixa de texto 4"/>
+                <wp:cNvGraphicFramePr/>
+                <a:graphic xmlns:a="http://schemas.openxmlformats.org/drawingml/2006/main">
+                  <a:graphicData uri="http://schemas.microsoft.com/office/word/2010/wordprocessingShape">
+                    <wps:wsp>
+                      <wps:cNvSpPr txBox="1"/>
+                      <wps:spPr>
+                        <a:xfrm>
+                          <a:off x="0" y="0"/>
+                          <a:ext cx="3438525" cy="635"/>
+                        </a:xfrm>
+                        <a:prstGeom prst="rect">
+                          <a:avLst/>
+                        </a:prstGeom>
+                        <a:solidFill>
+                          <a:prstClr val="white"/>
+                        </a:solidFill>
+                        <a:ln>
+                          <a:noFill/>
+                        </a:ln>
+                      </wps:spPr>
+                      <wps:txbx>
+                        <w:txbxContent>
+                          <w:p>
+                            <w:pPr>
+                              <w:pStyle w:val="Legenda"/>
+                              <w:jc w:val="center"/>
+                              <w:rPr>
+                                <w:noProof/>
+                                <w:sz w:val="20"/>
+                                <w:szCs w:val="20"/>
+                              </w:rPr>
+                            </w:pPr>
+                            <w:bookmarkStart w:id="19" w:name="_Toc98180325"/>
+                            <w:r>
+                              <w:rPr>
+                                <w:sz w:val="20"/>
+                                <w:szCs w:val="20"/>
+                              </w:rPr>
+                              <w:t xml:space="preserve">Figura </w:t>
+                            </w:r>
+                            <w:r>
+                              <w:rPr>
+                                <w:sz w:val="20"/>
+                                <w:szCs w:val="20"/>
+                              </w:rPr>
+                              <w:fldChar w:fldCharType="begin"/>
+                            </w:r>
+                            <w:r>
+                              <w:rPr>
+                                <w:sz w:val="20"/>
+                                <w:szCs w:val="20"/>
+                              </w:rPr>
+                              <w:instrText xml:space="preserve"> SEQ Figura \* ARABIC </w:instrText>
+                            </w:r>
+                            <w:r>
+                              <w:rPr>
+                                <w:sz w:val="20"/>
+                                <w:szCs w:val="20"/>
+                              </w:rPr>
+                              <w:fldChar w:fldCharType="separate"/>
+                            </w:r>
+                            <w:r>
+                              <w:rPr>
+                                <w:noProof/>
+                                <w:sz w:val="20"/>
+                                <w:szCs w:val="20"/>
+                              </w:rPr>
+                              <w:t>7</w:t>
+                            </w:r>
+                            <w:r>
+                              <w:rPr>
+                                <w:sz w:val="20"/>
+                                <w:szCs w:val="20"/>
+                              </w:rPr>
+                              <w:fldChar w:fldCharType="end"/>
+                            </w:r>
+                            <w:r>
+                              <w:rPr>
+                                <w:sz w:val="20"/>
+                                <w:szCs w:val="20"/>
+                              </w:rPr>
+                              <w:t xml:space="preserve"> - Comunicação via BLE entre Sensor e Gateway</w:t>
+                            </w:r>
+                            <w:bookmarkEnd w:id="19"/>
+                          </w:p>
+                        </w:txbxContent>
+                      </wps:txbx>
+                      <wps:bodyPr rot="0" spcFirstLastPara="0" vertOverflow="overflow" horzOverflow="overflow" vert="horz" wrap="square" lIns="0" tIns="0" rIns="0" bIns="0" numCol="1" spcCol="0" rtlCol="0" fromWordArt="0" anchor="t" anchorCtr="0" forceAA="0" compatLnSpc="1">
+                        <a:prstTxWarp prst="textNoShape">
+                          <a:avLst/>
+                        </a:prstTxWarp>
+                        <a:spAutoFit/>
+                      </wps:bodyPr>
+                    </wps:wsp>
+                  </a:graphicData>
+                </a:graphic>
+              </wp:anchor>
+            </w:drawing>
+          </mc:Choice>
+          <mc:Fallback>
+            <w:pict>
+              <v:shape w14:anchorId="47EA7D3B" id="Caixa de texto 4" o:spid="_x0000_s1035" type="#_x0000_t202" style="position:absolute;margin-left:0;margin-top:15.5pt;width:270.75pt;height:.05pt;z-index:-251655161;visibility:visible;mso-wrap-style:square;mso-wrap-distance-left:9pt;mso-wrap-distance-top:0;mso-wrap-distance-right:9pt;mso-wrap-distance-bottom:0;mso-position-horizontal:center;mso-position-horizontal-relative:margin;mso-position-vertical:absolute;mso-position-vertical-relative:text;v-text-anchor:top" o:gfxdata="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" stroked="f">
+                <v:textbox style="mso-fit-shape-to-text:t" inset="0,0,0,0">
+                  <w:txbxContent>
+                    <w:p>
+                      <w:pPr>
+                        <w:pStyle w:val="Legenda"/>
+                        <w:jc w:val="center"/>
+                        <w:rPr>
+                          <w:noProof/>
+                          <w:sz w:val="20"/>
+                          <w:szCs w:val="20"/>
+                        </w:rPr>
+                      </w:pPr>
+                      <w:bookmarkStart w:id="20" w:name="_Toc98180325"/>
+                      <w:r>
+                        <w:rPr>
+                          <w:sz w:val="20"/>
+                          <w:szCs w:val="20"/>
+                        </w:rPr>
+                        <w:t xml:space="preserve">Figura </w:t>
+                      </w:r>
+                      <w:r>
+                        <w:rPr>
+                          <w:sz w:val="20"/>
+                          <w:szCs w:val="20"/>
+                        </w:rPr>
+                        <w:fldChar w:fldCharType="begin"/>
+                      </w:r>
+                      <w:r>
+                        <w:rPr>
+                          <w:sz w:val="20"/>
+                          <w:szCs w:val="20"/>
+                        </w:rPr>
+                        <w:instrText xml:space="preserve"> SEQ Figura \* ARABIC </w:instrText>
+                      </w:r>
+                      <w:r>
+                        <w:rPr>
+                          <w:sz w:val="20"/>
+                          <w:szCs w:val="20"/>
+                        </w:rPr>
+                        <w:fldChar w:fldCharType="separate"/>
+                      </w:r>
+                      <w:r>
+                        <w:rPr>
+                          <w:noProof/>
+                          <w:sz w:val="20"/>
+                          <w:szCs w:val="20"/>
+                        </w:rPr>
+                        <w:t>7</w:t>
+                      </w:r>
+                      <w:r>
+                        <w:rPr>
+                          <w:sz w:val="20"/>
+                          <w:szCs w:val="20"/>
+                        </w:rPr>
+                        <w:fldChar w:fldCharType="end"/>
+                      </w:r>
+                      <w:r>
+                        <w:rPr>
+                          <w:sz w:val="20"/>
+                          <w:szCs w:val="20"/>
+                        </w:rPr>
+                        <w:t xml:space="preserve"> - Comunicação via BLE entre Sensor e Gateway</w:t>
+                      </w:r>
+                      <w:bookmarkEnd w:id="20"/>
+                    </w:p>
+                  </w:txbxContent>
+                </v:textbox>
+                <w10:wrap anchorx="margin"/>
+              </v:shape>
+            </w:pict>
+          </mc:Fallback>
+        </mc:AlternateContent>
+      </w:r>
     </w:p>
     <w:p>
       <w:pPr>
-        <w:pStyle w:val="Ttulo2"/>
-      </w:pPr>
-      <w:bookmarkStart w:id="18" w:name="_Toc98101810"/>
-      <w:r>
-        <w:t>2.5 Envio dos dados para visualização e armazenamento online</w:t>
-      </w:r>
-      <w:bookmarkEnd w:id="18"/>
+        <w:widowControl/>
+        <w:spacing w:after="160" w:line="259" w:lineRule="auto"/>
+        <w:jc w:val="left"/>
+      </w:pPr>
     </w:p>
     <w:p>
       <w:pPr>
+        <w:widowControl/>
+        <w:spacing w:after="160" w:line="259" w:lineRule="auto"/>
+      </w:pPr>
+      <w:r>
+        <w:t>Através das bibliotecas referidas na figura dois</w:t>
+      </w:r>
+      <w:r>
+        <w:t xml:space="preserve">, foi possível </w:t>
+      </w:r>
+      <w:r>
+        <w:t xml:space="preserve">declarar e inicializar um conjunto de objetos responsáveis pela comunicação BLE. </w:t>
+      </w:r>
+      <w:r>
+        <w:t>Cada objeto atua e opera com</w:t>
+      </w:r>
+      <w:r>
+        <w:t xml:space="preserve"> cada</w:t>
+      </w:r>
+      <w:r>
+        <w:t xml:space="preserve"> propriedade/parâmetro</w:t>
+      </w:r>
+      <w:r>
+        <w:t xml:space="preserve"> do </w:t>
+      </w:r>
+      <w:r>
+        <w:t>BLE</w:t>
+      </w:r>
+      <w:r>
+        <w:t xml:space="preserve">. </w:t>
+      </w:r>
+    </w:p>
+    <w:p>
+      <w:pPr>
+        <w:widowControl/>
+        <w:spacing w:after="160" w:line="259" w:lineRule="auto"/>
+      </w:pPr>
+      <w:r>
+        <w:t xml:space="preserve">Calibrou-se </w:t>
+      </w:r>
+      <w:r>
+        <w:t xml:space="preserve">o sistema sensor de forma a operar de acordo com a propriedade </w:t>
+      </w:r>
+      <w:proofErr w:type="spellStart"/>
+      <w:r>
+        <w:rPr>
+          <w:i/>
+          <w:iCs/>
+        </w:rPr>
+        <w:t>notify</w:t>
+      </w:r>
+      <w:proofErr w:type="spellEnd"/>
+      <w:r>
+        <w:rPr>
+          <w:i/>
+          <w:iCs/>
+        </w:rPr>
+        <w:t xml:space="preserve"> </w:t>
+      </w:r>
+      <w:r>
+        <w:t>e defin</w:t>
+      </w:r>
+      <w:r>
+        <w:t>iu-se um UUID (</w:t>
+      </w:r>
+      <w:proofErr w:type="spellStart"/>
+      <w:r>
+        <w:rPr>
+          <w:i/>
+          <w:iCs/>
+        </w:rPr>
+        <w:t>Universally</w:t>
+      </w:r>
+      <w:proofErr w:type="spellEnd"/>
+      <w:r>
+        <w:rPr>
+          <w:i/>
+          <w:iCs/>
+        </w:rPr>
+        <w:t xml:space="preserve"> </w:t>
+      </w:r>
+      <w:proofErr w:type="spellStart"/>
+      <w:r>
+        <w:rPr>
+          <w:i/>
+          <w:iCs/>
+        </w:rPr>
+        <w:t>Unique</w:t>
+      </w:r>
+      <w:proofErr w:type="spellEnd"/>
+      <w:r>
+        <w:rPr>
+          <w:i/>
+          <w:iCs/>
+        </w:rPr>
+        <w:t xml:space="preserve"> </w:t>
+      </w:r>
+      <w:proofErr w:type="spellStart"/>
+      <w:r>
+        <w:rPr>
+          <w:i/>
+          <w:iCs/>
+        </w:rPr>
+        <w:t>Identifier</w:t>
+      </w:r>
+      <w:proofErr w:type="spellEnd"/>
+      <w:r>
+        <w:t>)</w:t>
+      </w:r>
+      <w:r>
+        <w:t>, que é</w:t>
+      </w:r>
+      <w:r>
+        <w:t xml:space="preserve"> partilhado</w:t>
+      </w:r>
+      <w:r>
+        <w:t xml:space="preserve"> pelo sistema sensor e </w:t>
+      </w:r>
+      <w:proofErr w:type="spellStart"/>
+      <w:r>
+        <w:rPr>
+          <w:i/>
+          <w:iCs/>
+        </w:rPr>
+        <w:t>gateway</w:t>
+      </w:r>
+      <w:proofErr w:type="spellEnd"/>
+      <w:r>
+        <w:t>.</w:t>
+      </w:r>
+      <w:r>
+        <w:t xml:space="preserve"> </w:t>
+      </w:r>
+    </w:p>
+    <w:p>
+      <w:pPr>
+        <w:widowControl/>
+        <w:spacing w:after="160" w:line="259" w:lineRule="auto"/>
+        <w:jc w:val="left"/>
+      </w:pPr>
+      <w:r>
+        <w:drawing>
+          <wp:anchor distT="0" distB="0" distL="114300" distR="114300" simplePos="0" relativeHeight="251662343" behindDoc="0" locked="0" layoutInCell="1" allowOverlap="1" wp14:anchorId="111A4CB3" wp14:editId="6FC6F21E">
+            <wp:simplePos x="0" y="0"/>
+            <wp:positionH relativeFrom="margin">
+              <wp:align>center</wp:align>
+            </wp:positionH>
+            <wp:positionV relativeFrom="paragraph">
+              <wp:posOffset>6350</wp:posOffset>
+            </wp:positionV>
+            <wp:extent cx="4562475" cy="590550"/>
+            <wp:effectExtent l="0" t="0" r="9525" b="0"/>
+            <wp:wrapNone/>
+            <wp:docPr id="13" name="Imagem 13" descr="Uma imagem com texto&#10;&#10;Descrição gerada automaticamente"/>
+            <wp:cNvGraphicFramePr>
+              <a:graphicFrameLocks xmlns:a="http://schemas.openxmlformats.org/drawingml/2006/main" noChangeAspect="1"/>
+            </wp:cNvGraphicFramePr>
+            <a:graphic xmlns:a="http://schemas.openxmlformats.org/drawingml/2006/main">
+              <a:graphicData uri="http://schemas.openxmlformats.org/drawingml/2006/picture">
+                <pic:pic xmlns:pic="http://schemas.openxmlformats.org/drawingml/2006/picture">
+                  <pic:nvPicPr>
+                    <pic:cNvPr id="13" name="Imagem 13" descr="Uma imagem com texto&#10;&#10;Descrição gerada automaticamente"/>
+                    <pic:cNvPicPr/>
+                  </pic:nvPicPr>
+                  <pic:blipFill rotWithShape="1">
+                    <a:blip r:embed="rId15">
+                      <a:extLst>
+                        <a:ext uri="{28A0092B-C50C-407E-A947-70E740481C1C}">
+                          <a14:useLocalDpi xmlns:a14="http://schemas.microsoft.com/office/drawing/2010/main" val="0"/>
+                        </a:ext>
+                      </a:extLst>
+                    </a:blip>
+                    <a:srcRect l="1762" r="13748" b="27002"/>
+                    <a:stretch/>
+                  </pic:blipFill>
+                  <pic:spPr bwMode="auto">
+                    <a:xfrm>
+                      <a:off x="0" y="0"/>
+                      <a:ext cx="4562475" cy="590550"/>
+                    </a:xfrm>
+                    <a:prstGeom prst="rect">
+                      <a:avLst/>
+                    </a:prstGeom>
+                    <a:ln>
+                      <a:noFill/>
+                    </a:ln>
+                    <a:extLst>
+                      <a:ext uri="{53640926-AAD7-44D8-BBD7-CCE9431645EC}">
+                        <a14:shadowObscured xmlns:a14="http://schemas.microsoft.com/office/drawing/2010/main"/>
+                      </a:ext>
+                    </a:extLst>
+                  </pic:spPr>
+                </pic:pic>
+              </a:graphicData>
+            </a:graphic>
+            <wp14:sizeRelH relativeFrom="page">
+              <wp14:pctWidth>0</wp14:pctWidth>
+            </wp14:sizeRelH>
+            <wp14:sizeRelV relativeFrom="page">
+              <wp14:pctHeight>0</wp14:pctHeight>
+            </wp14:sizeRelV>
+          </wp:anchor>
+        </w:drawing>
+      </w:r>
+    </w:p>
+    <w:p>
+      <w:pPr>
+        <w:widowControl/>
+        <w:spacing w:after="160" w:line="259" w:lineRule="auto"/>
+        <w:jc w:val="left"/>
+      </w:pPr>
+    </w:p>
+    <w:p>
+      <w:pPr>
+        <w:widowControl/>
+        <w:spacing w:after="160" w:line="259" w:lineRule="auto"/>
+        <w:jc w:val="left"/>
+      </w:pPr>
+      <w:r>
+        <w:rPr>
+          <w:noProof/>
+        </w:rPr>
+        <mc:AlternateContent>
+          <mc:Choice Requires="wps">
+            <w:drawing>
+              <wp:anchor distT="0" distB="0" distL="114300" distR="114300" simplePos="0" relativeHeight="251665415" behindDoc="1" locked="0" layoutInCell="1" allowOverlap="1" wp14:anchorId="44075DCB" wp14:editId="5C5EA78D">
+                <wp:simplePos x="0" y="0"/>
+                <wp:positionH relativeFrom="column">
+                  <wp:posOffset>1090295</wp:posOffset>
+                </wp:positionH>
+                <wp:positionV relativeFrom="paragraph">
+                  <wp:posOffset>456565</wp:posOffset>
+                </wp:positionV>
+                <wp:extent cx="3209925" cy="635"/>
+                <wp:effectExtent l="0" t="0" r="0" b="0"/>
+                <wp:wrapNone/>
+                <wp:docPr id="15" name="Caixa de texto 15"/>
+                <wp:cNvGraphicFramePr/>
+                <a:graphic xmlns:a="http://schemas.openxmlformats.org/drawingml/2006/main">
+                  <a:graphicData uri="http://schemas.microsoft.com/office/word/2010/wordprocessingShape">
+                    <wps:wsp>
+                      <wps:cNvSpPr txBox="1"/>
+                      <wps:spPr>
+                        <a:xfrm>
+                          <a:off x="0" y="0"/>
+                          <a:ext cx="3209925" cy="635"/>
+                        </a:xfrm>
+                        <a:prstGeom prst="rect">
+                          <a:avLst/>
+                        </a:prstGeom>
+                        <a:solidFill>
+                          <a:prstClr val="white"/>
+                        </a:solidFill>
+                        <a:ln>
+                          <a:noFill/>
+                        </a:ln>
+                      </wps:spPr>
+                      <wps:txbx>
+                        <w:txbxContent>
+                          <w:p>
+                            <w:pPr>
+                              <w:pStyle w:val="Legenda"/>
+                              <w:jc w:val="center"/>
+                              <w:rPr>
+                                <w:sz w:val="20"/>
+                                <w:szCs w:val="20"/>
+                              </w:rPr>
+                            </w:pPr>
+                            <w:bookmarkStart w:id="21" w:name="_Toc98180326"/>
+                            <w:r>
+                              <w:rPr>
+                                <w:sz w:val="20"/>
+                                <w:szCs w:val="20"/>
+                              </w:rPr>
+                              <w:t xml:space="preserve">Figura </w:t>
+                            </w:r>
+                            <w:r>
+                              <w:rPr>
+                                <w:sz w:val="20"/>
+                                <w:szCs w:val="20"/>
+                              </w:rPr>
+                              <w:fldChar w:fldCharType="begin"/>
+                            </w:r>
+                            <w:r>
+                              <w:rPr>
+                                <w:sz w:val="20"/>
+                                <w:szCs w:val="20"/>
+                              </w:rPr>
+                              <w:instrText xml:space="preserve"> SEQ Figura \* ARABIC </w:instrText>
+                            </w:r>
+                            <w:r>
+                              <w:rPr>
+                                <w:sz w:val="20"/>
+                                <w:szCs w:val="20"/>
+                              </w:rPr>
+                              <w:fldChar w:fldCharType="separate"/>
+                            </w:r>
+                            <w:r>
+                              <w:rPr>
+                                <w:noProof/>
+                                <w:sz w:val="20"/>
+                                <w:szCs w:val="20"/>
+                              </w:rPr>
+                              <w:t>8</w:t>
+                            </w:r>
+                            <w:r>
+                              <w:rPr>
+                                <w:sz w:val="20"/>
+                                <w:szCs w:val="20"/>
+                              </w:rPr>
+                              <w:fldChar w:fldCharType="end"/>
+                            </w:r>
+                            <w:r>
+                              <w:rPr>
+                                <w:sz w:val="20"/>
+                                <w:szCs w:val="20"/>
+                              </w:rPr>
+                              <w:t xml:space="preserve"> - Configuração das propriedades do BLE</w:t>
+                            </w:r>
+                            <w:bookmarkEnd w:id="21"/>
+                          </w:p>
+                        </w:txbxContent>
+                      </wps:txbx>
+                      <wps:bodyPr rot="0" spcFirstLastPara="0" vertOverflow="overflow" horzOverflow="overflow" vert="horz" wrap="square" lIns="0" tIns="0" rIns="0" bIns="0" numCol="1" spcCol="0" rtlCol="0" fromWordArt="0" anchor="t" anchorCtr="0" forceAA="0" compatLnSpc="1">
+                        <a:prstTxWarp prst="textNoShape">
+                          <a:avLst/>
+                        </a:prstTxWarp>
+                        <a:spAutoFit/>
+                      </wps:bodyPr>
+                    </wps:wsp>
+                  </a:graphicData>
+                </a:graphic>
+              </wp:anchor>
+            </w:drawing>
+          </mc:Choice>
+          <mc:Fallback>
+            <w:pict>
+              <v:shape w14:anchorId="44075DCB" id="Caixa de texto 15" o:spid="_x0000_s1036" type="#_x0000_t202" style="position:absolute;margin-left:85.85pt;margin-top:35.95pt;width:252.75pt;height:.05pt;z-index:-251651065;visibility:visible;mso-wrap-style:square;mso-wrap-distance-left:9pt;mso-wrap-distance-top:0;mso-wrap-distance-right:9pt;mso-wrap-distance-bottom:0;mso-position-horizontal:absolute;mso-position-horizontal-relative:text;mso-position-vertical:absolute;mso-position-vertical-relative:text;v-text-anchor:top" o:gfxdata="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" stroked="f">
+                <v:textbox style="mso-fit-shape-to-text:t" inset="0,0,0,0">
+                  <w:txbxContent>
+                    <w:p>
+                      <w:pPr>
+                        <w:pStyle w:val="Legenda"/>
+                        <w:jc w:val="center"/>
+                        <w:rPr>
+                          <w:sz w:val="20"/>
+                          <w:szCs w:val="20"/>
+                        </w:rPr>
+                      </w:pPr>
+                      <w:bookmarkStart w:id="22" w:name="_Toc98180326"/>
+                      <w:r>
+                        <w:rPr>
+                          <w:sz w:val="20"/>
+                          <w:szCs w:val="20"/>
+                        </w:rPr>
+                        <w:t xml:space="preserve">Figura </w:t>
+                      </w:r>
+                      <w:r>
+                        <w:rPr>
+                          <w:sz w:val="20"/>
+                          <w:szCs w:val="20"/>
+                        </w:rPr>
+                        <w:fldChar w:fldCharType="begin"/>
+                      </w:r>
+                      <w:r>
+                        <w:rPr>
+                          <w:sz w:val="20"/>
+                          <w:szCs w:val="20"/>
+                        </w:rPr>
+                        <w:instrText xml:space="preserve"> SEQ Figura \* ARABIC </w:instrText>
+                      </w:r>
+                      <w:r>
+                        <w:rPr>
+                          <w:sz w:val="20"/>
+                          <w:szCs w:val="20"/>
+                        </w:rPr>
+                        <w:fldChar w:fldCharType="separate"/>
+                      </w:r>
+                      <w:r>
+                        <w:rPr>
+                          <w:noProof/>
+                          <w:sz w:val="20"/>
+                          <w:szCs w:val="20"/>
+                        </w:rPr>
+                        <w:t>8</w:t>
+                      </w:r>
+                      <w:r>
+                        <w:rPr>
+                          <w:sz w:val="20"/>
+                          <w:szCs w:val="20"/>
+                        </w:rPr>
+                        <w:fldChar w:fldCharType="end"/>
+                      </w:r>
+                      <w:r>
+                        <w:rPr>
+                          <w:sz w:val="20"/>
+                          <w:szCs w:val="20"/>
+                        </w:rPr>
+                        <w:t xml:space="preserve"> - Configuração das propriedades do BLE</w:t>
+                      </w:r>
+                      <w:bookmarkEnd w:id="22"/>
+                    </w:p>
+                  </w:txbxContent>
+                </v:textbox>
+              </v:shape>
+            </w:pict>
+          </mc:Fallback>
+        </mc:AlternateContent>
+      </w:r>
+      <w:r>
+        <w:drawing>
+          <wp:anchor distT="0" distB="0" distL="114300" distR="114300" simplePos="0" relativeHeight="251663367" behindDoc="1" locked="0" layoutInCell="1" allowOverlap="1" wp14:anchorId="6CCE46FA" wp14:editId="6B7E7DA1">
+            <wp:simplePos x="0" y="0"/>
+            <wp:positionH relativeFrom="margin">
+              <wp:align>center</wp:align>
+            </wp:positionH>
+            <wp:positionV relativeFrom="paragraph">
+              <wp:posOffset>18415</wp:posOffset>
+            </wp:positionV>
+            <wp:extent cx="3209925" cy="381000"/>
+            <wp:effectExtent l="0" t="0" r="9525" b="0"/>
+            <wp:wrapNone/>
+            <wp:docPr id="14" name="Imagem 14"/>
+            <wp:cNvGraphicFramePr>
+              <a:graphicFrameLocks xmlns:a="http://schemas.openxmlformats.org/drawingml/2006/main" noChangeAspect="1"/>
+            </wp:cNvGraphicFramePr>
+            <a:graphic xmlns:a="http://schemas.openxmlformats.org/drawingml/2006/main">
+              <a:graphicData uri="http://schemas.openxmlformats.org/drawingml/2006/picture">
+                <pic:pic xmlns:pic="http://schemas.openxmlformats.org/drawingml/2006/picture">
+                  <pic:nvPicPr>
+                    <pic:cNvPr id="1" name=""/>
+                    <pic:cNvPicPr/>
+                  </pic:nvPicPr>
+                  <pic:blipFill>
+                    <a:blip r:embed="rId16">
+                      <a:extLst>
+                        <a:ext uri="{28A0092B-C50C-407E-A947-70E740481C1C}">
+                          <a14:useLocalDpi xmlns:a14="http://schemas.microsoft.com/office/drawing/2010/main" val="0"/>
+                        </a:ext>
+                      </a:extLst>
+                    </a:blip>
+                    <a:stretch>
+                      <a:fillRect/>
+                    </a:stretch>
+                  </pic:blipFill>
+                  <pic:spPr>
+                    <a:xfrm>
+                      <a:off x="0" y="0"/>
+                      <a:ext cx="3209925" cy="381000"/>
+                    </a:xfrm>
+                    <a:prstGeom prst="rect">
+                      <a:avLst/>
+                    </a:prstGeom>
+                  </pic:spPr>
+                </pic:pic>
+              </a:graphicData>
+            </a:graphic>
+            <wp14:sizeRelH relativeFrom="page">
+              <wp14:pctWidth>0</wp14:pctWidth>
+            </wp14:sizeRelH>
+            <wp14:sizeRelV relativeFrom="page">
+              <wp14:pctHeight>0</wp14:pctHeight>
+            </wp14:sizeRelV>
+          </wp:anchor>
+        </w:drawing>
+      </w:r>
+    </w:p>
+    <w:p>
+      <w:pPr>
+        <w:widowControl/>
+        <w:spacing w:after="160" w:line="259" w:lineRule="auto"/>
+        <w:jc w:val="left"/>
+      </w:pPr>
+    </w:p>
+    <w:p>
+      <w:pPr>
         <w:pStyle w:val="Ttulo2"/>
+      </w:pPr>
+      <w:bookmarkStart w:id="23" w:name="_Toc98180315"/>
+      <w:r>
+        <w:lastRenderedPageBreak/>
+        <w:t>2.5 Envio dos dados para visualização e armazenamento online</w:t>
+      </w:r>
+      <w:bookmarkEnd w:id="23"/>
+    </w:p>
+    <w:p/>
+    <w:p>
+      <w:r>
+        <w:t xml:space="preserve">Nesta etapa, como evidenciado pela figura 8, o </w:t>
+      </w:r>
+      <w:proofErr w:type="spellStart"/>
+      <w:r>
+        <w:t>gateway</w:t>
+      </w:r>
+      <w:proofErr w:type="spellEnd"/>
+      <w:r>
+        <w:t xml:space="preserve"> vai usar comunicação Wi-Fi para enviar as informações para o </w:t>
+      </w:r>
+      <w:proofErr w:type="spellStart"/>
+      <w:r>
+        <w:t>Thingspeak</w:t>
+      </w:r>
+      <w:proofErr w:type="spellEnd"/>
+      <w:r>
+        <w:t xml:space="preserve"> periodicamente, que irá servir como armazenamento e como ferramenta de apresentação e desenho de gráficos que ajudam a entender visualmente os dados obtidos pelos sensores. </w:t>
+      </w:r>
+    </w:p>
+    <w:p>
+      <w:pPr>
+        <w:keepNext/>
+        <w:jc w:val="left"/>
+      </w:pPr>
+    </w:p>
+    <w:p>
+      <w:r>
+        <w:rPr>
+          <w:noProof/>
+        </w:rPr>
+        <mc:AlternateContent>
+          <mc:Choice Requires="wps">
+            <w:drawing>
+              <wp:anchor distT="0" distB="0" distL="114300" distR="114300" simplePos="0" relativeHeight="251668487" behindDoc="1" locked="0" layoutInCell="1" allowOverlap="1" wp14:anchorId="1FC2947F" wp14:editId="0D1DDFB5">
+                <wp:simplePos x="0" y="0"/>
+                <wp:positionH relativeFrom="column">
+                  <wp:posOffset>299720</wp:posOffset>
+                </wp:positionH>
+                <wp:positionV relativeFrom="paragraph">
+                  <wp:posOffset>2117725</wp:posOffset>
+                </wp:positionV>
+                <wp:extent cx="4799330" cy="635"/>
+                <wp:effectExtent l="0" t="0" r="0" b="0"/>
+                <wp:wrapNone/>
+                <wp:docPr id="16" name="Caixa de texto 16"/>
+                <wp:cNvGraphicFramePr/>
+                <a:graphic xmlns:a="http://schemas.openxmlformats.org/drawingml/2006/main">
+                  <a:graphicData uri="http://schemas.microsoft.com/office/word/2010/wordprocessingShape">
+                    <wps:wsp>
+                      <wps:cNvSpPr txBox="1"/>
+                      <wps:spPr>
+                        <a:xfrm>
+                          <a:off x="0" y="0"/>
+                          <a:ext cx="4799330" cy="635"/>
+                        </a:xfrm>
+                        <a:prstGeom prst="rect">
+                          <a:avLst/>
+                        </a:prstGeom>
+                        <a:solidFill>
+                          <a:prstClr val="white"/>
+                        </a:solidFill>
+                        <a:ln>
+                          <a:noFill/>
+                        </a:ln>
+                      </wps:spPr>
+                      <wps:txbx>
+                        <w:txbxContent>
+                          <w:p>
+                            <w:pPr>
+                              <w:pStyle w:val="Legenda"/>
+                              <w:jc w:val="center"/>
+                              <w:rPr>
+                                <w:noProof/>
+                                <w:sz w:val="20"/>
+                                <w:szCs w:val="20"/>
+                              </w:rPr>
+                            </w:pPr>
+                            <w:bookmarkStart w:id="24" w:name="_Toc98180327"/>
+                            <w:r>
+                              <w:rPr>
+                                <w:sz w:val="20"/>
+                                <w:szCs w:val="20"/>
+                              </w:rPr>
+                              <w:t xml:space="preserve">Figura </w:t>
+                            </w:r>
+                            <w:r>
+                              <w:rPr>
+                                <w:sz w:val="20"/>
+                                <w:szCs w:val="20"/>
+                              </w:rPr>
+                              <w:fldChar w:fldCharType="begin"/>
+                            </w:r>
+                            <w:r>
+                              <w:rPr>
+                                <w:sz w:val="20"/>
+                                <w:szCs w:val="20"/>
+                              </w:rPr>
+                              <w:instrText xml:space="preserve"> SEQ Figura \* ARABIC </w:instrText>
+                            </w:r>
+                            <w:r>
+                              <w:rPr>
+                                <w:sz w:val="20"/>
+                                <w:szCs w:val="20"/>
+                              </w:rPr>
+                              <w:fldChar w:fldCharType="separate"/>
+                            </w:r>
+                            <w:r>
+                              <w:rPr>
+                                <w:noProof/>
+                                <w:sz w:val="20"/>
+                                <w:szCs w:val="20"/>
+                              </w:rPr>
+                              <w:t>9</w:t>
+                            </w:r>
+                            <w:r>
+                              <w:rPr>
+                                <w:sz w:val="20"/>
+                                <w:szCs w:val="20"/>
+                              </w:rPr>
+                              <w:fldChar w:fldCharType="end"/>
+                            </w:r>
+                            <w:r>
+                              <w:rPr>
+                                <w:sz w:val="20"/>
+                                <w:szCs w:val="20"/>
+                              </w:rPr>
+                              <w:t xml:space="preserve"> - Envio de dados pelo </w:t>
+                            </w:r>
+                            <w:proofErr w:type="spellStart"/>
+                            <w:r>
+                              <w:rPr>
+                                <w:sz w:val="20"/>
+                                <w:szCs w:val="20"/>
+                              </w:rPr>
+                              <w:t>gateway</w:t>
+                            </w:r>
+                            <w:proofErr w:type="spellEnd"/>
+                            <w:r>
+                              <w:rPr>
+                                <w:sz w:val="20"/>
+                                <w:szCs w:val="20"/>
+                              </w:rPr>
+                              <w:t xml:space="preserve"> para o </w:t>
+                            </w:r>
+                            <w:proofErr w:type="spellStart"/>
+                            <w:r>
+                              <w:rPr>
+                                <w:sz w:val="20"/>
+                                <w:szCs w:val="20"/>
+                              </w:rPr>
+                              <w:t>Thingspeak</w:t>
+                            </w:r>
+                            <w:bookmarkEnd w:id="24"/>
+                            <w:proofErr w:type="spellEnd"/>
+                          </w:p>
+                        </w:txbxContent>
+                      </wps:txbx>
+                      <wps:bodyPr rot="0" spcFirstLastPara="0" vertOverflow="overflow" horzOverflow="overflow" vert="horz" wrap="square" lIns="0" tIns="0" rIns="0" bIns="0" numCol="1" spcCol="0" rtlCol="0" fromWordArt="0" anchor="t" anchorCtr="0" forceAA="0" compatLnSpc="1">
+                        <a:prstTxWarp prst="textNoShape">
+                          <a:avLst/>
+                        </a:prstTxWarp>
+                        <a:spAutoFit/>
+                      </wps:bodyPr>
+                    </wps:wsp>
+                  </a:graphicData>
+                </a:graphic>
+              </wp:anchor>
+            </w:drawing>
+          </mc:Choice>
+          <mc:Fallback>
+            <w:pict>
+              <v:shape w14:anchorId="1FC2947F" id="Caixa de texto 16" o:spid="_x0000_s1037" type="#_x0000_t202" style="position:absolute;left:0;text-align:left;margin-left:23.6pt;margin-top:166.75pt;width:377.9pt;height:.05pt;z-index:-251647993;visibility:visible;mso-wrap-style:square;mso-wrap-distance-left:9pt;mso-wrap-distance-top:0;mso-wrap-distance-right:9pt;mso-wrap-distance-bottom:0;mso-position-horizontal:absolute;mso-position-horizontal-relative:text;mso-position-vertical:absolute;mso-position-vertical-relative:text;v-text-anchor:top" o:gfxdata="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" stroked="f">
+                <v:textbox style="mso-fit-shape-to-text:t" inset="0,0,0,0">
+                  <w:txbxContent>
+                    <w:p>
+                      <w:pPr>
+                        <w:pStyle w:val="Legenda"/>
+                        <w:jc w:val="center"/>
+                        <w:rPr>
+                          <w:noProof/>
+                          <w:sz w:val="20"/>
+                          <w:szCs w:val="20"/>
+                        </w:rPr>
+                      </w:pPr>
+                      <w:bookmarkStart w:id="25" w:name="_Toc98180327"/>
+                      <w:r>
+                        <w:rPr>
+                          <w:sz w:val="20"/>
+                          <w:szCs w:val="20"/>
+                        </w:rPr>
+                        <w:t xml:space="preserve">Figura </w:t>
+                      </w:r>
+                      <w:r>
+                        <w:rPr>
+                          <w:sz w:val="20"/>
+                          <w:szCs w:val="20"/>
+                        </w:rPr>
+                        <w:fldChar w:fldCharType="begin"/>
+                      </w:r>
+                      <w:r>
+                        <w:rPr>
+                          <w:sz w:val="20"/>
+                          <w:szCs w:val="20"/>
+                        </w:rPr>
+                        <w:instrText xml:space="preserve"> SEQ Figura \* ARABIC </w:instrText>
+                      </w:r>
+                      <w:r>
+                        <w:rPr>
+                          <w:sz w:val="20"/>
+                          <w:szCs w:val="20"/>
+                        </w:rPr>
+                        <w:fldChar w:fldCharType="separate"/>
+                      </w:r>
+                      <w:r>
+                        <w:rPr>
+                          <w:noProof/>
+                          <w:sz w:val="20"/>
+                          <w:szCs w:val="20"/>
+                        </w:rPr>
+                        <w:t>9</w:t>
+                      </w:r>
+                      <w:r>
+                        <w:rPr>
+                          <w:sz w:val="20"/>
+                          <w:szCs w:val="20"/>
+                        </w:rPr>
+                        <w:fldChar w:fldCharType="end"/>
+                      </w:r>
+                      <w:r>
+                        <w:rPr>
+                          <w:sz w:val="20"/>
+                          <w:szCs w:val="20"/>
+                        </w:rPr>
+                        <w:t xml:space="preserve"> - Envio de dados pelo </w:t>
+                      </w:r>
+                      <w:proofErr w:type="spellStart"/>
+                      <w:r>
+                        <w:rPr>
+                          <w:sz w:val="20"/>
+                          <w:szCs w:val="20"/>
+                        </w:rPr>
+                        <w:t>gateway</w:t>
+                      </w:r>
+                      <w:proofErr w:type="spellEnd"/>
+                      <w:r>
+                        <w:rPr>
+                          <w:sz w:val="20"/>
+                          <w:szCs w:val="20"/>
+                        </w:rPr>
+                        <w:t xml:space="preserve"> para o </w:t>
+                      </w:r>
+                      <w:proofErr w:type="spellStart"/>
+                      <w:r>
+                        <w:rPr>
+                          <w:sz w:val="20"/>
+                          <w:szCs w:val="20"/>
+                        </w:rPr>
+                        <w:t>Thingspeak</w:t>
+                      </w:r>
+                      <w:bookmarkEnd w:id="25"/>
+                      <w:proofErr w:type="spellEnd"/>
+                    </w:p>
+                  </w:txbxContent>
+                </v:textbox>
+              </v:shape>
+            </w:pict>
+          </mc:Fallback>
+        </mc:AlternateContent>
+      </w:r>
+      <w:r>
+        <w:rPr>
+          <w:noProof/>
+        </w:rPr>
+        <w:drawing>
+          <wp:anchor distT="0" distB="0" distL="114300" distR="114300" simplePos="0" relativeHeight="251666439" behindDoc="1" locked="0" layoutInCell="1" allowOverlap="1" wp14:anchorId="0D3CA4D7" wp14:editId="4486F840">
+            <wp:simplePos x="0" y="0"/>
+            <wp:positionH relativeFrom="margin">
+              <wp:align>center</wp:align>
+            </wp:positionH>
+            <wp:positionV relativeFrom="paragraph">
+              <wp:posOffset>9525</wp:posOffset>
+            </wp:positionV>
+            <wp:extent cx="4799330" cy="2051050"/>
+            <wp:effectExtent l="0" t="0" r="1270" b="6350"/>
+            <wp:wrapNone/>
+            <wp:docPr id="2" name="Imagem 2" descr="Uma imagem com texto&#10;&#10;Descrição gerada automaticamente"/>
+            <wp:cNvGraphicFramePr>
+              <a:graphicFrameLocks xmlns:a="http://schemas.openxmlformats.org/drawingml/2006/main" noChangeAspect="1"/>
+            </wp:cNvGraphicFramePr>
+            <a:graphic xmlns:a="http://schemas.openxmlformats.org/drawingml/2006/main">
+              <a:graphicData uri="http://schemas.openxmlformats.org/drawingml/2006/picture">
+                <pic:pic xmlns:pic="http://schemas.openxmlformats.org/drawingml/2006/picture">
+                  <pic:nvPicPr>
+                    <pic:cNvPr id="2" name="Imagem 2" descr="Uma imagem com texto&#10;&#10;Descrição gerada automaticamente"/>
+                    <pic:cNvPicPr/>
+                  </pic:nvPicPr>
+                  <pic:blipFill>
+                    <a:blip r:embed="rId17">
+                      <a:extLst>
+                        <a:ext uri="{28A0092B-C50C-407E-A947-70E740481C1C}">
+                          <a14:useLocalDpi xmlns:a14="http://schemas.microsoft.com/office/drawing/2010/main" val="0"/>
+                        </a:ext>
+                      </a:extLst>
+                    </a:blip>
+                    <a:stretch>
+                      <a:fillRect/>
+                    </a:stretch>
+                  </pic:blipFill>
+                  <pic:spPr>
+                    <a:xfrm>
+                      <a:off x="0" y="0"/>
+                      <a:ext cx="4799330" cy="2051050"/>
+                    </a:xfrm>
+                    <a:prstGeom prst="rect">
+                      <a:avLst/>
+                    </a:prstGeom>
+                  </pic:spPr>
+                </pic:pic>
+              </a:graphicData>
+            </a:graphic>
+            <wp14:sizeRelH relativeFrom="page">
+              <wp14:pctWidth>0</wp14:pctWidth>
+            </wp14:sizeRelH>
+            <wp14:sizeRelV relativeFrom="page">
+              <wp14:pctHeight>0</wp14:pctHeight>
+            </wp14:sizeRelV>
+          </wp:anchor>
+        </w:drawing>
+      </w:r>
+    </w:p>
+    <w:p/>
+    <w:p/>
+    <w:p/>
+    <w:p/>
+    <w:p/>
+    <w:p>
+      <w:pPr>
+        <w:pStyle w:val="Legenda"/>
+      </w:pPr>
+    </w:p>
+    <w:p>
+      <w:pPr>
+        <w:pStyle w:val="Legenda"/>
+      </w:pPr>
+    </w:p>
+    <w:p>
+      <w:pPr>
+        <w:pStyle w:val="Legenda"/>
+      </w:pPr>
+    </w:p>
+    <w:p>
+      <w:pPr>
+        <w:pStyle w:val="Legenda"/>
+      </w:pPr>
+    </w:p>
+    <w:p>
+      <w:pPr>
+        <w:pStyle w:val="Legenda"/>
+      </w:pPr>
+    </w:p>
+    <w:p>
+      <w:pPr>
+        <w:pStyle w:val="Legenda"/>
+        <w:rPr>
+          <w:i w:val="0"/>
+          <w:iCs w:val="0"/>
+        </w:rPr>
+      </w:pPr>
+    </w:p>
+    <w:p>
+      <w:pPr>
+        <w:pStyle w:val="Legenda"/>
+      </w:pPr>
+    </w:p>
+    <w:p>
+      <w:pPr>
+        <w:pStyle w:val="Legenda"/>
       </w:pPr>
       <w:r>
         <w:br w:type="page"/>
@@ -5728,12 +7635,12 @@
           <w:numId w:val="37"/>
         </w:numPr>
       </w:pPr>
-      <w:bookmarkStart w:id="19" w:name="_Toc98101811"/>
+      <w:bookmarkStart w:id="26" w:name="_Toc98180316"/>
       <w:r>
         <w:lastRenderedPageBreak/>
         <w:t>Conclusão</w:t>
       </w:r>
-      <w:bookmarkEnd w:id="19"/>
+      <w:bookmarkEnd w:id="26"/>
     </w:p>
     <w:p/>
     <w:p>
@@ -5821,11 +7728,11 @@
         <w:lastRenderedPageBreak/>
         <w:t xml:space="preserve"> </w:t>
       </w:r>
-      <w:bookmarkStart w:id="20" w:name="_Toc98101812"/>
+      <w:bookmarkStart w:id="27" w:name="_Toc98180317"/>
       <w:r>
         <w:t>Contribuição de cada aluno</w:t>
       </w:r>
-      <w:bookmarkEnd w:id="20"/>
+      <w:bookmarkEnd w:id="27"/>
     </w:p>
     <w:p/>
     <w:p>
@@ -5838,7 +7745,7 @@
         <w:br w:type="page"/>
       </w:r>
     </w:p>
-    <w:bookmarkStart w:id="21" w:name="_Toc98101813" w:displacedByCustomXml="next"/>
+    <w:bookmarkStart w:id="28" w:name="_Toc98180318" w:displacedByCustomXml="next"/>
     <w:sdt>
       <w:sdtPr>
         <w:rPr>
@@ -5865,7 +7772,7 @@
           <w:r>
             <w:t>Bibliografia</w:t>
           </w:r>
-          <w:bookmarkEnd w:id="21"/>
+          <w:bookmarkEnd w:id="28"/>
         </w:p>
         <w:p>
           <w:pPr>
@@ -6107,37 +8014,9 @@
         </w:sdt>
       </w:sdtContent>
     </w:sdt>
-    <w:p>
-      <w:pPr>
-        <w:pStyle w:val="Ttulo1"/>
-      </w:pPr>
-    </w:p>
-    <w:p>
-      <w:pPr>
-        <w:widowControl/>
-        <w:spacing w:after="160" w:line="259" w:lineRule="auto"/>
-        <w:jc w:val="left"/>
-      </w:pPr>
-    </w:p>
-    <w:p/>
-    <w:p/>
-    <w:p/>
-    <w:p/>
-    <w:p/>
-    <w:p/>
-    <w:p>
-      <w:pPr>
-        <w:tabs>
-          <w:tab w:val="left" w:pos="2405"/>
-        </w:tabs>
-      </w:pPr>
-      <w:r>
-        <w:tab/>
-      </w:r>
-    </w:p>
     <w:sectPr>
-      <w:headerReference w:type="default" r:id="rId14"/>
-      <w:footerReference w:type="default" r:id="rId15"/>
+      <w:headerReference w:type="default" r:id="rId18"/>
+      <w:footerReference w:type="default" r:id="rId19"/>
       <w:pgSz w:w="11906" w:h="16838"/>
       <w:pgMar w:top="1417" w:right="1701" w:bottom="1417" w:left="1701" w:header="708" w:footer="708" w:gutter="0"/>
       <w:cols w:space="708"/>
@@ -6163,6 +8042,9 @@
         <w:continuationSeparator/>
       </w:r>
     </w:p>
+  </w:endnote>
+  <w:endnote w:type="continuationNotice" w:id="1">
+    <w:p/>
   </w:endnote>
 </w:endnotes>
 </file>
@@ -6235,6 +8117,9 @@
         <w:continuationSeparator/>
       </w:r>
     </w:p>
+  </w:footnote>
+  <w:footnote w:type="continuationNotice" w:id="1">
+    <w:p/>
   </w:footnote>
 </w:footnotes>
 </file>

</xml_diff>

<commit_message>
Secções e subsecções atualizadas
</commit_message>
<xml_diff>
--- a/fase_A/relatorios/RTDA-G2.docx
+++ b/fase_A/relatorios/RTDA-G2.docx
@@ -1875,7 +1875,7 @@
             </w:rPr>
             <w:fldChar w:fldCharType="separate"/>
           </w:r>
-          <w:hyperlink w:anchor="_Toc98180309" w:history="1">
+          <w:hyperlink w:anchor="_Toc98190312" w:history="1">
             <w:r>
               <w:rPr>
                 <w:rStyle w:val="Hiperligao"/>
@@ -1917,7 +1917,7 @@
                 <w:noProof/>
                 <w:webHidden/>
               </w:rPr>
-              <w:instrText xml:space="preserve"> PAGEREF _Toc98180309 \h </w:instrText>
+              <w:instrText xml:space="preserve"> PAGEREF _Toc98190312 \h </w:instrText>
             </w:r>
             <w:r>
               <w:rPr>
@@ -1961,7 +1961,7 @@
               <w:lang w:eastAsia="pt-PT"/>
             </w:rPr>
           </w:pPr>
-          <w:hyperlink w:anchor="_Toc98180310" w:history="1">
+          <w:hyperlink w:anchor="_Toc98190313" w:history="1">
             <w:r>
               <w:rPr>
                 <w:rStyle w:val="Hiperligao"/>
@@ -2003,7 +2003,7 @@
                 <w:noProof/>
                 <w:webHidden/>
               </w:rPr>
-              <w:instrText xml:space="preserve"> PAGEREF _Toc98180310 \h </w:instrText>
+              <w:instrText xml:space="preserve"> PAGEREF _Toc98190313 \h </w:instrText>
             </w:r>
             <w:r>
               <w:rPr>
@@ -2046,7 +2046,7 @@
               <w:lang w:eastAsia="pt-PT"/>
             </w:rPr>
           </w:pPr>
-          <w:hyperlink w:anchor="_Toc98180311" w:history="1">
+          <w:hyperlink w:anchor="_Toc98190314" w:history="1">
             <w:r>
               <w:rPr>
                 <w:rStyle w:val="Hiperligao"/>
@@ -2073,7 +2073,7 @@
                 <w:noProof/>
                 <w:webHidden/>
               </w:rPr>
-              <w:instrText xml:space="preserve"> PAGEREF _Toc98180311 \h </w:instrText>
+              <w:instrText xml:space="preserve"> PAGEREF _Toc98190314 \h </w:instrText>
             </w:r>
             <w:r>
               <w:rPr>
@@ -2116,7 +2116,7 @@
               <w:lang w:eastAsia="pt-PT"/>
             </w:rPr>
           </w:pPr>
-          <w:hyperlink w:anchor="_Toc98180312" w:history="1">
+          <w:hyperlink w:anchor="_Toc98190315" w:history="1">
             <w:r>
               <w:rPr>
                 <w:rStyle w:val="Hiperligao"/>
@@ -2143,7 +2143,7 @@
                 <w:noProof/>
                 <w:webHidden/>
               </w:rPr>
-              <w:instrText xml:space="preserve"> PAGEREF _Toc98180312 \h </w:instrText>
+              <w:instrText xml:space="preserve"> PAGEREF _Toc98190315 \h </w:instrText>
             </w:r>
             <w:r>
               <w:rPr>
@@ -2186,7 +2186,7 @@
               <w:lang w:eastAsia="pt-PT"/>
             </w:rPr>
           </w:pPr>
-          <w:hyperlink w:anchor="_Toc98180313" w:history="1">
+          <w:hyperlink w:anchor="_Toc98190316" w:history="1">
             <w:r>
               <w:rPr>
                 <w:rStyle w:val="Hiperligao"/>
@@ -2213,7 +2213,7 @@
                 <w:noProof/>
                 <w:webHidden/>
               </w:rPr>
-              <w:instrText xml:space="preserve"> PAGEREF _Toc98180313 \h </w:instrText>
+              <w:instrText xml:space="preserve"> PAGEREF _Toc98190316 \h </w:instrText>
             </w:r>
             <w:r>
               <w:rPr>
@@ -2256,7 +2256,7 @@
               <w:lang w:eastAsia="pt-PT"/>
             </w:rPr>
           </w:pPr>
-          <w:hyperlink w:anchor="_Toc98180314" w:history="1">
+          <w:hyperlink w:anchor="_Toc98190317" w:history="1">
             <w:r>
               <w:rPr>
                 <w:rStyle w:val="Hiperligao"/>
@@ -2283,7 +2283,7 @@
                 <w:noProof/>
                 <w:webHidden/>
               </w:rPr>
-              <w:instrText xml:space="preserve"> PAGEREF _Toc98180314 \h </w:instrText>
+              <w:instrText xml:space="preserve"> PAGEREF _Toc98190317 \h </w:instrText>
             </w:r>
             <w:r>
               <w:rPr>
@@ -2326,7 +2326,7 @@
               <w:lang w:eastAsia="pt-PT"/>
             </w:rPr>
           </w:pPr>
-          <w:hyperlink w:anchor="_Toc98180315" w:history="1">
+          <w:hyperlink w:anchor="_Toc98190318" w:history="1">
             <w:r>
               <w:rPr>
                 <w:rStyle w:val="Hiperligao"/>
@@ -2353,7 +2353,7 @@
                 <w:noProof/>
                 <w:webHidden/>
               </w:rPr>
-              <w:instrText xml:space="preserve"> PAGEREF _Toc98180315 \h </w:instrText>
+              <w:instrText xml:space="preserve"> PAGEREF _Toc98190318 \h </w:instrText>
             </w:r>
             <w:r>
               <w:rPr>
@@ -2397,7 +2397,7 @@
               <w:lang w:eastAsia="pt-PT"/>
             </w:rPr>
           </w:pPr>
-          <w:hyperlink w:anchor="_Toc98180316" w:history="1">
+          <w:hyperlink w:anchor="_Toc98190319" w:history="1">
             <w:r>
               <w:rPr>
                 <w:rStyle w:val="Hiperligao"/>
@@ -2418,7 +2418,7 @@
                 <w:rStyle w:val="Hiperligao"/>
                 <w:noProof/>
               </w:rPr>
-              <w:t>Conclusão</w:t>
+              <w:t>Trabalho Relacionado</w:t>
             </w:r>
             <w:r>
               <w:rPr>
@@ -2439,7 +2439,7 @@
                 <w:noProof/>
                 <w:webHidden/>
               </w:rPr>
-              <w:instrText xml:space="preserve"> PAGEREF _Toc98180316 \h </w:instrText>
+              <w:instrText xml:space="preserve"> PAGEREF _Toc98190319 \h </w:instrText>
             </w:r>
             <w:r>
               <w:rPr>
@@ -2459,7 +2459,7 @@
                 <w:noProof/>
                 <w:webHidden/>
               </w:rPr>
-              <w:t>11</w:t>
+              <w:t>12</w:t>
             </w:r>
             <w:r>
               <w:rPr>
@@ -2483,7 +2483,7 @@
               <w:lang w:eastAsia="pt-PT"/>
             </w:rPr>
           </w:pPr>
-          <w:hyperlink w:anchor="_Toc98180317" w:history="1">
+          <w:hyperlink w:anchor="_Toc98190320" w:history="1">
             <w:r>
               <w:rPr>
                 <w:rStyle w:val="Hiperligao"/>
@@ -2525,7 +2525,7 @@
                 <w:noProof/>
                 <w:webHidden/>
               </w:rPr>
-              <w:instrText xml:space="preserve"> PAGEREF _Toc98180317 \h </w:instrText>
+              <w:instrText xml:space="preserve"> PAGEREF _Toc98190320 \h </w:instrText>
             </w:r>
             <w:r>
               <w:rPr>
@@ -2545,7 +2545,7 @@
                 <w:noProof/>
                 <w:webHidden/>
               </w:rPr>
-              <w:t>12</w:t>
+              <w:t>13</w:t>
             </w:r>
             <w:r>
               <w:rPr>
@@ -2569,7 +2569,7 @@
               <w:lang w:eastAsia="pt-PT"/>
             </w:rPr>
           </w:pPr>
-          <w:hyperlink w:anchor="_Toc98180318" w:history="1">
+          <w:hyperlink w:anchor="_Toc98190321" w:history="1">
             <w:r>
               <w:rPr>
                 <w:rStyle w:val="Hiperligao"/>
@@ -2590,7 +2590,7 @@
                 <w:rStyle w:val="Hiperligao"/>
                 <w:noProof/>
               </w:rPr>
-              <w:t>Bibliografia</w:t>
+              <w:t>Conclusão</w:t>
             </w:r>
             <w:r>
               <w:rPr>
@@ -2611,7 +2611,7 @@
                 <w:noProof/>
                 <w:webHidden/>
               </w:rPr>
-              <w:instrText xml:space="preserve"> PAGEREF _Toc98180318 \h </w:instrText>
+              <w:instrText xml:space="preserve"> PAGEREF _Toc98190321 \h </w:instrText>
             </w:r>
             <w:r>
               <w:rPr>
@@ -2631,7 +2631,77 @@
                 <w:noProof/>
                 <w:webHidden/>
               </w:rPr>
-              <w:t>13</w:t>
+              <w:t>14</w:t>
+            </w:r>
+            <w:r>
+              <w:rPr>
+                <w:noProof/>
+                <w:webHidden/>
+              </w:rPr>
+              <w:fldChar w:fldCharType="end"/>
+            </w:r>
+          </w:hyperlink>
+        </w:p>
+        <w:p>
+          <w:pPr>
+            <w:pStyle w:val="ndice1"/>
+            <w:tabs>
+              <w:tab w:val="right" w:leader="dot" w:pos="8494"/>
+            </w:tabs>
+            <w:rPr>
+              <w:rFonts w:asciiTheme="minorHAnsi" w:eastAsiaTheme="minorEastAsia" w:hAnsiTheme="minorHAnsi" w:cstheme="minorBidi"/>
+              <w:noProof/>
+              <w:lang w:eastAsia="pt-PT"/>
+            </w:rPr>
+          </w:pPr>
+          <w:hyperlink w:anchor="_Toc98190322" w:history="1">
+            <w:r>
+              <w:rPr>
+                <w:rStyle w:val="Hiperligao"/>
+                <w:noProof/>
+              </w:rPr>
+              <w:t>Bibliografia</w:t>
+            </w:r>
+            <w:r>
+              <w:rPr>
+                <w:noProof/>
+                <w:webHidden/>
+              </w:rPr>
+              <w:tab/>
+            </w:r>
+            <w:r>
+              <w:rPr>
+                <w:noProof/>
+                <w:webHidden/>
+              </w:rPr>
+              <w:fldChar w:fldCharType="begin"/>
+            </w:r>
+            <w:r>
+              <w:rPr>
+                <w:noProof/>
+                <w:webHidden/>
+              </w:rPr>
+              <w:instrText xml:space="preserve"> PAGEREF _Toc98190322 \h </w:instrText>
+            </w:r>
+            <w:r>
+              <w:rPr>
+                <w:noProof/>
+                <w:webHidden/>
+              </w:rPr>
+            </w:r>
+            <w:r>
+              <w:rPr>
+                <w:noProof/>
+                <w:webHidden/>
+              </w:rPr>
+              <w:fldChar w:fldCharType="separate"/>
+            </w:r>
+            <w:r>
+              <w:rPr>
+                <w:noProof/>
+                <w:webHidden/>
+              </w:rPr>
+              <w:t>15</w:t>
             </w:r>
             <w:r>
               <w:rPr>
@@ -2746,7 +2816,7 @@
         <w:rPr>
           <w:noProof/>
         </w:rPr>
-        <w:instrText xml:space="preserve"> PAGEREF _Toc98180319 \h </w:instrText>
+        <w:instrText xml:space="preserve"> PAGEREF _Toc98190330 \h </w:instrText>
       </w:r>
       <w:r>
         <w:rPr>
@@ -2806,7 +2876,7 @@
         <w:rPr>
           <w:noProof/>
         </w:rPr>
-        <w:instrText xml:space="preserve"> PAGEREF _Toc98180320 \h </w:instrText>
+        <w:instrText xml:space="preserve"> PAGEREF _Toc98190331 \h </w:instrText>
       </w:r>
       <w:r>
         <w:rPr>
@@ -2866,7 +2936,7 @@
         <w:rPr>
           <w:noProof/>
         </w:rPr>
-        <w:instrText xml:space="preserve"> PAGEREF _Toc98180321 \h </w:instrText>
+        <w:instrText xml:space="preserve"> PAGEREF _Toc98190332 \h </w:instrText>
       </w:r>
       <w:r>
         <w:rPr>
@@ -2926,7 +2996,7 @@
         <w:rPr>
           <w:noProof/>
         </w:rPr>
-        <w:instrText xml:space="preserve"> PAGEREF _Toc98180322 \h </w:instrText>
+        <w:instrText xml:space="preserve"> PAGEREF _Toc98190333 \h </w:instrText>
       </w:r>
       <w:r>
         <w:rPr>
@@ -2986,7 +3056,7 @@
         <w:rPr>
           <w:noProof/>
         </w:rPr>
-        <w:instrText xml:space="preserve"> PAGEREF _Toc98180323 \h </w:instrText>
+        <w:instrText xml:space="preserve"> PAGEREF _Toc98190334 \h </w:instrText>
       </w:r>
       <w:r>
         <w:rPr>
@@ -3046,7 +3116,7 @@
         <w:rPr>
           <w:noProof/>
         </w:rPr>
-        <w:instrText xml:space="preserve"> PAGEREF _Toc98180324 \h </w:instrText>
+        <w:instrText xml:space="preserve"> PAGEREF _Toc98190335 \h </w:instrText>
       </w:r>
       <w:r>
         <w:rPr>
@@ -3106,7 +3176,7 @@
         <w:rPr>
           <w:noProof/>
         </w:rPr>
-        <w:instrText xml:space="preserve"> PAGEREF _Toc98180325 \h </w:instrText>
+        <w:instrText xml:space="preserve"> PAGEREF _Toc98190336 \h </w:instrText>
       </w:r>
       <w:r>
         <w:rPr>
@@ -3166,7 +3236,7 @@
         <w:rPr>
           <w:noProof/>
         </w:rPr>
-        <w:instrText xml:space="preserve"> PAGEREF _Toc98180326 \h </w:instrText>
+        <w:instrText xml:space="preserve"> PAGEREF _Toc98190337 \h </w:instrText>
       </w:r>
       <w:r>
         <w:rPr>
@@ -3208,7 +3278,7 @@
         <w:rPr>
           <w:noProof/>
         </w:rPr>
-        <w:t>Figura 9 - Envio de dados pelo gateway para o Thingspeak</w:t>
+        <w:t>Figura 9 - Envio de dados pelo gateway para o servidor online ThingSpeak</w:t>
       </w:r>
       <w:r>
         <w:rPr>
@@ -3226,7 +3296,67 @@
         <w:rPr>
           <w:noProof/>
         </w:rPr>
-        <w:instrText xml:space="preserve"> PAGEREF _Toc98180327 \h </w:instrText>
+        <w:instrText xml:space="preserve"> PAGEREF _Toc98190338 \h </w:instrText>
+      </w:r>
+      <w:r>
+        <w:rPr>
+          <w:noProof/>
+        </w:rPr>
+      </w:r>
+      <w:r>
+        <w:rPr>
+          <w:noProof/>
+        </w:rPr>
+        <w:fldChar w:fldCharType="separate"/>
+      </w:r>
+      <w:r>
+        <w:rPr>
+          <w:noProof/>
+        </w:rPr>
+        <w:t>10</w:t>
+      </w:r>
+      <w:r>
+        <w:rPr>
+          <w:noProof/>
+        </w:rPr>
+        <w:fldChar w:fldCharType="end"/>
+      </w:r>
+    </w:p>
+    <w:p>
+      <w:pPr>
+        <w:pStyle w:val="ndicedeilustraes"/>
+        <w:tabs>
+          <w:tab w:val="right" w:leader="dot" w:pos="8494"/>
+        </w:tabs>
+        <w:rPr>
+          <w:rFonts w:asciiTheme="minorHAnsi" w:eastAsiaTheme="minorEastAsia" w:hAnsiTheme="minorHAnsi" w:cstheme="minorBidi"/>
+          <w:noProof/>
+          <w:lang w:eastAsia="pt-PT"/>
+        </w:rPr>
+      </w:pPr>
+      <w:r>
+        <w:rPr>
+          <w:noProof/>
+        </w:rPr>
+        <w:t>Figura 10 - Bibliotecas relativas ao gateway</w:t>
+      </w:r>
+      <w:r>
+        <w:rPr>
+          <w:noProof/>
+        </w:rPr>
+        <w:tab/>
+      </w:r>
+      <w:r>
+        <w:rPr>
+          <w:noProof/>
+        </w:rPr>
+        <w:fldChar w:fldCharType="begin"/>
+      </w:r>
+      <w:r>
+        <w:rPr>
+          <w:noProof/>
+        </w:rPr>
+        <w:instrText xml:space="preserve"> PAGEREF _Toc98190339 \h </w:instrText>
       </w:r>
       <w:r>
         <w:rPr>
@@ -3611,7 +3741,7 @@
           <w:numId w:val="37"/>
         </w:numPr>
       </w:pPr>
-      <w:bookmarkStart w:id="1" w:name="_Toc98180309"/>
+      <w:bookmarkStart w:id="1" w:name="_Toc98190312"/>
       <w:r>
         <w:lastRenderedPageBreak/>
         <w:t>Introdução</w:t>
@@ -3766,7 +3896,7 @@
           <w:numId w:val="37"/>
         </w:numPr>
       </w:pPr>
-      <w:bookmarkStart w:id="2" w:name="_Toc98180310"/>
+      <w:bookmarkStart w:id="2" w:name="_Toc98190313"/>
       <w:r>
         <w:lastRenderedPageBreak/>
         <w:t>Etapas do trabalho desenvolvido</w:t>
@@ -3829,7 +3959,7 @@
       <w:pPr>
         <w:pStyle w:val="Ttulo2"/>
       </w:pPr>
-      <w:bookmarkStart w:id="3" w:name="_Toc98180311"/>
+      <w:bookmarkStart w:id="3" w:name="_Toc98190314"/>
       <w:r>
         <w:t xml:space="preserve">2.1. </w:t>
       </w:r>
@@ -4001,7 +4131,7 @@
                               </w:rPr>
                             </w:pPr>
                             <w:bookmarkStart w:id="4" w:name="_Toc97563391"/>
-                            <w:bookmarkStart w:id="5" w:name="_Toc98180319"/>
+                            <w:bookmarkStart w:id="5" w:name="_Toc98190330"/>
                             <w:r>
                               <w:rPr>
                                 <w:sz w:val="20"/>
@@ -4126,7 +4256,7 @@
                         </w:rPr>
                       </w:pPr>
                       <w:bookmarkStart w:id="6" w:name="_Toc97563391"/>
-                      <w:bookmarkStart w:id="7" w:name="_Toc98180319"/>
+                      <w:bookmarkStart w:id="7" w:name="_Toc98190330"/>
                       <w:r>
                         <w:rPr>
                           <w:sz w:val="20"/>
@@ -4222,12 +4352,6 @@
         <w:widowControl/>
         <w:spacing w:after="160" w:line="259" w:lineRule="auto"/>
       </w:pPr>
-    </w:p>
-    <w:p>
-      <w:pPr>
-        <w:widowControl/>
-        <w:spacing w:after="160" w:line="259" w:lineRule="auto"/>
-      </w:pPr>
       <w:r>
         <w:t>O</w:t>
       </w:r>
@@ -4405,6 +4529,7 @@
                 <w:u w:val="single"/>
               </w:rPr>
             </w:pPr>
+            <w:bookmarkStart w:id="8" w:name="_Hlk98188667"/>
             <w:r>
               <w:rPr>
                 <w:b/>
@@ -4676,6 +4801,7 @@
         </w:tc>
       </w:tr>
     </w:tbl>
+    <w:bookmarkEnd w:id="8"/>
     <w:p>
       <w:pPr>
         <w:widowControl/>
@@ -4730,7 +4856,7 @@
                                 <w:szCs w:val="20"/>
                               </w:rPr>
                             </w:pPr>
-                            <w:bookmarkStart w:id="8" w:name="_Toc98180320"/>
+                            <w:bookmarkStart w:id="9" w:name="_Toc98190331"/>
                             <w:r>
                               <w:rPr>
                                 <w:sz w:val="20"/>
@@ -4781,7 +4907,7 @@
                               </w:rPr>
                               <w:t xml:space="preserve"> - Bibliotecas relativas ao sistema sensor</w:t>
                             </w:r>
-                            <w:bookmarkEnd w:id="8"/>
+                            <w:bookmarkEnd w:id="9"/>
                           </w:p>
                         </w:txbxContent>
                       </wps:txbx>
@@ -4816,7 +4942,7 @@
                           <w:szCs w:val="20"/>
                         </w:rPr>
                       </w:pPr>
-                      <w:bookmarkStart w:id="9" w:name="_Toc98180320"/>
+                      <w:bookmarkStart w:id="10" w:name="_Toc98190331"/>
                       <w:r>
                         <w:rPr>
                           <w:sz w:val="20"/>
@@ -4867,7 +4993,7 @@
                         </w:rPr>
                         <w:t xml:space="preserve"> - Bibliotecas relativas ao sistema sensor</w:t>
                       </w:r>
-                      <w:bookmarkEnd w:id="9"/>
+                      <w:bookmarkEnd w:id="10"/>
                     </w:p>
                   </w:txbxContent>
                 </v:textbox>
@@ -4920,6 +5046,7 @@
       <w:r>
         <w:t xml:space="preserve"> realizada dentro da função </w:t>
       </w:r>
+      <w:proofErr w:type="gramStart"/>
       <w:r>
         <w:rPr>
           <w:i/>
@@ -4935,6 +5062,7 @@
         </w:rPr>
         <w:t>(</w:t>
       </w:r>
+      <w:proofErr w:type="gramEnd"/>
       <w:r>
         <w:rPr>
           <w:i/>
@@ -4943,11 +5071,7 @@
         <w:t>)</w:t>
       </w:r>
       <w:r>
-        <w:rPr>
-          <w:i/>
-          <w:iCs/>
-        </w:rPr>
-        <w:t>,</w:t>
+        <w:t>;</w:t>
       </w:r>
       <w:r>
         <w:t xml:space="preserve"> o algoritmo implementado pode ser traduzido de acordo com o fluxograma</w:t>
@@ -5295,7 +5419,7 @@
                                 <w:szCs w:val="20"/>
                               </w:rPr>
                             </w:pPr>
-                            <w:bookmarkStart w:id="10" w:name="_Toc98180321"/>
+                            <w:bookmarkStart w:id="11" w:name="_Toc98190332"/>
                             <w:r>
                               <w:rPr>
                                 <w:sz w:val="20"/>
@@ -5399,7 +5523,7 @@
                               </w:rPr>
                               <w:t>)</w:t>
                             </w:r>
-                            <w:bookmarkEnd w:id="10"/>
+                            <w:bookmarkEnd w:id="11"/>
                           </w:p>
                         </w:txbxContent>
                       </wps:txbx>
@@ -5435,7 +5559,7 @@
                           <w:szCs w:val="20"/>
                         </w:rPr>
                       </w:pPr>
-                      <w:bookmarkStart w:id="11" w:name="_Toc98180321"/>
+                      <w:bookmarkStart w:id="12" w:name="_Toc98190332"/>
                       <w:r>
                         <w:rPr>
                           <w:sz w:val="20"/>
@@ -5539,7 +5663,7 @@
                         </w:rPr>
                         <w:t>)</w:t>
                       </w:r>
-                      <w:bookmarkEnd w:id="11"/>
+                      <w:bookmarkEnd w:id="12"/>
                     </w:p>
                   </w:txbxContent>
                 </v:textbox>
@@ -5557,7 +5681,7 @@
       <w:pPr>
         <w:pStyle w:val="Ttulo2"/>
       </w:pPr>
-      <w:bookmarkStart w:id="12" w:name="_Toc98180312"/>
+      <w:bookmarkStart w:id="13" w:name="_Toc98190315"/>
       <w:r>
         <w:lastRenderedPageBreak/>
         <w:t xml:space="preserve">2.2. </w:t>
@@ -5565,7 +5689,7 @@
       <w:r>
         <w:t>Conversão e processamento dos valores obtidos nos sensores</w:t>
       </w:r>
-      <w:bookmarkEnd w:id="12"/>
+      <w:bookmarkEnd w:id="13"/>
     </w:p>
     <w:p/>
     <w:p>
@@ -5656,7 +5780,7 @@
           <w:szCs w:val="20"/>
         </w:rPr>
       </w:pPr>
-      <w:bookmarkStart w:id="13" w:name="_Toc98180322"/>
+      <w:bookmarkStart w:id="14" w:name="_Toc98190333"/>
       <w:r>
         <w:rPr>
           <w:sz w:val="20"/>
@@ -5707,7 +5831,7 @@
         </w:rPr>
         <w:t xml:space="preserve">  - Processamento dos dados obtidos na etapa anterior</w:t>
       </w:r>
-      <w:bookmarkEnd w:id="13"/>
+      <w:bookmarkEnd w:id="14"/>
     </w:p>
     <w:p/>
     <w:p>
@@ -5832,7 +5956,7 @@
           <w:szCs w:val="20"/>
         </w:rPr>
       </w:pPr>
-      <w:bookmarkStart w:id="14" w:name="_Toc98180323"/>
+      <w:bookmarkStart w:id="15" w:name="_Toc98190334"/>
       <w:r>
         <w:rPr>
           <w:sz w:val="20"/>
@@ -5883,7 +6007,7 @@
         </w:rPr>
         <w:t xml:space="preserve"> - Acesso à humidade e temperatura através da variável event</w:t>
       </w:r>
-      <w:bookmarkEnd w:id="14"/>
+      <w:bookmarkEnd w:id="15"/>
     </w:p>
     <w:p/>
     <w:p/>
@@ -5904,12 +6028,12 @@
       <w:pPr>
         <w:pStyle w:val="Ttulo2"/>
       </w:pPr>
-      <w:bookmarkStart w:id="15" w:name="_Toc98180313"/>
+      <w:bookmarkStart w:id="16" w:name="_Toc98190316"/>
       <w:r>
         <w:lastRenderedPageBreak/>
         <w:t>2.3 Apresentação dos dados recolhidos em tempo real</w:t>
       </w:r>
-      <w:bookmarkEnd w:id="15"/>
+      <w:bookmarkEnd w:id="16"/>
       <w:r>
         <w:t xml:space="preserve"> </w:t>
       </w:r>
@@ -6145,7 +6269,7 @@
                                 <w:szCs w:val="20"/>
                               </w:rPr>
                             </w:pPr>
-                            <w:bookmarkStart w:id="16" w:name="_Toc98180324"/>
+                            <w:bookmarkStart w:id="17" w:name="_Toc98190335"/>
                             <w:r>
                               <w:rPr>
                                 <w:sz w:val="20"/>
@@ -6196,7 +6320,7 @@
                               </w:rPr>
                               <w:t xml:space="preserve"> - Apresentação dos dados no terminal Serial Monitor do Arduino</w:t>
                             </w:r>
-                            <w:bookmarkEnd w:id="16"/>
+                            <w:bookmarkEnd w:id="17"/>
                           </w:p>
                         </w:txbxContent>
                       </wps:txbx>
@@ -6229,7 +6353,7 @@
                           <w:szCs w:val="20"/>
                         </w:rPr>
                       </w:pPr>
-                      <w:bookmarkStart w:id="17" w:name="_Toc98180324"/>
+                      <w:bookmarkStart w:id="18" w:name="_Toc98190335"/>
                       <w:r>
                         <w:rPr>
                           <w:sz w:val="20"/>
@@ -6280,7 +6404,7 @@
                         </w:rPr>
                         <w:t xml:space="preserve"> - Apresentação dos dados no terminal Serial Monitor do Arduino</w:t>
                       </w:r>
-                      <w:bookmarkEnd w:id="17"/>
+                      <w:bookmarkEnd w:id="18"/>
                     </w:p>
                   </w:txbxContent>
                 </v:textbox>
@@ -6391,14 +6515,14 @@
       <w:pPr>
         <w:pStyle w:val="Ttulo2"/>
       </w:pPr>
-      <w:bookmarkStart w:id="18" w:name="_Toc98180314"/>
+      <w:bookmarkStart w:id="19" w:name="_Toc98190317"/>
       <w:r>
         <w:t xml:space="preserve">2.4 </w:t>
       </w:r>
       <w:r>
         <w:t>Transmissão dos dados via BLE para o gateway</w:t>
       </w:r>
-      <w:bookmarkEnd w:id="18"/>
+      <w:bookmarkEnd w:id="19"/>
     </w:p>
     <w:p/>
     <w:p>
@@ -6458,7 +6582,16 @@
         <w:t xml:space="preserve">), </w:t>
       </w:r>
       <w:r>
-        <w:t>tal como exemplificada na figura seguinte</w:t>
+        <w:t>sendo</w:t>
+      </w:r>
+      <w:r>
+        <w:t xml:space="preserve"> exemplificada </w:t>
+      </w:r>
+      <w:r>
+        <w:t>pela</w:t>
+      </w:r>
+      <w:r>
+        <w:t xml:space="preserve"> figura seguinte</w:t>
       </w:r>
       <w:r>
         <w:t>.</w:t>
@@ -6605,7 +6738,7 @@
                                 <w:szCs w:val="20"/>
                               </w:rPr>
                             </w:pPr>
-                            <w:bookmarkStart w:id="19" w:name="_Toc98180325"/>
+                            <w:bookmarkStart w:id="20" w:name="_Toc98190336"/>
                             <w:r>
                               <w:rPr>
                                 <w:sz w:val="20"/>
@@ -6656,7 +6789,7 @@
                               </w:rPr>
                               <w:t xml:space="preserve"> - Comunicação via BLE entre Sensor e Gateway</w:t>
                             </w:r>
-                            <w:bookmarkEnd w:id="19"/>
+                            <w:bookmarkEnd w:id="20"/>
                           </w:p>
                         </w:txbxContent>
                       </wps:txbx>
@@ -6687,7 +6820,7 @@
                           <w:szCs w:val="20"/>
                         </w:rPr>
                       </w:pPr>
-                      <w:bookmarkStart w:id="20" w:name="_Toc98180325"/>
+                      <w:bookmarkStart w:id="21" w:name="_Toc98190336"/>
                       <w:r>
                         <w:rPr>
                           <w:sz w:val="20"/>
@@ -6738,7 +6871,7 @@
                         </w:rPr>
                         <w:t xml:space="preserve"> - Comunicação via BLE entre Sensor e Gateway</w:t>
                       </w:r>
-                      <w:bookmarkEnd w:id="20"/>
+                      <w:bookmarkEnd w:id="21"/>
                     </w:p>
                   </w:txbxContent>
                 </v:textbox>
@@ -6898,6 +7031,9 @@
         <w:jc w:val="left"/>
       </w:pPr>
       <w:r>
+        <w:rPr>
+          <w:noProof/>
+        </w:rPr>
         <w:drawing>
           <wp:anchor distT="0" distB="0" distL="114300" distR="114300" simplePos="0" relativeHeight="251662343" behindDoc="0" locked="0" layoutInCell="1" allowOverlap="1" wp14:anchorId="111A4CB3" wp14:editId="6FC6F21E">
             <wp:simplePos x="0" y="0"/>
@@ -7025,7 +7161,7 @@
                                 <w:szCs w:val="20"/>
                               </w:rPr>
                             </w:pPr>
-                            <w:bookmarkStart w:id="21" w:name="_Toc98180326"/>
+                            <w:bookmarkStart w:id="22" w:name="_Toc98190337"/>
                             <w:r>
                               <w:rPr>
                                 <w:sz w:val="20"/>
@@ -7076,7 +7212,7 @@
                               </w:rPr>
                               <w:t xml:space="preserve"> - Configuração das propriedades do BLE</w:t>
                             </w:r>
-                            <w:bookmarkEnd w:id="21"/>
+                            <w:bookmarkEnd w:id="22"/>
                           </w:p>
                         </w:txbxContent>
                       </wps:txbx>
@@ -7106,7 +7242,7 @@
                           <w:szCs w:val="20"/>
                         </w:rPr>
                       </w:pPr>
-                      <w:bookmarkStart w:id="22" w:name="_Toc98180326"/>
+                      <w:bookmarkStart w:id="23" w:name="_Toc98190337"/>
                       <w:r>
                         <w:rPr>
                           <w:sz w:val="20"/>
@@ -7157,7 +7293,7 @@
                         </w:rPr>
                         <w:t xml:space="preserve"> - Configuração das propriedades do BLE</w:t>
                       </w:r>
-                      <w:bookmarkEnd w:id="22"/>
+                      <w:bookmarkEnd w:id="23"/>
                     </w:p>
                   </w:txbxContent>
                 </v:textbox>
@@ -7167,6 +7303,9 @@
         </mc:AlternateContent>
       </w:r>
       <w:r>
+        <w:rPr>
+          <w:noProof/>
+        </w:rPr>
         <w:drawing>
           <wp:anchor distT="0" distB="0" distL="114300" distR="114300" simplePos="0" relativeHeight="251663367" behindDoc="1" locked="0" layoutInCell="1" allowOverlap="1" wp14:anchorId="6CCE46FA" wp14:editId="6B7E7DA1">
             <wp:simplePos x="0" y="0"/>
@@ -7235,33 +7374,143 @@
       <w:pPr>
         <w:pStyle w:val="Ttulo2"/>
       </w:pPr>
-      <w:bookmarkStart w:id="23" w:name="_Toc98180315"/>
+      <w:bookmarkStart w:id="24" w:name="_Toc98190318"/>
       <w:r>
         <w:lastRenderedPageBreak/>
         <w:t>2.5 Envio dos dados para visualização e armazenamento online</w:t>
       </w:r>
-      <w:bookmarkEnd w:id="23"/>
+      <w:bookmarkEnd w:id="24"/>
     </w:p>
     <w:p/>
     <w:p>
       <w:r>
-        <w:t xml:space="preserve">Nesta etapa, como evidenciado pela figura 8, o </w:t>
+        <w:t xml:space="preserve">Nesta etapa, o </w:t>
       </w:r>
       <w:proofErr w:type="spellStart"/>
       <w:r>
+        <w:rPr>
+          <w:i/>
+          <w:iCs/>
+        </w:rPr>
         <w:t>gateway</w:t>
       </w:r>
       <w:proofErr w:type="spellEnd"/>
       <w:r>
-        <w:t xml:space="preserve"> vai usar comunicação Wi-Fi para enviar as informações para o </w:t>
+        <w:t xml:space="preserve"> usufrui de</w:t>
+      </w:r>
+      <w:r>
+        <w:t xml:space="preserve"> comunicação</w:t>
+      </w:r>
+      <w:r>
+        <w:t xml:space="preserve"> </w:t>
+      </w:r>
+      <w:r>
+        <w:t xml:space="preserve">Wi-Fi para enviar </w:t>
+      </w:r>
+      <w:r>
+        <w:t>tod</w:t>
+      </w:r>
+      <w:r>
+        <w:t>a informaç</w:t>
+      </w:r>
+      <w:r>
+        <w:t>ão</w:t>
+      </w:r>
+      <w:r>
+        <w:t xml:space="preserve"> </w:t>
+      </w:r>
+      <w:r>
+        <w:t>recolhida</w:t>
+      </w:r>
+      <w:r>
+        <w:t xml:space="preserve">, </w:t>
+      </w:r>
+      <w:r>
+        <w:t>de forma periódica</w:t>
+      </w:r>
+      <w:r>
+        <w:t>,</w:t>
+      </w:r>
+      <w:r>
+        <w:t xml:space="preserve"> </w:t>
+      </w:r>
+      <w:r>
+        <w:t xml:space="preserve">para </w:t>
+      </w:r>
+      <w:r>
+        <w:t>um</w:t>
+      </w:r>
+      <w:r>
+        <w:t xml:space="preserve"> </w:t>
+      </w:r>
+      <w:r>
+        <w:t>servidor online (</w:t>
       </w:r>
       <w:proofErr w:type="spellStart"/>
       <w:r>
-        <w:t>Thingspeak</w:t>
+        <w:rPr>
+          <w:i/>
+          <w:iCs/>
+        </w:rPr>
+        <w:t>T</w:t>
+      </w:r>
+      <w:r>
+        <w:rPr>
+          <w:i/>
+          <w:iCs/>
+        </w:rPr>
+        <w:t>hing</w:t>
+      </w:r>
+      <w:r>
+        <w:rPr>
+          <w:i/>
+          <w:iCs/>
+        </w:rPr>
+        <w:t>S</w:t>
+      </w:r>
+      <w:r>
+        <w:rPr>
+          <w:i/>
+          <w:iCs/>
+        </w:rPr>
+        <w:t>peak</w:t>
       </w:r>
       <w:proofErr w:type="spellEnd"/>
       <w:r>
-        <w:t xml:space="preserve"> periodicamente, que irá servir como armazenamento e como ferramenta de apresentação e desenho de gráficos que ajudam a entender visualmente os dados obtidos pelos sensores. </w:t>
+        <w:t>)</w:t>
+      </w:r>
+      <w:r>
+        <w:t>. Este servidor serv</w:t>
+      </w:r>
+      <w:r>
+        <w:t>e</w:t>
+      </w:r>
+      <w:r>
+        <w:t xml:space="preserve"> de</w:t>
+      </w:r>
+      <w:r>
+        <w:t xml:space="preserve"> armazenamento e ferramenta de apresentação e desenho de gráficos</w:t>
+      </w:r>
+      <w:r>
+        <w:t>,</w:t>
+      </w:r>
+      <w:r>
+        <w:t xml:space="preserve"> </w:t>
+      </w:r>
+      <w:r>
+        <w:t>assim, é possível</w:t>
+      </w:r>
+      <w:r>
+        <w:t xml:space="preserve"> </w:t>
+      </w:r>
+      <w:r>
+        <w:t>visualizar</w:t>
+      </w:r>
+      <w:r>
+        <w:t xml:space="preserve"> de forma mais pormenorizada</w:t>
+      </w:r>
+      <w:r>
+        <w:t xml:space="preserve"> os dados obtidos pelos sensores. </w:t>
       </w:r>
     </w:p>
     <w:p>
@@ -7271,6 +7520,99 @@
       </w:pPr>
     </w:p>
     <w:p>
+      <w:r>
+        <w:rPr>
+          <w:noProof/>
+        </w:rPr>
+        <w:drawing>
+          <wp:anchor distT="0" distB="0" distL="114300" distR="114300" simplePos="0" relativeHeight="251666439" behindDoc="1" locked="0" layoutInCell="1" allowOverlap="1" wp14:anchorId="0D3CA4D7" wp14:editId="7C756DC0">
+            <wp:simplePos x="0" y="0"/>
+            <wp:positionH relativeFrom="margin">
+              <wp:align>center</wp:align>
+            </wp:positionH>
+            <wp:positionV relativeFrom="paragraph">
+              <wp:posOffset>5080</wp:posOffset>
+            </wp:positionV>
+            <wp:extent cx="4352925" cy="1860274"/>
+            <wp:effectExtent l="0" t="0" r="0" b="6985"/>
+            <wp:wrapNone/>
+            <wp:docPr id="2" name="Imagem 2" descr="Uma imagem com texto&#10;&#10;Descrição gerada automaticamente"/>
+            <wp:cNvGraphicFramePr>
+              <a:graphicFrameLocks xmlns:a="http://schemas.openxmlformats.org/drawingml/2006/main" noChangeAspect="1"/>
+            </wp:cNvGraphicFramePr>
+            <a:graphic xmlns:a="http://schemas.openxmlformats.org/drawingml/2006/main">
+              <a:graphicData uri="http://schemas.openxmlformats.org/drawingml/2006/picture">
+                <pic:pic xmlns:pic="http://schemas.openxmlformats.org/drawingml/2006/picture">
+                  <pic:nvPicPr>
+                    <pic:cNvPr id="2" name="Imagem 2" descr="Uma imagem com texto&#10;&#10;Descrição gerada automaticamente"/>
+                    <pic:cNvPicPr/>
+                  </pic:nvPicPr>
+                  <pic:blipFill>
+                    <a:blip r:embed="rId17">
+                      <a:extLst>
+                        <a:ext uri="{28A0092B-C50C-407E-A947-70E740481C1C}">
+                          <a14:useLocalDpi xmlns:a14="http://schemas.microsoft.com/office/drawing/2010/main" val="0"/>
+                        </a:ext>
+                      </a:extLst>
+                    </a:blip>
+                    <a:stretch>
+                      <a:fillRect/>
+                    </a:stretch>
+                  </pic:blipFill>
+                  <pic:spPr>
+                    <a:xfrm>
+                      <a:off x="0" y="0"/>
+                      <a:ext cx="4352925" cy="1860274"/>
+                    </a:xfrm>
+                    <a:prstGeom prst="rect">
+                      <a:avLst/>
+                    </a:prstGeom>
+                  </pic:spPr>
+                </pic:pic>
+              </a:graphicData>
+            </a:graphic>
+            <wp14:sizeRelH relativeFrom="page">
+              <wp14:pctWidth>0</wp14:pctWidth>
+            </wp14:sizeRelH>
+            <wp14:sizeRelV relativeFrom="page">
+              <wp14:pctHeight>0</wp14:pctHeight>
+            </wp14:sizeRelV>
+          </wp:anchor>
+        </w:drawing>
+      </w:r>
+    </w:p>
+    <w:p/>
+    <w:p/>
+    <w:p/>
+    <w:p/>
+    <w:p/>
+    <w:p>
+      <w:pPr>
+        <w:pStyle w:val="Legenda"/>
+      </w:pPr>
+    </w:p>
+    <w:p>
+      <w:pPr>
+        <w:pStyle w:val="Legenda"/>
+      </w:pPr>
+    </w:p>
+    <w:p>
+      <w:pPr>
+        <w:pStyle w:val="Legenda"/>
+      </w:pPr>
+    </w:p>
+    <w:p>
+      <w:pPr>
+        <w:pStyle w:val="Legenda"/>
+      </w:pPr>
+    </w:p>
+    <w:p>
+      <w:pPr>
+        <w:pStyle w:val="Legenda"/>
+        <w:tabs>
+          <w:tab w:val="left" w:pos="6645"/>
+        </w:tabs>
+      </w:pPr>
       <w:r>
         <w:rPr>
           <w:noProof/>
@@ -7278,16 +7620,16 @@
         <mc:AlternateContent>
           <mc:Choice Requires="wps">
             <w:drawing>
-              <wp:anchor distT="0" distB="0" distL="114300" distR="114300" simplePos="0" relativeHeight="251668487" behindDoc="1" locked="0" layoutInCell="1" allowOverlap="1" wp14:anchorId="1FC2947F" wp14:editId="0D1DDFB5">
+              <wp:anchor distT="0" distB="0" distL="114300" distR="114300" simplePos="0" relativeHeight="251668487" behindDoc="1" locked="0" layoutInCell="1" allowOverlap="1" wp14:anchorId="1FC2947F" wp14:editId="2879FB7B">
                 <wp:simplePos x="0" y="0"/>
-                <wp:positionH relativeFrom="column">
-                  <wp:posOffset>299720</wp:posOffset>
+                <wp:positionH relativeFrom="margin">
+                  <wp:align>center</wp:align>
                 </wp:positionH>
                 <wp:positionV relativeFrom="paragraph">
-                  <wp:posOffset>2117725</wp:posOffset>
+                  <wp:posOffset>6350</wp:posOffset>
                 </wp:positionV>
                 <wp:extent cx="4799330" cy="635"/>
-                <wp:effectExtent l="0" t="0" r="0" b="0"/>
+                <wp:effectExtent l="0" t="0" r="1270" b="0"/>
                 <wp:wrapNone/>
                 <wp:docPr id="16" name="Caixa de texto 16"/>
                 <wp:cNvGraphicFramePr/>
@@ -7322,7 +7664,7 @@
                                 <w:szCs w:val="20"/>
                               </w:rPr>
                             </w:pPr>
-                            <w:bookmarkStart w:id="24" w:name="_Toc98180327"/>
+                            <w:bookmarkStart w:id="25" w:name="_Toc98190338"/>
                             <w:r>
                               <w:rPr>
                                 <w:sz w:val="20"/>
@@ -7387,7 +7729,21 @@
                                 <w:sz w:val="20"/>
                                 <w:szCs w:val="20"/>
                               </w:rPr>
-                              <w:t xml:space="preserve"> para o </w:t>
+                              <w:t xml:space="preserve"> para o</w:t>
+                            </w:r>
+                            <w:r>
+                              <w:rPr>
+                                <w:sz w:val="20"/>
+                                <w:szCs w:val="20"/>
+                              </w:rPr>
+                              <w:t xml:space="preserve"> servidor online</w:t>
+                            </w:r>
+                            <w:r>
+                              <w:rPr>
+                                <w:sz w:val="20"/>
+                                <w:szCs w:val="20"/>
+                              </w:rPr>
+                              <w:t xml:space="preserve"> </w:t>
                             </w:r>
                             <w:proofErr w:type="spellStart"/>
                             <w:r>
@@ -7395,9 +7751,30 @@
                                 <w:sz w:val="20"/>
                                 <w:szCs w:val="20"/>
                               </w:rPr>
-                              <w:t>Thingspeak</w:t>
+                              <w:t>T</w:t>
                             </w:r>
-                            <w:bookmarkEnd w:id="24"/>
+                            <w:r>
+                              <w:rPr>
+                                <w:sz w:val="20"/>
+                                <w:szCs w:val="20"/>
+                              </w:rPr>
+                              <w:t>hin</w:t>
+                            </w:r>
+                            <w:r>
+                              <w:rPr>
+                                <w:sz w:val="20"/>
+                                <w:szCs w:val="20"/>
+                              </w:rPr>
+                              <w:t>gS</w:t>
+                            </w:r>
+                            <w:r>
+                              <w:rPr>
+                                <w:sz w:val="20"/>
+                                <w:szCs w:val="20"/>
+                              </w:rPr>
+                              <w:t>peak</w:t>
+                            </w:r>
+                            <w:bookmarkEnd w:id="25"/>
                             <w:proofErr w:type="spellEnd"/>
                           </w:p>
                         </w:txbxContent>
@@ -7416,7 +7793,7 @@
           </mc:Choice>
           <mc:Fallback>
             <w:pict>
-              <v:shape w14:anchorId="1FC2947F" id="Caixa de texto 16" o:spid="_x0000_s1037" type="#_x0000_t202" style="position:absolute;left:0;text-align:left;margin-left:23.6pt;margin-top:166.75pt;width:377.9pt;height:.05pt;z-index:-251647993;visibility:visible;mso-wrap-style:square;mso-wrap-distance-left:9pt;mso-wrap-distance-top:0;mso-wrap-distance-right:9pt;mso-wrap-distance-bottom:0;mso-position-horizontal:absolute;mso-position-horizontal-relative:text;mso-position-vertical:absolute;mso-position-vertical-relative:text;v-text-anchor:top" o:gfxdata="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" stroked="f">
+              <v:shape w14:anchorId="1FC2947F" id="Caixa de texto 16" o:spid="_x0000_s1037" type="#_x0000_t202" style="position:absolute;left:0;text-align:left;margin-left:0;margin-top:.5pt;width:377.9pt;height:.05pt;z-index:-251647993;visibility:visible;mso-wrap-style:square;mso-wrap-distance-left:9pt;mso-wrap-distance-top:0;mso-wrap-distance-right:9pt;mso-wrap-distance-bottom:0;mso-position-horizontal:center;mso-position-horizontal-relative:margin;mso-position-vertical:absolute;mso-position-vertical-relative:text;v-text-anchor:top" o:gfxdata="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" stroked="f">
                 <v:textbox style="mso-fit-shape-to-text:t" inset="0,0,0,0">
                   <w:txbxContent>
                     <w:p>
@@ -7429,7 +7806,7 @@
                           <w:szCs w:val="20"/>
                         </w:rPr>
                       </w:pPr>
-                      <w:bookmarkStart w:id="25" w:name="_Toc98180327"/>
+                      <w:bookmarkStart w:id="26" w:name="_Toc98190338"/>
                       <w:r>
                         <w:rPr>
                           <w:sz w:val="20"/>
@@ -7494,7 +7871,21 @@
                           <w:sz w:val="20"/>
                           <w:szCs w:val="20"/>
                         </w:rPr>
-                        <w:t xml:space="preserve"> para o </w:t>
+                        <w:t xml:space="preserve"> para o</w:t>
+                      </w:r>
+                      <w:r>
+                        <w:rPr>
+                          <w:sz w:val="20"/>
+                          <w:szCs w:val="20"/>
+                        </w:rPr>
+                        <w:t xml:space="preserve"> servidor online</w:t>
+                      </w:r>
+                      <w:r>
+                        <w:rPr>
+                          <w:sz w:val="20"/>
+                          <w:szCs w:val="20"/>
+                        </w:rPr>
+                        <w:t xml:space="preserve"> </w:t>
                       </w:r>
                       <w:proofErr w:type="spellStart"/>
                       <w:r>
@@ -7502,126 +7893,1757 @@
                           <w:sz w:val="20"/>
                           <w:szCs w:val="20"/>
                         </w:rPr>
-                        <w:t>Thingspeak</w:t>
+                        <w:t>T</w:t>
                       </w:r>
-                      <w:bookmarkEnd w:id="25"/>
+                      <w:r>
+                        <w:rPr>
+                          <w:sz w:val="20"/>
+                          <w:szCs w:val="20"/>
+                        </w:rPr>
+                        <w:t>hin</w:t>
+                      </w:r>
+                      <w:r>
+                        <w:rPr>
+                          <w:sz w:val="20"/>
+                          <w:szCs w:val="20"/>
+                        </w:rPr>
+                        <w:t>gS</w:t>
+                      </w:r>
+                      <w:r>
+                        <w:rPr>
+                          <w:sz w:val="20"/>
+                          <w:szCs w:val="20"/>
+                        </w:rPr>
+                        <w:t>peak</w:t>
+                      </w:r>
+                      <w:bookmarkEnd w:id="26"/>
                       <w:proofErr w:type="spellEnd"/>
                     </w:p>
                   </w:txbxContent>
                 </v:textbox>
+                <w10:wrap anchorx="margin"/>
               </v:shape>
             </w:pict>
           </mc:Fallback>
         </mc:AlternateContent>
       </w:r>
       <w:r>
-        <w:rPr>
-          <w:noProof/>
-        </w:rPr>
-        <w:drawing>
-          <wp:anchor distT="0" distB="0" distL="114300" distR="114300" simplePos="0" relativeHeight="251666439" behindDoc="1" locked="0" layoutInCell="1" allowOverlap="1" wp14:anchorId="0D3CA4D7" wp14:editId="4486F840">
-            <wp:simplePos x="0" y="0"/>
-            <wp:positionH relativeFrom="margin">
-              <wp:align>center</wp:align>
-            </wp:positionH>
-            <wp:positionV relativeFrom="paragraph">
-              <wp:posOffset>9525</wp:posOffset>
-            </wp:positionV>
-            <wp:extent cx="4799330" cy="2051050"/>
-            <wp:effectExtent l="0" t="0" r="1270" b="6350"/>
-            <wp:wrapNone/>
-            <wp:docPr id="2" name="Imagem 2" descr="Uma imagem com texto&#10;&#10;Descrição gerada automaticamente"/>
-            <wp:cNvGraphicFramePr>
-              <a:graphicFrameLocks xmlns:a="http://schemas.openxmlformats.org/drawingml/2006/main" noChangeAspect="1"/>
-            </wp:cNvGraphicFramePr>
-            <a:graphic xmlns:a="http://schemas.openxmlformats.org/drawingml/2006/main">
-              <a:graphicData uri="http://schemas.openxmlformats.org/drawingml/2006/picture">
-                <pic:pic xmlns:pic="http://schemas.openxmlformats.org/drawingml/2006/picture">
-                  <pic:nvPicPr>
-                    <pic:cNvPr id="2" name="Imagem 2" descr="Uma imagem com texto&#10;&#10;Descrição gerada automaticamente"/>
-                    <pic:cNvPicPr/>
-                  </pic:nvPicPr>
-                  <pic:blipFill>
-                    <a:blip r:embed="rId17">
-                      <a:extLst>
-                        <a:ext uri="{28A0092B-C50C-407E-A947-70E740481C1C}">
-                          <a14:useLocalDpi xmlns:a14="http://schemas.microsoft.com/office/drawing/2010/main" val="0"/>
-                        </a:ext>
-                      </a:extLst>
-                    </a:blip>
-                    <a:stretch>
-                      <a:fillRect/>
-                    </a:stretch>
-                  </pic:blipFill>
-                  <pic:spPr>
-                    <a:xfrm>
-                      <a:off x="0" y="0"/>
-                      <a:ext cx="4799330" cy="2051050"/>
-                    </a:xfrm>
-                    <a:prstGeom prst="rect">
-                      <a:avLst/>
-                    </a:prstGeom>
-                  </pic:spPr>
-                </pic:pic>
-              </a:graphicData>
-            </a:graphic>
-            <wp14:sizeRelH relativeFrom="page">
-              <wp14:pctWidth>0</wp14:pctWidth>
-            </wp14:sizeRelH>
-            <wp14:sizeRelV relativeFrom="page">
-              <wp14:pctHeight>0</wp14:pctHeight>
-            </wp14:sizeRelV>
-          </wp:anchor>
-        </w:drawing>
+        <w:tab/>
+      </w:r>
+    </w:p>
+    <w:p>
+      <w:r>
+        <w:t xml:space="preserve">Dentro do código do </w:t>
+      </w:r>
+      <w:proofErr w:type="spellStart"/>
+      <w:r>
+        <w:rPr>
+          <w:i/>
+          <w:iCs/>
+        </w:rPr>
+        <w:t>gateway</w:t>
+      </w:r>
+      <w:proofErr w:type="spellEnd"/>
+      <w:r>
+        <w:t xml:space="preserve">, </w:t>
+      </w:r>
+      <w:r>
+        <w:t>através da importação de um conjunto de bibliotecas</w:t>
+      </w:r>
+      <w:r>
+        <w:t>, que operam</w:t>
+      </w:r>
+      <w:r>
+        <w:t xml:space="preserve"> com </w:t>
+      </w:r>
+      <w:r>
+        <w:t xml:space="preserve">a comunicação </w:t>
+      </w:r>
+      <w:r>
+        <w:t>Wi-Fi</w:t>
+      </w:r>
+      <w:r>
+        <w:t>, BLE</w:t>
+      </w:r>
+      <w:r>
+        <w:t xml:space="preserve"> e com o servidor </w:t>
+      </w:r>
+      <w:r>
+        <w:rPr>
+          <w:i/>
+          <w:iCs/>
+        </w:rPr>
+        <w:t>online</w:t>
+      </w:r>
+      <w:r>
+        <w:t xml:space="preserve"> </w:t>
+      </w:r>
+      <w:r>
+        <w:t xml:space="preserve">é possível enviar toda a informação recolhida </w:t>
+      </w:r>
+      <w:r>
+        <w:t>pelos sensores para o respetivo servidor, tal como foi citado no parágrafo anterior.</w:t>
       </w:r>
     </w:p>
     <w:p/>
-    <w:p/>
-    <w:p/>
-    <w:p/>
-    <w:p/>
-    <w:p>
-      <w:pPr>
-        <w:pStyle w:val="Legenda"/>
-      </w:pPr>
-    </w:p>
-    <w:p>
-      <w:pPr>
-        <w:pStyle w:val="Legenda"/>
-      </w:pPr>
-    </w:p>
-    <w:p>
-      <w:pPr>
-        <w:pStyle w:val="Legenda"/>
-      </w:pPr>
-    </w:p>
-    <w:p>
-      <w:pPr>
-        <w:pStyle w:val="Legenda"/>
-      </w:pPr>
-    </w:p>
-    <w:p>
-      <w:pPr>
-        <w:pStyle w:val="Legenda"/>
-      </w:pPr>
-    </w:p>
     <w:p>
       <w:pPr>
         <w:pStyle w:val="Legenda"/>
         <w:rPr>
           <w:i w:val="0"/>
           <w:iCs w:val="0"/>
-        </w:rPr>
-      </w:pPr>
-    </w:p>
+          <w:color w:val="auto"/>
+          <w:sz w:val="22"/>
+          <w:szCs w:val="22"/>
+        </w:rPr>
+      </w:pPr>
+      <w:r>
+        <w:rPr>
+          <w:i w:val="0"/>
+          <w:iCs w:val="0"/>
+          <w:color w:val="auto"/>
+          <w:sz w:val="22"/>
+          <w:szCs w:val="22"/>
+        </w:rPr>
+        <w:t xml:space="preserve">A tabela seguinte ilustra todas as bibliotecas necessárias à implementação do </w:t>
+      </w:r>
+      <w:proofErr w:type="spellStart"/>
+      <w:r>
+        <w:rPr>
+          <w:color w:val="auto"/>
+          <w:sz w:val="22"/>
+          <w:szCs w:val="22"/>
+        </w:rPr>
+        <w:t>gateway</w:t>
+      </w:r>
+      <w:proofErr w:type="spellEnd"/>
+      <w:r>
+        <w:rPr>
+          <w:i w:val="0"/>
+          <w:iCs w:val="0"/>
+          <w:color w:val="auto"/>
+          <w:sz w:val="22"/>
+          <w:szCs w:val="22"/>
+        </w:rPr>
+        <w:t>,</w:t>
+      </w:r>
+      <w:r>
+        <w:rPr>
+          <w:i w:val="0"/>
+          <w:iCs w:val="0"/>
+          <w:color w:val="auto"/>
+          <w:sz w:val="22"/>
+          <w:szCs w:val="22"/>
+        </w:rPr>
+        <w:t xml:space="preserve"> </w:t>
+      </w:r>
+      <w:r>
+        <w:rPr>
+          <w:i w:val="0"/>
+          <w:iCs w:val="0"/>
+          <w:color w:val="auto"/>
+          <w:sz w:val="22"/>
+          <w:szCs w:val="22"/>
+        </w:rPr>
+        <w:t>onde os diferentes mecanismos empregues</w:t>
+      </w:r>
+      <w:r>
+        <w:rPr>
+          <w:i w:val="0"/>
+          <w:iCs w:val="0"/>
+          <w:color w:val="auto"/>
+          <w:sz w:val="22"/>
+          <w:szCs w:val="22"/>
+        </w:rPr>
+        <w:t>,</w:t>
+      </w:r>
+      <w:r>
+        <w:rPr>
+          <w:i w:val="0"/>
+          <w:iCs w:val="0"/>
+          <w:color w:val="auto"/>
+          <w:sz w:val="22"/>
+          <w:szCs w:val="22"/>
+        </w:rPr>
+        <w:t xml:space="preserve"> encontra</w:t>
+      </w:r>
+      <w:r>
+        <w:rPr>
+          <w:i w:val="0"/>
+          <w:iCs w:val="0"/>
+          <w:color w:val="auto"/>
+          <w:sz w:val="22"/>
+          <w:szCs w:val="22"/>
+        </w:rPr>
+        <w:t>m</w:t>
+      </w:r>
+      <w:r>
+        <w:rPr>
+          <w:i w:val="0"/>
+          <w:iCs w:val="0"/>
+          <w:color w:val="auto"/>
+          <w:sz w:val="22"/>
+          <w:szCs w:val="22"/>
+        </w:rPr>
+        <w:t>-se organizad</w:t>
+      </w:r>
+      <w:r>
+        <w:rPr>
+          <w:i w:val="0"/>
+          <w:iCs w:val="0"/>
+          <w:color w:val="auto"/>
+          <w:sz w:val="22"/>
+          <w:szCs w:val="22"/>
+        </w:rPr>
+        <w:t>os</w:t>
+      </w:r>
+      <w:r>
+        <w:rPr>
+          <w:i w:val="0"/>
+          <w:iCs w:val="0"/>
+          <w:color w:val="auto"/>
+          <w:sz w:val="22"/>
+          <w:szCs w:val="22"/>
+        </w:rPr>
+        <w:t xml:space="preserve"> de acordo com as </w:t>
+      </w:r>
+      <w:r>
+        <w:rPr>
+          <w:i w:val="0"/>
+          <w:iCs w:val="0"/>
+          <w:color w:val="auto"/>
+          <w:sz w:val="22"/>
+          <w:szCs w:val="22"/>
+        </w:rPr>
+        <w:t xml:space="preserve">respetivas </w:t>
+      </w:r>
+      <w:r>
+        <w:rPr>
+          <w:i w:val="0"/>
+          <w:iCs w:val="0"/>
+          <w:color w:val="auto"/>
+          <w:sz w:val="22"/>
+          <w:szCs w:val="22"/>
+        </w:rPr>
+        <w:t xml:space="preserve">colunas. </w:t>
+      </w:r>
+    </w:p>
+    <w:tbl>
+      <w:tblPr>
+        <w:tblStyle w:val="TabelacomGrelha"/>
+        <w:tblW w:w="0" w:type="auto"/>
+        <w:tblLook w:val="04A0" w:firstRow="1" w:lastRow="0" w:firstColumn="1" w:lastColumn="0" w:noHBand="0" w:noVBand="1"/>
+      </w:tblPr>
+      <w:tblGrid>
+        <w:gridCol w:w="2831"/>
+        <w:gridCol w:w="2831"/>
+        <w:gridCol w:w="2832"/>
+      </w:tblGrid>
+      <w:tr>
+        <w:tc>
+          <w:tcPr>
+            <w:tcW w:w="8494" w:type="dxa"/>
+            <w:gridSpan w:val="3"/>
+            <w:shd w:val="clear" w:color="auto" w:fill="B4C6E7" w:themeFill="accent1" w:themeFillTint="66"/>
+          </w:tcPr>
+          <w:p>
+            <w:pPr>
+              <w:pStyle w:val="Legenda"/>
+              <w:jc w:val="center"/>
+              <w:rPr>
+                <w:b/>
+                <w:bCs/>
+                <w:i w:val="0"/>
+                <w:color w:val="auto"/>
+                <w:sz w:val="22"/>
+                <w:szCs w:val="22"/>
+              </w:rPr>
+            </w:pPr>
+            <w:r>
+              <w:rPr>
+                <w:b/>
+                <w:bCs/>
+                <w:i w:val="0"/>
+                <w:color w:val="auto"/>
+                <w:sz w:val="24"/>
+                <w:szCs w:val="24"/>
+              </w:rPr>
+              <w:t>Gateway</w:t>
+            </w:r>
+          </w:p>
+        </w:tc>
+      </w:tr>
+      <w:tr>
+        <w:tc>
+          <w:tcPr>
+            <w:tcW w:w="2831" w:type="dxa"/>
+            <w:shd w:val="clear" w:color="auto" w:fill="BDD6EE" w:themeFill="accent5" w:themeFillTint="66"/>
+          </w:tcPr>
+          <w:p>
+            <w:pPr>
+              <w:pStyle w:val="Legenda"/>
+              <w:jc w:val="center"/>
+              <w:rPr>
+                <w:i w:val="0"/>
+                <w:color w:val="auto"/>
+                <w:sz w:val="22"/>
+                <w:szCs w:val="22"/>
+              </w:rPr>
+            </w:pPr>
+            <w:r>
+              <w:rPr>
+                <w:color w:val="auto"/>
+                <w:sz w:val="22"/>
+                <w:szCs w:val="22"/>
+              </w:rPr>
+              <w:t xml:space="preserve">Bluetooth </w:t>
+            </w:r>
+            <w:r>
+              <w:rPr>
+                <w:color w:val="auto"/>
+                <w:sz w:val="22"/>
+                <w:szCs w:val="22"/>
+                <w:lang w:val="en-GB"/>
+              </w:rPr>
+              <w:t>Low Energy</w:t>
+            </w:r>
+          </w:p>
+        </w:tc>
+        <w:tc>
+          <w:tcPr>
+            <w:tcW w:w="2831" w:type="dxa"/>
+            <w:shd w:val="clear" w:color="auto" w:fill="BDD6EE" w:themeFill="accent5" w:themeFillTint="66"/>
+          </w:tcPr>
+          <w:p>
+            <w:pPr>
+              <w:pStyle w:val="Legenda"/>
+              <w:jc w:val="center"/>
+              <w:rPr>
+                <w:i w:val="0"/>
+                <w:iCs w:val="0"/>
+                <w:color w:val="auto"/>
+                <w:sz w:val="22"/>
+                <w:szCs w:val="22"/>
+              </w:rPr>
+            </w:pPr>
+            <w:r>
+              <w:rPr>
+                <w:i w:val="0"/>
+                <w:iCs w:val="0"/>
+                <w:color w:val="auto"/>
+                <w:sz w:val="22"/>
+                <w:szCs w:val="22"/>
+              </w:rPr>
+              <w:t>Wi-Fi</w:t>
+            </w:r>
+          </w:p>
+        </w:tc>
+        <w:tc>
+          <w:tcPr>
+            <w:tcW w:w="2832" w:type="dxa"/>
+            <w:shd w:val="clear" w:color="auto" w:fill="BDD6EE" w:themeFill="accent5" w:themeFillTint="66"/>
+          </w:tcPr>
+          <w:p>
+            <w:pPr>
+              <w:pStyle w:val="Legenda"/>
+              <w:jc w:val="center"/>
+              <w:rPr>
+                <w:color w:val="auto"/>
+                <w:sz w:val="22"/>
+                <w:szCs w:val="22"/>
+              </w:rPr>
+            </w:pPr>
+            <w:proofErr w:type="spellStart"/>
+            <w:r>
+              <w:rPr>
+                <w:color w:val="auto"/>
+                <w:sz w:val="22"/>
+                <w:szCs w:val="22"/>
+              </w:rPr>
+              <w:t>T</w:t>
+            </w:r>
+            <w:r>
+              <w:rPr>
+                <w:color w:val="auto"/>
+                <w:sz w:val="22"/>
+                <w:szCs w:val="22"/>
+              </w:rPr>
+              <w:t>hing</w:t>
+            </w:r>
+            <w:r>
+              <w:rPr>
+                <w:color w:val="auto"/>
+                <w:sz w:val="22"/>
+                <w:szCs w:val="22"/>
+              </w:rPr>
+              <w:t>S</w:t>
+            </w:r>
+            <w:r>
+              <w:rPr>
+                <w:color w:val="auto"/>
+                <w:sz w:val="22"/>
+                <w:szCs w:val="22"/>
+              </w:rPr>
+              <w:t>peak</w:t>
+            </w:r>
+            <w:proofErr w:type="spellEnd"/>
+          </w:p>
+        </w:tc>
+      </w:tr>
+      <w:tr>
+        <w:tc>
+          <w:tcPr>
+            <w:tcW w:w="2831" w:type="dxa"/>
+            <w:tcBorders>
+              <w:bottom w:val="single" w:sz="4" w:space="0" w:color="auto"/>
+            </w:tcBorders>
+            <w:shd w:val="clear" w:color="auto" w:fill="EDEDED" w:themeFill="accent3" w:themeFillTint="33"/>
+          </w:tcPr>
+          <w:p>
+            <w:pPr>
+              <w:pStyle w:val="Legenda"/>
+              <w:jc w:val="center"/>
+              <w:rPr>
+                <w:i w:val="0"/>
+                <w:color w:val="auto"/>
+                <w:sz w:val="22"/>
+                <w:szCs w:val="22"/>
+              </w:rPr>
+            </w:pPr>
+            <w:r>
+              <w:rPr>
+                <w:i w:val="0"/>
+                <w:color w:val="auto"/>
+                <w:sz w:val="22"/>
+                <w:szCs w:val="22"/>
+              </w:rPr>
+              <w:t>&lt;</w:t>
+            </w:r>
+            <w:proofErr w:type="spellStart"/>
+            <w:r>
+              <w:rPr>
+                <w:i w:val="0"/>
+                <w:color w:val="auto"/>
+                <w:sz w:val="22"/>
+                <w:szCs w:val="22"/>
+              </w:rPr>
+              <w:t>BLEDevice.h</w:t>
+            </w:r>
+            <w:proofErr w:type="spellEnd"/>
+            <w:r>
+              <w:rPr>
+                <w:i w:val="0"/>
+                <w:color w:val="auto"/>
+                <w:sz w:val="22"/>
+                <w:szCs w:val="22"/>
+              </w:rPr>
+              <w:t>&gt;</w:t>
+            </w:r>
+          </w:p>
+        </w:tc>
+        <w:tc>
+          <w:tcPr>
+            <w:tcW w:w="2831" w:type="dxa"/>
+            <w:shd w:val="clear" w:color="auto" w:fill="EDEDED" w:themeFill="accent3" w:themeFillTint="33"/>
+          </w:tcPr>
+          <w:p>
+            <w:pPr>
+              <w:pStyle w:val="Legenda"/>
+              <w:jc w:val="center"/>
+              <w:rPr>
+                <w:i w:val="0"/>
+                <w:iCs w:val="0"/>
+                <w:color w:val="auto"/>
+                <w:sz w:val="22"/>
+                <w:szCs w:val="22"/>
+              </w:rPr>
+            </w:pPr>
+            <w:r>
+              <w:rPr>
+                <w:i w:val="0"/>
+                <w:iCs w:val="0"/>
+                <w:color w:val="auto"/>
+                <w:sz w:val="22"/>
+                <w:szCs w:val="22"/>
+              </w:rPr>
+              <w:t>&lt;</w:t>
+            </w:r>
+            <w:proofErr w:type="spellStart"/>
+            <w:r>
+              <w:rPr>
+                <w:i w:val="0"/>
+                <w:iCs w:val="0"/>
+                <w:color w:val="auto"/>
+                <w:sz w:val="22"/>
+                <w:szCs w:val="22"/>
+              </w:rPr>
+              <w:t>WiFi.h</w:t>
+            </w:r>
+            <w:proofErr w:type="spellEnd"/>
+            <w:r>
+              <w:rPr>
+                <w:i w:val="0"/>
+                <w:iCs w:val="0"/>
+                <w:color w:val="auto"/>
+                <w:sz w:val="22"/>
+                <w:szCs w:val="22"/>
+              </w:rPr>
+              <w:t>&gt;</w:t>
+            </w:r>
+          </w:p>
+        </w:tc>
+        <w:tc>
+          <w:tcPr>
+            <w:tcW w:w="2832" w:type="dxa"/>
+            <w:shd w:val="clear" w:color="auto" w:fill="EDEDED" w:themeFill="accent3" w:themeFillTint="33"/>
+          </w:tcPr>
+          <w:p>
+            <w:pPr>
+              <w:pStyle w:val="Legenda"/>
+              <w:jc w:val="center"/>
+              <w:rPr>
+                <w:i w:val="0"/>
+                <w:iCs w:val="0"/>
+                <w:color w:val="auto"/>
+                <w:sz w:val="22"/>
+                <w:szCs w:val="22"/>
+              </w:rPr>
+            </w:pPr>
+            <w:r>
+              <w:rPr>
+                <w:i w:val="0"/>
+                <w:iCs w:val="0"/>
+                <w:color w:val="auto"/>
+                <w:sz w:val="22"/>
+                <w:szCs w:val="22"/>
+              </w:rPr>
+              <w:t>&lt;</w:t>
+            </w:r>
+            <w:proofErr w:type="spellStart"/>
+            <w:r>
+              <w:rPr>
+                <w:i w:val="0"/>
+                <w:iCs w:val="0"/>
+                <w:color w:val="auto"/>
+                <w:sz w:val="22"/>
+                <w:szCs w:val="22"/>
+              </w:rPr>
+              <w:t>ThingSpeak.h</w:t>
+            </w:r>
+            <w:proofErr w:type="spellEnd"/>
+            <w:r>
+              <w:rPr>
+                <w:i w:val="0"/>
+                <w:iCs w:val="0"/>
+                <w:color w:val="auto"/>
+                <w:sz w:val="22"/>
+                <w:szCs w:val="22"/>
+              </w:rPr>
+              <w:t>&gt;</w:t>
+            </w:r>
+          </w:p>
+        </w:tc>
+      </w:tr>
+      <w:tr>
+        <w:tc>
+          <w:tcPr>
+            <w:tcW w:w="2831" w:type="dxa"/>
+            <w:tcBorders>
+              <w:top w:val="single" w:sz="4" w:space="0" w:color="auto"/>
+              <w:bottom w:val="nil"/>
+            </w:tcBorders>
+            <w:shd w:val="clear" w:color="auto" w:fill="EDEDED" w:themeFill="accent3" w:themeFillTint="33"/>
+          </w:tcPr>
+          <w:p>
+            <w:pPr>
+              <w:pStyle w:val="Legenda"/>
+              <w:rPr>
+                <w:i w:val="0"/>
+                <w:color w:val="auto"/>
+                <w:sz w:val="22"/>
+                <w:szCs w:val="22"/>
+              </w:rPr>
+            </w:pPr>
+          </w:p>
+        </w:tc>
+        <w:tc>
+          <w:tcPr>
+            <w:tcW w:w="2831" w:type="dxa"/>
+            <w:shd w:val="clear" w:color="auto" w:fill="EDEDED" w:themeFill="accent3" w:themeFillTint="33"/>
+          </w:tcPr>
+          <w:p>
+            <w:pPr>
+              <w:pStyle w:val="Legenda"/>
+              <w:jc w:val="center"/>
+              <w:rPr>
+                <w:i w:val="0"/>
+                <w:iCs w:val="0"/>
+                <w:color w:val="auto"/>
+                <w:sz w:val="22"/>
+                <w:szCs w:val="22"/>
+              </w:rPr>
+            </w:pPr>
+            <w:r>
+              <w:rPr>
+                <w:i w:val="0"/>
+                <w:iCs w:val="0"/>
+                <w:color w:val="auto"/>
+                <w:sz w:val="22"/>
+                <w:szCs w:val="22"/>
+              </w:rPr>
+              <w:t>&lt;</w:t>
+            </w:r>
+            <w:proofErr w:type="spellStart"/>
+            <w:r>
+              <w:rPr>
+                <w:i w:val="0"/>
+                <w:iCs w:val="0"/>
+                <w:color w:val="auto"/>
+                <w:sz w:val="22"/>
+                <w:szCs w:val="22"/>
+              </w:rPr>
+              <w:t>WiFiAP.h</w:t>
+            </w:r>
+            <w:proofErr w:type="spellEnd"/>
+            <w:r>
+              <w:rPr>
+                <w:i w:val="0"/>
+                <w:iCs w:val="0"/>
+                <w:color w:val="auto"/>
+                <w:sz w:val="22"/>
+                <w:szCs w:val="22"/>
+              </w:rPr>
+              <w:t>&gt;</w:t>
+            </w:r>
+          </w:p>
+        </w:tc>
+        <w:tc>
+          <w:tcPr>
+            <w:tcW w:w="2832" w:type="dxa"/>
+            <w:tcBorders>
+              <w:bottom w:val="single" w:sz="4" w:space="0" w:color="auto"/>
+            </w:tcBorders>
+            <w:shd w:val="clear" w:color="auto" w:fill="EDEDED" w:themeFill="accent3" w:themeFillTint="33"/>
+          </w:tcPr>
+          <w:p>
+            <w:pPr>
+              <w:pStyle w:val="Legenda"/>
+              <w:jc w:val="center"/>
+              <w:rPr>
+                <w:i w:val="0"/>
+                <w:iCs w:val="0"/>
+                <w:color w:val="auto"/>
+                <w:sz w:val="22"/>
+                <w:szCs w:val="22"/>
+              </w:rPr>
+            </w:pPr>
+            <w:r>
+              <w:rPr>
+                <w:i w:val="0"/>
+                <w:iCs w:val="0"/>
+                <w:color w:val="auto"/>
+                <w:sz w:val="22"/>
+                <w:szCs w:val="22"/>
+              </w:rPr>
+              <w:t>"</w:t>
+            </w:r>
+            <w:proofErr w:type="spellStart"/>
+            <w:r>
+              <w:rPr>
+                <w:i w:val="0"/>
+                <w:iCs w:val="0"/>
+                <w:color w:val="auto"/>
+                <w:sz w:val="22"/>
+                <w:szCs w:val="22"/>
+              </w:rPr>
+              <w:t>ThingSpeak.h</w:t>
+            </w:r>
+            <w:proofErr w:type="spellEnd"/>
+            <w:r>
+              <w:rPr>
+                <w:i w:val="0"/>
+                <w:iCs w:val="0"/>
+                <w:color w:val="auto"/>
+                <w:sz w:val="22"/>
+                <w:szCs w:val="22"/>
+              </w:rPr>
+              <w:t>"</w:t>
+            </w:r>
+          </w:p>
+        </w:tc>
+      </w:tr>
+      <w:tr>
+        <w:tc>
+          <w:tcPr>
+            <w:tcW w:w="2831" w:type="dxa"/>
+            <w:tcBorders>
+              <w:top w:val="nil"/>
+              <w:bottom w:val="nil"/>
+            </w:tcBorders>
+            <w:shd w:val="clear" w:color="auto" w:fill="EDEDED" w:themeFill="accent3" w:themeFillTint="33"/>
+          </w:tcPr>
+          <w:p>
+            <w:pPr>
+              <w:pStyle w:val="Legenda"/>
+              <w:rPr>
+                <w:i w:val="0"/>
+                <w:color w:val="auto"/>
+                <w:sz w:val="22"/>
+                <w:szCs w:val="22"/>
+              </w:rPr>
+            </w:pPr>
+          </w:p>
+        </w:tc>
+        <w:tc>
+          <w:tcPr>
+            <w:tcW w:w="2831" w:type="dxa"/>
+            <w:shd w:val="clear" w:color="auto" w:fill="EDEDED" w:themeFill="accent3" w:themeFillTint="33"/>
+          </w:tcPr>
+          <w:p>
+            <w:pPr>
+              <w:pStyle w:val="Legenda"/>
+              <w:jc w:val="center"/>
+              <w:rPr>
+                <w:i w:val="0"/>
+                <w:iCs w:val="0"/>
+                <w:color w:val="auto"/>
+                <w:sz w:val="22"/>
+                <w:szCs w:val="22"/>
+              </w:rPr>
+            </w:pPr>
+            <w:r>
+              <w:rPr>
+                <w:i w:val="0"/>
+                <w:iCs w:val="0"/>
+                <w:color w:val="auto"/>
+                <w:sz w:val="22"/>
+                <w:szCs w:val="22"/>
+              </w:rPr>
+              <w:t>&lt;</w:t>
+            </w:r>
+            <w:proofErr w:type="spellStart"/>
+            <w:r>
+              <w:rPr>
+                <w:i w:val="0"/>
+                <w:iCs w:val="0"/>
+                <w:color w:val="auto"/>
+                <w:sz w:val="22"/>
+                <w:szCs w:val="22"/>
+              </w:rPr>
+              <w:t>WiFiClient.h</w:t>
+            </w:r>
+            <w:proofErr w:type="spellEnd"/>
+            <w:r>
+              <w:rPr>
+                <w:i w:val="0"/>
+                <w:iCs w:val="0"/>
+                <w:color w:val="auto"/>
+                <w:sz w:val="22"/>
+                <w:szCs w:val="22"/>
+              </w:rPr>
+              <w:t>&gt;</w:t>
+            </w:r>
+          </w:p>
+        </w:tc>
+        <w:tc>
+          <w:tcPr>
+            <w:tcW w:w="2832" w:type="dxa"/>
+            <w:tcBorders>
+              <w:bottom w:val="nil"/>
+              <w:right w:val="single" w:sz="4" w:space="0" w:color="auto"/>
+            </w:tcBorders>
+            <w:shd w:val="clear" w:color="auto" w:fill="EDEDED" w:themeFill="accent3" w:themeFillTint="33"/>
+          </w:tcPr>
+          <w:p>
+            <w:pPr>
+              <w:pStyle w:val="Legenda"/>
+              <w:rPr>
+                <w:i w:val="0"/>
+                <w:color w:val="auto"/>
+                <w:sz w:val="22"/>
+                <w:szCs w:val="22"/>
+              </w:rPr>
+            </w:pPr>
+          </w:p>
+        </w:tc>
+      </w:tr>
+      <w:tr>
+        <w:tc>
+          <w:tcPr>
+            <w:tcW w:w="2831" w:type="dxa"/>
+            <w:tcBorders>
+              <w:top w:val="nil"/>
+              <w:bottom w:val="nil"/>
+            </w:tcBorders>
+            <w:shd w:val="clear" w:color="auto" w:fill="EDEDED" w:themeFill="accent3" w:themeFillTint="33"/>
+          </w:tcPr>
+          <w:p>
+            <w:pPr>
+              <w:pStyle w:val="Legenda"/>
+              <w:rPr>
+                <w:i w:val="0"/>
+                <w:color w:val="auto"/>
+                <w:sz w:val="22"/>
+                <w:szCs w:val="22"/>
+              </w:rPr>
+            </w:pPr>
+          </w:p>
+        </w:tc>
+        <w:tc>
+          <w:tcPr>
+            <w:tcW w:w="2831" w:type="dxa"/>
+            <w:shd w:val="clear" w:color="auto" w:fill="EDEDED" w:themeFill="accent3" w:themeFillTint="33"/>
+          </w:tcPr>
+          <w:p>
+            <w:pPr>
+              <w:pStyle w:val="Legenda"/>
+              <w:jc w:val="center"/>
+              <w:rPr>
+                <w:i w:val="0"/>
+                <w:iCs w:val="0"/>
+                <w:color w:val="auto"/>
+                <w:sz w:val="22"/>
+                <w:szCs w:val="22"/>
+              </w:rPr>
+            </w:pPr>
+            <w:r>
+              <w:rPr>
+                <w:i w:val="0"/>
+                <w:iCs w:val="0"/>
+                <w:color w:val="auto"/>
+                <w:sz w:val="22"/>
+                <w:szCs w:val="22"/>
+              </w:rPr>
+              <w:t>&lt;</w:t>
+            </w:r>
+            <w:proofErr w:type="spellStart"/>
+            <w:r>
+              <w:rPr>
+                <w:i w:val="0"/>
+                <w:iCs w:val="0"/>
+                <w:color w:val="auto"/>
+                <w:sz w:val="22"/>
+                <w:szCs w:val="22"/>
+              </w:rPr>
+              <w:t>WiFiGeneric.h</w:t>
+            </w:r>
+            <w:proofErr w:type="spellEnd"/>
+            <w:r>
+              <w:rPr>
+                <w:i w:val="0"/>
+                <w:iCs w:val="0"/>
+                <w:color w:val="auto"/>
+                <w:sz w:val="22"/>
+                <w:szCs w:val="22"/>
+              </w:rPr>
+              <w:t>&gt;</w:t>
+            </w:r>
+          </w:p>
+        </w:tc>
+        <w:tc>
+          <w:tcPr>
+            <w:tcW w:w="2832" w:type="dxa"/>
+            <w:tcBorders>
+              <w:top w:val="nil"/>
+              <w:bottom w:val="nil"/>
+              <w:right w:val="single" w:sz="4" w:space="0" w:color="auto"/>
+            </w:tcBorders>
+            <w:shd w:val="clear" w:color="auto" w:fill="EDEDED" w:themeFill="accent3" w:themeFillTint="33"/>
+          </w:tcPr>
+          <w:p>
+            <w:pPr>
+              <w:pStyle w:val="Legenda"/>
+              <w:rPr>
+                <w:i w:val="0"/>
+                <w:color w:val="auto"/>
+                <w:sz w:val="22"/>
+                <w:szCs w:val="22"/>
+              </w:rPr>
+            </w:pPr>
+          </w:p>
+        </w:tc>
+      </w:tr>
+      <w:tr>
+        <w:tc>
+          <w:tcPr>
+            <w:tcW w:w="2831" w:type="dxa"/>
+            <w:tcBorders>
+              <w:top w:val="nil"/>
+              <w:bottom w:val="nil"/>
+            </w:tcBorders>
+            <w:shd w:val="clear" w:color="auto" w:fill="EDEDED" w:themeFill="accent3" w:themeFillTint="33"/>
+          </w:tcPr>
+          <w:p>
+            <w:pPr>
+              <w:pStyle w:val="Legenda"/>
+              <w:rPr>
+                <w:i w:val="0"/>
+                <w:color w:val="auto"/>
+                <w:sz w:val="22"/>
+                <w:szCs w:val="22"/>
+              </w:rPr>
+            </w:pPr>
+          </w:p>
+        </w:tc>
+        <w:tc>
+          <w:tcPr>
+            <w:tcW w:w="2831" w:type="dxa"/>
+            <w:shd w:val="clear" w:color="auto" w:fill="EDEDED" w:themeFill="accent3" w:themeFillTint="33"/>
+          </w:tcPr>
+          <w:p>
+            <w:pPr>
+              <w:pStyle w:val="Legenda"/>
+              <w:jc w:val="center"/>
+              <w:rPr>
+                <w:i w:val="0"/>
+                <w:iCs w:val="0"/>
+                <w:color w:val="auto"/>
+                <w:sz w:val="22"/>
+                <w:szCs w:val="22"/>
+              </w:rPr>
+            </w:pPr>
+            <w:r>
+              <w:rPr>
+                <w:i w:val="0"/>
+                <w:iCs w:val="0"/>
+                <w:color w:val="auto"/>
+                <w:sz w:val="22"/>
+                <w:szCs w:val="22"/>
+              </w:rPr>
+              <w:t>&lt;</w:t>
+            </w:r>
+            <w:proofErr w:type="spellStart"/>
+            <w:r>
+              <w:rPr>
+                <w:i w:val="0"/>
+                <w:iCs w:val="0"/>
+                <w:color w:val="auto"/>
+                <w:sz w:val="22"/>
+                <w:szCs w:val="22"/>
+              </w:rPr>
+              <w:t>WiFiMulti.h</w:t>
+            </w:r>
+            <w:proofErr w:type="spellEnd"/>
+            <w:r>
+              <w:rPr>
+                <w:i w:val="0"/>
+                <w:iCs w:val="0"/>
+                <w:color w:val="auto"/>
+                <w:sz w:val="22"/>
+                <w:szCs w:val="22"/>
+              </w:rPr>
+              <w:t>&gt;</w:t>
+            </w:r>
+          </w:p>
+        </w:tc>
+        <w:tc>
+          <w:tcPr>
+            <w:tcW w:w="2832" w:type="dxa"/>
+            <w:tcBorders>
+              <w:top w:val="nil"/>
+              <w:bottom w:val="nil"/>
+              <w:right w:val="single" w:sz="4" w:space="0" w:color="auto"/>
+            </w:tcBorders>
+            <w:shd w:val="clear" w:color="auto" w:fill="EDEDED" w:themeFill="accent3" w:themeFillTint="33"/>
+          </w:tcPr>
+          <w:p>
+            <w:pPr>
+              <w:pStyle w:val="Legenda"/>
+              <w:rPr>
+                <w:i w:val="0"/>
+                <w:color w:val="auto"/>
+                <w:sz w:val="22"/>
+                <w:szCs w:val="22"/>
+              </w:rPr>
+            </w:pPr>
+          </w:p>
+        </w:tc>
+      </w:tr>
+      <w:tr>
+        <w:tc>
+          <w:tcPr>
+            <w:tcW w:w="2831" w:type="dxa"/>
+            <w:tcBorders>
+              <w:top w:val="nil"/>
+              <w:bottom w:val="nil"/>
+            </w:tcBorders>
+            <w:shd w:val="clear" w:color="auto" w:fill="EDEDED" w:themeFill="accent3" w:themeFillTint="33"/>
+          </w:tcPr>
+          <w:p>
+            <w:pPr>
+              <w:pStyle w:val="Legenda"/>
+              <w:rPr>
+                <w:i w:val="0"/>
+                <w:color w:val="auto"/>
+                <w:sz w:val="22"/>
+                <w:szCs w:val="22"/>
+              </w:rPr>
+            </w:pPr>
+          </w:p>
+        </w:tc>
+        <w:tc>
+          <w:tcPr>
+            <w:tcW w:w="2831" w:type="dxa"/>
+            <w:shd w:val="clear" w:color="auto" w:fill="EDEDED" w:themeFill="accent3" w:themeFillTint="33"/>
+          </w:tcPr>
+          <w:p>
+            <w:pPr>
+              <w:pStyle w:val="Legenda"/>
+              <w:jc w:val="center"/>
+              <w:rPr>
+                <w:i w:val="0"/>
+                <w:iCs w:val="0"/>
+                <w:color w:val="auto"/>
+                <w:sz w:val="22"/>
+                <w:szCs w:val="22"/>
+              </w:rPr>
+            </w:pPr>
+            <w:r>
+              <w:rPr>
+                <w:i w:val="0"/>
+                <w:iCs w:val="0"/>
+                <w:color w:val="auto"/>
+                <w:sz w:val="22"/>
+                <w:szCs w:val="22"/>
+              </w:rPr>
+              <w:t>&lt;</w:t>
+            </w:r>
+            <w:proofErr w:type="spellStart"/>
+            <w:r>
+              <w:rPr>
+                <w:i w:val="0"/>
+                <w:iCs w:val="0"/>
+                <w:color w:val="auto"/>
+                <w:sz w:val="22"/>
+                <w:szCs w:val="22"/>
+              </w:rPr>
+              <w:t>WiFiScan.h</w:t>
+            </w:r>
+            <w:proofErr w:type="spellEnd"/>
+            <w:r>
+              <w:rPr>
+                <w:i w:val="0"/>
+                <w:iCs w:val="0"/>
+                <w:color w:val="auto"/>
+                <w:sz w:val="22"/>
+                <w:szCs w:val="22"/>
+              </w:rPr>
+              <w:t>&gt;</w:t>
+            </w:r>
+          </w:p>
+        </w:tc>
+        <w:tc>
+          <w:tcPr>
+            <w:tcW w:w="2832" w:type="dxa"/>
+            <w:tcBorders>
+              <w:top w:val="nil"/>
+              <w:bottom w:val="nil"/>
+              <w:right w:val="single" w:sz="4" w:space="0" w:color="auto"/>
+            </w:tcBorders>
+            <w:shd w:val="clear" w:color="auto" w:fill="EDEDED" w:themeFill="accent3" w:themeFillTint="33"/>
+          </w:tcPr>
+          <w:p>
+            <w:pPr>
+              <w:pStyle w:val="Legenda"/>
+              <w:rPr>
+                <w:i w:val="0"/>
+                <w:color w:val="auto"/>
+                <w:sz w:val="22"/>
+                <w:szCs w:val="22"/>
+              </w:rPr>
+            </w:pPr>
+          </w:p>
+        </w:tc>
+      </w:tr>
+      <w:tr>
+        <w:tc>
+          <w:tcPr>
+            <w:tcW w:w="2831" w:type="dxa"/>
+            <w:tcBorders>
+              <w:top w:val="nil"/>
+              <w:bottom w:val="nil"/>
+            </w:tcBorders>
+            <w:shd w:val="clear" w:color="auto" w:fill="EDEDED" w:themeFill="accent3" w:themeFillTint="33"/>
+          </w:tcPr>
+          <w:p>
+            <w:pPr>
+              <w:pStyle w:val="Legenda"/>
+              <w:rPr>
+                <w:i w:val="0"/>
+                <w:color w:val="auto"/>
+                <w:sz w:val="22"/>
+                <w:szCs w:val="22"/>
+              </w:rPr>
+            </w:pPr>
+          </w:p>
+        </w:tc>
+        <w:tc>
+          <w:tcPr>
+            <w:tcW w:w="2831" w:type="dxa"/>
+            <w:shd w:val="clear" w:color="auto" w:fill="EDEDED" w:themeFill="accent3" w:themeFillTint="33"/>
+          </w:tcPr>
+          <w:p>
+            <w:pPr>
+              <w:pStyle w:val="Legenda"/>
+              <w:jc w:val="center"/>
+              <w:rPr>
+                <w:i w:val="0"/>
+                <w:iCs w:val="0"/>
+                <w:color w:val="auto"/>
+                <w:sz w:val="22"/>
+                <w:szCs w:val="22"/>
+              </w:rPr>
+            </w:pPr>
+            <w:r>
+              <w:rPr>
+                <w:i w:val="0"/>
+                <w:iCs w:val="0"/>
+                <w:color w:val="auto"/>
+                <w:sz w:val="22"/>
+                <w:szCs w:val="22"/>
+              </w:rPr>
+              <w:t>&lt;</w:t>
+            </w:r>
+            <w:proofErr w:type="spellStart"/>
+            <w:r>
+              <w:rPr>
+                <w:i w:val="0"/>
+                <w:iCs w:val="0"/>
+                <w:color w:val="auto"/>
+                <w:sz w:val="22"/>
+                <w:szCs w:val="22"/>
+              </w:rPr>
+              <w:t>WiFiServer.h</w:t>
+            </w:r>
+            <w:proofErr w:type="spellEnd"/>
+            <w:r>
+              <w:rPr>
+                <w:i w:val="0"/>
+                <w:iCs w:val="0"/>
+                <w:color w:val="auto"/>
+                <w:sz w:val="22"/>
+                <w:szCs w:val="22"/>
+              </w:rPr>
+              <w:t>&gt;</w:t>
+            </w:r>
+          </w:p>
+        </w:tc>
+        <w:tc>
+          <w:tcPr>
+            <w:tcW w:w="2832" w:type="dxa"/>
+            <w:tcBorders>
+              <w:top w:val="nil"/>
+              <w:bottom w:val="nil"/>
+              <w:right w:val="single" w:sz="4" w:space="0" w:color="auto"/>
+            </w:tcBorders>
+            <w:shd w:val="clear" w:color="auto" w:fill="EDEDED" w:themeFill="accent3" w:themeFillTint="33"/>
+          </w:tcPr>
+          <w:p>
+            <w:pPr>
+              <w:pStyle w:val="Legenda"/>
+              <w:rPr>
+                <w:i w:val="0"/>
+                <w:color w:val="auto"/>
+                <w:sz w:val="22"/>
+                <w:szCs w:val="22"/>
+              </w:rPr>
+            </w:pPr>
+          </w:p>
+        </w:tc>
+      </w:tr>
+      <w:tr>
+        <w:tc>
+          <w:tcPr>
+            <w:tcW w:w="2831" w:type="dxa"/>
+            <w:tcBorders>
+              <w:top w:val="nil"/>
+              <w:bottom w:val="nil"/>
+            </w:tcBorders>
+            <w:shd w:val="clear" w:color="auto" w:fill="EDEDED" w:themeFill="accent3" w:themeFillTint="33"/>
+          </w:tcPr>
+          <w:p>
+            <w:pPr>
+              <w:pStyle w:val="Legenda"/>
+              <w:rPr>
+                <w:i w:val="0"/>
+                <w:color w:val="auto"/>
+                <w:sz w:val="22"/>
+                <w:szCs w:val="22"/>
+              </w:rPr>
+            </w:pPr>
+          </w:p>
+        </w:tc>
+        <w:tc>
+          <w:tcPr>
+            <w:tcW w:w="2831" w:type="dxa"/>
+            <w:shd w:val="clear" w:color="auto" w:fill="EDEDED" w:themeFill="accent3" w:themeFillTint="33"/>
+          </w:tcPr>
+          <w:p>
+            <w:pPr>
+              <w:pStyle w:val="Legenda"/>
+              <w:jc w:val="center"/>
+              <w:rPr>
+                <w:i w:val="0"/>
+                <w:iCs w:val="0"/>
+                <w:color w:val="auto"/>
+                <w:sz w:val="22"/>
+                <w:szCs w:val="22"/>
+              </w:rPr>
+            </w:pPr>
+            <w:r>
+              <w:rPr>
+                <w:i w:val="0"/>
+                <w:iCs w:val="0"/>
+                <w:color w:val="auto"/>
+                <w:sz w:val="22"/>
+                <w:szCs w:val="22"/>
+              </w:rPr>
+              <w:t>&lt;</w:t>
+            </w:r>
+            <w:proofErr w:type="spellStart"/>
+            <w:r>
+              <w:rPr>
+                <w:i w:val="0"/>
+                <w:iCs w:val="0"/>
+                <w:color w:val="auto"/>
+                <w:sz w:val="22"/>
+                <w:szCs w:val="22"/>
+              </w:rPr>
+              <w:t>WiFiSTA.h</w:t>
+            </w:r>
+            <w:proofErr w:type="spellEnd"/>
+            <w:r>
+              <w:rPr>
+                <w:i w:val="0"/>
+                <w:iCs w:val="0"/>
+                <w:color w:val="auto"/>
+                <w:sz w:val="22"/>
+                <w:szCs w:val="22"/>
+              </w:rPr>
+              <w:t>&gt;</w:t>
+            </w:r>
+          </w:p>
+        </w:tc>
+        <w:tc>
+          <w:tcPr>
+            <w:tcW w:w="2832" w:type="dxa"/>
+            <w:tcBorders>
+              <w:top w:val="nil"/>
+              <w:bottom w:val="nil"/>
+              <w:right w:val="single" w:sz="4" w:space="0" w:color="auto"/>
+            </w:tcBorders>
+            <w:shd w:val="clear" w:color="auto" w:fill="EDEDED" w:themeFill="accent3" w:themeFillTint="33"/>
+          </w:tcPr>
+          <w:p>
+            <w:pPr>
+              <w:pStyle w:val="Legenda"/>
+              <w:rPr>
+                <w:i w:val="0"/>
+                <w:color w:val="auto"/>
+                <w:sz w:val="22"/>
+                <w:szCs w:val="22"/>
+              </w:rPr>
+            </w:pPr>
+          </w:p>
+        </w:tc>
+      </w:tr>
+      <w:tr>
+        <w:tc>
+          <w:tcPr>
+            <w:tcW w:w="2831" w:type="dxa"/>
+            <w:tcBorders>
+              <w:top w:val="nil"/>
+              <w:bottom w:val="nil"/>
+            </w:tcBorders>
+            <w:shd w:val="clear" w:color="auto" w:fill="EDEDED" w:themeFill="accent3" w:themeFillTint="33"/>
+          </w:tcPr>
+          <w:p>
+            <w:pPr>
+              <w:pStyle w:val="Legenda"/>
+              <w:rPr>
+                <w:i w:val="0"/>
+                <w:color w:val="auto"/>
+                <w:sz w:val="22"/>
+                <w:szCs w:val="22"/>
+              </w:rPr>
+            </w:pPr>
+          </w:p>
+        </w:tc>
+        <w:tc>
+          <w:tcPr>
+            <w:tcW w:w="2831" w:type="dxa"/>
+            <w:shd w:val="clear" w:color="auto" w:fill="EDEDED" w:themeFill="accent3" w:themeFillTint="33"/>
+          </w:tcPr>
+          <w:p>
+            <w:pPr>
+              <w:pStyle w:val="Legenda"/>
+              <w:jc w:val="center"/>
+              <w:rPr>
+                <w:i w:val="0"/>
+                <w:iCs w:val="0"/>
+                <w:color w:val="auto"/>
+                <w:sz w:val="22"/>
+                <w:szCs w:val="22"/>
+              </w:rPr>
+            </w:pPr>
+            <w:r>
+              <w:rPr>
+                <w:i w:val="0"/>
+                <w:iCs w:val="0"/>
+                <w:color w:val="auto"/>
+                <w:sz w:val="22"/>
+                <w:szCs w:val="22"/>
+              </w:rPr>
+              <w:t>&lt;</w:t>
+            </w:r>
+            <w:proofErr w:type="spellStart"/>
+            <w:r>
+              <w:rPr>
+                <w:i w:val="0"/>
+                <w:iCs w:val="0"/>
+                <w:color w:val="auto"/>
+                <w:sz w:val="22"/>
+                <w:szCs w:val="22"/>
+              </w:rPr>
+              <w:t>WiFiType.h</w:t>
+            </w:r>
+            <w:proofErr w:type="spellEnd"/>
+            <w:r>
+              <w:rPr>
+                <w:i w:val="0"/>
+                <w:iCs w:val="0"/>
+                <w:color w:val="auto"/>
+                <w:sz w:val="22"/>
+                <w:szCs w:val="22"/>
+              </w:rPr>
+              <w:t>&gt;</w:t>
+            </w:r>
+          </w:p>
+        </w:tc>
+        <w:tc>
+          <w:tcPr>
+            <w:tcW w:w="2832" w:type="dxa"/>
+            <w:tcBorders>
+              <w:top w:val="nil"/>
+              <w:bottom w:val="nil"/>
+              <w:right w:val="single" w:sz="4" w:space="0" w:color="auto"/>
+            </w:tcBorders>
+            <w:shd w:val="clear" w:color="auto" w:fill="EDEDED" w:themeFill="accent3" w:themeFillTint="33"/>
+          </w:tcPr>
+          <w:p>
+            <w:pPr>
+              <w:pStyle w:val="Legenda"/>
+              <w:rPr>
+                <w:i w:val="0"/>
+                <w:color w:val="auto"/>
+                <w:sz w:val="22"/>
+                <w:szCs w:val="22"/>
+              </w:rPr>
+            </w:pPr>
+          </w:p>
+        </w:tc>
+      </w:tr>
+      <w:tr>
+        <w:tc>
+          <w:tcPr>
+            <w:tcW w:w="2831" w:type="dxa"/>
+            <w:tcBorders>
+              <w:top w:val="nil"/>
+            </w:tcBorders>
+            <w:shd w:val="clear" w:color="auto" w:fill="EDEDED" w:themeFill="accent3" w:themeFillTint="33"/>
+          </w:tcPr>
+          <w:p>
+            <w:pPr>
+              <w:pStyle w:val="Legenda"/>
+              <w:rPr>
+                <w:i w:val="0"/>
+                <w:color w:val="auto"/>
+                <w:sz w:val="22"/>
+                <w:szCs w:val="22"/>
+              </w:rPr>
+            </w:pPr>
+          </w:p>
+        </w:tc>
+        <w:tc>
+          <w:tcPr>
+            <w:tcW w:w="2831" w:type="dxa"/>
+            <w:shd w:val="clear" w:color="auto" w:fill="EDEDED" w:themeFill="accent3" w:themeFillTint="33"/>
+          </w:tcPr>
+          <w:p>
+            <w:pPr>
+              <w:pStyle w:val="Legenda"/>
+              <w:jc w:val="center"/>
+              <w:rPr>
+                <w:i w:val="0"/>
+                <w:iCs w:val="0"/>
+                <w:color w:val="auto"/>
+                <w:sz w:val="22"/>
+                <w:szCs w:val="22"/>
+              </w:rPr>
+            </w:pPr>
+            <w:r>
+              <w:rPr>
+                <w:i w:val="0"/>
+                <w:iCs w:val="0"/>
+                <w:color w:val="auto"/>
+                <w:sz w:val="22"/>
+                <w:szCs w:val="22"/>
+              </w:rPr>
+              <w:t>&lt;</w:t>
+            </w:r>
+            <w:proofErr w:type="spellStart"/>
+            <w:r>
+              <w:rPr>
+                <w:i w:val="0"/>
+                <w:iCs w:val="0"/>
+                <w:color w:val="auto"/>
+                <w:sz w:val="22"/>
+                <w:szCs w:val="22"/>
+              </w:rPr>
+              <w:t>WiFiUdp.h</w:t>
+            </w:r>
+            <w:proofErr w:type="spellEnd"/>
+            <w:r>
+              <w:rPr>
+                <w:i w:val="0"/>
+                <w:iCs w:val="0"/>
+                <w:color w:val="auto"/>
+                <w:sz w:val="22"/>
+                <w:szCs w:val="22"/>
+              </w:rPr>
+              <w:t>&gt;</w:t>
+            </w:r>
+          </w:p>
+        </w:tc>
+        <w:tc>
+          <w:tcPr>
+            <w:tcW w:w="2832" w:type="dxa"/>
+            <w:tcBorders>
+              <w:top w:val="nil"/>
+              <w:bottom w:val="single" w:sz="4" w:space="0" w:color="auto"/>
+              <w:right w:val="single" w:sz="4" w:space="0" w:color="auto"/>
+            </w:tcBorders>
+            <w:shd w:val="clear" w:color="auto" w:fill="EDEDED" w:themeFill="accent3" w:themeFillTint="33"/>
+          </w:tcPr>
+          <w:p>
+            <w:pPr>
+              <w:pStyle w:val="Legenda"/>
+              <w:keepNext/>
+              <w:rPr>
+                <w:i w:val="0"/>
+                <w:color w:val="auto"/>
+                <w:sz w:val="22"/>
+                <w:szCs w:val="22"/>
+              </w:rPr>
+            </w:pPr>
+          </w:p>
+        </w:tc>
+      </w:tr>
+    </w:tbl>
     <w:p>
       <w:pPr>
         <w:pStyle w:val="Legenda"/>
-      </w:pPr>
+        <w:jc w:val="center"/>
+        <w:rPr>
+          <w:sz w:val="20"/>
+          <w:szCs w:val="20"/>
+        </w:rPr>
+      </w:pPr>
+      <w:bookmarkStart w:id="27" w:name="_Toc98190339"/>
+      <w:r>
+        <w:rPr>
+          <w:sz w:val="20"/>
+          <w:szCs w:val="20"/>
+        </w:rPr>
+        <w:t xml:space="preserve">Figura </w:t>
+      </w:r>
+      <w:r>
+        <w:rPr>
+          <w:sz w:val="20"/>
+          <w:szCs w:val="20"/>
+        </w:rPr>
+        <w:fldChar w:fldCharType="begin"/>
+      </w:r>
+      <w:r>
+        <w:rPr>
+          <w:sz w:val="20"/>
+          <w:szCs w:val="20"/>
+        </w:rPr>
+        <w:instrText xml:space="preserve"> SEQ Figura \* ARABIC </w:instrText>
+      </w:r>
+      <w:r>
+        <w:rPr>
+          <w:sz w:val="20"/>
+          <w:szCs w:val="20"/>
+        </w:rPr>
+        <w:fldChar w:fldCharType="separate"/>
+      </w:r>
+      <w:r>
+        <w:rPr>
+          <w:noProof/>
+          <w:sz w:val="20"/>
+          <w:szCs w:val="20"/>
+        </w:rPr>
+        <w:t>10</w:t>
+      </w:r>
+      <w:r>
+        <w:rPr>
+          <w:sz w:val="20"/>
+          <w:szCs w:val="20"/>
+        </w:rPr>
+        <w:fldChar w:fldCharType="end"/>
+      </w:r>
+      <w:r>
+        <w:rPr>
+          <w:sz w:val="20"/>
+          <w:szCs w:val="20"/>
+        </w:rPr>
+        <w:t xml:space="preserve"> - Bibliotecas relativas ao </w:t>
+      </w:r>
+      <w:proofErr w:type="spellStart"/>
+      <w:r>
+        <w:rPr>
+          <w:sz w:val="20"/>
+          <w:szCs w:val="20"/>
+        </w:rPr>
+        <w:t>gateway</w:t>
+      </w:r>
+      <w:bookmarkEnd w:id="27"/>
+      <w:proofErr w:type="spellEnd"/>
     </w:p>
     <w:p>
       <w:pPr>
         <w:pStyle w:val="Legenda"/>
+      </w:pPr>
+    </w:p>
+    <w:p>
+      <w:pPr>
+        <w:widowControl/>
+        <w:spacing w:after="160" w:line="259" w:lineRule="auto"/>
+      </w:pPr>
+      <w:r>
+        <w:lastRenderedPageBreak/>
+        <w:t>Relativamente</w:t>
+      </w:r>
+      <w:r>
+        <w:t xml:space="preserve"> ao envio </w:t>
+      </w:r>
+      <w:r>
+        <w:t xml:space="preserve">dos </w:t>
+      </w:r>
+      <w:r>
+        <w:t>dados obtidos</w:t>
+      </w:r>
+      <w:r>
+        <w:t>, est</w:t>
+      </w:r>
+      <w:r>
+        <w:t>e</w:t>
+      </w:r>
+      <w:r>
+        <w:t xml:space="preserve"> é realizad</w:t>
+      </w:r>
+      <w:r>
+        <w:t>o</w:t>
+      </w:r>
+      <w:r>
+        <w:t xml:space="preserve"> dentro da função </w:t>
+      </w:r>
+      <w:r>
+        <w:rPr>
+          <w:i/>
+          <w:iCs/>
+          <w:lang w:val="en-GB"/>
+        </w:rPr>
+        <w:t>loop</w:t>
+      </w:r>
+      <w:r>
+        <w:rPr>
+          <w:i/>
+          <w:iCs/>
+        </w:rPr>
+        <w:t>()</w:t>
+      </w:r>
+      <w:r>
+        <w:t>;</w:t>
+      </w:r>
+      <w:r>
+        <w:t xml:space="preserve"> o algoritmo implementado pode ser traduzido de acordo com o fluxograma seguinte: </w:t>
+      </w:r>
+    </w:p>
+    <w:p>
+      <w:pPr>
+        <w:pStyle w:val="Legenda"/>
+        <w:rPr>
+          <w:i w:val="0"/>
+          <w:iCs w:val="0"/>
+          <w:sz w:val="22"/>
+          <w:szCs w:val="22"/>
+        </w:rPr>
+      </w:pPr>
+    </w:p>
+    <w:p>
+      <w:pPr>
+        <w:pStyle w:val="Legenda"/>
+      </w:pPr>
+    </w:p>
+    <w:p>
+      <w:pPr>
+        <w:pStyle w:val="Legenda"/>
+      </w:pPr>
+    </w:p>
+    <w:p>
+      <w:pPr>
+        <w:pStyle w:val="Legenda"/>
+      </w:pPr>
+    </w:p>
+    <w:p>
+      <w:pPr>
+        <w:pStyle w:val="Legenda"/>
+      </w:pPr>
+    </w:p>
+    <w:p>
+      <w:pPr>
+        <w:pStyle w:val="Legenda"/>
+      </w:pPr>
+    </w:p>
+    <w:p>
+      <w:pPr>
+        <w:pStyle w:val="Legenda"/>
+      </w:pPr>
+    </w:p>
+    <w:p>
+      <w:pPr>
+        <w:pStyle w:val="Legenda"/>
+      </w:pPr>
+    </w:p>
+    <w:p>
+      <w:pPr>
+        <w:pStyle w:val="Legenda"/>
+      </w:pPr>
+    </w:p>
+    <w:p>
+      <w:pPr>
+        <w:pStyle w:val="Legenda"/>
+      </w:pPr>
+    </w:p>
+    <w:p>
+      <w:pPr>
+        <w:pStyle w:val="Legenda"/>
+      </w:pPr>
+    </w:p>
+    <w:p>
+      <w:pPr>
+        <w:pStyle w:val="Legenda"/>
+      </w:pPr>
+    </w:p>
+    <w:p>
+      <w:pPr>
+        <w:pStyle w:val="Legenda"/>
+      </w:pPr>
+    </w:p>
+    <w:p>
+      <w:pPr>
+        <w:pStyle w:val="Legenda"/>
+      </w:pPr>
+    </w:p>
+    <w:p>
+      <w:pPr>
+        <w:pStyle w:val="Legenda"/>
+      </w:pPr>
+    </w:p>
+    <w:p>
+      <w:pPr>
+        <w:pStyle w:val="Legenda"/>
+      </w:pPr>
+    </w:p>
+    <w:p>
+      <w:pPr>
+        <w:pStyle w:val="Legenda"/>
+      </w:pPr>
+    </w:p>
+    <w:p>
+      <w:pPr>
+        <w:pStyle w:val="Legenda"/>
+      </w:pPr>
+    </w:p>
+    <w:p>
+      <w:pPr>
+        <w:pStyle w:val="Legenda"/>
+      </w:pPr>
+    </w:p>
+    <w:p>
+      <w:pPr>
+        <w:pStyle w:val="Legenda"/>
+      </w:pPr>
+    </w:p>
+    <w:p>
+      <w:pPr>
+        <w:pStyle w:val="Legenda"/>
+      </w:pPr>
+    </w:p>
+    <w:p>
+      <w:pPr>
+        <w:pStyle w:val="Legenda"/>
+      </w:pPr>
+    </w:p>
+    <w:p>
+      <w:pPr>
+        <w:pStyle w:val="Legenda"/>
+      </w:pPr>
+    </w:p>
+    <w:p>
+      <w:pPr>
+        <w:pStyle w:val="Legenda"/>
+      </w:pPr>
+    </w:p>
+    <w:p>
+      <w:pPr>
+        <w:pStyle w:val="Legenda"/>
+      </w:pPr>
+    </w:p>
+    <w:p>
+      <w:pPr>
+        <w:pStyle w:val="Legenda"/>
+      </w:pPr>
+    </w:p>
+    <w:p>
+      <w:pPr>
+        <w:pStyle w:val="Legenda"/>
+      </w:pPr>
+    </w:p>
+    <w:p>
+      <w:pPr>
+        <w:pStyle w:val="Legenda"/>
+      </w:pPr>
+    </w:p>
+    <w:p>
+      <w:pPr>
+        <w:pStyle w:val="Legenda"/>
+      </w:pPr>
+    </w:p>
+    <w:p>
+      <w:pPr>
+        <w:pStyle w:val="Legenda"/>
+      </w:pPr>
+    </w:p>
+    <w:p>
+      <w:pPr>
+        <w:pStyle w:val="Legenda"/>
+      </w:pPr>
+    </w:p>
+    <w:p>
+      <w:pPr>
+        <w:pStyle w:val="Legenda"/>
+      </w:pPr>
+    </w:p>
+    <w:p>
+      <w:pPr>
+        <w:pStyle w:val="Legenda"/>
+        <w:rPr>
+          <w:i w:val="0"/>
+          <w:iCs w:val="0"/>
+        </w:rPr>
       </w:pPr>
       <w:r>
         <w:br w:type="page"/>
@@ -7635,77 +9657,144 @@
           <w:numId w:val="37"/>
         </w:numPr>
       </w:pPr>
-      <w:bookmarkStart w:id="26" w:name="_Toc98180316"/>
+      <w:bookmarkStart w:id="28" w:name="_Toc98190319"/>
       <w:r>
         <w:lastRenderedPageBreak/>
-        <w:t>Conclusão</w:t>
-      </w:r>
-      <w:bookmarkEnd w:id="26"/>
-    </w:p>
-    <w:p/>
+        <w:t>Trabalho Relacionado</w:t>
+      </w:r>
+      <w:bookmarkEnd w:id="28"/>
+    </w:p>
     <w:p>
       <w:pPr>
         <w:widowControl/>
         <w:spacing w:after="160" w:line="259" w:lineRule="auto"/>
       </w:pPr>
-      <w:r>
-        <w:t>Concluída esta exposição, na opinião do grupo, espera</w:t>
-      </w:r>
-      <w:r>
-        <w:t>mos</w:t>
-      </w:r>
-      <w:r>
-        <w:t xml:space="preserve"> desta fase um nível de complexidade </w:t>
-      </w:r>
-      <w:r>
-        <w:t>moderada</w:t>
-      </w:r>
-      <w:r>
-        <w:t xml:space="preserve">, especialmente na fase de </w:t>
-      </w:r>
-      <w:r>
-        <w:rPr>
-          <w:i/>
-          <w:iCs/>
-        </w:rPr>
-        <w:t>design</w:t>
-      </w:r>
-      <w:r>
-        <w:t xml:space="preserve"> inicial, visto que queremos, desde o início, eficiência e modularidade para que o resto do projeto seja mais simples.</w:t>
-      </w:r>
     </w:p>
     <w:p>
       <w:pPr>
         <w:widowControl/>
         <w:spacing w:after="160" w:line="259" w:lineRule="auto"/>
       </w:pPr>
-      <w:r>
-        <w:t>Assim sendo, acreditamos que o planeamento apresentado irá resultar numa aplicação eficaz do hardware e</w:t>
-      </w:r>
-      <w:r>
-        <w:t xml:space="preserve"> do</w:t>
-      </w:r>
-      <w:r>
-        <w:t xml:space="preserve"> software, para que demonstremos adequadamente conhecimentos </w:t>
-      </w:r>
-      <w:r>
-        <w:t xml:space="preserve">a </w:t>
-      </w:r>
-      <w:r>
-        <w:t>adquiri</w:t>
-      </w:r>
-      <w:r>
-        <w:t>r</w:t>
-      </w:r>
-      <w:r>
-        <w:t xml:space="preserve"> </w:t>
-      </w:r>
-      <w:r>
-        <w:t>no decorrer</w:t>
-      </w:r>
-      <w:r>
-        <w:t xml:space="preserve"> da unidade curricular.</w:t>
-      </w:r>
+    </w:p>
+    <w:p>
+      <w:pPr>
+        <w:widowControl/>
+        <w:spacing w:after="160" w:line="259" w:lineRule="auto"/>
+      </w:pPr>
+    </w:p>
+    <w:p>
+      <w:pPr>
+        <w:widowControl/>
+        <w:spacing w:after="160" w:line="259" w:lineRule="auto"/>
+      </w:pPr>
+    </w:p>
+    <w:p>
+      <w:pPr>
+        <w:widowControl/>
+        <w:spacing w:after="160" w:line="259" w:lineRule="auto"/>
+      </w:pPr>
+    </w:p>
+    <w:p>
+      <w:pPr>
+        <w:widowControl/>
+        <w:spacing w:after="160" w:line="259" w:lineRule="auto"/>
+      </w:pPr>
+    </w:p>
+    <w:p>
+      <w:pPr>
+        <w:widowControl/>
+        <w:spacing w:after="160" w:line="259" w:lineRule="auto"/>
+      </w:pPr>
+    </w:p>
+    <w:p>
+      <w:pPr>
+        <w:widowControl/>
+        <w:spacing w:after="160" w:line="259" w:lineRule="auto"/>
+      </w:pPr>
+    </w:p>
+    <w:p>
+      <w:pPr>
+        <w:widowControl/>
+        <w:spacing w:after="160" w:line="259" w:lineRule="auto"/>
+      </w:pPr>
+    </w:p>
+    <w:p>
+      <w:pPr>
+        <w:widowControl/>
+        <w:spacing w:after="160" w:line="259" w:lineRule="auto"/>
+      </w:pPr>
+    </w:p>
+    <w:p>
+      <w:pPr>
+        <w:widowControl/>
+        <w:spacing w:after="160" w:line="259" w:lineRule="auto"/>
+      </w:pPr>
+    </w:p>
+    <w:p>
+      <w:pPr>
+        <w:widowControl/>
+        <w:spacing w:after="160" w:line="259" w:lineRule="auto"/>
+      </w:pPr>
+    </w:p>
+    <w:p>
+      <w:pPr>
+        <w:widowControl/>
+        <w:spacing w:after="160" w:line="259" w:lineRule="auto"/>
+      </w:pPr>
+    </w:p>
+    <w:p>
+      <w:pPr>
+        <w:widowControl/>
+        <w:spacing w:after="160" w:line="259" w:lineRule="auto"/>
+      </w:pPr>
+    </w:p>
+    <w:p>
+      <w:pPr>
+        <w:widowControl/>
+        <w:spacing w:after="160" w:line="259" w:lineRule="auto"/>
+      </w:pPr>
+    </w:p>
+    <w:p>
+      <w:pPr>
+        <w:widowControl/>
+        <w:spacing w:after="160" w:line="259" w:lineRule="auto"/>
+      </w:pPr>
+    </w:p>
+    <w:p>
+      <w:pPr>
+        <w:widowControl/>
+        <w:spacing w:after="160" w:line="259" w:lineRule="auto"/>
+      </w:pPr>
+    </w:p>
+    <w:p>
+      <w:pPr>
+        <w:widowControl/>
+        <w:spacing w:after="160" w:line="259" w:lineRule="auto"/>
+      </w:pPr>
+    </w:p>
+    <w:p>
+      <w:pPr>
+        <w:widowControl/>
+        <w:spacing w:after="160" w:line="259" w:lineRule="auto"/>
+      </w:pPr>
+    </w:p>
+    <w:p>
+      <w:pPr>
+        <w:widowControl/>
+        <w:spacing w:after="160" w:line="259" w:lineRule="auto"/>
+      </w:pPr>
+    </w:p>
+    <w:p>
+      <w:pPr>
+        <w:widowControl/>
+        <w:spacing w:after="160" w:line="259" w:lineRule="auto"/>
+      </w:pPr>
+    </w:p>
+    <w:p>
+      <w:pPr>
+        <w:widowControl/>
+        <w:spacing w:after="160" w:line="259" w:lineRule="auto"/>
+      </w:pPr>
     </w:p>
     <w:p>
       <w:pPr>
@@ -7728,12 +9817,13 @@
         <w:lastRenderedPageBreak/>
         <w:t xml:space="preserve"> </w:t>
       </w:r>
-      <w:bookmarkStart w:id="27" w:name="_Toc98180317"/>
+      <w:bookmarkStart w:id="29" w:name="_Toc98190320"/>
       <w:r>
         <w:t>Contribuição de cada aluno</w:t>
       </w:r>
-      <w:bookmarkEnd w:id="27"/>
-    </w:p>
+      <w:bookmarkEnd w:id="29"/>
+    </w:p>
+    <w:p/>
     <w:p/>
     <w:p>
       <w:pPr>
@@ -7741,279 +9831,131 @@
         <w:spacing w:after="160" w:line="259" w:lineRule="auto"/>
         <w:jc w:val="left"/>
       </w:pPr>
+    </w:p>
+    <w:p>
+      <w:pPr>
+        <w:widowControl/>
+        <w:spacing w:after="160" w:line="259" w:lineRule="auto"/>
+        <w:jc w:val="left"/>
+      </w:pPr>
+    </w:p>
+    <w:p>
+      <w:pPr>
+        <w:widowControl/>
+        <w:spacing w:after="160" w:line="259" w:lineRule="auto"/>
+        <w:jc w:val="left"/>
+      </w:pPr>
+    </w:p>
+    <w:p>
+      <w:pPr>
+        <w:widowControl/>
+        <w:spacing w:after="160" w:line="259" w:lineRule="auto"/>
+        <w:jc w:val="left"/>
+      </w:pPr>
+    </w:p>
+    <w:p>
+      <w:pPr>
+        <w:widowControl/>
+        <w:spacing w:after="160" w:line="259" w:lineRule="auto"/>
+        <w:jc w:val="left"/>
+      </w:pPr>
+    </w:p>
+    <w:p>
+      <w:pPr>
+        <w:widowControl/>
+        <w:spacing w:after="160" w:line="259" w:lineRule="auto"/>
+        <w:jc w:val="left"/>
+      </w:pPr>
       <w:r>
         <w:br w:type="page"/>
       </w:r>
     </w:p>
-    <w:bookmarkStart w:id="28" w:name="_Toc98180318" w:displacedByCustomXml="next"/>
-    <w:sdt>
-      <w:sdtPr>
-        <w:rPr>
-          <w:rFonts w:ascii="Arial" w:eastAsia="Arial" w:hAnsi="Arial" w:cs="Arial"/>
-          <w:sz w:val="22"/>
-          <w:szCs w:val="22"/>
-        </w:rPr>
-        <w:id w:val="440190604"/>
-        <w:docPartObj>
-          <w:docPartGallery w:val="Bibliographies"/>
-          <w:docPartUnique/>
-        </w:docPartObj>
-      </w:sdtPr>
-      <w:sdtEndPr/>
-      <w:sdtContent>
-        <w:p>
-          <w:pPr>
-            <w:pStyle w:val="Ttulo1"/>
-            <w:numPr>
-              <w:ilvl w:val="0"/>
-              <w:numId w:val="37"/>
-            </w:numPr>
-          </w:pPr>
-          <w:r>
-            <w:t>Bibliografia</w:t>
-          </w:r>
-          <w:bookmarkEnd w:id="28"/>
-        </w:p>
-        <w:p>
-          <w:pPr>
-            <w:jc w:val="left"/>
-          </w:pPr>
-        </w:p>
-        <w:sdt>
-          <w:sdtPr>
-            <w:id w:val="111145805"/>
-            <w:bibliography/>
-          </w:sdtPr>
-          <w:sdtEndPr/>
-          <w:sdtContent>
-            <w:p>
-              <w:pPr>
-                <w:pStyle w:val="Bibliografia"/>
-                <w:ind w:left="720" w:hanging="720"/>
-                <w:rPr>
-                  <w:noProof/>
-                  <w:sz w:val="24"/>
-                  <w:szCs w:val="24"/>
-                </w:rPr>
-              </w:pPr>
-              <w:r>
-                <w:fldChar w:fldCharType="begin"/>
-              </w:r>
-              <w:r>
-                <w:instrText xml:space="preserve"> BIBLIOGRAPHY </w:instrText>
-              </w:r>
-              <w:r>
-                <w:fldChar w:fldCharType="separate"/>
-              </w:r>
-              <w:r>
-                <w:rPr>
-                  <w:i/>
-                  <w:iCs/>
-                  <w:noProof/>
-                </w:rPr>
-                <w:t>Bot n Roll</w:t>
-              </w:r>
-              <w:r>
-                <w:rPr>
-                  <w:noProof/>
-                </w:rPr>
-                <w:t>. (20 de Fevereiro de 2022). Obtido de Bot n Roll: https://www.botnroll.com/1219-medium_default/sensor-de-temperatura-e-humidade-dht11.jpg</w:t>
-              </w:r>
-            </w:p>
-            <w:p>
-              <w:pPr>
-                <w:pStyle w:val="Bibliografia"/>
-                <w:ind w:left="720" w:hanging="720"/>
-                <w:rPr>
-                  <w:noProof/>
-                </w:rPr>
-              </w:pPr>
-              <w:r>
-                <w:rPr>
-                  <w:noProof/>
-                </w:rPr>
-                <w:t xml:space="preserve">Bot n Roll. (22 de 2 de 2022). </w:t>
-              </w:r>
-              <w:r>
-                <w:rPr>
-                  <w:i/>
-                  <w:iCs/>
-                  <w:noProof/>
-                </w:rPr>
-                <w:t>botnroll</w:t>
-              </w:r>
-              <w:r>
-                <w:rPr>
-                  <w:noProof/>
-                </w:rPr>
-                <w:t>. Obtido de https://www.botnroll.com/8958-medium_default/sensor-de-press-o-atmosf-rica-bmp280.jpg</w:t>
-              </w:r>
-            </w:p>
-            <w:p>
-              <w:pPr>
-                <w:pStyle w:val="Bibliografia"/>
-                <w:ind w:left="720" w:hanging="720"/>
-                <w:rPr>
-                  <w:noProof/>
-                </w:rPr>
-              </w:pPr>
-              <w:r>
-                <w:rPr>
-                  <w:noProof/>
-                </w:rPr>
-                <w:t>botnroll. (2 de 2 de 2022). Obtido de botnroll: https://www.botnroll.com/8958-medium_default/sensor-de-press-o-atmosf-rica-bmp280.jpg</w:t>
-              </w:r>
-            </w:p>
-            <w:p>
-              <w:pPr>
-                <w:pStyle w:val="Bibliografia"/>
-                <w:ind w:left="720" w:hanging="720"/>
-                <w:rPr>
-                  <w:noProof/>
-                </w:rPr>
-              </w:pPr>
-              <w:r>
-                <w:rPr>
-                  <w:noProof/>
-                </w:rPr>
-                <w:t>dfrobot. (20 de Fevereiro de 2022). Obtido de dfrobot: https://image.dfrobot.com/image/data/DFR0067/DFR0067_DS_10_en.pdf</w:t>
-              </w:r>
-            </w:p>
-            <w:p>
-              <w:pPr>
-                <w:pStyle w:val="Bibliografia"/>
-                <w:ind w:left="720" w:hanging="720"/>
-                <w:rPr>
-                  <w:noProof/>
-                </w:rPr>
-              </w:pPr>
-              <w:r>
-                <w:rPr>
-                  <w:noProof/>
-                </w:rPr>
-                <w:t xml:space="preserve">Espressif Systems. (21 de Fevereiro de 2022). </w:t>
-              </w:r>
-              <w:r>
-                <w:rPr>
-                  <w:i/>
-                  <w:iCs/>
-                  <w:noProof/>
-                </w:rPr>
-                <w:t>ESP32 Series.</w:t>
-              </w:r>
-              <w:r>
-                <w:rPr>
-                  <w:noProof/>
-                </w:rPr>
-                <w:t xml:space="preserve"> Obtido de www.espressif.com: https://www.espressif.com/sites/default/files/documentation/esp32_datasheet_en.pdf</w:t>
-              </w:r>
-            </w:p>
-            <w:p>
-              <w:pPr>
-                <w:pStyle w:val="Bibliografia"/>
-                <w:ind w:left="720" w:hanging="720"/>
-                <w:rPr>
-                  <w:noProof/>
-                </w:rPr>
-              </w:pPr>
-              <w:r>
-                <w:rPr>
-                  <w:i/>
-                  <w:iCs/>
-                  <w:noProof/>
-                </w:rPr>
-                <w:t>fnac-static</w:t>
-              </w:r>
-              <w:r>
-                <w:rPr>
-                  <w:noProof/>
-                </w:rPr>
-                <w:t>. (20 de Fevereiro de 2022). Obtido de https://static.fnac-static.com/multimedia/Images/PT/NR/67/05/62/6423911/1540-1.jpg</w:t>
-              </w:r>
-            </w:p>
-            <w:p>
-              <w:pPr>
-                <w:pStyle w:val="Bibliografia"/>
-                <w:ind w:left="720" w:hanging="720"/>
-                <w:rPr>
-                  <w:noProof/>
-                </w:rPr>
-              </w:pPr>
-              <w:r>
-                <w:rPr>
-                  <w:i/>
-                  <w:iCs/>
-                  <w:noProof/>
-                </w:rPr>
-                <w:t>Iotone</w:t>
-              </w:r>
-              <w:r>
-                <w:rPr>
-                  <w:noProof/>
-                </w:rPr>
-                <w:t>. (22 de Fevereiro de 2022). Obtido de https://www.iotone.com/files/vendor/logo_Thingspeak.jpg</w:t>
-              </w:r>
-            </w:p>
-            <w:p>
-              <w:pPr>
-                <w:pStyle w:val="Bibliografia"/>
-                <w:ind w:left="720" w:hanging="720"/>
-                <w:rPr>
-                  <w:noProof/>
-                </w:rPr>
-              </w:pPr>
-              <w:r>
-                <w:rPr>
-                  <w:i/>
-                  <w:iCs/>
-                  <w:noProof/>
-                </w:rPr>
-                <w:t>Sistema de Monitorização de Estações Meteorológicas.</w:t>
-              </w:r>
-              <w:r>
-                <w:rPr>
-                  <w:noProof/>
-                </w:rPr>
-                <w:t xml:space="preserve"> (20 de Fevereiro de 2022). Obtido de Blackboard: elearning.uminho.pt</w:t>
-              </w:r>
-            </w:p>
-            <w:p>
-              <w:pPr>
-                <w:pStyle w:val="Bibliografia"/>
-                <w:ind w:left="720" w:hanging="720"/>
-                <w:rPr>
-                  <w:noProof/>
-                </w:rPr>
-              </w:pPr>
-              <w:r>
-                <w:rPr>
-                  <w:i/>
-                  <w:iCs/>
-                  <w:noProof/>
-                </w:rPr>
-                <w:t>sparkfun</w:t>
-              </w:r>
-              <w:r>
-                <w:rPr>
-                  <w:noProof/>
-                </w:rPr>
-                <w:t>. (20 de Fevereiro de 2022). Obtido de https://cdn.sparkfun.com//assets/parts/3/3/4/5/09567-01-Working.jpg</w:t>
-              </w:r>
-            </w:p>
-            <w:p>
-              <w:r>
-                <w:rPr>
-                  <w:b/>
-                  <w:bCs/>
-                  <w:noProof/>
-                </w:rPr>
-                <w:fldChar w:fldCharType="end"/>
-              </w:r>
-            </w:p>
-          </w:sdtContent>
-        </w:sdt>
-      </w:sdtContent>
-    </w:sdt>
+    <w:p>
+      <w:pPr>
+        <w:pStyle w:val="Ttulo1"/>
+        <w:numPr>
+          <w:ilvl w:val="0"/>
+          <w:numId w:val="37"/>
+        </w:numPr>
+      </w:pPr>
+      <w:bookmarkStart w:id="30" w:name="_Toc98190321"/>
+      <w:r>
+        <w:lastRenderedPageBreak/>
+        <w:t>Conclusão</w:t>
+      </w:r>
+      <w:bookmarkEnd w:id="30"/>
+    </w:p>
+    <w:p/>
+    <w:p>
+      <w:pPr>
+        <w:widowControl/>
+        <w:spacing w:after="160" w:line="259" w:lineRule="auto"/>
+      </w:pPr>
+      <w:r>
+        <w:t xml:space="preserve">Concluída esta exposição, na opinião do grupo, esperamos desta fase um nível de complexidade moderada, especialmente na fase de </w:t>
+      </w:r>
+      <w:r>
+        <w:rPr>
+          <w:i/>
+          <w:iCs/>
+        </w:rPr>
+        <w:t>design</w:t>
+      </w:r>
+      <w:r>
+        <w:t xml:space="preserve"> inicial, visto que queremos, desde o início, eficiência e modularidade para que o resto do projeto seja mais simples.</w:t>
+      </w:r>
+    </w:p>
+    <w:p>
+      <w:pPr>
+        <w:widowControl/>
+        <w:spacing w:after="160" w:line="259" w:lineRule="auto"/>
+      </w:pPr>
+      <w:r>
+        <w:t>Assim sendo, acreditamos que o planeamento apresentado irá resultar numa aplicação eficaz do hardware e do software, para que demonstremos adequadamente conhecimentos a adquirir no decorrer da unidade curricular.</w:t>
+      </w:r>
+    </w:p>
+    <w:p>
+      <w:pPr>
+        <w:widowControl/>
+        <w:spacing w:after="160" w:line="259" w:lineRule="auto"/>
+        <w:jc w:val="left"/>
+      </w:pPr>
+    </w:p>
+    <w:p>
+      <w:pPr>
+        <w:widowControl/>
+        <w:spacing w:after="160" w:line="259" w:lineRule="auto"/>
+        <w:jc w:val="left"/>
+      </w:pPr>
+      <w:r>
+        <w:br w:type="page"/>
+      </w:r>
+    </w:p>
+    <w:p>
+      <w:pPr>
+        <w:pStyle w:val="Ttulo1"/>
+      </w:pPr>
+      <w:bookmarkStart w:id="31" w:name="_Toc98190322"/>
+      <w:r>
+        <w:lastRenderedPageBreak/>
+        <w:t>Bibliografia</w:t>
+      </w:r>
+      <w:bookmarkEnd w:id="31"/>
+    </w:p>
+    <w:p>
+      <w:pPr>
+        <w:widowControl/>
+        <w:spacing w:after="160" w:line="259" w:lineRule="auto"/>
+        <w:jc w:val="left"/>
+      </w:pPr>
+    </w:p>
+    <w:p>
+      <w:pPr>
+        <w:widowControl/>
+        <w:spacing w:after="160" w:line="259" w:lineRule="auto"/>
+        <w:jc w:val="left"/>
+      </w:pPr>
+    </w:p>
     <w:sectPr>
       <w:headerReference w:type="default" r:id="rId18"/>
       <w:footerReference w:type="default" r:id="rId19"/>

</xml_diff>

<commit_message>
Gateway: fluxograma da função loop()
</commit_message>
<xml_diff>
--- a/fase_A/relatorios/RTDA-G2.docx
+++ b/fase_A/relatorios/RTDA-G2.docx
@@ -1875,7 +1875,7 @@
             </w:rPr>
             <w:fldChar w:fldCharType="separate"/>
           </w:r>
-          <w:hyperlink w:anchor="_Toc98190312" w:history="1">
+          <w:hyperlink w:anchor="_Toc98361393" w:history="1">
             <w:r>
               <w:rPr>
                 <w:rStyle w:val="Hiperligao"/>
@@ -1917,7 +1917,7 @@
                 <w:noProof/>
                 <w:webHidden/>
               </w:rPr>
-              <w:instrText xml:space="preserve"> PAGEREF _Toc98190312 \h </w:instrText>
+              <w:instrText xml:space="preserve"> PAGEREF _Toc98361393 \h </w:instrText>
             </w:r>
             <w:r>
               <w:rPr>
@@ -1961,7 +1961,7 @@
               <w:lang w:eastAsia="pt-PT"/>
             </w:rPr>
           </w:pPr>
-          <w:hyperlink w:anchor="_Toc98190313" w:history="1">
+          <w:hyperlink w:anchor="_Toc98361394" w:history="1">
             <w:r>
               <w:rPr>
                 <w:rStyle w:val="Hiperligao"/>
@@ -2003,7 +2003,7 @@
                 <w:noProof/>
                 <w:webHidden/>
               </w:rPr>
-              <w:instrText xml:space="preserve"> PAGEREF _Toc98190313 \h </w:instrText>
+              <w:instrText xml:space="preserve"> PAGEREF _Toc98361394 \h </w:instrText>
             </w:r>
             <w:r>
               <w:rPr>
@@ -2046,7 +2046,7 @@
               <w:lang w:eastAsia="pt-PT"/>
             </w:rPr>
           </w:pPr>
-          <w:hyperlink w:anchor="_Toc98190314" w:history="1">
+          <w:hyperlink w:anchor="_Toc98361395" w:history="1">
             <w:r>
               <w:rPr>
                 <w:rStyle w:val="Hiperligao"/>
@@ -2073,7 +2073,7 @@
                 <w:noProof/>
                 <w:webHidden/>
               </w:rPr>
-              <w:instrText xml:space="preserve"> PAGEREF _Toc98190314 \h </w:instrText>
+              <w:instrText xml:space="preserve"> PAGEREF _Toc98361395 \h </w:instrText>
             </w:r>
             <w:r>
               <w:rPr>
@@ -2116,7 +2116,7 @@
               <w:lang w:eastAsia="pt-PT"/>
             </w:rPr>
           </w:pPr>
-          <w:hyperlink w:anchor="_Toc98190315" w:history="1">
+          <w:hyperlink w:anchor="_Toc98361396" w:history="1">
             <w:r>
               <w:rPr>
                 <w:rStyle w:val="Hiperligao"/>
@@ -2143,7 +2143,7 @@
                 <w:noProof/>
                 <w:webHidden/>
               </w:rPr>
-              <w:instrText xml:space="preserve"> PAGEREF _Toc98190315 \h </w:instrText>
+              <w:instrText xml:space="preserve"> PAGEREF _Toc98361396 \h </w:instrText>
             </w:r>
             <w:r>
               <w:rPr>
@@ -2186,7 +2186,7 @@
               <w:lang w:eastAsia="pt-PT"/>
             </w:rPr>
           </w:pPr>
-          <w:hyperlink w:anchor="_Toc98190316" w:history="1">
+          <w:hyperlink w:anchor="_Toc98361397" w:history="1">
             <w:r>
               <w:rPr>
                 <w:rStyle w:val="Hiperligao"/>
@@ -2213,7 +2213,7 @@
                 <w:noProof/>
                 <w:webHidden/>
               </w:rPr>
-              <w:instrText xml:space="preserve"> PAGEREF _Toc98190316 \h </w:instrText>
+              <w:instrText xml:space="preserve"> PAGEREF _Toc98361397 \h </w:instrText>
             </w:r>
             <w:r>
               <w:rPr>
@@ -2256,7 +2256,7 @@
               <w:lang w:eastAsia="pt-PT"/>
             </w:rPr>
           </w:pPr>
-          <w:hyperlink w:anchor="_Toc98190317" w:history="1">
+          <w:hyperlink w:anchor="_Toc98361398" w:history="1">
             <w:r>
               <w:rPr>
                 <w:rStyle w:val="Hiperligao"/>
@@ -2283,7 +2283,7 @@
                 <w:noProof/>
                 <w:webHidden/>
               </w:rPr>
-              <w:instrText xml:space="preserve"> PAGEREF _Toc98190317 \h </w:instrText>
+              <w:instrText xml:space="preserve"> PAGEREF _Toc98361398 \h </w:instrText>
             </w:r>
             <w:r>
               <w:rPr>
@@ -2326,7 +2326,7 @@
               <w:lang w:eastAsia="pt-PT"/>
             </w:rPr>
           </w:pPr>
-          <w:hyperlink w:anchor="_Toc98190318" w:history="1">
+          <w:hyperlink w:anchor="_Toc98361399" w:history="1">
             <w:r>
               <w:rPr>
                 <w:rStyle w:val="Hiperligao"/>
@@ -2353,7 +2353,7 @@
                 <w:noProof/>
                 <w:webHidden/>
               </w:rPr>
-              <w:instrText xml:space="preserve"> PAGEREF _Toc98190318 \h </w:instrText>
+              <w:instrText xml:space="preserve"> PAGEREF _Toc98361399 \h </w:instrText>
             </w:r>
             <w:r>
               <w:rPr>
@@ -2397,7 +2397,7 @@
               <w:lang w:eastAsia="pt-PT"/>
             </w:rPr>
           </w:pPr>
-          <w:hyperlink w:anchor="_Toc98190319" w:history="1">
+          <w:hyperlink w:anchor="_Toc98361400" w:history="1">
             <w:r>
               <w:rPr>
                 <w:rStyle w:val="Hiperligao"/>
@@ -2439,7 +2439,7 @@
                 <w:noProof/>
                 <w:webHidden/>
               </w:rPr>
-              <w:instrText xml:space="preserve"> PAGEREF _Toc98190319 \h </w:instrText>
+              <w:instrText xml:space="preserve"> PAGEREF _Toc98361400 \h </w:instrText>
             </w:r>
             <w:r>
               <w:rPr>
@@ -2483,7 +2483,7 @@
               <w:lang w:eastAsia="pt-PT"/>
             </w:rPr>
           </w:pPr>
-          <w:hyperlink w:anchor="_Toc98190320" w:history="1">
+          <w:hyperlink w:anchor="_Toc98361401" w:history="1">
             <w:r>
               <w:rPr>
                 <w:rStyle w:val="Hiperligao"/>
@@ -2525,7 +2525,7 @@
                 <w:noProof/>
                 <w:webHidden/>
               </w:rPr>
-              <w:instrText xml:space="preserve"> PAGEREF _Toc98190320 \h </w:instrText>
+              <w:instrText xml:space="preserve"> PAGEREF _Toc98361401 \h </w:instrText>
             </w:r>
             <w:r>
               <w:rPr>
@@ -2569,7 +2569,7 @@
               <w:lang w:eastAsia="pt-PT"/>
             </w:rPr>
           </w:pPr>
-          <w:hyperlink w:anchor="_Toc98190321" w:history="1">
+          <w:hyperlink w:anchor="_Toc98361402" w:history="1">
             <w:r>
               <w:rPr>
                 <w:rStyle w:val="Hiperligao"/>
@@ -2611,7 +2611,7 @@
                 <w:noProof/>
                 <w:webHidden/>
               </w:rPr>
-              <w:instrText xml:space="preserve"> PAGEREF _Toc98190321 \h </w:instrText>
+              <w:instrText xml:space="preserve"> PAGEREF _Toc98361402 \h </w:instrText>
             </w:r>
             <w:r>
               <w:rPr>
@@ -2654,7 +2654,7 @@
               <w:lang w:eastAsia="pt-PT"/>
             </w:rPr>
           </w:pPr>
-          <w:hyperlink w:anchor="_Toc98190322" w:history="1">
+          <w:hyperlink w:anchor="_Toc98361403" w:history="1">
             <w:r>
               <w:rPr>
                 <w:rStyle w:val="Hiperligao"/>
@@ -2681,7 +2681,7 @@
                 <w:noProof/>
                 <w:webHidden/>
               </w:rPr>
-              <w:instrText xml:space="preserve"> PAGEREF _Toc98190322 \h </w:instrText>
+              <w:instrText xml:space="preserve"> PAGEREF _Toc98361403 \h </w:instrText>
             </w:r>
             <w:r>
               <w:rPr>
@@ -2816,7 +2816,7 @@
         <w:rPr>
           <w:noProof/>
         </w:rPr>
-        <w:instrText xml:space="preserve"> PAGEREF _Toc98190330 \h </w:instrText>
+        <w:instrText xml:space="preserve"> PAGEREF _Toc98361363 \h </w:instrText>
       </w:r>
       <w:r>
         <w:rPr>
@@ -2876,7 +2876,7 @@
         <w:rPr>
           <w:noProof/>
         </w:rPr>
-        <w:instrText xml:space="preserve"> PAGEREF _Toc98190331 \h </w:instrText>
+        <w:instrText xml:space="preserve"> PAGEREF _Toc98361364 \h </w:instrText>
       </w:r>
       <w:r>
         <w:rPr>
@@ -2936,7 +2936,7 @@
         <w:rPr>
           <w:noProof/>
         </w:rPr>
-        <w:instrText xml:space="preserve"> PAGEREF _Toc98190332 \h </w:instrText>
+        <w:instrText xml:space="preserve"> PAGEREF _Toc98361365 \h </w:instrText>
       </w:r>
       <w:r>
         <w:rPr>
@@ -2996,7 +2996,7 @@
         <w:rPr>
           <w:noProof/>
         </w:rPr>
-        <w:instrText xml:space="preserve"> PAGEREF _Toc98190333 \h </w:instrText>
+        <w:instrText xml:space="preserve"> PAGEREF _Toc98361366 \h </w:instrText>
       </w:r>
       <w:r>
         <w:rPr>
@@ -3056,7 +3056,7 @@
         <w:rPr>
           <w:noProof/>
         </w:rPr>
-        <w:instrText xml:space="preserve"> PAGEREF _Toc98190334 \h </w:instrText>
+        <w:instrText xml:space="preserve"> PAGEREF _Toc98361367 \h </w:instrText>
       </w:r>
       <w:r>
         <w:rPr>
@@ -3116,7 +3116,7 @@
         <w:rPr>
           <w:noProof/>
         </w:rPr>
-        <w:instrText xml:space="preserve"> PAGEREF _Toc98190335 \h </w:instrText>
+        <w:instrText xml:space="preserve"> PAGEREF _Toc98361368 \h </w:instrText>
       </w:r>
       <w:r>
         <w:rPr>
@@ -3176,7 +3176,7 @@
         <w:rPr>
           <w:noProof/>
         </w:rPr>
-        <w:instrText xml:space="preserve"> PAGEREF _Toc98190336 \h </w:instrText>
+        <w:instrText xml:space="preserve"> PAGEREF _Toc98361369 \h </w:instrText>
       </w:r>
       <w:r>
         <w:rPr>
@@ -3236,7 +3236,7 @@
         <w:rPr>
           <w:noProof/>
         </w:rPr>
-        <w:instrText xml:space="preserve"> PAGEREF _Toc98190337 \h </w:instrText>
+        <w:instrText xml:space="preserve"> PAGEREF _Toc98361370 \h </w:instrText>
       </w:r>
       <w:r>
         <w:rPr>
@@ -3296,7 +3296,7 @@
         <w:rPr>
           <w:noProof/>
         </w:rPr>
-        <w:instrText xml:space="preserve"> PAGEREF _Toc98190338 \h </w:instrText>
+        <w:instrText xml:space="preserve"> PAGEREF _Toc98361371 \h </w:instrText>
       </w:r>
       <w:r>
         <w:rPr>
@@ -3356,7 +3356,7 @@
         <w:rPr>
           <w:noProof/>
         </w:rPr>
-        <w:instrText xml:space="preserve"> PAGEREF _Toc98190339 \h </w:instrText>
+        <w:instrText xml:space="preserve"> PAGEREF _Toc98361372 \h </w:instrText>
       </w:r>
       <w:r>
         <w:rPr>
@@ -3374,6 +3374,66 @@
           <w:noProof/>
         </w:rPr>
         <w:t>10</w:t>
+      </w:r>
+      <w:r>
+        <w:rPr>
+          <w:noProof/>
+        </w:rPr>
+        <w:fldChar w:fldCharType="end"/>
+      </w:r>
+    </w:p>
+    <w:p>
+      <w:pPr>
+        <w:pStyle w:val="ndicedeilustraes"/>
+        <w:tabs>
+          <w:tab w:val="right" w:leader="dot" w:pos="8494"/>
+        </w:tabs>
+        <w:rPr>
+          <w:rFonts w:asciiTheme="minorHAnsi" w:eastAsiaTheme="minorEastAsia" w:hAnsiTheme="minorHAnsi" w:cstheme="minorBidi"/>
+          <w:noProof/>
+          <w:lang w:eastAsia="pt-PT"/>
+        </w:rPr>
+      </w:pPr>
+      <w:r>
+        <w:rPr>
+          <w:noProof/>
+        </w:rPr>
+        <w:t>Figura 11 - Gateway: fluxograma da função loop()</w:t>
+      </w:r>
+      <w:r>
+        <w:rPr>
+          <w:noProof/>
+        </w:rPr>
+        <w:tab/>
+      </w:r>
+      <w:r>
+        <w:rPr>
+          <w:noProof/>
+        </w:rPr>
+        <w:fldChar w:fldCharType="begin"/>
+      </w:r>
+      <w:r>
+        <w:rPr>
+          <w:noProof/>
+        </w:rPr>
+        <w:instrText xml:space="preserve"> PAGEREF _Toc98361373 \h </w:instrText>
+      </w:r>
+      <w:r>
+        <w:rPr>
+          <w:noProof/>
+        </w:rPr>
+      </w:r>
+      <w:r>
+        <w:rPr>
+          <w:noProof/>
+        </w:rPr>
+        <w:fldChar w:fldCharType="separate"/>
+      </w:r>
+      <w:r>
+        <w:rPr>
+          <w:noProof/>
+        </w:rPr>
+        <w:t>11</w:t>
       </w:r>
       <w:r>
         <w:rPr>
@@ -3741,7 +3801,7 @@
           <w:numId w:val="37"/>
         </w:numPr>
       </w:pPr>
-      <w:bookmarkStart w:id="1" w:name="_Toc98190312"/>
+      <w:bookmarkStart w:id="1" w:name="_Toc98361393"/>
       <w:r>
         <w:lastRenderedPageBreak/>
         <w:t>Introdução</w:t>
@@ -3896,7 +3956,7 @@
           <w:numId w:val="37"/>
         </w:numPr>
       </w:pPr>
-      <w:bookmarkStart w:id="2" w:name="_Toc98190313"/>
+      <w:bookmarkStart w:id="2" w:name="_Toc98361394"/>
       <w:r>
         <w:lastRenderedPageBreak/>
         <w:t>Etapas do trabalho desenvolvido</w:t>
@@ -3959,7 +4019,7 @@
       <w:pPr>
         <w:pStyle w:val="Ttulo2"/>
       </w:pPr>
-      <w:bookmarkStart w:id="3" w:name="_Toc98190314"/>
+      <w:bookmarkStart w:id="3" w:name="_Toc98361395"/>
       <w:r>
         <w:t xml:space="preserve">2.1. </w:t>
       </w:r>
@@ -4131,7 +4191,7 @@
                               </w:rPr>
                             </w:pPr>
                             <w:bookmarkStart w:id="4" w:name="_Toc97563391"/>
-                            <w:bookmarkStart w:id="5" w:name="_Toc98190330"/>
+                            <w:bookmarkStart w:id="5" w:name="_Toc98361363"/>
                             <w:r>
                               <w:rPr>
                                 <w:sz w:val="20"/>
@@ -4256,7 +4316,7 @@
                         </w:rPr>
                       </w:pPr>
                       <w:bookmarkStart w:id="6" w:name="_Toc97563391"/>
-                      <w:bookmarkStart w:id="7" w:name="_Toc98190330"/>
+                      <w:bookmarkStart w:id="7" w:name="_Toc98361363"/>
                       <w:r>
                         <w:rPr>
                           <w:sz w:val="20"/>
@@ -4856,7 +4916,7 @@
                                 <w:szCs w:val="20"/>
                               </w:rPr>
                             </w:pPr>
-                            <w:bookmarkStart w:id="9" w:name="_Toc98190331"/>
+                            <w:bookmarkStart w:id="9" w:name="_Toc98361364"/>
                             <w:r>
                               <w:rPr>
                                 <w:sz w:val="20"/>
@@ -4942,7 +5002,7 @@
                           <w:szCs w:val="20"/>
                         </w:rPr>
                       </w:pPr>
-                      <w:bookmarkStart w:id="10" w:name="_Toc98190331"/>
+                      <w:bookmarkStart w:id="10" w:name="_Toc98361364"/>
                       <w:r>
                         <w:rPr>
                           <w:sz w:val="20"/>
@@ -5419,7 +5479,7 @@
                                 <w:szCs w:val="20"/>
                               </w:rPr>
                             </w:pPr>
-                            <w:bookmarkStart w:id="11" w:name="_Toc98190332"/>
+                            <w:bookmarkStart w:id="11" w:name="_Toc98361365"/>
                             <w:r>
                               <w:rPr>
                                 <w:sz w:val="20"/>
@@ -5559,7 +5619,7 @@
                           <w:szCs w:val="20"/>
                         </w:rPr>
                       </w:pPr>
-                      <w:bookmarkStart w:id="12" w:name="_Toc98190332"/>
+                      <w:bookmarkStart w:id="12" w:name="_Toc98361365"/>
                       <w:r>
                         <w:rPr>
                           <w:sz w:val="20"/>
@@ -5681,7 +5741,7 @@
       <w:pPr>
         <w:pStyle w:val="Ttulo2"/>
       </w:pPr>
-      <w:bookmarkStart w:id="13" w:name="_Toc98190315"/>
+      <w:bookmarkStart w:id="13" w:name="_Toc98361396"/>
       <w:r>
         <w:lastRenderedPageBreak/>
         <w:t xml:space="preserve">2.2. </w:t>
@@ -5780,7 +5840,7 @@
           <w:szCs w:val="20"/>
         </w:rPr>
       </w:pPr>
-      <w:bookmarkStart w:id="14" w:name="_Toc98190333"/>
+      <w:bookmarkStart w:id="14" w:name="_Toc98361366"/>
       <w:r>
         <w:rPr>
           <w:sz w:val="20"/>
@@ -5956,7 +6016,7 @@
           <w:szCs w:val="20"/>
         </w:rPr>
       </w:pPr>
-      <w:bookmarkStart w:id="15" w:name="_Toc98190334"/>
+      <w:bookmarkStart w:id="15" w:name="_Toc98361367"/>
       <w:r>
         <w:rPr>
           <w:sz w:val="20"/>
@@ -6028,7 +6088,7 @@
       <w:pPr>
         <w:pStyle w:val="Ttulo2"/>
       </w:pPr>
-      <w:bookmarkStart w:id="16" w:name="_Toc98190316"/>
+      <w:bookmarkStart w:id="16" w:name="_Toc98361397"/>
       <w:r>
         <w:lastRenderedPageBreak/>
         <w:t>2.3 Apresentação dos dados recolhidos em tempo real</w:t>
@@ -6269,7 +6329,7 @@
                                 <w:szCs w:val="20"/>
                               </w:rPr>
                             </w:pPr>
-                            <w:bookmarkStart w:id="17" w:name="_Toc98190335"/>
+                            <w:bookmarkStart w:id="17" w:name="_Toc98361368"/>
                             <w:r>
                               <w:rPr>
                                 <w:sz w:val="20"/>
@@ -6353,7 +6413,7 @@
                           <w:szCs w:val="20"/>
                         </w:rPr>
                       </w:pPr>
-                      <w:bookmarkStart w:id="18" w:name="_Toc98190335"/>
+                      <w:bookmarkStart w:id="18" w:name="_Toc98361368"/>
                       <w:r>
                         <w:rPr>
                           <w:sz w:val="20"/>
@@ -6515,7 +6575,7 @@
       <w:pPr>
         <w:pStyle w:val="Ttulo2"/>
       </w:pPr>
-      <w:bookmarkStart w:id="19" w:name="_Toc98190317"/>
+      <w:bookmarkStart w:id="19" w:name="_Toc98361398"/>
       <w:r>
         <w:t xml:space="preserve">2.4 </w:t>
       </w:r>
@@ -6738,7 +6798,7 @@
                                 <w:szCs w:val="20"/>
                               </w:rPr>
                             </w:pPr>
-                            <w:bookmarkStart w:id="20" w:name="_Toc98190336"/>
+                            <w:bookmarkStart w:id="20" w:name="_Toc98361369"/>
                             <w:r>
                               <w:rPr>
                                 <w:sz w:val="20"/>
@@ -6820,7 +6880,7 @@
                           <w:szCs w:val="20"/>
                         </w:rPr>
                       </w:pPr>
-                      <w:bookmarkStart w:id="21" w:name="_Toc98190336"/>
+                      <w:bookmarkStart w:id="21" w:name="_Toc98361369"/>
                       <w:r>
                         <w:rPr>
                           <w:sz w:val="20"/>
@@ -7161,7 +7221,7 @@
                                 <w:szCs w:val="20"/>
                               </w:rPr>
                             </w:pPr>
-                            <w:bookmarkStart w:id="22" w:name="_Toc98190337"/>
+                            <w:bookmarkStart w:id="22" w:name="_Toc98361370"/>
                             <w:r>
                               <w:rPr>
                                 <w:sz w:val="20"/>
@@ -7242,7 +7302,7 @@
                           <w:szCs w:val="20"/>
                         </w:rPr>
                       </w:pPr>
-                      <w:bookmarkStart w:id="23" w:name="_Toc98190337"/>
+                      <w:bookmarkStart w:id="23" w:name="_Toc98361370"/>
                       <w:r>
                         <w:rPr>
                           <w:sz w:val="20"/>
@@ -7374,7 +7434,7 @@
       <w:pPr>
         <w:pStyle w:val="Ttulo2"/>
       </w:pPr>
-      <w:bookmarkStart w:id="24" w:name="_Toc98190318"/>
+      <w:bookmarkStart w:id="24" w:name="_Toc98361399"/>
       <w:r>
         <w:lastRenderedPageBreak/>
         <w:t>2.5 Envio dos dados para visualização e armazenamento online</w:t>
@@ -7423,13 +7483,7 @@
         <w:t>recolhida</w:t>
       </w:r>
       <w:r>
-        <w:t xml:space="preserve">, </w:t>
-      </w:r>
-      <w:r>
-        <w:t>de forma periódica</w:t>
-      </w:r>
-      <w:r>
-        <w:t>,</w:t>
+        <w:t>, de forma periódica,</w:t>
       </w:r>
       <w:r>
         <w:t xml:space="preserve"> </w:t>
@@ -7664,7 +7718,7 @@
                                 <w:szCs w:val="20"/>
                               </w:rPr>
                             </w:pPr>
-                            <w:bookmarkStart w:id="25" w:name="_Toc98190338"/>
+                            <w:bookmarkStart w:id="25" w:name="_Toc98361371"/>
                             <w:r>
                               <w:rPr>
                                 <w:sz w:val="20"/>
@@ -7806,7 +7860,7 @@
                           <w:szCs w:val="20"/>
                         </w:rPr>
                       </w:pPr>
-                      <w:bookmarkStart w:id="26" w:name="_Toc98190338"/>
+                      <w:bookmarkStart w:id="26" w:name="_Toc98361371"/>
                       <w:r>
                         <w:rPr>
                           <w:sz w:val="20"/>
@@ -8260,15 +8314,7 @@
                 <w:sz w:val="22"/>
                 <w:szCs w:val="22"/>
               </w:rPr>
-              <w:t>T</w:t>
-            </w:r>
-            <w:r>
-              <w:rPr>
-                <w:color w:val="auto"/>
-                <w:sz w:val="22"/>
-                <w:szCs w:val="22"/>
-              </w:rPr>
-              <w:t>hing</w:t>
+              <w:t>Thing</w:t>
             </w:r>
             <w:r>
               <w:rPr>
@@ -9349,7 +9395,7 @@
           <w:szCs w:val="20"/>
         </w:rPr>
       </w:pPr>
-      <w:bookmarkStart w:id="27" w:name="_Toc98190339"/>
+      <w:bookmarkStart w:id="27" w:name="_Toc98361372"/>
       <w:r>
         <w:rPr>
           <w:sz w:val="20"/>
@@ -9422,7 +9468,77 @@
         <w:spacing w:after="160" w:line="259" w:lineRule="auto"/>
       </w:pPr>
       <w:r>
+        <w:rPr>
+          <w:noProof/>
+        </w:rPr>
         <w:lastRenderedPageBreak/>
+        <w:drawing>
+          <wp:anchor distT="0" distB="0" distL="114300" distR="114300" simplePos="0" relativeHeight="251669511" behindDoc="1" locked="0" layoutInCell="1" allowOverlap="1" wp14:anchorId="250472C8" wp14:editId="6B149B86">
+            <wp:simplePos x="0" y="0"/>
+            <wp:positionH relativeFrom="margin">
+              <wp:align>center</wp:align>
+            </wp:positionH>
+            <wp:positionV relativeFrom="paragraph">
+              <wp:posOffset>328930</wp:posOffset>
+            </wp:positionV>
+            <wp:extent cx="4587903" cy="8809895"/>
+            <wp:effectExtent l="0" t="0" r="3175" b="0"/>
+            <wp:wrapNone/>
+            <wp:docPr id="12" name="Imagem 12"/>
+            <wp:cNvGraphicFramePr>
+              <a:graphicFrameLocks xmlns:a="http://schemas.openxmlformats.org/drawingml/2006/main" noChangeAspect="1"/>
+            </wp:cNvGraphicFramePr>
+            <a:graphic xmlns:a="http://schemas.openxmlformats.org/drawingml/2006/main">
+              <a:graphicData uri="http://schemas.openxmlformats.org/drawingml/2006/picture">
+                <pic:pic xmlns:pic="http://schemas.openxmlformats.org/drawingml/2006/picture">
+                  <pic:nvPicPr>
+                    <pic:cNvPr id="0" name="Picture 1"/>
+                    <pic:cNvPicPr>
+                      <a:picLocks noChangeAspect="1" noChangeArrowheads="1"/>
+                    </pic:cNvPicPr>
+                  </pic:nvPicPr>
+                  <pic:blipFill rotWithShape="1">
+                    <a:blip r:embed="rId18" cstate="print">
+                      <a:extLst>
+                        <a:ext uri="{28A0092B-C50C-407E-A947-70E740481C1C}">
+                          <a14:useLocalDpi xmlns:a14="http://schemas.microsoft.com/office/drawing/2010/main" val="0"/>
+                        </a:ext>
+                      </a:extLst>
+                    </a:blip>
+                    <a:srcRect l="24473" t="7819"/>
+                    <a:stretch/>
+                  </pic:blipFill>
+                  <pic:spPr bwMode="auto">
+                    <a:xfrm>
+                      <a:off x="0" y="0"/>
+                      <a:ext cx="4587903" cy="8809895"/>
+                    </a:xfrm>
+                    <a:prstGeom prst="rect">
+                      <a:avLst/>
+                    </a:prstGeom>
+                    <a:noFill/>
+                    <a:ln>
+                      <a:noFill/>
+                    </a:ln>
+                    <a:extLst>
+                      <a:ext uri="{53640926-AAD7-44D8-BBD7-CCE9431645EC}">
+                        <a14:shadowObscured xmlns:a14="http://schemas.microsoft.com/office/drawing/2010/main"/>
+                      </a:ext>
+                    </a:extLst>
+                  </pic:spPr>
+                </pic:pic>
+              </a:graphicData>
+            </a:graphic>
+            <wp14:sizeRelH relativeFrom="page">
+              <wp14:pctWidth>0</wp14:pctWidth>
+            </wp14:sizeRelH>
+            <wp14:sizeRelV relativeFrom="page">
+              <wp14:pctHeight>0</wp14:pctHeight>
+            </wp14:sizeRelV>
+          </wp:anchor>
+        </w:drawing>
+      </w:r>
+      <w:r>
         <w:t>Relativamente</w:t>
       </w:r>
       <w:r>
@@ -9470,6 +9586,14 @@
       <w:r>
         <w:t xml:space="preserve"> o algoritmo implementado pode ser traduzido de acordo com o fluxograma seguinte: </w:t>
       </w:r>
+    </w:p>
+    <w:p>
+      <w:pPr>
+        <w:pStyle w:val="Legenda"/>
+        <w:rPr>
+          <w:noProof/>
+        </w:rPr>
+      </w:pPr>
     </w:p>
     <w:p>
       <w:pPr>
@@ -9485,156 +9609,7 @@
     <w:p>
       <w:pPr>
         <w:pStyle w:val="Legenda"/>
-      </w:pPr>
-    </w:p>
-    <w:p>
-      <w:pPr>
-        <w:pStyle w:val="Legenda"/>
-      </w:pPr>
-    </w:p>
-    <w:p>
-      <w:pPr>
-        <w:pStyle w:val="Legenda"/>
-      </w:pPr>
-    </w:p>
-    <w:p>
-      <w:pPr>
-        <w:pStyle w:val="Legenda"/>
-      </w:pPr>
-    </w:p>
-    <w:p>
-      <w:pPr>
-        <w:pStyle w:val="Legenda"/>
-      </w:pPr>
-    </w:p>
-    <w:p>
-      <w:pPr>
-        <w:pStyle w:val="Legenda"/>
-      </w:pPr>
-    </w:p>
-    <w:p>
-      <w:pPr>
-        <w:pStyle w:val="Legenda"/>
-      </w:pPr>
-    </w:p>
-    <w:p>
-      <w:pPr>
-        <w:pStyle w:val="Legenda"/>
-      </w:pPr>
-    </w:p>
-    <w:p>
-      <w:pPr>
-        <w:pStyle w:val="Legenda"/>
-      </w:pPr>
-    </w:p>
-    <w:p>
-      <w:pPr>
-        <w:pStyle w:val="Legenda"/>
-      </w:pPr>
-    </w:p>
-    <w:p>
-      <w:pPr>
-        <w:pStyle w:val="Legenda"/>
-      </w:pPr>
-    </w:p>
-    <w:p>
-      <w:pPr>
-        <w:pStyle w:val="Legenda"/>
-      </w:pPr>
-    </w:p>
-    <w:p>
-      <w:pPr>
-        <w:pStyle w:val="Legenda"/>
-      </w:pPr>
-    </w:p>
-    <w:p>
-      <w:pPr>
-        <w:pStyle w:val="Legenda"/>
-      </w:pPr>
-    </w:p>
-    <w:p>
-      <w:pPr>
-        <w:pStyle w:val="Legenda"/>
-      </w:pPr>
-    </w:p>
-    <w:p>
-      <w:pPr>
-        <w:pStyle w:val="Legenda"/>
-      </w:pPr>
-    </w:p>
-    <w:p>
-      <w:pPr>
-        <w:pStyle w:val="Legenda"/>
-      </w:pPr>
-    </w:p>
-    <w:p>
-      <w:pPr>
-        <w:pStyle w:val="Legenda"/>
-      </w:pPr>
-    </w:p>
-    <w:p>
-      <w:pPr>
-        <w:pStyle w:val="Legenda"/>
-      </w:pPr>
-    </w:p>
-    <w:p>
-      <w:pPr>
-        <w:pStyle w:val="Legenda"/>
-      </w:pPr>
-    </w:p>
-    <w:p>
-      <w:pPr>
-        <w:pStyle w:val="Legenda"/>
-      </w:pPr>
-    </w:p>
-    <w:p>
-      <w:pPr>
-        <w:pStyle w:val="Legenda"/>
-      </w:pPr>
-    </w:p>
-    <w:p>
-      <w:pPr>
-        <w:pStyle w:val="Legenda"/>
-      </w:pPr>
-    </w:p>
-    <w:p>
-      <w:pPr>
-        <w:pStyle w:val="Legenda"/>
-      </w:pPr>
-    </w:p>
-    <w:p>
-      <w:pPr>
-        <w:pStyle w:val="Legenda"/>
-      </w:pPr>
-    </w:p>
-    <w:p>
-      <w:pPr>
-        <w:pStyle w:val="Legenda"/>
-      </w:pPr>
-    </w:p>
-    <w:p>
-      <w:pPr>
-        <w:pStyle w:val="Legenda"/>
-      </w:pPr>
-    </w:p>
-    <w:p>
-      <w:pPr>
-        <w:pStyle w:val="Legenda"/>
-      </w:pPr>
-    </w:p>
-    <w:p>
-      <w:pPr>
-        <w:pStyle w:val="Legenda"/>
-      </w:pPr>
-    </w:p>
-    <w:p>
-      <w:pPr>
-        <w:pStyle w:val="Legenda"/>
-      </w:pPr>
-    </w:p>
-    <w:p>
-      <w:pPr>
-        <w:pStyle w:val="Legenda"/>
+        <w:jc w:val="center"/>
       </w:pPr>
     </w:p>
     <w:p>
@@ -9645,6 +9620,305 @@
           <w:iCs w:val="0"/>
         </w:rPr>
       </w:pPr>
+    </w:p>
+    <w:p>
+      <w:pPr>
+        <w:pStyle w:val="Legenda"/>
+      </w:pPr>
+    </w:p>
+    <w:p>
+      <w:pPr>
+        <w:pStyle w:val="Legenda"/>
+      </w:pPr>
+    </w:p>
+    <w:p>
+      <w:pPr>
+        <w:pStyle w:val="Legenda"/>
+      </w:pPr>
+    </w:p>
+    <w:p>
+      <w:pPr>
+        <w:pStyle w:val="Legenda"/>
+      </w:pPr>
+    </w:p>
+    <w:p>
+      <w:pPr>
+        <w:pStyle w:val="Legenda"/>
+      </w:pPr>
+    </w:p>
+    <w:p>
+      <w:pPr>
+        <w:pStyle w:val="Legenda"/>
+      </w:pPr>
+    </w:p>
+    <w:p>
+      <w:pPr>
+        <w:pStyle w:val="Legenda"/>
+      </w:pPr>
+    </w:p>
+    <w:p>
+      <w:pPr>
+        <w:pStyle w:val="Legenda"/>
+      </w:pPr>
+    </w:p>
+    <w:p>
+      <w:pPr>
+        <w:pStyle w:val="Legenda"/>
+      </w:pPr>
+    </w:p>
+    <w:p>
+      <w:pPr>
+        <w:pStyle w:val="Legenda"/>
+      </w:pPr>
+    </w:p>
+    <w:p>
+      <w:pPr>
+        <w:pStyle w:val="Legenda"/>
+      </w:pPr>
+    </w:p>
+    <w:p>
+      <w:pPr>
+        <w:pStyle w:val="Legenda"/>
+      </w:pPr>
+    </w:p>
+    <w:p>
+      <w:pPr>
+        <w:pStyle w:val="Legenda"/>
+      </w:pPr>
+    </w:p>
+    <w:p>
+      <w:pPr>
+        <w:pStyle w:val="Legenda"/>
+      </w:pPr>
+    </w:p>
+    <w:p>
+      <w:pPr>
+        <w:pStyle w:val="Legenda"/>
+      </w:pPr>
+    </w:p>
+    <w:p>
+      <w:pPr>
+        <w:pStyle w:val="Legenda"/>
+      </w:pPr>
+    </w:p>
+    <w:p>
+      <w:pPr>
+        <w:pStyle w:val="Legenda"/>
+      </w:pPr>
+    </w:p>
+    <w:p>
+      <w:pPr>
+        <w:pStyle w:val="Legenda"/>
+      </w:pPr>
+    </w:p>
+    <w:p>
+      <w:pPr>
+        <w:pStyle w:val="Legenda"/>
+      </w:pPr>
+    </w:p>
+    <w:p>
+      <w:pPr>
+        <w:pStyle w:val="Legenda"/>
+      </w:pPr>
+    </w:p>
+    <w:p>
+      <w:pPr>
+        <w:pStyle w:val="Legenda"/>
+      </w:pPr>
+    </w:p>
+    <w:p>
+      <w:pPr>
+        <w:pStyle w:val="Legenda"/>
+      </w:pPr>
+    </w:p>
+    <w:p>
+      <w:pPr>
+        <w:pStyle w:val="Legenda"/>
+      </w:pPr>
+    </w:p>
+    <w:p>
+      <w:pPr>
+        <w:pStyle w:val="Legenda"/>
+      </w:pPr>
+    </w:p>
+    <w:p>
+      <w:pPr>
+        <w:pStyle w:val="Legenda"/>
+      </w:pPr>
+    </w:p>
+    <w:p>
+      <w:pPr>
+        <w:pStyle w:val="Legenda"/>
+      </w:pPr>
+    </w:p>
+    <w:p>
+      <w:pPr>
+        <w:pStyle w:val="Legenda"/>
+      </w:pPr>
+    </w:p>
+    <w:p>
+      <w:pPr>
+        <w:pStyle w:val="Legenda"/>
+      </w:pPr>
+    </w:p>
+    <w:p>
+      <w:pPr>
+        <w:pStyle w:val="Legenda"/>
+        <w:rPr>
+          <w:i w:val="0"/>
+          <w:iCs w:val="0"/>
+        </w:rPr>
+      </w:pPr>
+      <w:r>
+        <w:rPr>
+          <w:noProof/>
+        </w:rPr>
+        <mc:AlternateContent>
+          <mc:Choice Requires="wps">
+            <w:drawing>
+              <wp:anchor distT="0" distB="0" distL="114300" distR="114300" simplePos="0" relativeHeight="251671559" behindDoc="1" locked="0" layoutInCell="1" allowOverlap="1" wp14:anchorId="757BD0F0" wp14:editId="37D00726">
+                <wp:simplePos x="0" y="0"/>
+                <wp:positionH relativeFrom="margin">
+                  <wp:align>center</wp:align>
+                </wp:positionH>
+                <wp:positionV relativeFrom="paragraph">
+                  <wp:posOffset>369585</wp:posOffset>
+                </wp:positionV>
+                <wp:extent cx="4587875" cy="635"/>
+                <wp:effectExtent l="0" t="0" r="3175" b="8255"/>
+                <wp:wrapNone/>
+                <wp:docPr id="19" name="Caixa de texto 19"/>
+                <wp:cNvGraphicFramePr/>
+                <a:graphic xmlns:a="http://schemas.openxmlformats.org/drawingml/2006/main">
+                  <a:graphicData uri="http://schemas.microsoft.com/office/word/2010/wordprocessingShape">
+                    <wps:wsp>
+                      <wps:cNvSpPr txBox="1"/>
+                      <wps:spPr>
+                        <a:xfrm>
+                          <a:off x="0" y="0"/>
+                          <a:ext cx="4587875" cy="635"/>
+                        </a:xfrm>
+                        <a:prstGeom prst="rect">
+                          <a:avLst/>
+                        </a:prstGeom>
+                        <a:solidFill>
+                          <a:prstClr val="white"/>
+                        </a:solidFill>
+                        <a:ln>
+                          <a:noFill/>
+                        </a:ln>
+                      </wps:spPr>
+                      <wps:txbx>
+                        <w:txbxContent>
+                          <w:p>
+                            <w:pPr>
+                              <w:pStyle w:val="Legenda"/>
+                              <w:jc w:val="center"/>
+                              <w:rPr>
+                                <w:noProof/>
+                              </w:rPr>
+                            </w:pPr>
+                            <w:bookmarkStart w:id="28" w:name="_Toc98361373"/>
+                            <w:r>
+                              <w:t xml:space="preserve">Figura </w:t>
+                            </w:r>
+                            <w:fldSimple w:instr=" SEQ Figura \* ARABIC ">
+                              <w:r>
+                                <w:rPr>
+                                  <w:noProof/>
+                                </w:rPr>
+                                <w:t>11</w:t>
+                              </w:r>
+                            </w:fldSimple>
+                            <w:r>
+                              <w:t xml:space="preserve"> - </w:t>
+                            </w:r>
+                            <w:r>
+                              <w:t xml:space="preserve">Gateway: fluxograma da função </w:t>
+                            </w:r>
+                            <w:proofErr w:type="spellStart"/>
+                            <w:proofErr w:type="gramStart"/>
+                            <w:r>
+                              <w:t>loop</w:t>
+                            </w:r>
+                            <w:proofErr w:type="spellEnd"/>
+                            <w:r>
+                              <w:t>(</w:t>
+                            </w:r>
+                            <w:proofErr w:type="gramEnd"/>
+                            <w:r>
+                              <w:t>)</w:t>
+                            </w:r>
+                            <w:bookmarkEnd w:id="28"/>
+                          </w:p>
+                        </w:txbxContent>
+                      </wps:txbx>
+                      <wps:bodyPr rot="0" spcFirstLastPara="0" vertOverflow="overflow" horzOverflow="overflow" vert="horz" wrap="square" lIns="0" tIns="0" rIns="0" bIns="0" numCol="1" spcCol="0" rtlCol="0" fromWordArt="0" anchor="t" anchorCtr="0" forceAA="0" compatLnSpc="1">
+                        <a:prstTxWarp prst="textNoShape">
+                          <a:avLst/>
+                        </a:prstTxWarp>
+                        <a:spAutoFit/>
+                      </wps:bodyPr>
+                    </wps:wsp>
+                  </a:graphicData>
+                </a:graphic>
+              </wp:anchor>
+            </w:drawing>
+          </mc:Choice>
+          <mc:Fallback>
+            <w:pict>
+              <v:shape w14:anchorId="757BD0F0" id="Caixa de texto 19" o:spid="_x0000_s1038" type="#_x0000_t202" style="position:absolute;left:0;text-align:left;margin-left:0;margin-top:29.1pt;width:361.25pt;height:.05pt;z-index:-251644921;visibility:visible;mso-wrap-style:square;mso-wrap-distance-left:9pt;mso-wrap-distance-top:0;mso-wrap-distance-right:9pt;mso-wrap-distance-bottom:0;mso-position-horizontal:center;mso-position-horizontal-relative:margin;mso-position-vertical:absolute;mso-position-vertical-relative:text;v-text-anchor:top" o:gfxdata="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" stroked="f">
+                <v:textbox style="mso-fit-shape-to-text:t" inset="0,0,0,0">
+                  <w:txbxContent>
+                    <w:p>
+                      <w:pPr>
+                        <w:pStyle w:val="Legenda"/>
+                        <w:jc w:val="center"/>
+                        <w:rPr>
+                          <w:noProof/>
+                        </w:rPr>
+                      </w:pPr>
+                      <w:bookmarkStart w:id="29" w:name="_Toc98361373"/>
+                      <w:r>
+                        <w:t xml:space="preserve">Figura </w:t>
+                      </w:r>
+                      <w:fldSimple w:instr=" SEQ Figura \* ARABIC ">
+                        <w:r>
+                          <w:rPr>
+                            <w:noProof/>
+                          </w:rPr>
+                          <w:t>11</w:t>
+                        </w:r>
+                      </w:fldSimple>
+                      <w:r>
+                        <w:t xml:space="preserve"> - </w:t>
+                      </w:r>
+                      <w:r>
+                        <w:t xml:space="preserve">Gateway: fluxograma da função </w:t>
+                      </w:r>
+                      <w:proofErr w:type="spellStart"/>
+                      <w:proofErr w:type="gramStart"/>
+                      <w:r>
+                        <w:t>loop</w:t>
+                      </w:r>
+                      <w:proofErr w:type="spellEnd"/>
+                      <w:r>
+                        <w:t>(</w:t>
+                      </w:r>
+                      <w:proofErr w:type="gramEnd"/>
+                      <w:r>
+                        <w:t>)</w:t>
+                      </w:r>
+                      <w:bookmarkEnd w:id="29"/>
+                    </w:p>
+                  </w:txbxContent>
+                </v:textbox>
+                <w10:wrap anchorx="margin"/>
+              </v:shape>
+            </w:pict>
+          </mc:Fallback>
+        </mc:AlternateContent>
+      </w:r>
       <w:r>
         <w:br w:type="page"/>
       </w:r>
@@ -9657,12 +9931,12 @@
           <w:numId w:val="37"/>
         </w:numPr>
       </w:pPr>
-      <w:bookmarkStart w:id="28" w:name="_Toc98190319"/>
+      <w:bookmarkStart w:id="30" w:name="_Toc98361400"/>
       <w:r>
         <w:lastRenderedPageBreak/>
         <w:t>Trabalho Relacionado</w:t>
       </w:r>
-      <w:bookmarkEnd w:id="28"/>
+      <w:bookmarkEnd w:id="30"/>
     </w:p>
     <w:p>
       <w:pPr>
@@ -9817,11 +10091,11 @@
         <w:lastRenderedPageBreak/>
         <w:t xml:space="preserve"> </w:t>
       </w:r>
-      <w:bookmarkStart w:id="29" w:name="_Toc98190320"/>
+      <w:bookmarkStart w:id="31" w:name="_Toc98361401"/>
       <w:r>
         <w:t>Contribuição de cada aluno</w:t>
       </w:r>
-      <w:bookmarkEnd w:id="29"/>
+      <w:bookmarkEnd w:id="31"/>
     </w:p>
     <w:p/>
     <w:p/>
@@ -9878,12 +10152,12 @@
           <w:numId w:val="37"/>
         </w:numPr>
       </w:pPr>
-      <w:bookmarkStart w:id="30" w:name="_Toc98190321"/>
+      <w:bookmarkStart w:id="32" w:name="_Toc98361402"/>
       <w:r>
         <w:lastRenderedPageBreak/>
         <w:t>Conclusão</w:t>
       </w:r>
-      <w:bookmarkEnd w:id="30"/>
+      <w:bookmarkEnd w:id="32"/>
     </w:p>
     <w:p/>
     <w:p>
@@ -9935,12 +10209,12 @@
       <w:pPr>
         <w:pStyle w:val="Ttulo1"/>
       </w:pPr>
-      <w:bookmarkStart w:id="31" w:name="_Toc98190322"/>
+      <w:bookmarkStart w:id="33" w:name="_Toc98361403"/>
       <w:r>
         <w:lastRenderedPageBreak/>
         <w:t>Bibliografia</w:t>
       </w:r>
-      <w:bookmarkEnd w:id="31"/>
+      <w:bookmarkEnd w:id="33"/>
     </w:p>
     <w:p>
       <w:pPr>
@@ -9957,8 +10231,8 @@
       </w:pPr>
     </w:p>
     <w:sectPr>
-      <w:headerReference w:type="default" r:id="rId18"/>
-      <w:footerReference w:type="default" r:id="rId19"/>
+      <w:headerReference w:type="default" r:id="rId19"/>
+      <w:footerReference w:type="default" r:id="rId20"/>
       <w:pgSz w:w="11906" w:h="16838"/>
       <w:pgMar w:top="1417" w:right="1701" w:bottom="1417" w:left="1701" w:header="708" w:footer="708" w:gutter="0"/>
       <w:cols w:space="708"/>

</xml_diff>

<commit_message>
Contribuição de cada aluno atualizada: adicionei as minhas tarefas.
</commit_message>
<xml_diff>
--- a/fase_A/relatorios/RTDA-G2.docx
+++ b/fase_A/relatorios/RTDA-G2.docx
@@ -10419,27 +10419,14 @@
                             <w:r>
                               <w:t xml:space="preserve">Figura </w:t>
                             </w:r>
-                            <w:r>
-                              <w:fldChar w:fldCharType="begin"/>
-                            </w:r>
-                            <w:r>
-                              <w:instrText xml:space="preserve"> SEQ Figura \* ARABIC </w:instrText>
-                            </w:r>
-                            <w:r>
-                              <w:fldChar w:fldCharType="separate"/>
-                            </w:r>
-                            <w:r>
-                              <w:rPr>
-                                <w:noProof/>
-                              </w:rPr>
-                              <w:t>12</w:t>
-                            </w:r>
-                            <w:r>
-                              <w:rPr>
-                                <w:noProof/>
-                              </w:rPr>
-                              <w:fldChar w:fldCharType="end"/>
-                            </w:r>
+                            <w:fldSimple w:instr=" SEQ Figura \* ARABIC ">
+                              <w:r>
+                                <w:rPr>
+                                  <w:noProof/>
+                                </w:rPr>
+                                <w:t>12</w:t>
+                              </w:r>
+                            </w:fldSimple>
                             <w:r>
                               <w:t xml:space="preserve"> - </w:t>
                             </w:r>
@@ -10492,27 +10479,14 @@
                       <w:r>
                         <w:t xml:space="preserve">Figura </w:t>
                       </w:r>
-                      <w:r>
-                        <w:fldChar w:fldCharType="begin"/>
-                      </w:r>
-                      <w:r>
-                        <w:instrText xml:space="preserve"> SEQ Figura \* ARABIC </w:instrText>
-                      </w:r>
-                      <w:r>
-                        <w:fldChar w:fldCharType="separate"/>
-                      </w:r>
-                      <w:r>
-                        <w:rPr>
-                          <w:noProof/>
-                        </w:rPr>
-                        <w:t>12</w:t>
-                      </w:r>
-                      <w:r>
-                        <w:rPr>
-                          <w:noProof/>
-                        </w:rPr>
-                        <w:fldChar w:fldCharType="end"/>
-                      </w:r>
+                      <w:fldSimple w:instr=" SEQ Figura \* ARABIC ">
+                        <w:r>
+                          <w:rPr>
+                            <w:noProof/>
+                          </w:rPr>
+                          <w:t>12</w:t>
+                        </w:r>
+                      </w:fldSimple>
                       <w:r>
                         <w:t xml:space="preserve"> - </w:t>
                       </w:r>
@@ -12864,7 +12838,65 @@
       <w:bookmarkEnd w:id="40"/>
     </w:p>
     <w:p/>
-    <w:p/>
+    <w:p>
+      <w:pPr>
+        <w:pStyle w:val="Ttulo2"/>
+      </w:pPr>
+      <w:r>
+        <w:t>5.1 José Gomes</w:t>
+      </w:r>
+    </w:p>
+    <w:p>
+      <w:pPr>
+        <w:pStyle w:val="PargrafodaLista"/>
+        <w:numPr>
+          <w:ilvl w:val="0"/>
+          <w:numId w:val="41"/>
+        </w:numPr>
+      </w:pPr>
+      <w:r>
+        <w:t>Implementação</w:t>
+      </w:r>
+      <w:r>
+        <w:t xml:space="preserve"> do código</w:t>
+      </w:r>
+    </w:p>
+    <w:p>
+      <w:pPr>
+        <w:pStyle w:val="PargrafodaLista"/>
+        <w:numPr>
+          <w:ilvl w:val="0"/>
+          <w:numId w:val="41"/>
+        </w:numPr>
+      </w:pPr>
+      <w:r>
+        <w:t>Tradução dos algoritmos</w:t>
+      </w:r>
+      <w:r>
+        <w:t xml:space="preserve"> implementados</w:t>
+      </w:r>
+      <w:r>
+        <w:t xml:space="preserve"> </w:t>
+      </w:r>
+      <w:r>
+        <w:t>em</w:t>
+      </w:r>
+      <w:r>
+        <w:t xml:space="preserve"> fluxogramas</w:t>
+      </w:r>
+    </w:p>
+    <w:p>
+      <w:pPr>
+        <w:pStyle w:val="PargrafodaLista"/>
+        <w:numPr>
+          <w:ilvl w:val="0"/>
+          <w:numId w:val="41"/>
+        </w:numPr>
+      </w:pPr>
+      <w:r>
+        <w:t>Construção do relatório</w:t>
+      </w:r>
+    </w:p>
     <w:p>
       <w:pPr>
         <w:widowControl/>
@@ -14619,6 +14651,119 @@
     </w:lvl>
   </w:abstractNum>
   <w:abstractNum w:abstractNumId="13" w15:restartNumberingAfterBreak="0">
+    <w:nsid w:val="2D2F2050"/>
+    <w:multiLevelType w:val="hybridMultilevel"/>
+    <w:tmpl w:val="BB90184E"/>
+    <w:lvl w:ilvl="0" w:tplc="08160001">
+      <w:start w:val="1"/>
+      <w:numFmt w:val="bullet"/>
+      <w:lvlText w:val=""/>
+      <w:lvlJc w:val="left"/>
+      <w:pPr>
+        <w:ind w:left="720" w:hanging="360"/>
+      </w:pPr>
+      <w:rPr>
+        <w:rFonts w:ascii="Symbol" w:hAnsi="Symbol" w:hint="default"/>
+      </w:rPr>
+    </w:lvl>
+    <w:lvl w:ilvl="1" w:tplc="08160003" w:tentative="1">
+      <w:start w:val="1"/>
+      <w:numFmt w:val="bullet"/>
+      <w:lvlText w:val="o"/>
+      <w:lvlJc w:val="left"/>
+      <w:pPr>
+        <w:ind w:left="1440" w:hanging="360"/>
+      </w:pPr>
+      <w:rPr>
+        <w:rFonts w:ascii="Courier New" w:hAnsi="Courier New" w:cs="Courier New" w:hint="default"/>
+      </w:rPr>
+    </w:lvl>
+    <w:lvl w:ilvl="2" w:tplc="08160005" w:tentative="1">
+      <w:start w:val="1"/>
+      <w:numFmt w:val="bullet"/>
+      <w:lvlText w:val=""/>
+      <w:lvlJc w:val="left"/>
+      <w:pPr>
+        <w:ind w:left="2160" w:hanging="360"/>
+      </w:pPr>
+      <w:rPr>
+        <w:rFonts w:ascii="Wingdings" w:hAnsi="Wingdings" w:hint="default"/>
+      </w:rPr>
+    </w:lvl>
+    <w:lvl w:ilvl="3" w:tplc="08160001" w:tentative="1">
+      <w:start w:val="1"/>
+      <w:numFmt w:val="bullet"/>
+      <w:lvlText w:val=""/>
+      <w:lvlJc w:val="left"/>
+      <w:pPr>
+        <w:ind w:left="2880" w:hanging="360"/>
+      </w:pPr>
+      <w:rPr>
+        <w:rFonts w:ascii="Symbol" w:hAnsi="Symbol" w:hint="default"/>
+      </w:rPr>
+    </w:lvl>
+    <w:lvl w:ilvl="4" w:tplc="08160003" w:tentative="1">
+      <w:start w:val="1"/>
+      <w:numFmt w:val="bullet"/>
+      <w:lvlText w:val="o"/>
+      <w:lvlJc w:val="left"/>
+      <w:pPr>
+        <w:ind w:left="3600" w:hanging="360"/>
+      </w:pPr>
+      <w:rPr>
+        <w:rFonts w:ascii="Courier New" w:hAnsi="Courier New" w:cs="Courier New" w:hint="default"/>
+      </w:rPr>
+    </w:lvl>
+    <w:lvl w:ilvl="5" w:tplc="08160005" w:tentative="1">
+      <w:start w:val="1"/>
+      <w:numFmt w:val="bullet"/>
+      <w:lvlText w:val=""/>
+      <w:lvlJc w:val="left"/>
+      <w:pPr>
+        <w:ind w:left="4320" w:hanging="360"/>
+      </w:pPr>
+      <w:rPr>
+        <w:rFonts w:ascii="Wingdings" w:hAnsi="Wingdings" w:hint="default"/>
+      </w:rPr>
+    </w:lvl>
+    <w:lvl w:ilvl="6" w:tplc="08160001" w:tentative="1">
+      <w:start w:val="1"/>
+      <w:numFmt w:val="bullet"/>
+      <w:lvlText w:val=""/>
+      <w:lvlJc w:val="left"/>
+      <w:pPr>
+        <w:ind w:left="5040" w:hanging="360"/>
+      </w:pPr>
+      <w:rPr>
+        <w:rFonts w:ascii="Symbol" w:hAnsi="Symbol" w:hint="default"/>
+      </w:rPr>
+    </w:lvl>
+    <w:lvl w:ilvl="7" w:tplc="08160003" w:tentative="1">
+      <w:start w:val="1"/>
+      <w:numFmt w:val="bullet"/>
+      <w:lvlText w:val="o"/>
+      <w:lvlJc w:val="left"/>
+      <w:pPr>
+        <w:ind w:left="5760" w:hanging="360"/>
+      </w:pPr>
+      <w:rPr>
+        <w:rFonts w:ascii="Courier New" w:hAnsi="Courier New" w:cs="Courier New" w:hint="default"/>
+      </w:rPr>
+    </w:lvl>
+    <w:lvl w:ilvl="8" w:tplc="08160005" w:tentative="1">
+      <w:start w:val="1"/>
+      <w:numFmt w:val="bullet"/>
+      <w:lvlText w:val=""/>
+      <w:lvlJc w:val="left"/>
+      <w:pPr>
+        <w:ind w:left="6480" w:hanging="360"/>
+      </w:pPr>
+      <w:rPr>
+        <w:rFonts w:ascii="Wingdings" w:hAnsi="Wingdings" w:hint="default"/>
+      </w:rPr>
+    </w:lvl>
+  </w:abstractNum>
+  <w:abstractNum w:abstractNumId="14" w15:restartNumberingAfterBreak="0">
     <w:nsid w:val="2E4D735D"/>
     <w:multiLevelType w:val="hybridMultilevel"/>
     <w:tmpl w:val="340AD820"/>
@@ -14731,7 +14876,7 @@
       </w:rPr>
     </w:lvl>
   </w:abstractNum>
-  <w:abstractNum w:abstractNumId="14" w15:restartNumberingAfterBreak="0">
+  <w:abstractNum w:abstractNumId="15" w15:restartNumberingAfterBreak="0">
     <w:nsid w:val="3B1F5173"/>
     <w:multiLevelType w:val="hybridMultilevel"/>
     <w:tmpl w:val="E41C8400"/>
@@ -14844,7 +14989,7 @@
       </w:rPr>
     </w:lvl>
   </w:abstractNum>
-  <w:abstractNum w:abstractNumId="15" w15:restartNumberingAfterBreak="0">
+  <w:abstractNum w:abstractNumId="16" w15:restartNumberingAfterBreak="0">
     <w:nsid w:val="3DED7148"/>
     <w:multiLevelType w:val="hybridMultilevel"/>
     <w:tmpl w:val="2E0CE3D8"/>
@@ -14957,7 +15102,7 @@
       </w:rPr>
     </w:lvl>
   </w:abstractNum>
-  <w:abstractNum w:abstractNumId="16" w15:restartNumberingAfterBreak="0">
+  <w:abstractNum w:abstractNumId="17" w15:restartNumberingAfterBreak="0">
     <w:nsid w:val="404013FA"/>
     <w:multiLevelType w:val="hybridMultilevel"/>
     <w:tmpl w:val="2164716E"/>
@@ -15043,7 +15188,7 @@
       </w:pPr>
     </w:lvl>
   </w:abstractNum>
-  <w:abstractNum w:abstractNumId="17" w15:restartNumberingAfterBreak="0">
+  <w:abstractNum w:abstractNumId="18" w15:restartNumberingAfterBreak="0">
     <w:nsid w:val="45602F14"/>
     <w:multiLevelType w:val="hybridMultilevel"/>
     <w:tmpl w:val="9F645722"/>
@@ -15156,7 +15301,7 @@
       </w:rPr>
     </w:lvl>
   </w:abstractNum>
-  <w:abstractNum w:abstractNumId="18" w15:restartNumberingAfterBreak="0">
+  <w:abstractNum w:abstractNumId="19" w15:restartNumberingAfterBreak="0">
     <w:nsid w:val="49D825B7"/>
     <w:multiLevelType w:val="hybridMultilevel"/>
     <w:tmpl w:val="139220A0"/>
@@ -15269,7 +15414,7 @@
       </w:rPr>
     </w:lvl>
   </w:abstractNum>
-  <w:abstractNum w:abstractNumId="19" w15:restartNumberingAfterBreak="0">
+  <w:abstractNum w:abstractNumId="20" w15:restartNumberingAfterBreak="0">
     <w:nsid w:val="4D980F24"/>
     <w:multiLevelType w:val="hybridMultilevel"/>
     <w:tmpl w:val="F594C6C8"/>
@@ -15382,7 +15527,7 @@
       </w:rPr>
     </w:lvl>
   </w:abstractNum>
-  <w:abstractNum w:abstractNumId="20" w15:restartNumberingAfterBreak="0">
+  <w:abstractNum w:abstractNumId="21" w15:restartNumberingAfterBreak="0">
     <w:nsid w:val="514E58D3"/>
     <w:multiLevelType w:val="hybridMultilevel"/>
     <w:tmpl w:val="C088D276"/>
@@ -15495,7 +15640,7 @@
       </w:rPr>
     </w:lvl>
   </w:abstractNum>
-  <w:abstractNum w:abstractNumId="21" w15:restartNumberingAfterBreak="0">
+  <w:abstractNum w:abstractNumId="22" w15:restartNumberingAfterBreak="0">
     <w:nsid w:val="516602E7"/>
     <w:multiLevelType w:val="hybridMultilevel"/>
     <w:tmpl w:val="F9561970"/>
@@ -15581,7 +15726,7 @@
       </w:pPr>
     </w:lvl>
   </w:abstractNum>
-  <w:abstractNum w:abstractNumId="22" w15:restartNumberingAfterBreak="0">
+  <w:abstractNum w:abstractNumId="23" w15:restartNumberingAfterBreak="0">
     <w:nsid w:val="54C84A40"/>
     <w:multiLevelType w:val="hybridMultilevel"/>
     <w:tmpl w:val="78108DD0"/>
@@ -15694,7 +15839,7 @@
       </w:rPr>
     </w:lvl>
   </w:abstractNum>
-  <w:abstractNum w:abstractNumId="23" w15:restartNumberingAfterBreak="0">
+  <w:abstractNum w:abstractNumId="24" w15:restartNumberingAfterBreak="0">
     <w:nsid w:val="54D10C53"/>
     <w:multiLevelType w:val="multilevel"/>
     <w:tmpl w:val="97C286B4"/>
@@ -15815,7 +15960,7 @@
       </w:rPr>
     </w:lvl>
   </w:abstractNum>
-  <w:abstractNum w:abstractNumId="24" w15:restartNumberingAfterBreak="0">
+  <w:abstractNum w:abstractNumId="25" w15:restartNumberingAfterBreak="0">
     <w:nsid w:val="57FB7DD2"/>
     <w:multiLevelType w:val="hybridMultilevel"/>
     <w:tmpl w:val="6E8083C0"/>
@@ -15928,7 +16073,7 @@
       </w:rPr>
     </w:lvl>
   </w:abstractNum>
-  <w:abstractNum w:abstractNumId="25" w15:restartNumberingAfterBreak="0">
+  <w:abstractNum w:abstractNumId="26" w15:restartNumberingAfterBreak="0">
     <w:nsid w:val="59276885"/>
     <w:multiLevelType w:val="hybridMultilevel"/>
     <w:tmpl w:val="FB6AB9BA"/>
@@ -16041,7 +16186,7 @@
       </w:rPr>
     </w:lvl>
   </w:abstractNum>
-  <w:abstractNum w:abstractNumId="26" w15:restartNumberingAfterBreak="0">
+  <w:abstractNum w:abstractNumId="27" w15:restartNumberingAfterBreak="0">
     <w:nsid w:val="5A1B0E9A"/>
     <w:multiLevelType w:val="hybridMultilevel"/>
     <w:tmpl w:val="DA28C1FE"/>
@@ -16154,7 +16299,7 @@
       </w:rPr>
     </w:lvl>
   </w:abstractNum>
-  <w:abstractNum w:abstractNumId="27" w15:restartNumberingAfterBreak="0">
+  <w:abstractNum w:abstractNumId="28" w15:restartNumberingAfterBreak="0">
     <w:nsid w:val="5DC8090F"/>
     <w:multiLevelType w:val="hybridMultilevel"/>
     <w:tmpl w:val="8F60C3E4"/>
@@ -16267,7 +16412,7 @@
       </w:rPr>
     </w:lvl>
   </w:abstractNum>
-  <w:abstractNum w:abstractNumId="28" w15:restartNumberingAfterBreak="0">
+  <w:abstractNum w:abstractNumId="29" w15:restartNumberingAfterBreak="0">
     <w:nsid w:val="60310DB4"/>
     <w:multiLevelType w:val="hybridMultilevel"/>
     <w:tmpl w:val="BDB8F6F0"/>
@@ -16380,7 +16525,7 @@
       </w:rPr>
     </w:lvl>
   </w:abstractNum>
-  <w:abstractNum w:abstractNumId="29" w15:restartNumberingAfterBreak="0">
+  <w:abstractNum w:abstractNumId="30" w15:restartNumberingAfterBreak="0">
     <w:nsid w:val="624537DE"/>
     <w:multiLevelType w:val="hybridMultilevel"/>
     <w:tmpl w:val="EA345B66"/>
@@ -16493,7 +16638,7 @@
       </w:rPr>
     </w:lvl>
   </w:abstractNum>
-  <w:abstractNum w:abstractNumId="30" w15:restartNumberingAfterBreak="0">
+  <w:abstractNum w:abstractNumId="31" w15:restartNumberingAfterBreak="0">
     <w:nsid w:val="64055751"/>
     <w:multiLevelType w:val="hybridMultilevel"/>
     <w:tmpl w:val="07F45CCE"/>
@@ -16606,7 +16751,7 @@
       </w:rPr>
     </w:lvl>
   </w:abstractNum>
-  <w:abstractNum w:abstractNumId="31" w15:restartNumberingAfterBreak="0">
+  <w:abstractNum w:abstractNumId="32" w15:restartNumberingAfterBreak="0">
     <w:nsid w:val="69AC350E"/>
     <w:multiLevelType w:val="hybridMultilevel"/>
     <w:tmpl w:val="4C9C6E08"/>
@@ -16692,7 +16837,7 @@
       </w:pPr>
     </w:lvl>
   </w:abstractNum>
-  <w:abstractNum w:abstractNumId="32" w15:restartNumberingAfterBreak="0">
+  <w:abstractNum w:abstractNumId="33" w15:restartNumberingAfterBreak="0">
     <w:nsid w:val="6BF56EF5"/>
     <w:multiLevelType w:val="multilevel"/>
     <w:tmpl w:val="F5F0B298"/>
@@ -16805,7 +16950,7 @@
       </w:rPr>
     </w:lvl>
   </w:abstractNum>
-  <w:abstractNum w:abstractNumId="33" w15:restartNumberingAfterBreak="0">
+  <w:abstractNum w:abstractNumId="34" w15:restartNumberingAfterBreak="0">
     <w:nsid w:val="6C15355D"/>
     <w:multiLevelType w:val="hybridMultilevel"/>
     <w:tmpl w:val="617ADE42"/>
@@ -16918,7 +17063,7 @@
       </w:rPr>
     </w:lvl>
   </w:abstractNum>
-  <w:abstractNum w:abstractNumId="34" w15:restartNumberingAfterBreak="0">
+  <w:abstractNum w:abstractNumId="35" w15:restartNumberingAfterBreak="0">
     <w:nsid w:val="6C2B0D7F"/>
     <w:multiLevelType w:val="hybridMultilevel"/>
     <w:tmpl w:val="D654D786"/>
@@ -17031,7 +17176,7 @@
       </w:rPr>
     </w:lvl>
   </w:abstractNum>
-  <w:abstractNum w:abstractNumId="35" w15:restartNumberingAfterBreak="0">
+  <w:abstractNum w:abstractNumId="36" w15:restartNumberingAfterBreak="0">
     <w:nsid w:val="6E2B2AB9"/>
     <w:multiLevelType w:val="multilevel"/>
     <w:tmpl w:val="5CEAD15C"/>
@@ -17144,7 +17289,7 @@
       </w:rPr>
     </w:lvl>
   </w:abstractNum>
-  <w:abstractNum w:abstractNumId="36" w15:restartNumberingAfterBreak="0">
+  <w:abstractNum w:abstractNumId="37" w15:restartNumberingAfterBreak="0">
     <w:nsid w:val="72E91F06"/>
     <w:multiLevelType w:val="hybridMultilevel"/>
     <w:tmpl w:val="BBE6ECF4"/>
@@ -17257,7 +17402,7 @@
       </w:rPr>
     </w:lvl>
   </w:abstractNum>
-  <w:abstractNum w:abstractNumId="37" w15:restartNumberingAfterBreak="0">
+  <w:abstractNum w:abstractNumId="38" w15:restartNumberingAfterBreak="0">
     <w:nsid w:val="78E956DA"/>
     <w:multiLevelType w:val="hybridMultilevel"/>
     <w:tmpl w:val="50FC53FA"/>
@@ -17370,7 +17515,7 @@
       </w:rPr>
     </w:lvl>
   </w:abstractNum>
-  <w:abstractNum w:abstractNumId="38" w15:restartNumberingAfterBreak="0">
+  <w:abstractNum w:abstractNumId="39" w15:restartNumberingAfterBreak="0">
     <w:nsid w:val="7AEB5168"/>
     <w:multiLevelType w:val="hybridMultilevel"/>
     <w:tmpl w:val="9FD091DC"/>
@@ -17483,7 +17628,7 @@
       </w:rPr>
     </w:lvl>
   </w:abstractNum>
-  <w:abstractNum w:abstractNumId="39" w15:restartNumberingAfterBreak="0">
+  <w:abstractNum w:abstractNumId="40" w15:restartNumberingAfterBreak="0">
     <w:nsid w:val="7E7368F7"/>
     <w:multiLevelType w:val="hybridMultilevel"/>
     <w:tmpl w:val="0F58ECE8"/>
@@ -17600,22 +17745,22 @@
     <w:abstractNumId w:val="5"/>
   </w:num>
   <w:num w:numId="2">
-    <w:abstractNumId w:val="15"/>
+    <w:abstractNumId w:val="16"/>
   </w:num>
   <w:num w:numId="3">
-    <w:abstractNumId w:val="24"/>
+    <w:abstractNumId w:val="25"/>
   </w:num>
   <w:num w:numId="4">
-    <w:abstractNumId w:val="17"/>
+    <w:abstractNumId w:val="18"/>
   </w:num>
   <w:num w:numId="5">
-    <w:abstractNumId w:val="29"/>
+    <w:abstractNumId w:val="30"/>
   </w:num>
   <w:num w:numId="6">
     <w:abstractNumId w:val="8"/>
   </w:num>
   <w:num w:numId="7">
-    <w:abstractNumId w:val="28"/>
+    <w:abstractNumId w:val="29"/>
   </w:num>
   <w:num w:numId="8">
     <w:abstractNumId w:val="2"/>
@@ -17624,13 +17769,13 @@
     <w:abstractNumId w:val="11"/>
   </w:num>
   <w:num w:numId="10">
-    <w:abstractNumId w:val="14"/>
+    <w:abstractNumId w:val="15"/>
   </w:num>
   <w:num w:numId="11">
-    <w:abstractNumId w:val="25"/>
+    <w:abstractNumId w:val="26"/>
   </w:num>
   <w:num w:numId="12">
-    <w:abstractNumId w:val="38"/>
+    <w:abstractNumId w:val="39"/>
   </w:num>
   <w:num w:numId="13">
     <w:abstractNumId w:val="4"/>
@@ -17639,40 +17784,40 @@
     <w:abstractNumId w:val="12"/>
   </w:num>
   <w:num w:numId="15">
+    <w:abstractNumId w:val="23"/>
+  </w:num>
+  <w:num w:numId="16">
+    <w:abstractNumId w:val="35"/>
+  </w:num>
+  <w:num w:numId="17">
+    <w:abstractNumId w:val="14"/>
+  </w:num>
+  <w:num w:numId="18">
+    <w:abstractNumId w:val="28"/>
+  </w:num>
+  <w:num w:numId="19">
+    <w:abstractNumId w:val="20"/>
+  </w:num>
+  <w:num w:numId="20">
+    <w:abstractNumId w:val="40"/>
+  </w:num>
+  <w:num w:numId="21">
+    <w:abstractNumId w:val="27"/>
+  </w:num>
+  <w:num w:numId="22">
+    <w:abstractNumId w:val="21"/>
+  </w:num>
+  <w:num w:numId="23">
+    <w:abstractNumId w:val="17"/>
+  </w:num>
+  <w:num w:numId="24">
     <w:abstractNumId w:val="22"/>
   </w:num>
-  <w:num w:numId="16">
-    <w:abstractNumId w:val="34"/>
-  </w:num>
-  <w:num w:numId="17">
-    <w:abstractNumId w:val="13"/>
-  </w:num>
-  <w:num w:numId="18">
-    <w:abstractNumId w:val="27"/>
-  </w:num>
-  <w:num w:numId="19">
-    <w:abstractNumId w:val="19"/>
-  </w:num>
-  <w:num w:numId="20">
-    <w:abstractNumId w:val="39"/>
-  </w:num>
-  <w:num w:numId="21">
-    <w:abstractNumId w:val="26"/>
-  </w:num>
-  <w:num w:numId="22">
-    <w:abstractNumId w:val="20"/>
-  </w:num>
-  <w:num w:numId="23">
-    <w:abstractNumId w:val="16"/>
-  </w:num>
-  <w:num w:numId="24">
-    <w:abstractNumId w:val="21"/>
-  </w:num>
   <w:num w:numId="25">
-    <w:abstractNumId w:val="36"/>
+    <w:abstractNumId w:val="37"/>
   </w:num>
   <w:num w:numId="26">
-    <w:abstractNumId w:val="18"/>
+    <w:abstractNumId w:val="19"/>
   </w:num>
   <w:num w:numId="27">
     <w:abstractNumId w:val="6"/>
@@ -17681,16 +17826,16 @@
     <w:abstractNumId w:val="10"/>
   </w:num>
   <w:num w:numId="29">
-    <w:abstractNumId w:val="30"/>
+    <w:abstractNumId w:val="31"/>
   </w:num>
   <w:num w:numId="30">
     <w:abstractNumId w:val="7"/>
   </w:num>
   <w:num w:numId="31">
-    <w:abstractNumId w:val="33"/>
+    <w:abstractNumId w:val="34"/>
   </w:num>
   <w:num w:numId="32">
-    <w:abstractNumId w:val="37"/>
+    <w:abstractNumId w:val="38"/>
   </w:num>
   <w:num w:numId="33">
     <w:abstractNumId w:val="3"/>
@@ -17702,19 +17847,22 @@
     <w:abstractNumId w:val="1"/>
   </w:num>
   <w:num w:numId="36">
-    <w:abstractNumId w:val="31"/>
+    <w:abstractNumId w:val="32"/>
   </w:num>
   <w:num w:numId="37">
-    <w:abstractNumId w:val="23"/>
+    <w:abstractNumId w:val="24"/>
   </w:num>
   <w:num w:numId="38">
-    <w:abstractNumId w:val="32"/>
+    <w:abstractNumId w:val="33"/>
   </w:num>
   <w:num w:numId="39">
     <w:abstractNumId w:val="9"/>
   </w:num>
   <w:num w:numId="40">
-    <w:abstractNumId w:val="35"/>
+    <w:abstractNumId w:val="36"/>
+  </w:num>
+  <w:num w:numId="41">
+    <w:abstractNumId w:val="13"/>
   </w:num>
 </w:numbering>
 </file>
@@ -18969,142 +19117,6 @@
 </file>
 
 <file path=customXml/item2.xml><?xml version="1.0" encoding="utf-8"?>
-<b:Sources xmlns:b="http://schemas.openxmlformats.org/officeDocument/2006/bibliography" xmlns="http://schemas.openxmlformats.org/officeDocument/2006/bibliography" SelectedStyle="\APASixthEditionOfficeOnline.xsl" StyleName="APA" Version="6">
-  <b:Source>
-    <b:Tag>Bot22</b:Tag>
-    <b:SourceType>InternetSite</b:SourceType>
-    <b:Guid>{405C9694-FC84-47EA-B47C-88F7B77C2D7D}</b:Guid>
-    <b:Title>Bot n Roll</b:Title>
-    <b:InternetSiteTitle>Bot n Roll</b:InternetSiteTitle>
-    <b:Year>2022</b:Year>
-    <b:Month>Fevereiro</b:Month>
-    <b:Day>20</b:Day>
-    <b:URL>https://www.botnroll.com/1219-medium_default/sensor-de-temperatura-e-humidade-dht11.jpg</b:URL>
-    <b:RefOrder>1</b:RefOrder>
-  </b:Source>
-  <b:Source>
-    <b:Tag>dfr22</b:Tag>
-    <b:SourceType>DocumentFromInternetSite</b:SourceType>
-    <b:Guid>{2D2D1A79-3BB0-4B69-81CB-EBE9E38202E6}</b:Guid>
-    <b:Author>
-      <b:Author>
-        <b:Corporate>dfrobot</b:Corporate>
-      </b:Author>
-    </b:Author>
-    <b:InternetSiteTitle>dfrobot</b:InternetSiteTitle>
-    <b:Year>2022</b:Year>
-    <b:Month>Fevereiro</b:Month>
-    <b:Day>20</b:Day>
-    <b:URL>https://image.dfrobot.com/image/data/DFR0067/DFR0067_DS_10_en.pdf</b:URL>
-    <b:RefOrder>2</b:RefOrder>
-  </b:Source>
-  <b:Source>
-    <b:Tag>Esp22</b:Tag>
-    <b:SourceType>DocumentFromInternetSite</b:SourceType>
-    <b:Guid>{A5600933-D713-4422-BC04-0C72CAC9876C}</b:Guid>
-    <b:Author>
-      <b:Author>
-        <b:Corporate>Espressif Systems</b:Corporate>
-      </b:Author>
-    </b:Author>
-    <b:Title>ESP32 Series</b:Title>
-    <b:InternetSiteTitle>www.espressif.com</b:InternetSiteTitle>
-    <b:Year>2022</b:Year>
-    <b:Month>Fevereiro</b:Month>
-    <b:Day>21</b:Day>
-    <b:URL>https://www.espressif.com/sites/default/files/documentation/esp32_datasheet_en.pdf</b:URL>
-    <b:RefOrder>3</b:RefOrder>
-  </b:Source>
-  <b:Source>
-    <b:Tag>fna22</b:Tag>
-    <b:SourceType>InternetSite</b:SourceType>
-    <b:Guid>{4A6008BF-5AD6-49DE-AAF0-01B3E5DDEC8B}</b:Guid>
-    <b:Title>fnac-static</b:Title>
-    <b:Year>2022</b:Year>
-    <b:Month>Fevereiro</b:Month>
-    <b:Day>20</b:Day>
-    <b:URL>https://static.fnac-static.com/multimedia/Images/PT/NR/67/05/62/6423911/1540-1.jpg</b:URL>
-    <b:RefOrder>4</b:RefOrder>
-  </b:Source>
-  <b:Source>
-    <b:Tag>Iot22</b:Tag>
-    <b:SourceType>InternetSite</b:SourceType>
-    <b:Guid>{12ACC740-940D-451F-B163-D915CB306723}</b:Guid>
-    <b:Title>Iotone</b:Title>
-    <b:Year>2022</b:Year>
-    <b:Month>Fevereiro</b:Month>
-    <b:Day>22</b:Day>
-    <b:URL>https://www.iotone.com/files/vendor/logo_Thingspeak.jpg</b:URL>
-    <b:RefOrder>5</b:RefOrder>
-  </b:Source>
-  <b:Source>
-    <b:Tag>Sis22</b:Tag>
-    <b:SourceType>DocumentFromInternetSite</b:SourceType>
-    <b:Guid>{B76B08FD-403A-4102-9960-79F431D9B440}</b:Guid>
-    <b:Title>Sistema de Monitorização de Estações Meteorológicas</b:Title>
-    <b:InternetSiteTitle>Blackboard</b:InternetSiteTitle>
-    <b:Year>2022</b:Year>
-    <b:Month>Fevereiro</b:Month>
-    <b:Day>20</b:Day>
-    <b:URL>elearning.uminho.pt</b:URL>
-    <b:RefOrder>6</b:RefOrder>
-  </b:Source>
-  <b:Source>
-    <b:Tag>spa22</b:Tag>
-    <b:SourceType>InternetSite</b:SourceType>
-    <b:Guid>{AC55836F-C6E7-4FFA-84F7-57E9AB688659}</b:Guid>
-    <b:Title>sparkfun</b:Title>
-    <b:Year>2022</b:Year>
-    <b:Month>Fevereiro</b:Month>
-    <b:Day>20</b:Day>
-    <b:URL>https://cdn.sparkfun.com//assets/parts/3/3/4/5/09567-01-Working.jpg</b:URL>
-    <b:RefOrder>7</b:RefOrder>
-  </b:Source>
-  <b:Source>
-    <b:Tag>bot22</b:Tag>
-    <b:SourceType>InternetSite</b:SourceType>
-    <b:Guid>{FBBC0D67-C534-4D05-8AAD-B4F2AE36F124}</b:Guid>
-    <b:Year>2022</b:Year>
-    <b:Author>
-      <b:Author>
-        <b:Corporate>botnroll</b:Corporate>
-      </b:Author>
-    </b:Author>
-    <b:InternetSiteTitle>botnroll</b:InternetSiteTitle>
-    <b:Month>2</b:Month>
-    <b:Day>2</b:Day>
-    <b:URL>https://www.botnroll.com/8958-medium_default/sensor-de-press-o-atmosf-rica-bmp280.jpg</b:URL>
-    <b:RefOrder>8</b:RefOrder>
-  </b:Source>
-  <b:Source>
-    <b:Tag>Bot23</b:Tag>
-    <b:SourceType>InternetSite</b:SourceType>
-    <b:Guid>{A78EA01F-F781-42F3-8A88-C82E21AD24D4}</b:Guid>
-    <b:Author>
-      <b:Author>
-        <b:Corporate>Bot n Roll</b:Corporate>
-      </b:Author>
-    </b:Author>
-    <b:Title>botnroll</b:Title>
-    <b:Year>2022</b:Year>
-    <b:Month>2</b:Month>
-    <b:Day>22</b:Day>
-    <b:URL>https://www.botnroll.com/8958-medium_default/sensor-de-press-o-atmosf-rica-bmp280.jpg</b:URL>
-    <b:RefOrder>9</b:RefOrder>
-  </b:Source>
-</b:Sources>
-</file>
-
-<file path=customXml/item3.xml><?xml version="1.0" encoding="utf-8"?>
-<?mso-contentType ?>
-<FormTemplates xmlns="http://schemas.microsoft.com/sharepoint/v3/contenttype/forms">
-  <Display>DocumentLibraryForm</Display>
-  <Edit>DocumentLibraryForm</Edit>
-  <New>DocumentLibraryForm</New>
-</FormTemplates>
-</file>
-
-<file path=customXml/item4.xml><?xml version="1.0" encoding="utf-8"?>
 <ct:contentTypeSchema xmlns:ct="http://schemas.microsoft.com/office/2006/metadata/contentType" xmlns:ma="http://schemas.microsoft.com/office/2006/metadata/properties/metaAttributes" ct:_="" ma:_="" ma:contentTypeName="Documento" ma:contentTypeID="0x01010011F90FC35F43C4489B2CD36FA0F3C289" ma:contentTypeVersion="7" ma:contentTypeDescription="Criar um novo documento." ma:contentTypeScope="" ma:versionID="9864be888b646eec66c39ed26e93f1a6">
   <xsd:schema xmlns:xsd="http://www.w3.org/2001/XMLSchema" xmlns:xs="http://www.w3.org/2001/XMLSchema" xmlns:p="http://schemas.microsoft.com/office/2006/metadata/properties" xmlns:ns3="f680c084-e823-48d4-9f3b-bf3082bb4c81" xmlns:ns4="01fcca5a-404f-44f8-bf3e-0eef3a175e04" targetNamespace="http://schemas.microsoft.com/office/2006/metadata/properties" ma:root="true" ma:fieldsID="881077378b022af92a24c7fcfbbe6c4d" ns3:_="" ns4:_="">
     <xsd:import namespace="f680c084-e823-48d4-9f3b-bf3082bb4c81"/>
@@ -19289,6 +19301,142 @@
 </ct:contentTypeSchema>
 </file>
 
+<file path=customXml/item3.xml><?xml version="1.0" encoding="utf-8"?>
+<?mso-contentType ?>
+<FormTemplates xmlns="http://schemas.microsoft.com/sharepoint/v3/contenttype/forms">
+  <Display>DocumentLibraryForm</Display>
+  <Edit>DocumentLibraryForm</Edit>
+  <New>DocumentLibraryForm</New>
+</FormTemplates>
+</file>
+
+<file path=customXml/item4.xml><?xml version="1.0" encoding="utf-8"?>
+<b:Sources xmlns:b="http://schemas.openxmlformats.org/officeDocument/2006/bibliography" xmlns="http://schemas.openxmlformats.org/officeDocument/2006/bibliography" SelectedStyle="\APASixthEditionOfficeOnline.xsl" StyleName="APA" Version="6">
+  <b:Source>
+    <b:Tag>Bot22</b:Tag>
+    <b:SourceType>InternetSite</b:SourceType>
+    <b:Guid>{405C9694-FC84-47EA-B47C-88F7B77C2D7D}</b:Guid>
+    <b:Title>Bot n Roll</b:Title>
+    <b:InternetSiteTitle>Bot n Roll</b:InternetSiteTitle>
+    <b:Year>2022</b:Year>
+    <b:Month>Fevereiro</b:Month>
+    <b:Day>20</b:Day>
+    <b:URL>https://www.botnroll.com/1219-medium_default/sensor-de-temperatura-e-humidade-dht11.jpg</b:URL>
+    <b:RefOrder>1</b:RefOrder>
+  </b:Source>
+  <b:Source>
+    <b:Tag>dfr22</b:Tag>
+    <b:SourceType>DocumentFromInternetSite</b:SourceType>
+    <b:Guid>{2D2D1A79-3BB0-4B69-81CB-EBE9E38202E6}</b:Guid>
+    <b:Author>
+      <b:Author>
+        <b:Corporate>dfrobot</b:Corporate>
+      </b:Author>
+    </b:Author>
+    <b:InternetSiteTitle>dfrobot</b:InternetSiteTitle>
+    <b:Year>2022</b:Year>
+    <b:Month>Fevereiro</b:Month>
+    <b:Day>20</b:Day>
+    <b:URL>https://image.dfrobot.com/image/data/DFR0067/DFR0067_DS_10_en.pdf</b:URL>
+    <b:RefOrder>2</b:RefOrder>
+  </b:Source>
+  <b:Source>
+    <b:Tag>Esp22</b:Tag>
+    <b:SourceType>DocumentFromInternetSite</b:SourceType>
+    <b:Guid>{A5600933-D713-4422-BC04-0C72CAC9876C}</b:Guid>
+    <b:Author>
+      <b:Author>
+        <b:Corporate>Espressif Systems</b:Corporate>
+      </b:Author>
+    </b:Author>
+    <b:Title>ESP32 Series</b:Title>
+    <b:InternetSiteTitle>www.espressif.com</b:InternetSiteTitle>
+    <b:Year>2022</b:Year>
+    <b:Month>Fevereiro</b:Month>
+    <b:Day>21</b:Day>
+    <b:URL>https://www.espressif.com/sites/default/files/documentation/esp32_datasheet_en.pdf</b:URL>
+    <b:RefOrder>3</b:RefOrder>
+  </b:Source>
+  <b:Source>
+    <b:Tag>fna22</b:Tag>
+    <b:SourceType>InternetSite</b:SourceType>
+    <b:Guid>{4A6008BF-5AD6-49DE-AAF0-01B3E5DDEC8B}</b:Guid>
+    <b:Title>fnac-static</b:Title>
+    <b:Year>2022</b:Year>
+    <b:Month>Fevereiro</b:Month>
+    <b:Day>20</b:Day>
+    <b:URL>https://static.fnac-static.com/multimedia/Images/PT/NR/67/05/62/6423911/1540-1.jpg</b:URL>
+    <b:RefOrder>4</b:RefOrder>
+  </b:Source>
+  <b:Source>
+    <b:Tag>Iot22</b:Tag>
+    <b:SourceType>InternetSite</b:SourceType>
+    <b:Guid>{12ACC740-940D-451F-B163-D915CB306723}</b:Guid>
+    <b:Title>Iotone</b:Title>
+    <b:Year>2022</b:Year>
+    <b:Month>Fevereiro</b:Month>
+    <b:Day>22</b:Day>
+    <b:URL>https://www.iotone.com/files/vendor/logo_Thingspeak.jpg</b:URL>
+    <b:RefOrder>5</b:RefOrder>
+  </b:Source>
+  <b:Source>
+    <b:Tag>Sis22</b:Tag>
+    <b:SourceType>DocumentFromInternetSite</b:SourceType>
+    <b:Guid>{B76B08FD-403A-4102-9960-79F431D9B440}</b:Guid>
+    <b:Title>Sistema de Monitorização de Estações Meteorológicas</b:Title>
+    <b:InternetSiteTitle>Blackboard</b:InternetSiteTitle>
+    <b:Year>2022</b:Year>
+    <b:Month>Fevereiro</b:Month>
+    <b:Day>20</b:Day>
+    <b:URL>elearning.uminho.pt</b:URL>
+    <b:RefOrder>6</b:RefOrder>
+  </b:Source>
+  <b:Source>
+    <b:Tag>spa22</b:Tag>
+    <b:SourceType>InternetSite</b:SourceType>
+    <b:Guid>{AC55836F-C6E7-4FFA-84F7-57E9AB688659}</b:Guid>
+    <b:Title>sparkfun</b:Title>
+    <b:Year>2022</b:Year>
+    <b:Month>Fevereiro</b:Month>
+    <b:Day>20</b:Day>
+    <b:URL>https://cdn.sparkfun.com//assets/parts/3/3/4/5/09567-01-Working.jpg</b:URL>
+    <b:RefOrder>7</b:RefOrder>
+  </b:Source>
+  <b:Source>
+    <b:Tag>bot22</b:Tag>
+    <b:SourceType>InternetSite</b:SourceType>
+    <b:Guid>{FBBC0D67-C534-4D05-8AAD-B4F2AE36F124}</b:Guid>
+    <b:Year>2022</b:Year>
+    <b:Author>
+      <b:Author>
+        <b:Corporate>botnroll</b:Corporate>
+      </b:Author>
+    </b:Author>
+    <b:InternetSiteTitle>botnroll</b:InternetSiteTitle>
+    <b:Month>2</b:Month>
+    <b:Day>2</b:Day>
+    <b:URL>https://www.botnroll.com/8958-medium_default/sensor-de-press-o-atmosf-rica-bmp280.jpg</b:URL>
+    <b:RefOrder>8</b:RefOrder>
+  </b:Source>
+  <b:Source>
+    <b:Tag>Bot23</b:Tag>
+    <b:SourceType>InternetSite</b:SourceType>
+    <b:Guid>{A78EA01F-F781-42F3-8A88-C82E21AD24D4}</b:Guid>
+    <b:Author>
+      <b:Author>
+        <b:Corporate>Bot n Roll</b:Corporate>
+      </b:Author>
+    </b:Author>
+    <b:Title>botnroll</b:Title>
+    <b:Year>2022</b:Year>
+    <b:Month>2</b:Month>
+    <b:Day>22</b:Day>
+    <b:URL>https://www.botnroll.com/8958-medium_default/sensor-de-press-o-atmosf-rica-bmp280.jpg</b:URL>
+    <b:RefOrder>9</b:RefOrder>
+  </b:Source>
+</b:Sources>
+</file>
+
 <file path=customXml/itemProps1.xml><?xml version="1.0" encoding="utf-8"?>
 <ds:datastoreItem xmlns:ds="http://schemas.openxmlformats.org/officeDocument/2006/customXml" ds:itemID="{EDDF48CE-ECE9-4A80-A45A-46701FB2A9B8}">
   <ds:schemaRefs>
@@ -19299,22 +19447,6 @@
 </file>
 
 <file path=customXml/itemProps2.xml><?xml version="1.0" encoding="utf-8"?>
-<ds:datastoreItem xmlns:ds="http://schemas.openxmlformats.org/officeDocument/2006/customXml" ds:itemID="{AB7C9E93-C1F2-4799-ACB4-7178D2C5B0ED}">
-  <ds:schemaRefs>
-    <ds:schemaRef ds:uri="http://schemas.openxmlformats.org/officeDocument/2006/bibliography"/>
-  </ds:schemaRefs>
-</ds:datastoreItem>
-</file>
-
-<file path=customXml/itemProps3.xml><?xml version="1.0" encoding="utf-8"?>
-<ds:datastoreItem xmlns:ds="http://schemas.openxmlformats.org/officeDocument/2006/customXml" ds:itemID="{D489736B-0B14-4818-8EA2-BF423C82E074}">
-  <ds:schemaRefs>
-    <ds:schemaRef ds:uri="http://schemas.microsoft.com/sharepoint/v3/contenttype/forms"/>
-  </ds:schemaRefs>
-</ds:datastoreItem>
-</file>
-
-<file path=customXml/itemProps4.xml><?xml version="1.0" encoding="utf-8"?>
 <ds:datastoreItem xmlns:ds="http://schemas.openxmlformats.org/officeDocument/2006/customXml" ds:itemID="{9D235468-BE12-40DC-A56A-05F405A22D68}">
   <ds:schemaRefs>
     <ds:schemaRef ds:uri="http://schemas.microsoft.com/office/2006/metadata/contentType"/>
@@ -19331,4 +19463,20 @@
     <ds:schemaRef ds:uri="http://schemas.microsoft.com/internal/obd"/>
   </ds:schemaRefs>
 </ds:datastoreItem>
+</file>
+
+<file path=customXml/itemProps3.xml><?xml version="1.0" encoding="utf-8"?>
+<ds:datastoreItem xmlns:ds="http://schemas.openxmlformats.org/officeDocument/2006/customXml" ds:itemID="{D489736B-0B14-4818-8EA2-BF423C82E074}">
+  <ds:schemaRefs>
+    <ds:schemaRef ds:uri="http://schemas.microsoft.com/sharepoint/v3/contenttype/forms"/>
+  </ds:schemaRefs>
+</ds:datastoreItem>
+</file>
+
+<file path=customXml/itemProps4.xml><?xml version="1.0" encoding="utf-8"?>
+<ds:datastoreItem xmlns:ds="http://schemas.openxmlformats.org/officeDocument/2006/customXml" ds:itemID="{AB7C9E93-C1F2-4799-ACB4-7178D2C5B0ED}">
+  <ds:schemaRefs>
+    <ds:schemaRef ds:uri="http://schemas.openxmlformats.org/officeDocument/2006/bibliography"/>
+  </ds:schemaRefs>
+</ds:datastoreItem>
 </file>
</xml_diff>